<commit_message>
added command that shows list of DB
</commit_message>
<xml_diff>
--- a/PostgreSQL Practice Using SQL Shell.docx
+++ b/PostgreSQL Practice Using SQL Shell.docx
@@ -367,8 +367,66 @@
     </w:p>
     <w:p/>
     <w:p>
+      <w:pPr>
+        <w:pStyle w:val="Heading2"/>
+      </w:pPr>
+      <w:r>
+        <w:t>List of Databases</w:t>
+      </w:r>
+    </w:p>
+    <w:p>
+      <w:r>
+        <w:t>To see list of database, you can run this command.</w:t>
+      </w:r>
+    </w:p>
+    <w:p>
+      <w:r>
+        <w:t>\l</w:t>
+      </w:r>
       <w:bookmarkStart w:id="0" w:name="_GoBack"/>
       <w:bookmarkEnd w:id="0"/>
+    </w:p>
+    <w:p>
+      <w:r>
+        <w:rPr>
+          <w:noProof/>
+        </w:rPr>
+        <w:drawing>
+          <wp:inline distT="0" distB="0" distL="0" distR="0" wp14:anchorId="1F58C616" wp14:editId="1FBF3070">
+            <wp:extent cx="5943600" cy="1276350"/>
+            <wp:effectExtent l="0" t="0" r="0" b="0"/>
+            <wp:docPr id="5" name="Picture 5"/>
+            <wp:cNvGraphicFramePr>
+              <a:graphicFrameLocks xmlns:a="http://schemas.openxmlformats.org/drawingml/2006/main" noChangeAspect="1"/>
+            </wp:cNvGraphicFramePr>
+            <a:graphic xmlns:a="http://schemas.openxmlformats.org/drawingml/2006/main">
+              <a:graphicData uri="http://schemas.openxmlformats.org/drawingml/2006/picture">
+                <pic:pic xmlns:pic="http://schemas.openxmlformats.org/drawingml/2006/picture">
+                  <pic:nvPicPr>
+                    <pic:cNvPr id="1" name=""/>
+                    <pic:cNvPicPr/>
+                  </pic:nvPicPr>
+                  <pic:blipFill>
+                    <a:blip r:embed="rId10"/>
+                    <a:stretch>
+                      <a:fillRect/>
+                    </a:stretch>
+                  </pic:blipFill>
+                  <pic:spPr>
+                    <a:xfrm>
+                      <a:off x="0" y="0"/>
+                      <a:ext cx="5943600" cy="1276350"/>
+                    </a:xfrm>
+                    <a:prstGeom prst="rect">
+                      <a:avLst/>
+                    </a:prstGeom>
+                  </pic:spPr>
+                </pic:pic>
+              </a:graphicData>
+            </a:graphic>
+          </wp:inline>
+        </w:drawing>
+      </w:r>
     </w:p>
     <w:sectPr>
       <w:pgSz w:w="12240" w:h="15840"/>
@@ -1216,7 +1274,7 @@
 </file>
 
 <file path=customXml/itemProps1.xml><?xml version="1.0" encoding="utf-8"?>
-<ds:datastoreItem xmlns:ds="http://schemas.openxmlformats.org/officeDocument/2006/customXml" ds:itemID="{AF0BEA24-74C3-47A3-B393-31186F69B9D3}">
+<ds:datastoreItem xmlns:ds="http://schemas.openxmlformats.org/officeDocument/2006/customXml" ds:itemID="{ADEFD7A4-6C23-465B-8319-3A7A4A8E2503}">
   <ds:schemaRefs>
     <ds:schemaRef ds:uri="http://schemas.openxmlformats.org/officeDocument/2006/bibliography"/>
   </ds:schemaRefs>

</xml_diff>

<commit_message>
added command for create database
</commit_message>
<xml_diff>
--- a/PostgreSQL Practice Using SQL Shell.docx
+++ b/PostgreSQL Practice Using SQL Shell.docx
@@ -383,8 +383,6 @@
       <w:r>
         <w:t>\l</w:t>
       </w:r>
-      <w:bookmarkStart w:id="0" w:name="_GoBack"/>
-      <w:bookmarkEnd w:id="0"/>
     </w:p>
     <w:p>
       <w:r>
@@ -428,6 +426,204 @@
         </w:drawing>
       </w:r>
     </w:p>
+    <w:p>
+      <w:pPr>
+        <w:pStyle w:val="Heading1"/>
+      </w:pPr>
+      <w:r>
+        <w:lastRenderedPageBreak/>
+        <w:t>Create Database</w:t>
+      </w:r>
+    </w:p>
+    <w:p>
+      <w:r>
+        <w:t>There are many ways to create database. We use simple method.</w:t>
+      </w:r>
+    </w:p>
+    <w:p>
+      <w:pPr>
+        <w:pStyle w:val="Heading2"/>
+      </w:pPr>
+      <w:r>
+        <w:t>To create DB</w:t>
+      </w:r>
+    </w:p>
+    <w:p>
+      <w:pPr>
+        <w:pStyle w:val="NoSpacing"/>
+      </w:pPr>
+      <w:r>
+        <w:t>The basic syntax of CREATE DATABASE statement is as follows −</w:t>
+      </w:r>
+    </w:p>
+    <w:p>
+      <w:pPr>
+        <w:pStyle w:val="NoSpacing"/>
+        <w:rPr>
+          <w:rFonts w:ascii="Courier New" w:hAnsi="Courier New" w:cs="Courier New"/>
+          <w:sz w:val="20"/>
+          <w:szCs w:val="20"/>
+        </w:rPr>
+      </w:pPr>
+      <w:r>
+        <w:rPr>
+          <w:rFonts w:ascii="Courier New" w:hAnsi="Courier New" w:cs="Courier New"/>
+          <w:sz w:val="20"/>
+          <w:szCs w:val="20"/>
+        </w:rPr>
+        <w:t xml:space="preserve">CREATE DATABASE </w:t>
+      </w:r>
+      <w:proofErr w:type="spellStart"/>
+      <w:r>
+        <w:rPr>
+          <w:rFonts w:ascii="Courier New" w:hAnsi="Courier New" w:cs="Courier New"/>
+          <w:sz w:val="20"/>
+          <w:szCs w:val="20"/>
+        </w:rPr>
+        <w:t>dbname</w:t>
+      </w:r>
+      <w:proofErr w:type="spellEnd"/>
+      <w:r>
+        <w:rPr>
+          <w:rFonts w:ascii="Courier New" w:hAnsi="Courier New" w:cs="Courier New"/>
+          <w:sz w:val="20"/>
+          <w:szCs w:val="20"/>
+        </w:rPr>
+        <w:t>;</w:t>
+      </w:r>
+    </w:p>
+    <w:p>
+      <w:pPr>
+        <w:pStyle w:val="NoSpacing"/>
+      </w:pPr>
+      <w:r>
+        <w:t xml:space="preserve">where </w:t>
+      </w:r>
+      <w:proofErr w:type="spellStart"/>
+      <w:r>
+        <w:rPr>
+          <w:i/>
+          <w:iCs/>
+        </w:rPr>
+        <w:t>dbname</w:t>
+      </w:r>
+      <w:proofErr w:type="spellEnd"/>
+      <w:r>
+        <w:t xml:space="preserve"> is the name of a database to create.</w:t>
+      </w:r>
+      <w:r>
+        <w:t xml:space="preserve"> Our database name is </w:t>
+      </w:r>
+      <w:proofErr w:type="spellStart"/>
+      <w:r>
+        <w:t>TestDB</w:t>
+      </w:r>
+      <w:proofErr w:type="spellEnd"/>
+      <w:r>
+        <w:t>.</w:t>
+      </w:r>
+    </w:p>
+    <w:p>
+      <w:pPr>
+        <w:pStyle w:val="NoSpacing"/>
+      </w:pPr>
+    </w:p>
+    <w:p>
+      <w:pPr>
+        <w:pStyle w:val="NoSpacing"/>
+      </w:pPr>
+      <w:r>
+        <w:rPr>
+          <w:noProof/>
+        </w:rPr>
+        <w:drawing>
+          <wp:inline distT="0" distB="0" distL="0" distR="0" wp14:anchorId="2F8FD527" wp14:editId="5319F254">
+            <wp:extent cx="5943600" cy="483235"/>
+            <wp:effectExtent l="0" t="0" r="0" b="0"/>
+            <wp:docPr id="6" name="Picture 6"/>
+            <wp:cNvGraphicFramePr>
+              <a:graphicFrameLocks xmlns:a="http://schemas.openxmlformats.org/drawingml/2006/main" noChangeAspect="1"/>
+            </wp:cNvGraphicFramePr>
+            <a:graphic xmlns:a="http://schemas.openxmlformats.org/drawingml/2006/main">
+              <a:graphicData uri="http://schemas.openxmlformats.org/drawingml/2006/picture">
+                <pic:pic xmlns:pic="http://schemas.openxmlformats.org/drawingml/2006/picture">
+                  <pic:nvPicPr>
+                    <pic:cNvPr id="1" name=""/>
+                    <pic:cNvPicPr/>
+                  </pic:nvPicPr>
+                  <pic:blipFill>
+                    <a:blip r:embed="rId11"/>
+                    <a:stretch>
+                      <a:fillRect/>
+                    </a:stretch>
+                  </pic:blipFill>
+                  <pic:spPr>
+                    <a:xfrm>
+                      <a:off x="0" y="0"/>
+                      <a:ext cx="5943600" cy="483235"/>
+                    </a:xfrm>
+                    <a:prstGeom prst="rect">
+                      <a:avLst/>
+                    </a:prstGeom>
+                  </pic:spPr>
+                </pic:pic>
+              </a:graphicData>
+            </a:graphic>
+          </wp:inline>
+        </w:drawing>
+      </w:r>
+    </w:p>
+    <w:p>
+      <w:pPr>
+        <w:pStyle w:val="NoSpacing"/>
+      </w:pPr>
+    </w:p>
+    <w:p>
+      <w:r>
+        <w:t>To see list of database, you can run this command.</w:t>
+      </w:r>
+    </w:p>
+    <w:p>
+      <w:pPr>
+        <w:rPr>
+          <w:rFonts w:ascii="Courier New" w:hAnsi="Courier New" w:cs="Courier New"/>
+        </w:rPr>
+      </w:pPr>
+      <w:r>
+        <w:rPr>
+          <w:rFonts w:ascii="Courier New" w:hAnsi="Courier New" w:cs="Courier New"/>
+        </w:rPr>
+        <w:t>\l</w:t>
+      </w:r>
+      <w:bookmarkStart w:id="0" w:name="_GoBack"/>
+      <w:bookmarkEnd w:id="0"/>
+    </w:p>
+    <w:p>
+      <w:pPr>
+        <w:pStyle w:val="NoSpacing"/>
+      </w:pPr>
+    </w:p>
+    <w:p>
+      <w:pPr>
+        <w:pStyle w:val="NoSpacing"/>
+      </w:pPr>
+    </w:p>
+    <w:p>
+      <w:pPr>
+        <w:pStyle w:val="NoSpacing"/>
+      </w:pPr>
+    </w:p>
+    <w:p>
+      <w:pPr>
+        <w:pStyle w:val="NoSpacing"/>
+      </w:pPr>
+    </w:p>
+    <w:p>
+      <w:pPr>
+        <w:pStyle w:val="NoSpacing"/>
+      </w:pPr>
+    </w:p>
+    <w:p/>
     <w:sectPr>
       <w:pgSz w:w="12240" w:h="15840"/>
       <w:pgMar w:top="1440" w:right="1440" w:bottom="1440" w:left="1440" w:header="720" w:footer="720" w:gutter="0"/>
@@ -1005,6 +1201,31 @@
     <w:basedOn w:val="DefaultParagraphFont"/>
     <w:rsid w:val="00756AC7"/>
   </w:style>
+  <w:style w:type="paragraph" w:styleId="NormalWeb">
+    <w:name w:val="Normal (Web)"/>
+    <w:basedOn w:val="Normal"/>
+    <w:uiPriority w:val="99"/>
+    <w:semiHidden/>
+    <w:unhideWhenUsed/>
+    <w:rsid w:val="00F53884"/>
+    <w:pPr>
+      <w:spacing w:before="100" w:beforeAutospacing="1" w:after="100" w:afterAutospacing="1" w:line="240" w:lineRule="auto"/>
+    </w:pPr>
+    <w:rPr>
+      <w:rFonts w:ascii="Times New Roman" w:eastAsia="Times New Roman" w:hAnsi="Times New Roman" w:cs="Times New Roman"/>
+      <w:sz w:val="24"/>
+      <w:szCs w:val="24"/>
+    </w:rPr>
+  </w:style>
+  <w:style w:type="paragraph" w:styleId="NoSpacing">
+    <w:name w:val="No Spacing"/>
+    <w:uiPriority w:val="1"/>
+    <w:qFormat/>
+    <w:rsid w:val="00F53884"/>
+    <w:pPr>
+      <w:spacing w:after="0" w:line="240" w:lineRule="auto"/>
+    </w:pPr>
+  </w:style>
 </w:styles>
 </file>
 
@@ -1274,7 +1495,7 @@
 </file>
 
 <file path=customXml/itemProps1.xml><?xml version="1.0" encoding="utf-8"?>
-<ds:datastoreItem xmlns:ds="http://schemas.openxmlformats.org/officeDocument/2006/customXml" ds:itemID="{ADEFD7A4-6C23-465B-8319-3A7A4A8E2503}">
+<ds:datastoreItem xmlns:ds="http://schemas.openxmlformats.org/officeDocument/2006/customXml" ds:itemID="{85B4DDC1-8D70-423C-8749-82834350DFDE}">
   <ds:schemaRefs>
     <ds:schemaRef ds:uri="http://schemas.openxmlformats.org/officeDocument/2006/bibliography"/>
   </ds:schemaRefs>

</xml_diff>

<commit_message>
added command for creating table
</commit_message>
<xml_diff>
--- a/PostgreSQL Practice Using SQL Shell.docx
+++ b/PostgreSQL Practice Using SQL Shell.docx
@@ -595,8 +595,178 @@
         </w:rPr>
         <w:t>\l</w:t>
       </w:r>
+    </w:p>
+    <w:p>
+      <w:pPr>
+        <w:pStyle w:val="Heading1"/>
+      </w:pPr>
+      <w:r>
+        <w:t>Create Table</w:t>
+      </w:r>
+    </w:p>
+    <w:p>
+      <w:pPr>
+        <w:pStyle w:val="Heading2"/>
+      </w:pPr>
+      <w:r>
+        <w:t>To create table</w:t>
+      </w:r>
+    </w:p>
+    <w:p>
+      <w:r>
+        <w:t xml:space="preserve">To create </w:t>
+      </w:r>
+      <w:proofErr w:type="gramStart"/>
+      <w:r>
+        <w:t>table</w:t>
+      </w:r>
+      <w:proofErr w:type="gramEnd"/>
+      <w:r>
+        <w:t xml:space="preserve"> </w:t>
+      </w:r>
+      <w:r>
+        <w:rPr>
+          <w:rFonts w:ascii="Courier New" w:hAnsi="Courier New" w:cs="Courier New"/>
+        </w:rPr>
+        <w:t>CREATE TABLE</w:t>
+      </w:r>
+      <w:r>
+        <w:rPr>
+          <w:rFonts w:ascii="Courier New" w:hAnsi="Courier New" w:cs="Courier New"/>
+        </w:rPr>
+        <w:t xml:space="preserve"> command is needed, then table name </w:t>
+      </w:r>
+      <w:r>
+        <w:rPr>
+          <w:rFonts w:ascii="Courier New" w:hAnsi="Courier New" w:cs="Courier New"/>
+        </w:rPr>
+        <w:t>and its field name, data type.</w:t>
+      </w:r>
+    </w:p>
+    <w:p>
+      <w:pPr>
+        <w:rPr>
+          <w:rFonts w:ascii="Courier New" w:hAnsi="Courier New" w:cs="Courier New"/>
+        </w:rPr>
+      </w:pPr>
+      <w:r>
+        <w:rPr>
+          <w:rFonts w:ascii="Courier New" w:hAnsi="Courier New" w:cs="Courier New"/>
+        </w:rPr>
+        <w:t xml:space="preserve"> </w:t>
+      </w:r>
+      <w:r>
+        <w:rPr>
+          <w:rFonts w:ascii="Courier New" w:hAnsi="Courier New" w:cs="Courier New"/>
+        </w:rPr>
+        <w:t>CREATE TABLE cars (</w:t>
+      </w:r>
+      <w:r>
+        <w:rPr>
+          <w:rFonts w:ascii="Courier New" w:hAnsi="Courier New" w:cs="Courier New"/>
+        </w:rPr>
+        <w:br/>
+        <w:t>  brand VARCHAR(255),</w:t>
+      </w:r>
+      <w:r>
+        <w:rPr>
+          <w:rFonts w:ascii="Courier New" w:hAnsi="Courier New" w:cs="Courier New"/>
+        </w:rPr>
+        <w:br/>
+        <w:t>  model VARCHAR(255),</w:t>
+      </w:r>
+      <w:r>
+        <w:rPr>
+          <w:rFonts w:ascii="Courier New" w:hAnsi="Courier New" w:cs="Courier New"/>
+        </w:rPr>
+        <w:br/>
+        <w:t>  year INT</w:t>
+      </w:r>
+      <w:r>
+        <w:rPr>
+          <w:rFonts w:ascii="Courier New" w:hAnsi="Courier New" w:cs="Courier New"/>
+        </w:rPr>
+        <w:br/>
+        <w:t>);</w:t>
+      </w:r>
+    </w:p>
+    <w:p>
+      <w:pPr>
+        <w:rPr>
+          <w:rFonts w:ascii="Courier New" w:hAnsi="Courier New" w:cs="Courier New"/>
+        </w:rPr>
+      </w:pPr>
+      <w:r>
+        <w:t>When you execute the above statement, an empty table named cars will be created, and the SQL Shell application will return the following</w:t>
+      </w:r>
+      <w:r>
+        <w:t xml:space="preserve"> </w:t>
+      </w:r>
+      <w:r>
+        <w:rPr>
+          <w:rFonts w:ascii="Courier New" w:hAnsi="Courier New" w:cs="Courier New"/>
+        </w:rPr>
+        <w:t>CREATE TABLE</w:t>
+      </w:r>
+      <w:r>
+        <w:t>:</w:t>
+      </w:r>
       <w:bookmarkStart w:id="0" w:name="_GoBack"/>
       <w:bookmarkEnd w:id="0"/>
+    </w:p>
+    <w:p>
+      <w:pPr>
+        <w:rPr>
+          <w:rFonts w:ascii="Courier New" w:hAnsi="Courier New" w:cs="Courier New"/>
+        </w:rPr>
+      </w:pPr>
+      <w:r>
+        <w:rPr>
+          <w:noProof/>
+        </w:rPr>
+        <w:drawing>
+          <wp:inline distT="0" distB="0" distL="0" distR="0" wp14:anchorId="6D6422A0" wp14:editId="39CA6BE9">
+            <wp:extent cx="5943600" cy="803275"/>
+            <wp:effectExtent l="0" t="0" r="0" b="0"/>
+            <wp:docPr id="7" name="Picture 7"/>
+            <wp:cNvGraphicFramePr>
+              <a:graphicFrameLocks xmlns:a="http://schemas.openxmlformats.org/drawingml/2006/main" noChangeAspect="1"/>
+            </wp:cNvGraphicFramePr>
+            <a:graphic xmlns:a="http://schemas.openxmlformats.org/drawingml/2006/main">
+              <a:graphicData uri="http://schemas.openxmlformats.org/drawingml/2006/picture">
+                <pic:pic xmlns:pic="http://schemas.openxmlformats.org/drawingml/2006/picture">
+                  <pic:nvPicPr>
+                    <pic:cNvPr id="1" name=""/>
+                    <pic:cNvPicPr/>
+                  </pic:nvPicPr>
+                  <pic:blipFill>
+                    <a:blip r:embed="rId12"/>
+                    <a:stretch>
+                      <a:fillRect/>
+                    </a:stretch>
+                  </pic:blipFill>
+                  <pic:spPr>
+                    <a:xfrm>
+                      <a:off x="0" y="0"/>
+                      <a:ext cx="5943600" cy="803275"/>
+                    </a:xfrm>
+                    <a:prstGeom prst="rect">
+                      <a:avLst/>
+                    </a:prstGeom>
+                  </pic:spPr>
+                </pic:pic>
+              </a:graphicData>
+            </a:graphic>
+          </wp:inline>
+        </w:drawing>
+      </w:r>
+    </w:p>
+    <w:p>
+      <w:pPr>
+        <w:rPr>
+          <w:rFonts w:ascii="Courier New" w:hAnsi="Courier New" w:cs="Courier New"/>
+        </w:rPr>
+      </w:pPr>
     </w:p>
     <w:p>
       <w:pPr>
@@ -1495,7 +1665,7 @@
 </file>
 
 <file path=customXml/itemProps1.xml><?xml version="1.0" encoding="utf-8"?>
-<ds:datastoreItem xmlns:ds="http://schemas.openxmlformats.org/officeDocument/2006/customXml" ds:itemID="{85B4DDC1-8D70-423C-8749-82834350DFDE}">
+<ds:datastoreItem xmlns:ds="http://schemas.openxmlformats.org/officeDocument/2006/customXml" ds:itemID="{F2F70610-AC60-4DB4-BCC2-04B8D1952B49}">
   <ds:schemaRefs>
     <ds:schemaRef ds:uri="http://schemas.openxmlformats.org/officeDocument/2006/bibliography"/>
   </ds:schemaRefs>

</xml_diff>

<commit_message>
added image that shows list of DB
</commit_message>
<xml_diff>
--- a/PostgreSQL Practice Using SQL Shell.docx
+++ b/PostgreSQL Practice Using SQL Shell.docx
@@ -598,6 +598,55 @@
     </w:p>
     <w:p>
       <w:pPr>
+        <w:rPr>
+          <w:rFonts w:ascii="Courier New" w:hAnsi="Courier New" w:cs="Courier New"/>
+        </w:rPr>
+      </w:pPr>
+      <w:r>
+        <w:rPr>
+          <w:noProof/>
+        </w:rPr>
+        <w:drawing>
+          <wp:inline distT="0" distB="0" distL="0" distR="0" wp14:anchorId="05624150" wp14:editId="145EB444">
+            <wp:extent cx="5943600" cy="1108710"/>
+            <wp:effectExtent l="0" t="0" r="0" b="0"/>
+            <wp:docPr id="8" name="Picture 8"/>
+            <wp:cNvGraphicFramePr>
+              <a:graphicFrameLocks xmlns:a="http://schemas.openxmlformats.org/drawingml/2006/main" noChangeAspect="1"/>
+            </wp:cNvGraphicFramePr>
+            <a:graphic xmlns:a="http://schemas.openxmlformats.org/drawingml/2006/main">
+              <a:graphicData uri="http://schemas.openxmlformats.org/drawingml/2006/picture">
+                <pic:pic xmlns:pic="http://schemas.openxmlformats.org/drawingml/2006/picture">
+                  <pic:nvPicPr>
+                    <pic:cNvPr id="1" name=""/>
+                    <pic:cNvPicPr/>
+                  </pic:nvPicPr>
+                  <pic:blipFill>
+                    <a:blip r:embed="rId12"/>
+                    <a:stretch>
+                      <a:fillRect/>
+                    </a:stretch>
+                  </pic:blipFill>
+                  <pic:spPr>
+                    <a:xfrm>
+                      <a:off x="0" y="0"/>
+                      <a:ext cx="5943600" cy="1108710"/>
+                    </a:xfrm>
+                    <a:prstGeom prst="rect">
+                      <a:avLst/>
+                    </a:prstGeom>
+                  </pic:spPr>
+                </pic:pic>
+              </a:graphicData>
+            </a:graphic>
+          </wp:inline>
+        </w:drawing>
+      </w:r>
+      <w:bookmarkStart w:id="0" w:name="_GoBack"/>
+      <w:bookmarkEnd w:id="0"/>
+    </w:p>
+    <w:p>
+      <w:pPr>
         <w:pStyle w:val="Heading1"/>
       </w:pPr>
       <w:r>
@@ -711,8 +760,6 @@
       <w:r>
         <w:t>:</w:t>
       </w:r>
-      <w:bookmarkStart w:id="0" w:name="_GoBack"/>
-      <w:bookmarkEnd w:id="0"/>
     </w:p>
     <w:p>
       <w:pPr>
@@ -740,7 +787,7 @@
                     <pic:cNvPicPr/>
                   </pic:nvPicPr>
                   <pic:blipFill>
-                    <a:blip r:embed="rId12"/>
+                    <a:blip r:embed="rId13"/>
                     <a:stretch>
                       <a:fillRect/>
                     </a:stretch>
@@ -1665,7 +1712,7 @@
 </file>
 
 <file path=customXml/itemProps1.xml><?xml version="1.0" encoding="utf-8"?>
-<ds:datastoreItem xmlns:ds="http://schemas.openxmlformats.org/officeDocument/2006/customXml" ds:itemID="{F2F70610-AC60-4DB4-BCC2-04B8D1952B49}">
+<ds:datastoreItem xmlns:ds="http://schemas.openxmlformats.org/officeDocument/2006/customXml" ds:itemID="{C7055B31-5B84-4391-99BF-87AC691E586B}">
   <ds:schemaRefs>
     <ds:schemaRef ds:uri="http://schemas.openxmlformats.org/officeDocument/2006/bibliography"/>
   </ds:schemaRefs>

</xml_diff>

<commit_message>
showed empty table that just created
</commit_message>
<xml_diff>
--- a/PostgreSQL Practice Using SQL Shell.docx
+++ b/PostgreSQL Practice Using SQL Shell.docx
@@ -642,8 +642,6 @@
           </wp:inline>
         </w:drawing>
       </w:r>
-      <w:bookmarkStart w:id="0" w:name="_GoBack"/>
-      <w:bookmarkEnd w:id="0"/>
     </w:p>
     <w:p>
       <w:pPr>
@@ -683,11 +681,17 @@
         <w:rPr>
           <w:rFonts w:ascii="Courier New" w:hAnsi="Courier New" w:cs="Courier New"/>
         </w:rPr>
-        <w:t xml:space="preserve"> command is needed, then table name </w:t>
-      </w:r>
-      <w:r>
-        <w:rPr>
-          <w:rFonts w:ascii="Courier New" w:hAnsi="Courier New" w:cs="Courier New"/>
+        <w:t xml:space="preserve"> </w:t>
+      </w:r>
+      <w:r>
+        <w:rPr>
+          <w:rFonts w:cstheme="minorHAnsi"/>
+        </w:rPr>
+        <w:t xml:space="preserve">command is needed, then table name </w:t>
+      </w:r>
+      <w:r>
+        <w:rPr>
+          <w:rFonts w:cstheme="minorHAnsi"/>
         </w:rPr>
         <w:t>and its field name, data type.</w:t>
       </w:r>
@@ -810,10 +814,82 @@
     </w:p>
     <w:p>
       <w:pPr>
-        <w:rPr>
-          <w:rFonts w:ascii="Courier New" w:hAnsi="Courier New" w:cs="Courier New"/>
-        </w:rPr>
-      </w:pPr>
+        <w:pStyle w:val="Heading2"/>
+      </w:pPr>
+      <w:r>
+        <w:t>To see all data of table</w:t>
+      </w:r>
+    </w:p>
+    <w:p>
+      <w:r>
+        <w:t>You can "display" the empty table you just created with anothe</w:t>
+      </w:r>
+      <w:bookmarkStart w:id="0" w:name="_GoBack"/>
+      <w:bookmarkEnd w:id="0"/>
+      <w:r>
+        <w:t>r SQL statement:</w:t>
+      </w:r>
+    </w:p>
+    <w:p>
+      <w:pPr>
+        <w:rPr>
+          <w:rFonts w:ascii="Courier New" w:hAnsi="Courier New" w:cs="Courier New"/>
+        </w:rPr>
+      </w:pPr>
+      <w:r>
+        <w:rPr>
+          <w:rFonts w:ascii="Courier New" w:hAnsi="Courier New" w:cs="Courier New"/>
+        </w:rPr>
+        <w:t>SELECT * FROM cars;</w:t>
+      </w:r>
+    </w:p>
+    <w:p>
+      <w:pPr>
+        <w:rPr>
+          <w:rFonts w:ascii="Courier New" w:hAnsi="Courier New" w:cs="Courier New"/>
+        </w:rPr>
+      </w:pPr>
+      <w:r>
+        <w:rPr>
+          <w:noProof/>
+        </w:rPr>
+        <w:lastRenderedPageBreak/>
+        <w:drawing>
+          <wp:inline distT="0" distB="0" distL="0" distR="0" wp14:anchorId="79389CF9" wp14:editId="321CB381">
+            <wp:extent cx="5943600" cy="504825"/>
+            <wp:effectExtent l="0" t="0" r="0" b="9525"/>
+            <wp:docPr id="9" name="Picture 9"/>
+            <wp:cNvGraphicFramePr>
+              <a:graphicFrameLocks xmlns:a="http://schemas.openxmlformats.org/drawingml/2006/main" noChangeAspect="1"/>
+            </wp:cNvGraphicFramePr>
+            <a:graphic xmlns:a="http://schemas.openxmlformats.org/drawingml/2006/main">
+              <a:graphicData uri="http://schemas.openxmlformats.org/drawingml/2006/picture">
+                <pic:pic xmlns:pic="http://schemas.openxmlformats.org/drawingml/2006/picture">
+                  <pic:nvPicPr>
+                    <pic:cNvPr id="1" name=""/>
+                    <pic:cNvPicPr/>
+                  </pic:nvPicPr>
+                  <pic:blipFill>
+                    <a:blip r:embed="rId14"/>
+                    <a:stretch>
+                      <a:fillRect/>
+                    </a:stretch>
+                  </pic:blipFill>
+                  <pic:spPr>
+                    <a:xfrm>
+                      <a:off x="0" y="0"/>
+                      <a:ext cx="5943600" cy="504825"/>
+                    </a:xfrm>
+                    <a:prstGeom prst="rect">
+                      <a:avLst/>
+                    </a:prstGeom>
+                  </pic:spPr>
+                </pic:pic>
+              </a:graphicData>
+            </a:graphic>
+          </wp:inline>
+        </w:drawing>
+      </w:r>
     </w:p>
     <w:p>
       <w:pPr>
@@ -1712,7 +1788,7 @@
 </file>
 
 <file path=customXml/itemProps1.xml><?xml version="1.0" encoding="utf-8"?>
-<ds:datastoreItem xmlns:ds="http://schemas.openxmlformats.org/officeDocument/2006/customXml" ds:itemID="{C7055B31-5B84-4391-99BF-87AC691E586B}">
+<ds:datastoreItem xmlns:ds="http://schemas.openxmlformats.org/officeDocument/2006/customXml" ds:itemID="{C664E9D0-7A31-4E9C-AB30-AD9FE0F090F2}">
   <ds:schemaRefs>
     <ds:schemaRef ds:uri="http://schemas.openxmlformats.org/officeDocument/2006/bibliography"/>
   </ds:schemaRefs>

</xml_diff>

<commit_message>
added command for inserting data in table
</commit_message>
<xml_diff>
--- a/PostgreSQL Practice Using SQL Shell.docx
+++ b/PostgreSQL Practice Using SQL Shell.docx
@@ -380,7 +380,15 @@
       </w:r>
     </w:p>
     <w:p>
-      <w:r>
+      <w:pPr>
+        <w:rPr>
+          <w:rFonts w:ascii="Courier New" w:hAnsi="Courier New" w:cs="Courier New"/>
+        </w:rPr>
+      </w:pPr>
+      <w:r>
+        <w:rPr>
+          <w:rFonts w:ascii="Courier New" w:hAnsi="Courier New" w:cs="Courier New"/>
+        </w:rPr>
         <w:t>\l</w:t>
       </w:r>
     </w:p>
@@ -822,12 +830,7 @@
     </w:p>
     <w:p>
       <w:r>
-        <w:t>You can "display" the empty table you just created with anothe</w:t>
-      </w:r>
-      <w:bookmarkStart w:id="0" w:name="_GoBack"/>
-      <w:bookmarkEnd w:id="0"/>
-      <w:r>
-        <w:t>r SQL statement:</w:t>
+        <w:t>You can "display" the empty table you just created with another SQL statement:</w:t>
       </w:r>
     </w:p>
     <w:p>
@@ -898,8 +901,152 @@
     </w:p>
     <w:p>
       <w:pPr>
+        <w:pStyle w:val="Heading1"/>
+      </w:pPr>
+      <w:r>
+        <w:t>Insert Data</w:t>
+      </w:r>
+    </w:p>
+    <w:p>
+      <w:pPr>
+        <w:pStyle w:val="Heading2"/>
+      </w:pPr>
+      <w:r>
+        <w:t>To insert data in table</w:t>
+      </w:r>
+    </w:p>
+    <w:p>
+      <w:r>
+        <w:t xml:space="preserve">To insert data into a table in PostgreSQL, we use the </w:t>
+      </w:r>
+      <w:r>
+        <w:rPr>
+          <w:rStyle w:val="HTMLCode"/>
+          <w:rFonts w:eastAsiaTheme="majorEastAsia"/>
+        </w:rPr>
+        <w:t>INSERT INTO</w:t>
+      </w:r>
+      <w:r>
+        <w:t xml:space="preserve"> statement.</w:t>
+      </w:r>
+    </w:p>
+    <w:p>
+      <w:r>
+        <w:t xml:space="preserve">The following SQL statement will insert one row of data into the </w:t>
+      </w:r>
+      <w:r>
+        <w:rPr>
+          <w:rStyle w:val="HTMLCode"/>
+          <w:rFonts w:eastAsiaTheme="majorEastAsia"/>
+        </w:rPr>
+        <w:t>cars</w:t>
+      </w:r>
+      <w:r>
+        <w:t xml:space="preserve"> table</w:t>
+      </w:r>
+      <w:r>
+        <w:t>.</w:t>
+      </w:r>
+    </w:p>
+    <w:p>
+      <w:pPr>
+        <w:rPr>
+          <w:rFonts w:ascii="Courier New" w:hAnsi="Courier New" w:cs="Courier New"/>
+        </w:rPr>
+      </w:pPr>
+      <w:r>
+        <w:rPr>
+          <w:rFonts w:ascii="Courier New" w:hAnsi="Courier New" w:cs="Courier New"/>
+        </w:rPr>
+        <w:t>INSERT INTO cars (brand, model, year)</w:t>
+      </w:r>
+      <w:r>
+        <w:rPr>
+          <w:rFonts w:ascii="Courier New" w:hAnsi="Courier New" w:cs="Courier New"/>
+        </w:rPr>
+        <w:br/>
+        <w:t>VALUES ('Ford', 'Mustang', 1964);</w:t>
+      </w:r>
+    </w:p>
+    <w:p>
+      <w:pPr>
+        <w:rPr>
+          <w:rFonts w:ascii="Courier New" w:hAnsi="Courier New" w:cs="Courier New"/>
+        </w:rPr>
+      </w:pPr>
+      <w:r>
+        <w:rPr>
+          <w:noProof/>
+        </w:rPr>
+        <w:drawing>
+          <wp:inline distT="0" distB="0" distL="0" distR="0" wp14:anchorId="13CC971C" wp14:editId="779926BB">
+            <wp:extent cx="5943600" cy="430530"/>
+            <wp:effectExtent l="0" t="0" r="0" b="7620"/>
+            <wp:docPr id="10" name="Picture 10"/>
+            <wp:cNvGraphicFramePr>
+              <a:graphicFrameLocks xmlns:a="http://schemas.openxmlformats.org/drawingml/2006/main" noChangeAspect="1"/>
+            </wp:cNvGraphicFramePr>
+            <a:graphic xmlns:a="http://schemas.openxmlformats.org/drawingml/2006/main">
+              <a:graphicData uri="http://schemas.openxmlformats.org/drawingml/2006/picture">
+                <pic:pic xmlns:pic="http://schemas.openxmlformats.org/drawingml/2006/picture">
+                  <pic:nvPicPr>
+                    <pic:cNvPr id="1" name=""/>
+                    <pic:cNvPicPr/>
+                  </pic:nvPicPr>
+                  <pic:blipFill>
+                    <a:blip r:embed="rId15"/>
+                    <a:stretch>
+                      <a:fillRect/>
+                    </a:stretch>
+                  </pic:blipFill>
+                  <pic:spPr>
+                    <a:xfrm>
+                      <a:off x="0" y="0"/>
+                      <a:ext cx="5943600" cy="430530"/>
+                    </a:xfrm>
+                    <a:prstGeom prst="rect">
+                      <a:avLst/>
+                    </a:prstGeom>
+                  </pic:spPr>
+                </pic:pic>
+              </a:graphicData>
+            </a:graphic>
+          </wp:inline>
+        </w:drawing>
+      </w:r>
+    </w:p>
+    <w:p>
+      <w:r>
+        <w:t>The SQL Shell application will return the following:</w:t>
+      </w:r>
+    </w:p>
+    <w:p>
+      <w:pPr>
+        <w:rPr>
+          <w:rFonts w:ascii="Courier New" w:hAnsi="Courier New" w:cs="Courier New"/>
+        </w:rPr>
+      </w:pPr>
+      <w:r>
+        <w:t>INSERT 0 1</w:t>
+      </w:r>
+    </w:p>
+    <w:p>
+      <w:pPr>
         <w:pStyle w:val="NoSpacing"/>
       </w:pPr>
+      <w:r>
+        <w:t xml:space="preserve">Which means that </w:t>
+      </w:r>
+      <w:r>
+        <w:rPr>
+          <w:rStyle w:val="HTMLCode"/>
+          <w:rFonts w:eastAsiaTheme="majorEastAsia"/>
+        </w:rPr>
+        <w:t>1</w:t>
+      </w:r>
+      <w:r>
+        <w:t xml:space="preserve"> row was inserted.</w:t>
+      </w:r>
     </w:p>
     <w:p>
       <w:pPr>
@@ -909,7 +1056,293 @@
     <w:p>
       <w:pPr>
         <w:pStyle w:val="NoSpacing"/>
-      </w:pPr>
+        <w:rPr>
+          <w:b/>
+        </w:rPr>
+      </w:pPr>
+      <w:r>
+        <w:rPr>
+          <w:b/>
+        </w:rPr>
+        <w:t xml:space="preserve">Note: </w:t>
+      </w:r>
+    </w:p>
+    <w:p>
+      <w:pPr>
+        <w:pStyle w:val="NoSpacing"/>
+      </w:pPr>
+      <w:r>
+        <w:t>As you can see in the SQL statement above, string values must be written with apostrophes.</w:t>
+      </w:r>
+    </w:p>
+    <w:p>
+      <w:pPr>
+        <w:pStyle w:val="NoSpacing"/>
+      </w:pPr>
+      <w:r>
+        <w:t>Numeric values can be written without apostrophes, but you can include them if you want.</w:t>
+      </w:r>
+    </w:p>
+    <w:p>
+      <w:pPr>
+        <w:pStyle w:val="NoSpacing"/>
+      </w:pPr>
+    </w:p>
+    <w:p>
+      <w:pPr>
+        <w:pStyle w:val="NoSpacing"/>
+      </w:pPr>
+      <w:r>
+        <w:t xml:space="preserve"> </w:t>
+      </w:r>
+      <w:r>
+        <w:t xml:space="preserve">To check the </w:t>
+      </w:r>
+      <w:proofErr w:type="gramStart"/>
+      <w:r>
+        <w:t>result</w:t>
+      </w:r>
+      <w:proofErr w:type="gramEnd"/>
+      <w:r>
+        <w:t xml:space="preserve"> we can display the table with this SQL statement:</w:t>
+      </w:r>
+    </w:p>
+    <w:p>
+      <w:pPr>
+        <w:pStyle w:val="NoSpacing"/>
+        <w:rPr>
+          <w:rFonts w:ascii="Courier New" w:hAnsi="Courier New" w:cs="Courier New"/>
+        </w:rPr>
+      </w:pPr>
+      <w:r>
+        <w:rPr>
+          <w:rFonts w:ascii="Courier New" w:hAnsi="Courier New" w:cs="Courier New"/>
+        </w:rPr>
+        <w:t>SELECT * FROM cars;</w:t>
+      </w:r>
+    </w:p>
+    <w:p>
+      <w:pPr>
+        <w:pStyle w:val="NoSpacing"/>
+        <w:rPr>
+          <w:rFonts w:ascii="Courier New" w:hAnsi="Courier New" w:cs="Courier New"/>
+        </w:rPr>
+      </w:pPr>
+    </w:p>
+    <w:p>
+      <w:pPr>
+        <w:pStyle w:val="NoSpacing"/>
+        <w:rPr>
+          <w:rFonts w:ascii="Courier New" w:hAnsi="Courier New" w:cs="Courier New"/>
+          <w:b/>
+        </w:rPr>
+      </w:pPr>
+      <w:r>
+        <w:rPr>
+          <w:noProof/>
+        </w:rPr>
+        <w:drawing>
+          <wp:inline distT="0" distB="0" distL="0" distR="0" wp14:anchorId="2B332072" wp14:editId="55DDCFF2">
+            <wp:extent cx="5943600" cy="549910"/>
+            <wp:effectExtent l="0" t="0" r="0" b="2540"/>
+            <wp:docPr id="11" name="Picture 11"/>
+            <wp:cNvGraphicFramePr>
+              <a:graphicFrameLocks xmlns:a="http://schemas.openxmlformats.org/drawingml/2006/main" noChangeAspect="1"/>
+            </wp:cNvGraphicFramePr>
+            <a:graphic xmlns:a="http://schemas.openxmlformats.org/drawingml/2006/main">
+              <a:graphicData uri="http://schemas.openxmlformats.org/drawingml/2006/picture">
+                <pic:pic xmlns:pic="http://schemas.openxmlformats.org/drawingml/2006/picture">
+                  <pic:nvPicPr>
+                    <pic:cNvPr id="1" name=""/>
+                    <pic:cNvPicPr/>
+                  </pic:nvPicPr>
+                  <pic:blipFill>
+                    <a:blip r:embed="rId16"/>
+                    <a:stretch>
+                      <a:fillRect/>
+                    </a:stretch>
+                  </pic:blipFill>
+                  <pic:spPr>
+                    <a:xfrm>
+                      <a:off x="0" y="0"/>
+                      <a:ext cx="5943600" cy="549910"/>
+                    </a:xfrm>
+                    <a:prstGeom prst="rect">
+                      <a:avLst/>
+                    </a:prstGeom>
+                  </pic:spPr>
+                </pic:pic>
+              </a:graphicData>
+            </a:graphic>
+          </wp:inline>
+        </w:drawing>
+      </w:r>
+    </w:p>
+    <w:p>
+      <w:pPr>
+        <w:pStyle w:val="NoSpacing"/>
+      </w:pPr>
+    </w:p>
+    <w:p>
+      <w:pPr>
+        <w:pStyle w:val="Heading2"/>
+      </w:pPr>
+      <w:r>
+        <w:t>Insert Multiple Rows</w:t>
+      </w:r>
+    </w:p>
+    <w:p>
+      <w:r>
+        <w:t xml:space="preserve">To insert multiple rows of data, we use the same </w:t>
+      </w:r>
+      <w:r>
+        <w:rPr>
+          <w:rStyle w:val="HTMLCode"/>
+          <w:rFonts w:eastAsiaTheme="majorEastAsia"/>
+        </w:rPr>
+        <w:t>INSERT INTO</w:t>
+      </w:r>
+      <w:r>
+        <w:t xml:space="preserve"> statement, but with multiple values:</w:t>
+      </w:r>
+    </w:p>
+    <w:p>
+      <w:pPr>
+        <w:rPr>
+          <w:rFonts w:ascii="Courier New" w:hAnsi="Courier New" w:cs="Courier New"/>
+        </w:rPr>
+      </w:pPr>
+      <w:r>
+        <w:rPr>
+          <w:rFonts w:ascii="Courier New" w:hAnsi="Courier New" w:cs="Courier New"/>
+        </w:rPr>
+        <w:t>INSERT INTO cars (brand, model, year)</w:t>
+      </w:r>
+      <w:r>
+        <w:rPr>
+          <w:rFonts w:ascii="Courier New" w:hAnsi="Courier New" w:cs="Courier New"/>
+        </w:rPr>
+        <w:br/>
+        <w:t>VALUES</w:t>
+      </w:r>
+      <w:r>
+        <w:rPr>
+          <w:rFonts w:ascii="Courier New" w:hAnsi="Courier New" w:cs="Courier New"/>
+        </w:rPr>
+        <w:br/>
+        <w:t>  ('Volvo', 'p1800', 1968),</w:t>
+      </w:r>
+      <w:r>
+        <w:rPr>
+          <w:rFonts w:ascii="Courier New" w:hAnsi="Courier New" w:cs="Courier New"/>
+        </w:rPr>
+        <w:br/>
+        <w:t>  ('BMW', 'M1', 1978),</w:t>
+      </w:r>
+      <w:r>
+        <w:rPr>
+          <w:rFonts w:ascii="Courier New" w:hAnsi="Courier New" w:cs="Courier New"/>
+        </w:rPr>
+        <w:br/>
+        <w:t>  ('Toyota', 'Celica', 1975);</w:t>
+      </w:r>
+    </w:p>
+    <w:p>
+      <w:pPr>
+        <w:rPr>
+          <w:rFonts w:ascii="Courier New" w:hAnsi="Courier New" w:cs="Courier New"/>
+        </w:rPr>
+      </w:pPr>
+      <w:r>
+        <w:rPr>
+          <w:noProof/>
+        </w:rPr>
+        <w:drawing>
+          <wp:inline distT="0" distB="0" distL="0" distR="0" wp14:anchorId="19957EAB" wp14:editId="0EBFFCC1">
+            <wp:extent cx="5943600" cy="650240"/>
+            <wp:effectExtent l="0" t="0" r="0" b="0"/>
+            <wp:docPr id="12" name="Picture 12"/>
+            <wp:cNvGraphicFramePr>
+              <a:graphicFrameLocks xmlns:a="http://schemas.openxmlformats.org/drawingml/2006/main" noChangeAspect="1"/>
+            </wp:cNvGraphicFramePr>
+            <a:graphic xmlns:a="http://schemas.openxmlformats.org/drawingml/2006/main">
+              <a:graphicData uri="http://schemas.openxmlformats.org/drawingml/2006/picture">
+                <pic:pic xmlns:pic="http://schemas.openxmlformats.org/drawingml/2006/picture">
+                  <pic:nvPicPr>
+                    <pic:cNvPr id="1" name=""/>
+                    <pic:cNvPicPr/>
+                  </pic:nvPicPr>
+                  <pic:blipFill>
+                    <a:blip r:embed="rId17"/>
+                    <a:stretch>
+                      <a:fillRect/>
+                    </a:stretch>
+                  </pic:blipFill>
+                  <pic:spPr>
+                    <a:xfrm>
+                      <a:off x="0" y="0"/>
+                      <a:ext cx="5943600" cy="650240"/>
+                    </a:xfrm>
+                    <a:prstGeom prst="rect">
+                      <a:avLst/>
+                    </a:prstGeom>
+                  </pic:spPr>
+                </pic:pic>
+              </a:graphicData>
+            </a:graphic>
+          </wp:inline>
+        </w:drawing>
+      </w:r>
+    </w:p>
+    <w:p>
+      <w:pPr>
+        <w:rPr>
+          <w:rFonts w:ascii="Courier New" w:hAnsi="Courier New" w:cs="Courier New"/>
+        </w:rPr>
+      </w:pPr>
+      <w:r>
+        <w:rPr>
+          <w:noProof/>
+        </w:rPr>
+        <w:lastRenderedPageBreak/>
+        <w:drawing>
+          <wp:inline distT="0" distB="0" distL="0" distR="0" wp14:anchorId="5AD6B5A9" wp14:editId="4D776FA3">
+            <wp:extent cx="5943600" cy="753110"/>
+            <wp:effectExtent l="0" t="0" r="0" b="8890"/>
+            <wp:docPr id="13" name="Picture 13"/>
+            <wp:cNvGraphicFramePr>
+              <a:graphicFrameLocks xmlns:a="http://schemas.openxmlformats.org/drawingml/2006/main" noChangeAspect="1"/>
+            </wp:cNvGraphicFramePr>
+            <a:graphic xmlns:a="http://schemas.openxmlformats.org/drawingml/2006/main">
+              <a:graphicData uri="http://schemas.openxmlformats.org/drawingml/2006/picture">
+                <pic:pic xmlns:pic="http://schemas.openxmlformats.org/drawingml/2006/picture">
+                  <pic:nvPicPr>
+                    <pic:cNvPr id="1" name=""/>
+                    <pic:cNvPicPr/>
+                  </pic:nvPicPr>
+                  <pic:blipFill>
+                    <a:blip r:embed="rId18"/>
+                    <a:stretch>
+                      <a:fillRect/>
+                    </a:stretch>
+                  </pic:blipFill>
+                  <pic:spPr>
+                    <a:xfrm>
+                      <a:off x="0" y="0"/>
+                      <a:ext cx="5943600" cy="753110"/>
+                    </a:xfrm>
+                    <a:prstGeom prst="rect">
+                      <a:avLst/>
+                    </a:prstGeom>
+                  </pic:spPr>
+                </pic:pic>
+              </a:graphicData>
+            </a:graphic>
+          </wp:inline>
+        </w:drawing>
+      </w:r>
+      <w:bookmarkStart w:id="0" w:name="_GoBack"/>
+      <w:bookmarkEnd w:id="0"/>
     </w:p>
     <w:p>
       <w:pPr>
@@ -1788,7 +2221,7 @@
 </file>
 
 <file path=customXml/itemProps1.xml><?xml version="1.0" encoding="utf-8"?>
-<ds:datastoreItem xmlns:ds="http://schemas.openxmlformats.org/officeDocument/2006/customXml" ds:itemID="{C664E9D0-7A31-4E9C-AB30-AD9FE0F090F2}">
+<ds:datastoreItem xmlns:ds="http://schemas.openxmlformats.org/officeDocument/2006/customXml" ds:itemID="{DDBF2DF6-A910-4543-9BE7-343524CAE7B4}">
   <ds:schemaRefs>
     <ds:schemaRef ds:uri="http://schemas.openxmlformats.org/officeDocument/2006/bibliography"/>
   </ds:schemaRefs>

</xml_diff>

<commit_message>
added command for fetching data
</commit_message>
<xml_diff>
--- a/PostgreSQL Practice Using SQL Shell.docx
+++ b/PostgreSQL Practice Using SQL Shell.docx
@@ -942,10 +942,7 @@
         <w:t>cars</w:t>
       </w:r>
       <w:r>
-        <w:t xml:space="preserve"> table</w:t>
-      </w:r>
-      <w:r>
-        <w:t>.</w:t>
+        <w:t xml:space="preserve"> table.</w:t>
       </w:r>
     </w:p>
     <w:p>
@@ -1093,10 +1090,7 @@
         <w:pStyle w:val="NoSpacing"/>
       </w:pPr>
       <w:r>
-        <w:t xml:space="preserve"> </w:t>
-      </w:r>
-      <w:r>
-        <w:t xml:space="preserve">To check the </w:t>
+        <w:t xml:space="preserve"> To check the </w:t>
       </w:r>
       <w:proofErr w:type="gramStart"/>
       <w:r>
@@ -1341,8 +1335,220 @@
           </wp:inline>
         </w:drawing>
       </w:r>
+    </w:p>
+    <w:p>
+      <w:pPr>
+        <w:rPr>
+          <w:rFonts w:ascii="Courier New" w:hAnsi="Courier New" w:cs="Courier New"/>
+        </w:rPr>
+      </w:pPr>
+    </w:p>
+    <w:p>
+      <w:pPr>
+        <w:pStyle w:val="Heading2"/>
+      </w:pPr>
+      <w:r>
+        <w:t>Select</w:t>
+      </w:r>
+      <w:r>
+        <w:t>/Fetch</w:t>
+      </w:r>
+      <w:r>
+        <w:t xml:space="preserve"> Data</w:t>
+      </w:r>
+    </w:p>
+    <w:p>
+      <w:r>
+        <w:t>To retrieve data from a data</w:t>
+      </w:r>
+      <w:r>
+        <w:t xml:space="preserve">base, we use the </w:t>
+      </w:r>
+      <w:r>
+        <w:rPr>
+          <w:rStyle w:val="HTMLCode"/>
+          <w:rFonts w:eastAsiaTheme="majorEastAsia"/>
+        </w:rPr>
+        <w:t>SELECT</w:t>
+      </w:r>
+      <w:r>
+        <w:t xml:space="preserve"> statement.</w:t>
+      </w:r>
+    </w:p>
+    <w:p>
+      <w:pPr>
+        <w:pStyle w:val="Heading3"/>
+      </w:pPr>
+      <w:r>
+        <w:t>Specify Columns</w:t>
+      </w:r>
+    </w:p>
+    <w:p>
+      <w:r>
+        <w:t>By specifying the column names, we can choose which columns to select:</w:t>
+      </w:r>
+    </w:p>
+    <w:p>
+      <w:pPr>
+        <w:rPr>
+          <w:rFonts w:ascii="Courier New" w:hAnsi="Courier New" w:cs="Courier New"/>
+        </w:rPr>
+      </w:pPr>
+      <w:r>
+        <w:rPr>
+          <w:rFonts w:ascii="Courier New" w:hAnsi="Courier New" w:cs="Courier New"/>
+        </w:rPr>
+        <w:t>SELECT brand, year FROM cars;</w:t>
+      </w:r>
+    </w:p>
+    <w:p>
+      <w:pPr>
+        <w:rPr>
+          <w:rFonts w:ascii="Courier New" w:hAnsi="Courier New" w:cs="Courier New"/>
+        </w:rPr>
+      </w:pPr>
+      <w:r>
+        <w:rPr>
+          <w:noProof/>
+        </w:rPr>
+        <w:drawing>
+          <wp:inline distT="0" distB="0" distL="0" distR="0" wp14:anchorId="432E8073" wp14:editId="254DDF1F">
+            <wp:extent cx="5943600" cy="839470"/>
+            <wp:effectExtent l="0" t="0" r="0" b="0"/>
+            <wp:docPr id="14" name="Picture 14"/>
+            <wp:cNvGraphicFramePr>
+              <a:graphicFrameLocks xmlns:a="http://schemas.openxmlformats.org/drawingml/2006/main" noChangeAspect="1"/>
+            </wp:cNvGraphicFramePr>
+            <a:graphic xmlns:a="http://schemas.openxmlformats.org/drawingml/2006/main">
+              <a:graphicData uri="http://schemas.openxmlformats.org/drawingml/2006/picture">
+                <pic:pic xmlns:pic="http://schemas.openxmlformats.org/drawingml/2006/picture">
+                  <pic:nvPicPr>
+                    <pic:cNvPr id="1" name=""/>
+                    <pic:cNvPicPr/>
+                  </pic:nvPicPr>
+                  <pic:blipFill>
+                    <a:blip r:embed="rId19"/>
+                    <a:stretch>
+                      <a:fillRect/>
+                    </a:stretch>
+                  </pic:blipFill>
+                  <pic:spPr>
+                    <a:xfrm>
+                      <a:off x="0" y="0"/>
+                      <a:ext cx="5943600" cy="839470"/>
+                    </a:xfrm>
+                    <a:prstGeom prst="rect">
+                      <a:avLst/>
+                    </a:prstGeom>
+                  </pic:spPr>
+                </pic:pic>
+              </a:graphicData>
+            </a:graphic>
+          </wp:inline>
+        </w:drawing>
+      </w:r>
+    </w:p>
+    <w:p>
+      <w:pPr>
+        <w:pStyle w:val="Heading3"/>
+      </w:pPr>
+      <w:r>
+        <w:t>Return ALL Columns</w:t>
+      </w:r>
+    </w:p>
+    <w:p>
+      <w:r>
+        <w:t xml:space="preserve">Specify a </w:t>
+      </w:r>
+      <w:r>
+        <w:rPr>
+          <w:rStyle w:val="HTMLCode"/>
+          <w:rFonts w:eastAsiaTheme="majorEastAsia"/>
+        </w:rPr>
+        <w:t>*</w:t>
+      </w:r>
+      <w:r>
+        <w:t xml:space="preserve"> instead of the column names to select </w:t>
+      </w:r>
+      <w:r>
+        <w:rPr>
+          <w:rStyle w:val="Emphasis"/>
+        </w:rPr>
+        <w:t>all</w:t>
+      </w:r>
+      <w:r>
+        <w:t xml:space="preserve"> columns:</w:t>
+      </w:r>
+    </w:p>
+    <w:p>
+      <w:pPr>
+        <w:rPr>
+          <w:rFonts w:ascii="Courier New" w:hAnsi="Courier New" w:cs="Courier New"/>
+        </w:rPr>
+      </w:pPr>
+      <w:r>
+        <w:rPr>
+          <w:rFonts w:ascii="Courier New" w:hAnsi="Courier New" w:cs="Courier New"/>
+        </w:rPr>
+        <w:t>SELECT * FROM cars;</w:t>
+      </w:r>
+    </w:p>
+    <w:p>
+      <w:pPr>
+        <w:rPr>
+          <w:rFonts w:ascii="Courier New" w:hAnsi="Courier New" w:cs="Courier New"/>
+        </w:rPr>
+      </w:pPr>
+      <w:r>
+        <w:rPr>
+          <w:noProof/>
+        </w:rPr>
+        <w:drawing>
+          <wp:inline distT="0" distB="0" distL="0" distR="0" wp14:anchorId="330F2206" wp14:editId="28CF0201">
+            <wp:extent cx="5943600" cy="786765"/>
+            <wp:effectExtent l="0" t="0" r="0" b="0"/>
+            <wp:docPr id="15" name="Picture 15"/>
+            <wp:cNvGraphicFramePr>
+              <a:graphicFrameLocks xmlns:a="http://schemas.openxmlformats.org/drawingml/2006/main" noChangeAspect="1"/>
+            </wp:cNvGraphicFramePr>
+            <a:graphic xmlns:a="http://schemas.openxmlformats.org/drawingml/2006/main">
+              <a:graphicData uri="http://schemas.openxmlformats.org/drawingml/2006/picture">
+                <pic:pic xmlns:pic="http://schemas.openxmlformats.org/drawingml/2006/picture">
+                  <pic:nvPicPr>
+                    <pic:cNvPr id="1" name=""/>
+                    <pic:cNvPicPr/>
+                  </pic:nvPicPr>
+                  <pic:blipFill>
+                    <a:blip r:embed="rId20"/>
+                    <a:stretch>
+                      <a:fillRect/>
+                    </a:stretch>
+                  </pic:blipFill>
+                  <pic:spPr>
+                    <a:xfrm>
+                      <a:off x="0" y="0"/>
+                      <a:ext cx="5943600" cy="786765"/>
+                    </a:xfrm>
+                    <a:prstGeom prst="rect">
+                      <a:avLst/>
+                    </a:prstGeom>
+                  </pic:spPr>
+                </pic:pic>
+              </a:graphicData>
+            </a:graphic>
+          </wp:inline>
+        </w:drawing>
+      </w:r>
       <w:bookmarkStart w:id="0" w:name="_GoBack"/>
       <w:bookmarkEnd w:id="0"/>
+    </w:p>
+    <w:p/>
+    <w:p>
+      <w:pPr>
+        <w:rPr>
+          <w:rFonts w:ascii="Courier New" w:hAnsi="Courier New" w:cs="Courier New"/>
+        </w:rPr>
+      </w:pPr>
     </w:p>
     <w:p>
       <w:pPr>
@@ -1797,6 +2003,28 @@
       <w:szCs w:val="26"/>
     </w:rPr>
   </w:style>
+  <w:style w:type="paragraph" w:styleId="Heading3">
+    <w:name w:val="heading 3"/>
+    <w:basedOn w:val="Normal"/>
+    <w:next w:val="Normal"/>
+    <w:link w:val="Heading3Char"/>
+    <w:uiPriority w:val="9"/>
+    <w:unhideWhenUsed/>
+    <w:qFormat/>
+    <w:rsid w:val="00AF7EAC"/>
+    <w:pPr>
+      <w:keepNext/>
+      <w:keepLines/>
+      <w:spacing w:before="40" w:after="0"/>
+      <w:outlineLvl w:val="2"/>
+    </w:pPr>
+    <w:rPr>
+      <w:rFonts w:asciiTheme="majorHAnsi" w:eastAsiaTheme="majorEastAsia" w:hAnsiTheme="majorHAnsi" w:cstheme="majorBidi"/>
+      <w:color w:val="1F4D78" w:themeColor="accent1" w:themeShade="7F"/>
+      <w:sz w:val="24"/>
+      <w:szCs w:val="24"/>
+    </w:rPr>
+  </w:style>
   <w:style w:type="character" w:default="1" w:styleId="DefaultParagraphFont">
     <w:name w:val="Default Paragraph Font"/>
     <w:uiPriority w:val="1"/>
@@ -1951,6 +2179,30 @@
     <w:pPr>
       <w:spacing w:after="0" w:line="240" w:lineRule="auto"/>
     </w:pPr>
+  </w:style>
+  <w:style w:type="character" w:customStyle="1" w:styleId="Heading3Char">
+    <w:name w:val="Heading 3 Char"/>
+    <w:basedOn w:val="DefaultParagraphFont"/>
+    <w:link w:val="Heading3"/>
+    <w:uiPriority w:val="9"/>
+    <w:rsid w:val="00AF7EAC"/>
+    <w:rPr>
+      <w:rFonts w:asciiTheme="majorHAnsi" w:eastAsiaTheme="majorEastAsia" w:hAnsiTheme="majorHAnsi" w:cstheme="majorBidi"/>
+      <w:color w:val="1F4D78" w:themeColor="accent1" w:themeShade="7F"/>
+      <w:sz w:val="24"/>
+      <w:szCs w:val="24"/>
+    </w:rPr>
+  </w:style>
+  <w:style w:type="character" w:styleId="Emphasis">
+    <w:name w:val="Emphasis"/>
+    <w:basedOn w:val="DefaultParagraphFont"/>
+    <w:uiPriority w:val="20"/>
+    <w:qFormat/>
+    <w:rsid w:val="003319B5"/>
+    <w:rPr>
+      <w:i/>
+      <w:iCs/>
+    </w:rPr>
   </w:style>
 </w:styles>
 </file>
@@ -2221,7 +2473,7 @@
 </file>
 
 <file path=customXml/itemProps1.xml><?xml version="1.0" encoding="utf-8"?>
-<ds:datastoreItem xmlns:ds="http://schemas.openxmlformats.org/officeDocument/2006/customXml" ds:itemID="{DDBF2DF6-A910-4543-9BE7-343524CAE7B4}">
+<ds:datastoreItem xmlns:ds="http://schemas.openxmlformats.org/officeDocument/2006/customXml" ds:itemID="{F0E9D8E9-ED24-4DB6-97F7-57A0AB660113}">
   <ds:schemaRefs>
     <ds:schemaRef ds:uri="http://schemas.openxmlformats.org/officeDocument/2006/bibliography"/>
   </ds:schemaRefs>

</xml_diff>

<commit_message>
added new column in cars table
</commit_message>
<xml_diff>
--- a/PostgreSQL Practice Using SQL Shell.docx
+++ b/PostgreSQL Practice Using SQL Shell.docx
@@ -1348,21 +1348,12 @@
         <w:pStyle w:val="Heading2"/>
       </w:pPr>
       <w:r>
-        <w:t>Select</w:t>
-      </w:r>
-      <w:r>
-        <w:t>/Fetch</w:t>
-      </w:r>
-      <w:r>
-        <w:t xml:space="preserve"> Data</w:t>
-      </w:r>
-    </w:p>
-    <w:p>
-      <w:r>
-        <w:t>To retrieve data from a data</w:t>
-      </w:r>
-      <w:r>
-        <w:t xml:space="preserve">base, we use the </w:t>
+        <w:t>Select/Fetch Data</w:t>
+      </w:r>
+    </w:p>
+    <w:p>
+      <w:r>
+        <w:t xml:space="preserve">To retrieve data from a database, we use the </w:t>
       </w:r>
       <w:r>
         <w:rPr>
@@ -1539,23 +1530,296 @@
           </wp:inline>
         </w:drawing>
       </w:r>
+    </w:p>
+    <w:p>
+      <w:pPr>
+        <w:pStyle w:val="Heading1"/>
+      </w:pPr>
+      <w:r>
+        <w:t>Add Column</w:t>
+      </w:r>
+    </w:p>
+    <w:p>
+      <w:pPr>
+        <w:pStyle w:val="Heading2"/>
+      </w:pPr>
+      <w:r>
+        <w:t>The ALTER TABLE Statement</w:t>
+      </w:r>
+    </w:p>
+    <w:p>
+      <w:r>
+        <w:t xml:space="preserve">To add a column to an existing table, we have to use the </w:t>
+      </w:r>
+      <w:r>
+        <w:rPr>
+          <w:rStyle w:val="HTMLCode"/>
+          <w:rFonts w:eastAsiaTheme="majorEastAsia"/>
+        </w:rPr>
+        <w:t>ALTER TABLE</w:t>
+      </w:r>
+      <w:r>
+        <w:t xml:space="preserve"> statement.</w:t>
+      </w:r>
+    </w:p>
+    <w:p>
+      <w:r>
+        <w:t xml:space="preserve">The </w:t>
+      </w:r>
+      <w:r>
+        <w:rPr>
+          <w:rStyle w:val="HTMLCode"/>
+          <w:rFonts w:eastAsiaTheme="majorEastAsia"/>
+        </w:rPr>
+        <w:t>ALTER TABLE</w:t>
+      </w:r>
+      <w:r>
+        <w:t xml:space="preserve"> statement is used to add, delete, or modify columns in an existing table.</w:t>
+      </w:r>
+    </w:p>
+    <w:p>
+      <w:r>
+        <w:t xml:space="preserve">The </w:t>
+      </w:r>
+      <w:r>
+        <w:rPr>
+          <w:rStyle w:val="HTMLCode"/>
+          <w:rFonts w:eastAsiaTheme="majorEastAsia"/>
+        </w:rPr>
+        <w:t>ALTER TABLE</w:t>
+      </w:r>
+      <w:r>
+        <w:t xml:space="preserve"> statement is also used to add and drop various constraints on an existing table.</w:t>
+      </w:r>
+    </w:p>
+    <w:p>
+      <w:pPr>
+        <w:pStyle w:val="Heading2"/>
+      </w:pPr>
+      <w:r>
+        <w:t>A</w:t>
+      </w:r>
+      <w:r>
+        <w:t>dd Column</w:t>
+      </w:r>
+    </w:p>
+    <w:p>
+      <w:r>
+        <w:t xml:space="preserve">When adding </w:t>
+      </w:r>
+      <w:proofErr w:type="gramStart"/>
+      <w:r>
+        <w:t>columns</w:t>
+      </w:r>
+      <w:proofErr w:type="gramEnd"/>
+      <w:r>
+        <w:t xml:space="preserve"> we must also specify the data type of the column. Our </w:t>
+      </w:r>
+      <w:r>
+        <w:rPr>
+          <w:rStyle w:val="HTMLCode"/>
+          <w:rFonts w:eastAsiaTheme="majorEastAsia"/>
+        </w:rPr>
+        <w:t>color</w:t>
+      </w:r>
+      <w:r>
+        <w:t xml:space="preserve"> column will be a string, and we specify string types with the </w:t>
+      </w:r>
+      <w:r>
+        <w:rPr>
+          <w:rStyle w:val="HTMLCode"/>
+          <w:rFonts w:eastAsiaTheme="majorEastAsia"/>
+        </w:rPr>
+        <w:t>VARCHAR</w:t>
+      </w:r>
+      <w:r>
+        <w:t xml:space="preserve"> keyword. we also want to restrict the number of characters to 255:</w:t>
+      </w:r>
+    </w:p>
+    <w:p>
+      <w:pPr>
+        <w:rPr>
+          <w:rFonts w:ascii="Courier New" w:hAnsi="Courier New" w:cs="Courier New"/>
+        </w:rPr>
+      </w:pPr>
+      <w:r>
+        <w:rPr>
+          <w:rFonts w:ascii="Courier New" w:hAnsi="Courier New" w:cs="Courier New"/>
+        </w:rPr>
+        <w:t>ALTER TABLE cars</w:t>
+      </w:r>
+      <w:r>
+        <w:rPr>
+          <w:rFonts w:ascii="Courier New" w:hAnsi="Courier New" w:cs="Courier New"/>
+        </w:rPr>
+        <w:br/>
+        <w:t>ADD color VARCHAR(255);</w:t>
+      </w:r>
+    </w:p>
+    <w:p>
+      <w:r>
+        <w:rPr>
+          <w:noProof/>
+        </w:rPr>
+        <w:drawing>
+          <wp:inline distT="0" distB="0" distL="0" distR="0" wp14:anchorId="3D5535EE" wp14:editId="033AB24F">
+            <wp:extent cx="5943600" cy="421005"/>
+            <wp:effectExtent l="0" t="0" r="0" b="0"/>
+            <wp:docPr id="16" name="Picture 16"/>
+            <wp:cNvGraphicFramePr>
+              <a:graphicFrameLocks xmlns:a="http://schemas.openxmlformats.org/drawingml/2006/main" noChangeAspect="1"/>
+            </wp:cNvGraphicFramePr>
+            <a:graphic xmlns:a="http://schemas.openxmlformats.org/drawingml/2006/main">
+              <a:graphicData uri="http://schemas.openxmlformats.org/drawingml/2006/picture">
+                <pic:pic xmlns:pic="http://schemas.openxmlformats.org/drawingml/2006/picture">
+                  <pic:nvPicPr>
+                    <pic:cNvPr id="1" name=""/>
+                    <pic:cNvPicPr/>
+                  </pic:nvPicPr>
+                  <pic:blipFill>
+                    <a:blip r:embed="rId21"/>
+                    <a:stretch>
+                      <a:fillRect/>
+                    </a:stretch>
+                  </pic:blipFill>
+                  <pic:spPr>
+                    <a:xfrm>
+                      <a:off x="0" y="0"/>
+                      <a:ext cx="5943600" cy="421005"/>
+                    </a:xfrm>
+                    <a:prstGeom prst="rect">
+                      <a:avLst/>
+                    </a:prstGeom>
+                  </pic:spPr>
+                </pic:pic>
+              </a:graphicData>
+            </a:graphic>
+          </wp:inline>
+        </w:drawing>
+      </w:r>
+    </w:p>
+    <w:p>
+      <w:r>
+        <w:lastRenderedPageBreak/>
+        <w:t>The SQL Shell application will return the following:</w:t>
+      </w:r>
+    </w:p>
+    <w:p>
+      <w:r>
+        <w:rPr>
+          <w:rFonts w:ascii="Courier New" w:hAnsi="Courier New" w:cs="Courier New"/>
+        </w:rPr>
+        <w:t>ALTER TABLE</w:t>
+      </w:r>
+    </w:p>
+    <w:p/>
+    <w:p>
+      <w:r>
+        <w:t xml:space="preserve">To check the </w:t>
+      </w:r>
+      <w:proofErr w:type="gramStart"/>
+      <w:r>
+        <w:t>result</w:t>
+      </w:r>
+      <w:proofErr w:type="gramEnd"/>
+      <w:r>
+        <w:t xml:space="preserve"> we can display the table with this SQL statement:</w:t>
+      </w:r>
+    </w:p>
+    <w:p>
+      <w:pPr>
+        <w:rPr>
+          <w:rFonts w:ascii="Courier New" w:hAnsi="Courier New" w:cs="Courier New"/>
+        </w:rPr>
+      </w:pPr>
+      <w:r>
+        <w:rPr>
+          <w:rFonts w:ascii="Courier New" w:hAnsi="Courier New" w:cs="Courier New"/>
+        </w:rPr>
+        <w:t>SELECT * FROM cars;</w:t>
+      </w:r>
+    </w:p>
+    <w:p>
+      <w:r>
+        <w:rPr>
+          <w:noProof/>
+        </w:rPr>
+        <w:drawing>
+          <wp:inline distT="0" distB="0" distL="0" distR="0" wp14:anchorId="5BC098D6" wp14:editId="0AFB2D12">
+            <wp:extent cx="5943600" cy="721995"/>
+            <wp:effectExtent l="0" t="0" r="0" b="1905"/>
+            <wp:docPr id="17" name="Picture 17"/>
+            <wp:cNvGraphicFramePr>
+              <a:graphicFrameLocks xmlns:a="http://schemas.openxmlformats.org/drawingml/2006/main" noChangeAspect="1"/>
+            </wp:cNvGraphicFramePr>
+            <a:graphic xmlns:a="http://schemas.openxmlformats.org/drawingml/2006/main">
+              <a:graphicData uri="http://schemas.openxmlformats.org/drawingml/2006/picture">
+                <pic:pic xmlns:pic="http://schemas.openxmlformats.org/drawingml/2006/picture">
+                  <pic:nvPicPr>
+                    <pic:cNvPr id="1" name=""/>
+                    <pic:cNvPicPr/>
+                  </pic:nvPicPr>
+                  <pic:blipFill>
+                    <a:blip r:embed="rId22"/>
+                    <a:stretch>
+                      <a:fillRect/>
+                    </a:stretch>
+                  </pic:blipFill>
+                  <pic:spPr>
+                    <a:xfrm>
+                      <a:off x="0" y="0"/>
+                      <a:ext cx="5943600" cy="721995"/>
+                    </a:xfrm>
+                    <a:prstGeom prst="rect">
+                      <a:avLst/>
+                    </a:prstGeom>
+                  </pic:spPr>
+                </pic:pic>
+              </a:graphicData>
+            </a:graphic>
+          </wp:inline>
+        </w:drawing>
+      </w:r>
+      <w:r>
+        <w:t xml:space="preserve"> </w:t>
+      </w:r>
+    </w:p>
+    <w:p>
       <w:bookmarkStart w:id="0" w:name="_GoBack"/>
       <w:bookmarkEnd w:id="0"/>
-    </w:p>
-    <w:p/>
-    <w:p>
-      <w:pPr>
-        <w:rPr>
-          <w:rFonts w:ascii="Courier New" w:hAnsi="Courier New" w:cs="Courier New"/>
-        </w:rPr>
-      </w:pPr>
-    </w:p>
-    <w:p>
-      <w:pPr>
-        <w:pStyle w:val="NoSpacing"/>
-      </w:pPr>
-    </w:p>
-    <w:p/>
+      <w:r>
+        <w:t xml:space="preserve">As you can see, the </w:t>
+      </w:r>
+      <w:r>
+        <w:rPr>
+          <w:rStyle w:val="HTMLCode"/>
+          <w:rFonts w:eastAsiaTheme="majorEastAsia"/>
+        </w:rPr>
+        <w:t>cars</w:t>
+      </w:r>
+      <w:r>
+        <w:t xml:space="preserve"> table now has a </w:t>
+      </w:r>
+      <w:r>
+        <w:rPr>
+          <w:rStyle w:val="HTMLCode"/>
+          <w:rFonts w:eastAsiaTheme="majorEastAsia"/>
+        </w:rPr>
+        <w:t>color</w:t>
+      </w:r>
+      <w:r>
+        <w:t xml:space="preserve"> column.</w:t>
+      </w:r>
+      <w:r>
+        <w:t xml:space="preserve"> </w:t>
+      </w:r>
+      <w:r>
+        <w:t>Th</w:t>
+      </w:r>
+      <w:r>
+        <w:t>e new column is empty.</w:t>
+      </w:r>
+    </w:p>
     <w:sectPr>
       <w:pgSz w:w="12240" w:h="15840"/>
       <w:pgMar w:top="1440" w:right="1440" w:bottom="1440" w:left="1440" w:header="720" w:footer="720" w:gutter="0"/>
@@ -2473,7 +2737,7 @@
 </file>
 
 <file path=customXml/itemProps1.xml><?xml version="1.0" encoding="utf-8"?>
-<ds:datastoreItem xmlns:ds="http://schemas.openxmlformats.org/officeDocument/2006/customXml" ds:itemID="{F0E9D8E9-ED24-4DB6-97F7-57A0AB660113}">
+<ds:datastoreItem xmlns:ds="http://schemas.openxmlformats.org/officeDocument/2006/customXml" ds:itemID="{6A34D702-69C2-40B4-836C-ED3A4204FE83}">
   <ds:schemaRefs>
     <ds:schemaRef ds:uri="http://schemas.openxmlformats.org/officeDocument/2006/bibliography"/>
   </ds:schemaRefs>

</xml_diff>

<commit_message>
updated cars table column using update keyword
</commit_message>
<xml_diff>
--- a/PostgreSQL Practice Using SQL Shell.docx
+++ b/PostgreSQL Practice Using SQL Shell.docx
@@ -50,7 +50,7 @@
       <w:r>
         <w:t xml:space="preserve"> from official </w:t>
       </w:r>
-      <w:hyperlink r:id="rId5" w:history="1">
+      <w:hyperlink r:id="rId6" w:history="1">
         <w:r>
           <w:rPr>
             <w:rStyle w:val="Hyperlink"/>
@@ -75,53 +75,6 @@
             <wp:extent cx="4489450" cy="2560329"/>
             <wp:effectExtent l="0" t="0" r="6350" b="0"/>
             <wp:docPr id="1" name="Picture 1"/>
-            <wp:cNvGraphicFramePr>
-              <a:graphicFrameLocks xmlns:a="http://schemas.openxmlformats.org/drawingml/2006/main" noChangeAspect="1"/>
-            </wp:cNvGraphicFramePr>
-            <a:graphic xmlns:a="http://schemas.openxmlformats.org/drawingml/2006/main">
-              <a:graphicData uri="http://schemas.openxmlformats.org/drawingml/2006/picture">
-                <pic:pic xmlns:pic="http://schemas.openxmlformats.org/drawingml/2006/picture">
-                  <pic:nvPicPr>
-                    <pic:cNvPr id="1" name=""/>
-                    <pic:cNvPicPr/>
-                  </pic:nvPicPr>
-                  <pic:blipFill>
-                    <a:blip r:embed="rId6"/>
-                    <a:stretch>
-                      <a:fillRect/>
-                    </a:stretch>
-                  </pic:blipFill>
-                  <pic:spPr>
-                    <a:xfrm>
-                      <a:off x="0" y="0"/>
-                      <a:ext cx="4506709" cy="2570172"/>
-                    </a:xfrm>
-                    <a:prstGeom prst="rect">
-                      <a:avLst/>
-                    </a:prstGeom>
-                  </pic:spPr>
-                </pic:pic>
-              </a:graphicData>
-            </a:graphic>
-          </wp:inline>
-        </w:drawing>
-      </w:r>
-    </w:p>
-    <w:p>
-      <w:r>
-        <w:t>Then you will find it like this.</w:t>
-      </w:r>
-    </w:p>
-    <w:p>
-      <w:r>
-        <w:rPr>
-          <w:noProof/>
-        </w:rPr>
-        <w:drawing>
-          <wp:inline distT="0" distB="0" distL="0" distR="0" wp14:anchorId="09C4528D" wp14:editId="730E7878">
-            <wp:extent cx="4521200" cy="2574572"/>
-            <wp:effectExtent l="0" t="0" r="0" b="0"/>
-            <wp:docPr id="2" name="Picture 2"/>
             <wp:cNvGraphicFramePr>
               <a:graphicFrameLocks xmlns:a="http://schemas.openxmlformats.org/drawingml/2006/main" noChangeAspect="1"/>
             </wp:cNvGraphicFramePr>
@@ -141,7 +94,7 @@
                   <pic:spPr>
                     <a:xfrm>
                       <a:off x="0" y="0"/>
-                      <a:ext cx="4537237" cy="2583704"/>
+                      <a:ext cx="4506709" cy="2570172"/>
                     </a:xfrm>
                     <a:prstGeom prst="rect">
                       <a:avLst/>
@@ -155,16 +108,8 @@
       </w:r>
     </w:p>
     <w:p>
-      <w:pPr>
-        <w:pStyle w:val="Heading2"/>
-      </w:pPr>
-      <w:r>
-        <w:t>Check Version</w:t>
-      </w:r>
-    </w:p>
-    <w:p>
-      <w:r>
-        <w:t>After entering password, you will see the current version of PostgreSQL.</w:t>
+      <w:r>
+        <w:t>Then you will find it like this.</w:t>
       </w:r>
     </w:p>
     <w:p>
@@ -172,12 +117,11 @@
         <w:rPr>
           <w:noProof/>
         </w:rPr>
-        <w:lastRenderedPageBreak/>
         <w:drawing>
-          <wp:inline distT="0" distB="0" distL="0" distR="0" wp14:anchorId="54710EF9" wp14:editId="068A4B3F">
-            <wp:extent cx="4514850" cy="2555521"/>
+          <wp:inline distT="0" distB="0" distL="0" distR="0" wp14:anchorId="09C4528D" wp14:editId="730E7878">
+            <wp:extent cx="4521200" cy="2574572"/>
             <wp:effectExtent l="0" t="0" r="0" b="0"/>
-            <wp:docPr id="3" name="Picture 3"/>
+            <wp:docPr id="2" name="Picture 2"/>
             <wp:cNvGraphicFramePr>
               <a:graphicFrameLocks xmlns:a="http://schemas.openxmlformats.org/drawingml/2006/main" noChangeAspect="1"/>
             </wp:cNvGraphicFramePr>
@@ -197,6 +141,62 @@
                   <pic:spPr>
                     <a:xfrm>
                       <a:off x="0" y="0"/>
+                      <a:ext cx="4537237" cy="2583704"/>
+                    </a:xfrm>
+                    <a:prstGeom prst="rect">
+                      <a:avLst/>
+                    </a:prstGeom>
+                  </pic:spPr>
+                </pic:pic>
+              </a:graphicData>
+            </a:graphic>
+          </wp:inline>
+        </w:drawing>
+      </w:r>
+    </w:p>
+    <w:p>
+      <w:pPr>
+        <w:pStyle w:val="Heading2"/>
+      </w:pPr>
+      <w:r>
+        <w:t>Check Version</w:t>
+      </w:r>
+    </w:p>
+    <w:p>
+      <w:r>
+        <w:t>After entering password, you will see the current version of PostgreSQL.</w:t>
+      </w:r>
+    </w:p>
+    <w:p>
+      <w:r>
+        <w:rPr>
+          <w:noProof/>
+        </w:rPr>
+        <w:lastRenderedPageBreak/>
+        <w:drawing>
+          <wp:inline distT="0" distB="0" distL="0" distR="0" wp14:anchorId="54710EF9" wp14:editId="068A4B3F">
+            <wp:extent cx="4514850" cy="2555521"/>
+            <wp:effectExtent l="0" t="0" r="0" b="0"/>
+            <wp:docPr id="3" name="Picture 3"/>
+            <wp:cNvGraphicFramePr>
+              <a:graphicFrameLocks xmlns:a="http://schemas.openxmlformats.org/drawingml/2006/main" noChangeAspect="1"/>
+            </wp:cNvGraphicFramePr>
+            <a:graphic xmlns:a="http://schemas.openxmlformats.org/drawingml/2006/main">
+              <a:graphicData uri="http://schemas.openxmlformats.org/drawingml/2006/picture">
+                <pic:pic xmlns:pic="http://schemas.openxmlformats.org/drawingml/2006/picture">
+                  <pic:nvPicPr>
+                    <pic:cNvPr id="1" name=""/>
+                    <pic:cNvPicPr/>
+                  </pic:nvPicPr>
+                  <pic:blipFill>
+                    <a:blip r:embed="rId9"/>
+                    <a:stretch>
+                      <a:fillRect/>
+                    </a:stretch>
+                  </pic:blipFill>
+                  <pic:spPr>
+                    <a:xfrm>
+                      <a:off x="0" y="0"/>
                       <a:ext cx="4559793" cy="2580960"/>
                     </a:xfrm>
                     <a:prstGeom prst="rect">
@@ -344,7 +344,7 @@
                     <pic:cNvPicPr/>
                   </pic:nvPicPr>
                   <pic:blipFill>
-                    <a:blip r:embed="rId9"/>
+                    <a:blip r:embed="rId10"/>
                     <a:stretch>
                       <a:fillRect/>
                     </a:stretch>
@@ -402,153 +402,6 @@
             <wp:extent cx="5943600" cy="1276350"/>
             <wp:effectExtent l="0" t="0" r="0" b="0"/>
             <wp:docPr id="5" name="Picture 5"/>
-            <wp:cNvGraphicFramePr>
-              <a:graphicFrameLocks xmlns:a="http://schemas.openxmlformats.org/drawingml/2006/main" noChangeAspect="1"/>
-            </wp:cNvGraphicFramePr>
-            <a:graphic xmlns:a="http://schemas.openxmlformats.org/drawingml/2006/main">
-              <a:graphicData uri="http://schemas.openxmlformats.org/drawingml/2006/picture">
-                <pic:pic xmlns:pic="http://schemas.openxmlformats.org/drawingml/2006/picture">
-                  <pic:nvPicPr>
-                    <pic:cNvPr id="1" name=""/>
-                    <pic:cNvPicPr/>
-                  </pic:nvPicPr>
-                  <pic:blipFill>
-                    <a:blip r:embed="rId10"/>
-                    <a:stretch>
-                      <a:fillRect/>
-                    </a:stretch>
-                  </pic:blipFill>
-                  <pic:spPr>
-                    <a:xfrm>
-                      <a:off x="0" y="0"/>
-                      <a:ext cx="5943600" cy="1276350"/>
-                    </a:xfrm>
-                    <a:prstGeom prst="rect">
-                      <a:avLst/>
-                    </a:prstGeom>
-                  </pic:spPr>
-                </pic:pic>
-              </a:graphicData>
-            </a:graphic>
-          </wp:inline>
-        </w:drawing>
-      </w:r>
-    </w:p>
-    <w:p>
-      <w:pPr>
-        <w:pStyle w:val="Heading1"/>
-      </w:pPr>
-      <w:r>
-        <w:lastRenderedPageBreak/>
-        <w:t>Create Database</w:t>
-      </w:r>
-    </w:p>
-    <w:p>
-      <w:r>
-        <w:t>There are many ways to create database. We use simple method.</w:t>
-      </w:r>
-    </w:p>
-    <w:p>
-      <w:pPr>
-        <w:pStyle w:val="Heading2"/>
-      </w:pPr>
-      <w:r>
-        <w:t>To create DB</w:t>
-      </w:r>
-    </w:p>
-    <w:p>
-      <w:pPr>
-        <w:pStyle w:val="NoSpacing"/>
-      </w:pPr>
-      <w:r>
-        <w:t>The basic syntax of CREATE DATABASE statement is as follows −</w:t>
-      </w:r>
-    </w:p>
-    <w:p>
-      <w:pPr>
-        <w:pStyle w:val="NoSpacing"/>
-        <w:rPr>
-          <w:rFonts w:ascii="Courier New" w:hAnsi="Courier New" w:cs="Courier New"/>
-          <w:sz w:val="20"/>
-          <w:szCs w:val="20"/>
-        </w:rPr>
-      </w:pPr>
-      <w:r>
-        <w:rPr>
-          <w:rFonts w:ascii="Courier New" w:hAnsi="Courier New" w:cs="Courier New"/>
-          <w:sz w:val="20"/>
-          <w:szCs w:val="20"/>
-        </w:rPr>
-        <w:t xml:space="preserve">CREATE DATABASE </w:t>
-      </w:r>
-      <w:proofErr w:type="spellStart"/>
-      <w:r>
-        <w:rPr>
-          <w:rFonts w:ascii="Courier New" w:hAnsi="Courier New" w:cs="Courier New"/>
-          <w:sz w:val="20"/>
-          <w:szCs w:val="20"/>
-        </w:rPr>
-        <w:t>dbname</w:t>
-      </w:r>
-      <w:proofErr w:type="spellEnd"/>
-      <w:r>
-        <w:rPr>
-          <w:rFonts w:ascii="Courier New" w:hAnsi="Courier New" w:cs="Courier New"/>
-          <w:sz w:val="20"/>
-          <w:szCs w:val="20"/>
-        </w:rPr>
-        <w:t>;</w:t>
-      </w:r>
-    </w:p>
-    <w:p>
-      <w:pPr>
-        <w:pStyle w:val="NoSpacing"/>
-      </w:pPr>
-      <w:r>
-        <w:t xml:space="preserve">where </w:t>
-      </w:r>
-      <w:proofErr w:type="spellStart"/>
-      <w:r>
-        <w:rPr>
-          <w:i/>
-          <w:iCs/>
-        </w:rPr>
-        <w:t>dbname</w:t>
-      </w:r>
-      <w:proofErr w:type="spellEnd"/>
-      <w:r>
-        <w:t xml:space="preserve"> is the name of a database to create.</w:t>
-      </w:r>
-      <w:r>
-        <w:t xml:space="preserve"> Our database name is </w:t>
-      </w:r>
-      <w:proofErr w:type="spellStart"/>
-      <w:r>
-        <w:t>TestDB</w:t>
-      </w:r>
-      <w:proofErr w:type="spellEnd"/>
-      <w:r>
-        <w:t>.</w:t>
-      </w:r>
-    </w:p>
-    <w:p>
-      <w:pPr>
-        <w:pStyle w:val="NoSpacing"/>
-      </w:pPr>
-    </w:p>
-    <w:p>
-      <w:pPr>
-        <w:pStyle w:val="NoSpacing"/>
-      </w:pPr>
-      <w:r>
-        <w:rPr>
-          <w:noProof/>
-        </w:rPr>
-        <w:drawing>
-          <wp:inline distT="0" distB="0" distL="0" distR="0" wp14:anchorId="2F8FD527" wp14:editId="5319F254">
-            <wp:extent cx="5943600" cy="483235"/>
-            <wp:effectExtent l="0" t="0" r="0" b="0"/>
-            <wp:docPr id="6" name="Picture 6"/>
             <wp:cNvGraphicFramePr>
               <a:graphicFrameLocks xmlns:a="http://schemas.openxmlformats.org/drawingml/2006/main" noChangeAspect="1"/>
             </wp:cNvGraphicFramePr>
@@ -568,7 +421,7 @@
                   <pic:spPr>
                     <a:xfrm>
                       <a:off x="0" y="0"/>
-                      <a:ext cx="5943600" cy="483235"/>
+                      <a:ext cx="5943600" cy="1276350"/>
                     </a:xfrm>
                     <a:prstGeom prst="rect">
                       <a:avLst/>
@@ -583,42 +436,119 @@
     </w:p>
     <w:p>
       <w:pPr>
+        <w:pStyle w:val="Heading1"/>
+      </w:pPr>
+      <w:r>
+        <w:lastRenderedPageBreak/>
+        <w:t>Create Database</w:t>
+      </w:r>
+    </w:p>
+    <w:p>
+      <w:r>
+        <w:t>There are many ways to create database. We use simple method.</w:t>
+      </w:r>
+    </w:p>
+    <w:p>
+      <w:pPr>
+        <w:pStyle w:val="Heading2"/>
+      </w:pPr>
+      <w:r>
+        <w:t>To create DB</w:t>
+      </w:r>
+    </w:p>
+    <w:p>
+      <w:pPr>
         <w:pStyle w:val="NoSpacing"/>
       </w:pPr>
-    </w:p>
-    <w:p>
-      <w:r>
-        <w:t>To see list of database, you can run this command.</w:t>
-      </w:r>
-    </w:p>
-    <w:p>
-      <w:pPr>
-        <w:rPr>
-          <w:rFonts w:ascii="Courier New" w:hAnsi="Courier New" w:cs="Courier New"/>
-        </w:rPr>
-      </w:pPr>
-      <w:r>
-        <w:rPr>
-          <w:rFonts w:ascii="Courier New" w:hAnsi="Courier New" w:cs="Courier New"/>
-        </w:rPr>
-        <w:t>\l</w:t>
-      </w:r>
-    </w:p>
-    <w:p>
-      <w:pPr>
-        <w:rPr>
-          <w:rFonts w:ascii="Courier New" w:hAnsi="Courier New" w:cs="Courier New"/>
-        </w:rPr>
+      <w:r>
+        <w:t>The basic syntax of CREATE DATABASE statement is as follows −</w:t>
+      </w:r>
+    </w:p>
+    <w:p>
+      <w:pPr>
+        <w:pStyle w:val="NoSpacing"/>
+        <w:rPr>
+          <w:rFonts w:ascii="Courier New" w:hAnsi="Courier New" w:cs="Courier New"/>
+          <w:sz w:val="20"/>
+          <w:szCs w:val="20"/>
+        </w:rPr>
+      </w:pPr>
+      <w:r>
+        <w:rPr>
+          <w:rFonts w:ascii="Courier New" w:hAnsi="Courier New" w:cs="Courier New"/>
+          <w:sz w:val="20"/>
+          <w:szCs w:val="20"/>
+        </w:rPr>
+        <w:t xml:space="preserve">CREATE DATABASE </w:t>
+      </w:r>
+      <w:proofErr w:type="spellStart"/>
+      <w:r>
+        <w:rPr>
+          <w:rFonts w:ascii="Courier New" w:hAnsi="Courier New" w:cs="Courier New"/>
+          <w:sz w:val="20"/>
+          <w:szCs w:val="20"/>
+        </w:rPr>
+        <w:t>dbname</w:t>
+      </w:r>
+      <w:proofErr w:type="spellEnd"/>
+      <w:r>
+        <w:rPr>
+          <w:rFonts w:ascii="Courier New" w:hAnsi="Courier New" w:cs="Courier New"/>
+          <w:sz w:val="20"/>
+          <w:szCs w:val="20"/>
+        </w:rPr>
+        <w:t>;</w:t>
+      </w:r>
+    </w:p>
+    <w:p>
+      <w:pPr>
+        <w:pStyle w:val="NoSpacing"/>
+      </w:pPr>
+      <w:r>
+        <w:t xml:space="preserve">where </w:t>
+      </w:r>
+      <w:proofErr w:type="spellStart"/>
+      <w:r>
+        <w:rPr>
+          <w:i/>
+          <w:iCs/>
+        </w:rPr>
+        <w:t>dbname</w:t>
+      </w:r>
+      <w:proofErr w:type="spellEnd"/>
+      <w:r>
+        <w:t xml:space="preserve"> is the name of a database to create.</w:t>
+      </w:r>
+      <w:r>
+        <w:t xml:space="preserve"> Our database name is </w:t>
+      </w:r>
+      <w:proofErr w:type="spellStart"/>
+      <w:r>
+        <w:t>TestDB</w:t>
+      </w:r>
+      <w:proofErr w:type="spellEnd"/>
+      <w:r>
+        <w:t>.</w:t>
+      </w:r>
+    </w:p>
+    <w:p>
+      <w:pPr>
+        <w:pStyle w:val="NoSpacing"/>
+      </w:pPr>
+    </w:p>
+    <w:p>
+      <w:pPr>
+        <w:pStyle w:val="NoSpacing"/>
       </w:pPr>
       <w:r>
         <w:rPr>
           <w:noProof/>
         </w:rPr>
         <w:drawing>
-          <wp:inline distT="0" distB="0" distL="0" distR="0" wp14:anchorId="05624150" wp14:editId="145EB444">
-            <wp:extent cx="5943600" cy="1108710"/>
+          <wp:inline distT="0" distB="0" distL="0" distR="0" wp14:anchorId="2F8FD527" wp14:editId="5319F254">
+            <wp:extent cx="5943600" cy="483235"/>
             <wp:effectExtent l="0" t="0" r="0" b="0"/>
-            <wp:docPr id="8" name="Picture 8"/>
+            <wp:docPr id="6" name="Picture 6"/>
             <wp:cNvGraphicFramePr>
               <a:graphicFrameLocks xmlns:a="http://schemas.openxmlformats.org/drawingml/2006/main" noChangeAspect="1"/>
             </wp:cNvGraphicFramePr>
@@ -638,7 +568,7 @@
                   <pic:spPr>
                     <a:xfrm>
                       <a:off x="0" y="0"/>
-                      <a:ext cx="5943600" cy="1108710"/>
+                      <a:ext cx="5943600" cy="483235"/>
                     </a:xfrm>
                     <a:prstGeom prst="rect">
                       <a:avLst/>
@@ -653,124 +583,25 @@
     </w:p>
     <w:p>
       <w:pPr>
-        <w:pStyle w:val="Heading1"/>
-      </w:pPr>
-      <w:r>
-        <w:t>Create Table</w:t>
-      </w:r>
-    </w:p>
-    <w:p>
-      <w:pPr>
-        <w:pStyle w:val="Heading2"/>
-      </w:pPr>
-      <w:r>
-        <w:t>To create table</w:t>
-      </w:r>
-    </w:p>
-    <w:p>
-      <w:r>
-        <w:t xml:space="preserve">To create </w:t>
-      </w:r>
-      <w:proofErr w:type="gramStart"/>
-      <w:r>
-        <w:t>table</w:t>
-      </w:r>
-      <w:proofErr w:type="gramEnd"/>
-      <w:r>
-        <w:t xml:space="preserve"> </w:t>
-      </w:r>
-      <w:r>
-        <w:rPr>
-          <w:rFonts w:ascii="Courier New" w:hAnsi="Courier New" w:cs="Courier New"/>
-        </w:rPr>
-        <w:t>CREATE TABLE</w:t>
-      </w:r>
-      <w:r>
-        <w:rPr>
-          <w:rFonts w:ascii="Courier New" w:hAnsi="Courier New" w:cs="Courier New"/>
-        </w:rPr>
-        <w:t xml:space="preserve"> </w:t>
-      </w:r>
-      <w:r>
-        <w:rPr>
-          <w:rFonts w:cstheme="minorHAnsi"/>
-        </w:rPr>
-        <w:t xml:space="preserve">command is needed, then table name </w:t>
-      </w:r>
-      <w:r>
-        <w:rPr>
-          <w:rFonts w:cstheme="minorHAnsi"/>
-        </w:rPr>
-        <w:t>and its field name, data type.</w:t>
-      </w:r>
-    </w:p>
-    <w:p>
-      <w:pPr>
-        <w:rPr>
-          <w:rFonts w:ascii="Courier New" w:hAnsi="Courier New" w:cs="Courier New"/>
-        </w:rPr>
-      </w:pPr>
-      <w:r>
-        <w:rPr>
-          <w:rFonts w:ascii="Courier New" w:hAnsi="Courier New" w:cs="Courier New"/>
-        </w:rPr>
-        <w:t xml:space="preserve"> </w:t>
-      </w:r>
-      <w:r>
-        <w:rPr>
-          <w:rFonts w:ascii="Courier New" w:hAnsi="Courier New" w:cs="Courier New"/>
-        </w:rPr>
-        <w:t>CREATE TABLE cars (</w:t>
-      </w:r>
-      <w:r>
-        <w:rPr>
-          <w:rFonts w:ascii="Courier New" w:hAnsi="Courier New" w:cs="Courier New"/>
-        </w:rPr>
-        <w:br/>
-        <w:t>  brand VARCHAR(255),</w:t>
-      </w:r>
-      <w:r>
-        <w:rPr>
-          <w:rFonts w:ascii="Courier New" w:hAnsi="Courier New" w:cs="Courier New"/>
-        </w:rPr>
-        <w:br/>
-        <w:t>  model VARCHAR(255),</w:t>
-      </w:r>
-      <w:r>
-        <w:rPr>
-          <w:rFonts w:ascii="Courier New" w:hAnsi="Courier New" w:cs="Courier New"/>
-        </w:rPr>
-        <w:br/>
-        <w:t>  year INT</w:t>
-      </w:r>
-      <w:r>
-        <w:rPr>
-          <w:rFonts w:ascii="Courier New" w:hAnsi="Courier New" w:cs="Courier New"/>
-        </w:rPr>
-        <w:br/>
-        <w:t>);</w:t>
-      </w:r>
-    </w:p>
-    <w:p>
-      <w:pPr>
-        <w:rPr>
-          <w:rFonts w:ascii="Courier New" w:hAnsi="Courier New" w:cs="Courier New"/>
-        </w:rPr>
-      </w:pPr>
-      <w:r>
-        <w:t>When you execute the above statement, an empty table named cars will be created, and the SQL Shell application will return the following</w:t>
-      </w:r>
-      <w:r>
-        <w:t xml:space="preserve"> </w:t>
-      </w:r>
-      <w:r>
-        <w:rPr>
-          <w:rFonts w:ascii="Courier New" w:hAnsi="Courier New" w:cs="Courier New"/>
-        </w:rPr>
-        <w:t>CREATE TABLE</w:t>
-      </w:r>
-      <w:r>
-        <w:t>:</w:t>
+        <w:pStyle w:val="NoSpacing"/>
+      </w:pPr>
+    </w:p>
+    <w:p>
+      <w:r>
+        <w:t>To see list of database, you can run this command.</w:t>
+      </w:r>
+    </w:p>
+    <w:p>
+      <w:pPr>
+        <w:rPr>
+          <w:rFonts w:ascii="Courier New" w:hAnsi="Courier New" w:cs="Courier New"/>
+        </w:rPr>
+      </w:pPr>
+      <w:r>
+        <w:rPr>
+          <w:rFonts w:ascii="Courier New" w:hAnsi="Courier New" w:cs="Courier New"/>
+        </w:rPr>
+        <w:t>\l</w:t>
       </w:r>
     </w:p>
     <w:p>
@@ -784,10 +615,10 @@
           <w:noProof/>
         </w:rPr>
         <w:drawing>
-          <wp:inline distT="0" distB="0" distL="0" distR="0" wp14:anchorId="6D6422A0" wp14:editId="39CA6BE9">
-            <wp:extent cx="5943600" cy="803275"/>
+          <wp:inline distT="0" distB="0" distL="0" distR="0" wp14:anchorId="05624150" wp14:editId="145EB444">
+            <wp:extent cx="5943600" cy="1108710"/>
             <wp:effectExtent l="0" t="0" r="0" b="0"/>
-            <wp:docPr id="7" name="Picture 7"/>
+            <wp:docPr id="8" name="Picture 8"/>
             <wp:cNvGraphicFramePr>
               <a:graphicFrameLocks xmlns:a="http://schemas.openxmlformats.org/drawingml/2006/main" noChangeAspect="1"/>
             </wp:cNvGraphicFramePr>
@@ -807,7 +638,7 @@
                   <pic:spPr>
                     <a:xfrm>
                       <a:off x="0" y="0"/>
-                      <a:ext cx="5943600" cy="803275"/>
+                      <a:ext cx="5943600" cy="1108710"/>
                     </a:xfrm>
                     <a:prstGeom prst="rect">
                       <a:avLst/>
@@ -822,28 +653,124 @@
     </w:p>
     <w:p>
       <w:pPr>
+        <w:pStyle w:val="Heading1"/>
+      </w:pPr>
+      <w:r>
+        <w:t>Create Table</w:t>
+      </w:r>
+    </w:p>
+    <w:p>
+      <w:pPr>
         <w:pStyle w:val="Heading2"/>
       </w:pPr>
       <w:r>
-        <w:t>To see all data of table</w:t>
-      </w:r>
-    </w:p>
-    <w:p>
-      <w:r>
-        <w:t>You can "display" the empty table you just created with another SQL statement:</w:t>
-      </w:r>
-    </w:p>
-    <w:p>
-      <w:pPr>
-        <w:rPr>
-          <w:rFonts w:ascii="Courier New" w:hAnsi="Courier New" w:cs="Courier New"/>
-        </w:rPr>
-      </w:pPr>
-      <w:r>
-        <w:rPr>
-          <w:rFonts w:ascii="Courier New" w:hAnsi="Courier New" w:cs="Courier New"/>
-        </w:rPr>
-        <w:t>SELECT * FROM cars;</w:t>
+        <w:t>To create table</w:t>
+      </w:r>
+    </w:p>
+    <w:p>
+      <w:r>
+        <w:t xml:space="preserve">To create </w:t>
+      </w:r>
+      <w:proofErr w:type="gramStart"/>
+      <w:r>
+        <w:t>table</w:t>
+      </w:r>
+      <w:proofErr w:type="gramEnd"/>
+      <w:r>
+        <w:t xml:space="preserve"> </w:t>
+      </w:r>
+      <w:r>
+        <w:rPr>
+          <w:rFonts w:ascii="Courier New" w:hAnsi="Courier New" w:cs="Courier New"/>
+        </w:rPr>
+        <w:t>CREATE TABLE</w:t>
+      </w:r>
+      <w:r>
+        <w:rPr>
+          <w:rFonts w:ascii="Courier New" w:hAnsi="Courier New" w:cs="Courier New"/>
+        </w:rPr>
+        <w:t xml:space="preserve"> </w:t>
+      </w:r>
+      <w:r>
+        <w:rPr>
+          <w:rFonts w:cstheme="minorHAnsi"/>
+        </w:rPr>
+        <w:t xml:space="preserve">command is needed, then table name </w:t>
+      </w:r>
+      <w:r>
+        <w:rPr>
+          <w:rFonts w:cstheme="minorHAnsi"/>
+        </w:rPr>
+        <w:t>and its field name, data type.</w:t>
+      </w:r>
+    </w:p>
+    <w:p>
+      <w:pPr>
+        <w:rPr>
+          <w:rFonts w:ascii="Courier New" w:hAnsi="Courier New" w:cs="Courier New"/>
+        </w:rPr>
+      </w:pPr>
+      <w:r>
+        <w:rPr>
+          <w:rFonts w:ascii="Courier New" w:hAnsi="Courier New" w:cs="Courier New"/>
+        </w:rPr>
+        <w:t xml:space="preserve"> </w:t>
+      </w:r>
+      <w:r>
+        <w:rPr>
+          <w:rFonts w:ascii="Courier New" w:hAnsi="Courier New" w:cs="Courier New"/>
+        </w:rPr>
+        <w:t>CREATE TABLE cars (</w:t>
+      </w:r>
+      <w:r>
+        <w:rPr>
+          <w:rFonts w:ascii="Courier New" w:hAnsi="Courier New" w:cs="Courier New"/>
+        </w:rPr>
+        <w:br/>
+        <w:t>  brand VARCHAR(255),</w:t>
+      </w:r>
+      <w:r>
+        <w:rPr>
+          <w:rFonts w:ascii="Courier New" w:hAnsi="Courier New" w:cs="Courier New"/>
+        </w:rPr>
+        <w:br/>
+        <w:t>  model VARCHAR(255),</w:t>
+      </w:r>
+      <w:r>
+        <w:rPr>
+          <w:rFonts w:ascii="Courier New" w:hAnsi="Courier New" w:cs="Courier New"/>
+        </w:rPr>
+        <w:br/>
+        <w:t>  year INT</w:t>
+      </w:r>
+      <w:r>
+        <w:rPr>
+          <w:rFonts w:ascii="Courier New" w:hAnsi="Courier New" w:cs="Courier New"/>
+        </w:rPr>
+        <w:br/>
+        <w:t>);</w:t>
+      </w:r>
+    </w:p>
+    <w:p>
+      <w:pPr>
+        <w:rPr>
+          <w:rFonts w:ascii="Courier New" w:hAnsi="Courier New" w:cs="Courier New"/>
+        </w:rPr>
+      </w:pPr>
+      <w:r>
+        <w:t>When you execute the above statement, an empty table named cars will be created, and the SQL Shell application will return the following</w:t>
+      </w:r>
+      <w:r>
+        <w:t xml:space="preserve"> </w:t>
+      </w:r>
+      <w:r>
+        <w:rPr>
+          <w:rFonts w:ascii="Courier New" w:hAnsi="Courier New" w:cs="Courier New"/>
+        </w:rPr>
+        <w:t>CREATE TABLE</w:t>
+      </w:r>
+      <w:r>
+        <w:t>:</w:t>
       </w:r>
     </w:p>
     <w:p>
@@ -856,12 +783,11 @@
         <w:rPr>
           <w:noProof/>
         </w:rPr>
-        <w:lastRenderedPageBreak/>
         <w:drawing>
-          <wp:inline distT="0" distB="0" distL="0" distR="0" wp14:anchorId="79389CF9" wp14:editId="321CB381">
-            <wp:extent cx="5943600" cy="504825"/>
-            <wp:effectExtent l="0" t="0" r="0" b="9525"/>
-            <wp:docPr id="9" name="Picture 9"/>
+          <wp:inline distT="0" distB="0" distL="0" distR="0" wp14:anchorId="6D6422A0" wp14:editId="39CA6BE9">
+            <wp:extent cx="5943600" cy="803275"/>
+            <wp:effectExtent l="0" t="0" r="0" b="0"/>
+            <wp:docPr id="7" name="Picture 7"/>
             <wp:cNvGraphicFramePr>
               <a:graphicFrameLocks xmlns:a="http://schemas.openxmlformats.org/drawingml/2006/main" noChangeAspect="1"/>
             </wp:cNvGraphicFramePr>
@@ -881,7 +807,7 @@
                   <pic:spPr>
                     <a:xfrm>
                       <a:off x="0" y="0"/>
-                      <a:ext cx="5943600" cy="504825"/>
+                      <a:ext cx="5943600" cy="803275"/>
                     </a:xfrm>
                     <a:prstGeom prst="rect">
                       <a:avLst/>
@@ -896,73 +822,28 @@
     </w:p>
     <w:p>
       <w:pPr>
-        <w:pStyle w:val="NoSpacing"/>
-      </w:pPr>
-    </w:p>
-    <w:p>
-      <w:pPr>
-        <w:pStyle w:val="Heading1"/>
-      </w:pPr>
-      <w:r>
-        <w:t>Insert Data</w:t>
-      </w:r>
-    </w:p>
-    <w:p>
-      <w:pPr>
         <w:pStyle w:val="Heading2"/>
       </w:pPr>
       <w:r>
-        <w:t>To insert data in table</w:t>
-      </w:r>
-    </w:p>
-    <w:p>
-      <w:r>
-        <w:t xml:space="preserve">To insert data into a table in PostgreSQL, we use the </w:t>
-      </w:r>
-      <w:r>
-        <w:rPr>
-          <w:rStyle w:val="HTMLCode"/>
-          <w:rFonts w:eastAsiaTheme="majorEastAsia"/>
-        </w:rPr>
-        <w:t>INSERT INTO</w:t>
-      </w:r>
-      <w:r>
-        <w:t xml:space="preserve"> statement.</w:t>
-      </w:r>
-    </w:p>
-    <w:p>
-      <w:r>
-        <w:t xml:space="preserve">The following SQL statement will insert one row of data into the </w:t>
-      </w:r>
-      <w:r>
-        <w:rPr>
-          <w:rStyle w:val="HTMLCode"/>
-          <w:rFonts w:eastAsiaTheme="majorEastAsia"/>
-        </w:rPr>
-        <w:t>cars</w:t>
-      </w:r>
-      <w:r>
-        <w:t xml:space="preserve"> table.</w:t>
-      </w:r>
-    </w:p>
-    <w:p>
-      <w:pPr>
-        <w:rPr>
-          <w:rFonts w:ascii="Courier New" w:hAnsi="Courier New" w:cs="Courier New"/>
-        </w:rPr>
-      </w:pPr>
-      <w:r>
-        <w:rPr>
-          <w:rFonts w:ascii="Courier New" w:hAnsi="Courier New" w:cs="Courier New"/>
-        </w:rPr>
-        <w:t>INSERT INTO cars (brand, model, year)</w:t>
-      </w:r>
-      <w:r>
-        <w:rPr>
-          <w:rFonts w:ascii="Courier New" w:hAnsi="Courier New" w:cs="Courier New"/>
-        </w:rPr>
-        <w:br/>
-        <w:t>VALUES ('Ford', 'Mustang', 1964);</w:t>
+        <w:t>To see all data of table</w:t>
+      </w:r>
+    </w:p>
+    <w:p>
+      <w:r>
+        <w:t>You can "display" the empty table you just created with another SQL statement:</w:t>
+      </w:r>
+    </w:p>
+    <w:p>
+      <w:pPr>
+        <w:rPr>
+          <w:rFonts w:ascii="Courier New" w:hAnsi="Courier New" w:cs="Courier New"/>
+        </w:rPr>
+      </w:pPr>
+      <w:r>
+        <w:rPr>
+          <w:rFonts w:ascii="Courier New" w:hAnsi="Courier New" w:cs="Courier New"/>
+        </w:rPr>
+        <w:t>SELECT * FROM cars;</w:t>
       </w:r>
     </w:p>
     <w:p>
@@ -975,11 +856,12 @@
         <w:rPr>
           <w:noProof/>
         </w:rPr>
+        <w:lastRenderedPageBreak/>
         <w:drawing>
-          <wp:inline distT="0" distB="0" distL="0" distR="0" wp14:anchorId="13CC971C" wp14:editId="779926BB">
-            <wp:extent cx="5943600" cy="430530"/>
-            <wp:effectExtent l="0" t="0" r="0" b="7620"/>
-            <wp:docPr id="10" name="Picture 10"/>
+          <wp:inline distT="0" distB="0" distL="0" distR="0" wp14:anchorId="79389CF9" wp14:editId="321CB381">
+            <wp:extent cx="5943600" cy="504825"/>
+            <wp:effectExtent l="0" t="0" r="0" b="9525"/>
+            <wp:docPr id="9" name="Picture 9"/>
             <wp:cNvGraphicFramePr>
               <a:graphicFrameLocks xmlns:a="http://schemas.openxmlformats.org/drawingml/2006/main" noChangeAspect="1"/>
             </wp:cNvGraphicFramePr>
@@ -999,7 +881,7 @@
                   <pic:spPr>
                     <a:xfrm>
                       <a:off x="0" y="0"/>
-                      <a:ext cx="5943600" cy="430530"/>
+                      <a:ext cx="5943600" cy="504825"/>
                     </a:xfrm>
                     <a:prstGeom prst="rect">
                       <a:avLst/>
@@ -1013,122 +895,80 @@
       </w:r>
     </w:p>
     <w:p>
-      <w:r>
-        <w:t>The SQL Shell application will return the following:</w:t>
-      </w:r>
-    </w:p>
-    <w:p>
-      <w:pPr>
-        <w:rPr>
-          <w:rFonts w:ascii="Courier New" w:hAnsi="Courier New" w:cs="Courier New"/>
-        </w:rPr>
-      </w:pPr>
-      <w:r>
-        <w:t>INSERT 0 1</w:t>
-      </w:r>
-    </w:p>
-    <w:p>
       <w:pPr>
         <w:pStyle w:val="NoSpacing"/>
       </w:pPr>
-      <w:r>
-        <w:t xml:space="preserve">Which means that </w:t>
+    </w:p>
+    <w:p>
+      <w:pPr>
+        <w:pStyle w:val="Heading1"/>
+      </w:pPr>
+      <w:r>
+        <w:t>Insert Data</w:t>
+      </w:r>
+    </w:p>
+    <w:p>
+      <w:pPr>
+        <w:pStyle w:val="Heading2"/>
+      </w:pPr>
+      <w:r>
+        <w:t>To insert data in table</w:t>
+      </w:r>
+    </w:p>
+    <w:p>
+      <w:r>
+        <w:t xml:space="preserve">To insert data into a table in PostgreSQL, we use the </w:t>
       </w:r>
       <w:r>
         <w:rPr>
           <w:rStyle w:val="HTMLCode"/>
           <w:rFonts w:eastAsiaTheme="majorEastAsia"/>
         </w:rPr>
-        <w:t>1</w:t>
-      </w:r>
-      <w:r>
-        <w:t xml:space="preserve"> row was inserted.</w:t>
-      </w:r>
-    </w:p>
-    <w:p>
-      <w:pPr>
-        <w:pStyle w:val="NoSpacing"/>
-      </w:pPr>
-    </w:p>
-    <w:p>
-      <w:pPr>
-        <w:pStyle w:val="NoSpacing"/>
-        <w:rPr>
-          <w:b/>
-        </w:rPr>
-      </w:pPr>
-      <w:r>
-        <w:rPr>
-          <w:b/>
-        </w:rPr>
-        <w:t xml:space="preserve">Note: </w:t>
-      </w:r>
-    </w:p>
-    <w:p>
-      <w:pPr>
-        <w:pStyle w:val="NoSpacing"/>
-      </w:pPr>
-      <w:r>
-        <w:t>As you can see in the SQL statement above, string values must be written with apostrophes.</w:t>
-      </w:r>
-    </w:p>
-    <w:p>
-      <w:pPr>
-        <w:pStyle w:val="NoSpacing"/>
-      </w:pPr>
-      <w:r>
-        <w:t>Numeric values can be written without apostrophes, but you can include them if you want.</w:t>
-      </w:r>
-    </w:p>
-    <w:p>
-      <w:pPr>
-        <w:pStyle w:val="NoSpacing"/>
-      </w:pPr>
-    </w:p>
-    <w:p>
-      <w:pPr>
-        <w:pStyle w:val="NoSpacing"/>
-      </w:pPr>
-      <w:r>
-        <w:t xml:space="preserve"> To check the </w:t>
-      </w:r>
-      <w:proofErr w:type="gramStart"/>
-      <w:r>
-        <w:t>result</w:t>
-      </w:r>
-      <w:proofErr w:type="gramEnd"/>
-      <w:r>
-        <w:t xml:space="preserve"> we can display the table with this SQL statement:</w:t>
-      </w:r>
-    </w:p>
-    <w:p>
-      <w:pPr>
-        <w:pStyle w:val="NoSpacing"/>
-        <w:rPr>
-          <w:rFonts w:ascii="Courier New" w:hAnsi="Courier New" w:cs="Courier New"/>
-        </w:rPr>
-      </w:pPr>
-      <w:r>
-        <w:rPr>
-          <w:rFonts w:ascii="Courier New" w:hAnsi="Courier New" w:cs="Courier New"/>
-        </w:rPr>
-        <w:t>SELECT * FROM cars;</w:t>
-      </w:r>
-    </w:p>
-    <w:p>
-      <w:pPr>
-        <w:pStyle w:val="NoSpacing"/>
-        <w:rPr>
-          <w:rFonts w:ascii="Courier New" w:hAnsi="Courier New" w:cs="Courier New"/>
-        </w:rPr>
-      </w:pPr>
-    </w:p>
-    <w:p>
-      <w:pPr>
-        <w:pStyle w:val="NoSpacing"/>
-        <w:rPr>
-          <w:rFonts w:ascii="Courier New" w:hAnsi="Courier New" w:cs="Courier New"/>
-          <w:b/>
+        <w:t>INSERT INTO</w:t>
+      </w:r>
+      <w:r>
+        <w:t xml:space="preserve"> statement.</w:t>
+      </w:r>
+    </w:p>
+    <w:p>
+      <w:r>
+        <w:t xml:space="preserve">The following SQL statement will insert one row of data into the </w:t>
+      </w:r>
+      <w:r>
+        <w:rPr>
+          <w:rStyle w:val="HTMLCode"/>
+          <w:rFonts w:eastAsiaTheme="majorEastAsia"/>
+        </w:rPr>
+        <w:t>cars</w:t>
+      </w:r>
+      <w:r>
+        <w:t xml:space="preserve"> table.</w:t>
+      </w:r>
+    </w:p>
+    <w:p>
+      <w:pPr>
+        <w:rPr>
+          <w:rFonts w:ascii="Courier New" w:hAnsi="Courier New" w:cs="Courier New"/>
+        </w:rPr>
+      </w:pPr>
+      <w:r>
+        <w:rPr>
+          <w:rFonts w:ascii="Courier New" w:hAnsi="Courier New" w:cs="Courier New"/>
+        </w:rPr>
+        <w:t>INSERT INTO cars (brand, model, year)</w:t>
+      </w:r>
+      <w:r>
+        <w:rPr>
+          <w:rFonts w:ascii="Courier New" w:hAnsi="Courier New" w:cs="Courier New"/>
+        </w:rPr>
+        <w:br/>
+        <w:t>VALUES ('Ford', 'Mustang', 1964);</w:t>
+      </w:r>
+    </w:p>
+    <w:p>
+      <w:pPr>
+        <w:rPr>
+          <w:rFonts w:ascii="Courier New" w:hAnsi="Courier New" w:cs="Courier New"/>
         </w:rPr>
       </w:pPr>
       <w:r>
@@ -1136,10 +976,10 @@
           <w:noProof/>
         </w:rPr>
         <w:drawing>
-          <wp:inline distT="0" distB="0" distL="0" distR="0" wp14:anchorId="2B332072" wp14:editId="55DDCFF2">
-            <wp:extent cx="5943600" cy="549910"/>
-            <wp:effectExtent l="0" t="0" r="0" b="2540"/>
-            <wp:docPr id="11" name="Picture 11"/>
+          <wp:inline distT="0" distB="0" distL="0" distR="0" wp14:anchorId="13CC971C" wp14:editId="779926BB">
+            <wp:extent cx="5943600" cy="430530"/>
+            <wp:effectExtent l="0" t="0" r="0" b="7620"/>
+            <wp:docPr id="10" name="Picture 10"/>
             <wp:cNvGraphicFramePr>
               <a:graphicFrameLocks xmlns:a="http://schemas.openxmlformats.org/drawingml/2006/main" noChangeAspect="1"/>
             </wp:cNvGraphicFramePr>
@@ -1159,7 +999,7 @@
                   <pic:spPr>
                     <a:xfrm>
                       <a:off x="0" y="0"/>
-                      <a:ext cx="5943600" cy="549910"/>
+                      <a:ext cx="5943600" cy="430530"/>
                     </a:xfrm>
                     <a:prstGeom prst="rect">
                       <a:avLst/>
@@ -1173,78 +1013,122 @@
       </w:r>
     </w:p>
     <w:p>
+      <w:r>
+        <w:t>The SQL Shell application will return the following:</w:t>
+      </w:r>
+    </w:p>
+    <w:p>
+      <w:pPr>
+        <w:rPr>
+          <w:rFonts w:ascii="Courier New" w:hAnsi="Courier New" w:cs="Courier New"/>
+        </w:rPr>
+      </w:pPr>
+      <w:r>
+        <w:t>INSERT 0 1</w:t>
+      </w:r>
+    </w:p>
+    <w:p>
       <w:pPr>
         <w:pStyle w:val="NoSpacing"/>
       </w:pPr>
-    </w:p>
-    <w:p>
-      <w:pPr>
-        <w:pStyle w:val="Heading2"/>
-      </w:pPr>
-      <w:r>
-        <w:t>Insert Multiple Rows</w:t>
-      </w:r>
-    </w:p>
-    <w:p>
-      <w:r>
-        <w:t xml:space="preserve">To insert multiple rows of data, we use the same </w:t>
+      <w:r>
+        <w:t xml:space="preserve">Which means that </w:t>
       </w:r>
       <w:r>
         <w:rPr>
           <w:rStyle w:val="HTMLCode"/>
           <w:rFonts w:eastAsiaTheme="majorEastAsia"/>
         </w:rPr>
-        <w:t>INSERT INTO</w:t>
-      </w:r>
-      <w:r>
-        <w:t xml:space="preserve"> statement, but with multiple values:</w:t>
-      </w:r>
-    </w:p>
-    <w:p>
-      <w:pPr>
-        <w:rPr>
-          <w:rFonts w:ascii="Courier New" w:hAnsi="Courier New" w:cs="Courier New"/>
-        </w:rPr>
-      </w:pPr>
-      <w:r>
-        <w:rPr>
-          <w:rFonts w:ascii="Courier New" w:hAnsi="Courier New" w:cs="Courier New"/>
-        </w:rPr>
-        <w:t>INSERT INTO cars (brand, model, year)</w:t>
-      </w:r>
-      <w:r>
-        <w:rPr>
-          <w:rFonts w:ascii="Courier New" w:hAnsi="Courier New" w:cs="Courier New"/>
-        </w:rPr>
-        <w:br/>
-        <w:t>VALUES</w:t>
-      </w:r>
-      <w:r>
-        <w:rPr>
-          <w:rFonts w:ascii="Courier New" w:hAnsi="Courier New" w:cs="Courier New"/>
-        </w:rPr>
-        <w:br/>
-        <w:t>  ('Volvo', 'p1800', 1968),</w:t>
-      </w:r>
-      <w:r>
-        <w:rPr>
-          <w:rFonts w:ascii="Courier New" w:hAnsi="Courier New" w:cs="Courier New"/>
-        </w:rPr>
-        <w:br/>
-        <w:t>  ('BMW', 'M1', 1978),</w:t>
-      </w:r>
-      <w:r>
-        <w:rPr>
-          <w:rFonts w:ascii="Courier New" w:hAnsi="Courier New" w:cs="Courier New"/>
-        </w:rPr>
-        <w:br/>
-        <w:t>  ('Toyota', 'Celica', 1975);</w:t>
-      </w:r>
-    </w:p>
-    <w:p>
-      <w:pPr>
-        <w:rPr>
-          <w:rFonts w:ascii="Courier New" w:hAnsi="Courier New" w:cs="Courier New"/>
+        <w:t>1</w:t>
+      </w:r>
+      <w:r>
+        <w:t xml:space="preserve"> row was inserted.</w:t>
+      </w:r>
+    </w:p>
+    <w:p>
+      <w:pPr>
+        <w:pStyle w:val="NoSpacing"/>
+      </w:pPr>
+    </w:p>
+    <w:p>
+      <w:pPr>
+        <w:pStyle w:val="NoSpacing"/>
+        <w:rPr>
+          <w:b/>
+        </w:rPr>
+      </w:pPr>
+      <w:r>
+        <w:rPr>
+          <w:b/>
+        </w:rPr>
+        <w:t xml:space="preserve">Note: </w:t>
+      </w:r>
+    </w:p>
+    <w:p>
+      <w:pPr>
+        <w:pStyle w:val="NoSpacing"/>
+      </w:pPr>
+      <w:r>
+        <w:t>As you can see in the SQL statement above, string values must be written with apostrophes.</w:t>
+      </w:r>
+    </w:p>
+    <w:p>
+      <w:pPr>
+        <w:pStyle w:val="NoSpacing"/>
+      </w:pPr>
+      <w:r>
+        <w:t>Numeric values can be written without apostrophes, but you can include them if you want.</w:t>
+      </w:r>
+    </w:p>
+    <w:p>
+      <w:pPr>
+        <w:pStyle w:val="NoSpacing"/>
+      </w:pPr>
+    </w:p>
+    <w:p>
+      <w:pPr>
+        <w:pStyle w:val="NoSpacing"/>
+      </w:pPr>
+      <w:r>
+        <w:t xml:space="preserve"> To check the </w:t>
+      </w:r>
+      <w:proofErr w:type="gramStart"/>
+      <w:r>
+        <w:t>result</w:t>
+      </w:r>
+      <w:proofErr w:type="gramEnd"/>
+      <w:r>
+        <w:t xml:space="preserve"> we can display the table with this SQL statement:</w:t>
+      </w:r>
+    </w:p>
+    <w:p>
+      <w:pPr>
+        <w:pStyle w:val="NoSpacing"/>
+        <w:rPr>
+          <w:rFonts w:ascii="Courier New" w:hAnsi="Courier New" w:cs="Courier New"/>
+        </w:rPr>
+      </w:pPr>
+      <w:r>
+        <w:rPr>
+          <w:rFonts w:ascii="Courier New" w:hAnsi="Courier New" w:cs="Courier New"/>
+        </w:rPr>
+        <w:t>SELECT * FROM cars;</w:t>
+      </w:r>
+    </w:p>
+    <w:p>
+      <w:pPr>
+        <w:pStyle w:val="NoSpacing"/>
+        <w:rPr>
+          <w:rFonts w:ascii="Courier New" w:hAnsi="Courier New" w:cs="Courier New"/>
+        </w:rPr>
+      </w:pPr>
+    </w:p>
+    <w:p>
+      <w:pPr>
+        <w:pStyle w:val="NoSpacing"/>
+        <w:rPr>
+          <w:rFonts w:ascii="Courier New" w:hAnsi="Courier New" w:cs="Courier New"/>
+          <w:b/>
         </w:rPr>
       </w:pPr>
       <w:r>
@@ -1252,10 +1136,10 @@
           <w:noProof/>
         </w:rPr>
         <w:drawing>
-          <wp:inline distT="0" distB="0" distL="0" distR="0" wp14:anchorId="19957EAB" wp14:editId="0EBFFCC1">
-            <wp:extent cx="5943600" cy="650240"/>
-            <wp:effectExtent l="0" t="0" r="0" b="0"/>
-            <wp:docPr id="12" name="Picture 12"/>
+          <wp:inline distT="0" distB="0" distL="0" distR="0" wp14:anchorId="2B332072" wp14:editId="55DDCFF2">
+            <wp:extent cx="5943600" cy="549910"/>
+            <wp:effectExtent l="0" t="0" r="0" b="2540"/>
+            <wp:docPr id="11" name="Picture 11"/>
             <wp:cNvGraphicFramePr>
               <a:graphicFrameLocks xmlns:a="http://schemas.openxmlformats.org/drawingml/2006/main" noChangeAspect="1"/>
             </wp:cNvGraphicFramePr>
@@ -1275,7 +1159,7 @@
                   <pic:spPr>
                     <a:xfrm>
                       <a:off x="0" y="0"/>
-                      <a:ext cx="5943600" cy="650240"/>
+                      <a:ext cx="5943600" cy="549910"/>
                     </a:xfrm>
                     <a:prstGeom prst="rect">
                       <a:avLst/>
@@ -1290,6 +1174,75 @@
     </w:p>
     <w:p>
       <w:pPr>
+        <w:pStyle w:val="NoSpacing"/>
+      </w:pPr>
+    </w:p>
+    <w:p>
+      <w:pPr>
+        <w:pStyle w:val="Heading2"/>
+      </w:pPr>
+      <w:r>
+        <w:t>Insert Multiple Rows</w:t>
+      </w:r>
+    </w:p>
+    <w:p>
+      <w:r>
+        <w:t xml:space="preserve">To insert multiple rows of data, we use the same </w:t>
+      </w:r>
+      <w:r>
+        <w:rPr>
+          <w:rStyle w:val="HTMLCode"/>
+          <w:rFonts w:eastAsiaTheme="majorEastAsia"/>
+        </w:rPr>
+        <w:t>INSERT INTO</w:t>
+      </w:r>
+      <w:r>
+        <w:t xml:space="preserve"> statement, but with multiple values:</w:t>
+      </w:r>
+    </w:p>
+    <w:p>
+      <w:pPr>
+        <w:rPr>
+          <w:rFonts w:ascii="Courier New" w:hAnsi="Courier New" w:cs="Courier New"/>
+        </w:rPr>
+      </w:pPr>
+      <w:r>
+        <w:rPr>
+          <w:rFonts w:ascii="Courier New" w:hAnsi="Courier New" w:cs="Courier New"/>
+        </w:rPr>
+        <w:t>INSERT INTO cars (brand, model, year)</w:t>
+      </w:r>
+      <w:r>
+        <w:rPr>
+          <w:rFonts w:ascii="Courier New" w:hAnsi="Courier New" w:cs="Courier New"/>
+        </w:rPr>
+        <w:br/>
+        <w:t>VALUES</w:t>
+      </w:r>
+      <w:r>
+        <w:rPr>
+          <w:rFonts w:ascii="Courier New" w:hAnsi="Courier New" w:cs="Courier New"/>
+        </w:rPr>
+        <w:br/>
+        <w:t>  ('Volvo', 'p1800', 1968),</w:t>
+      </w:r>
+      <w:r>
+        <w:rPr>
+          <w:rFonts w:ascii="Courier New" w:hAnsi="Courier New" w:cs="Courier New"/>
+        </w:rPr>
+        <w:br/>
+        <w:t>  ('BMW', 'M1', 1978),</w:t>
+      </w:r>
+      <w:r>
+        <w:rPr>
+          <w:rFonts w:ascii="Courier New" w:hAnsi="Courier New" w:cs="Courier New"/>
+        </w:rPr>
+        <w:br/>
+        <w:t>  ('Toyota', 'Celica', 1975);</w:t>
+      </w:r>
+    </w:p>
+    <w:p>
+      <w:pPr>
         <w:rPr>
           <w:rFonts w:ascii="Courier New" w:hAnsi="Courier New" w:cs="Courier New"/>
         </w:rPr>
@@ -1298,12 +1251,11 @@
         <w:rPr>
           <w:noProof/>
         </w:rPr>
-        <w:lastRenderedPageBreak/>
         <w:drawing>
-          <wp:inline distT="0" distB="0" distL="0" distR="0" wp14:anchorId="5AD6B5A9" wp14:editId="4D776FA3">
-            <wp:extent cx="5943600" cy="753110"/>
-            <wp:effectExtent l="0" t="0" r="0" b="8890"/>
-            <wp:docPr id="13" name="Picture 13"/>
+          <wp:inline distT="0" distB="0" distL="0" distR="0" wp14:anchorId="19957EAB" wp14:editId="0EBFFCC1">
+            <wp:extent cx="5943600" cy="650240"/>
+            <wp:effectExtent l="0" t="0" r="0" b="0"/>
+            <wp:docPr id="12" name="Picture 12"/>
             <wp:cNvGraphicFramePr>
               <a:graphicFrameLocks xmlns:a="http://schemas.openxmlformats.org/drawingml/2006/main" noChangeAspect="1"/>
             </wp:cNvGraphicFramePr>
@@ -1323,7 +1275,7 @@
                   <pic:spPr>
                     <a:xfrm>
                       <a:off x="0" y="0"/>
-                      <a:ext cx="5943600" cy="753110"/>
+                      <a:ext cx="5943600" cy="650240"/>
                     </a:xfrm>
                     <a:prstGeom prst="rect">
                       <a:avLst/>
@@ -1342,71 +1294,16 @@
           <w:rFonts w:ascii="Courier New" w:hAnsi="Courier New" w:cs="Courier New"/>
         </w:rPr>
       </w:pPr>
-    </w:p>
-    <w:p>
-      <w:pPr>
-        <w:pStyle w:val="Heading2"/>
-      </w:pPr>
-      <w:r>
-        <w:t>Select/Fetch Data</w:t>
-      </w:r>
-    </w:p>
-    <w:p>
-      <w:r>
-        <w:t xml:space="preserve">To retrieve data from a database, we use the </w:t>
-      </w:r>
-      <w:r>
-        <w:rPr>
-          <w:rStyle w:val="HTMLCode"/>
-          <w:rFonts w:eastAsiaTheme="majorEastAsia"/>
-        </w:rPr>
-        <w:t>SELECT</w:t>
-      </w:r>
-      <w:r>
-        <w:t xml:space="preserve"> statement.</w:t>
-      </w:r>
-    </w:p>
-    <w:p>
-      <w:pPr>
-        <w:pStyle w:val="Heading3"/>
-      </w:pPr>
-      <w:r>
-        <w:t>Specify Columns</w:t>
-      </w:r>
-    </w:p>
-    <w:p>
-      <w:r>
-        <w:t>By specifying the column names, we can choose which columns to select:</w:t>
-      </w:r>
-    </w:p>
-    <w:p>
-      <w:pPr>
-        <w:rPr>
-          <w:rFonts w:ascii="Courier New" w:hAnsi="Courier New" w:cs="Courier New"/>
-        </w:rPr>
-      </w:pPr>
-      <w:r>
-        <w:rPr>
-          <w:rFonts w:ascii="Courier New" w:hAnsi="Courier New" w:cs="Courier New"/>
-        </w:rPr>
-        <w:t>SELECT brand, year FROM cars;</w:t>
-      </w:r>
-    </w:p>
-    <w:p>
-      <w:pPr>
-        <w:rPr>
-          <w:rFonts w:ascii="Courier New" w:hAnsi="Courier New" w:cs="Courier New"/>
-        </w:rPr>
-      </w:pPr>
       <w:r>
         <w:rPr>
           <w:noProof/>
         </w:rPr>
+        <w:lastRenderedPageBreak/>
         <w:drawing>
-          <wp:inline distT="0" distB="0" distL="0" distR="0" wp14:anchorId="432E8073" wp14:editId="254DDF1F">
-            <wp:extent cx="5943600" cy="839470"/>
-            <wp:effectExtent l="0" t="0" r="0" b="0"/>
-            <wp:docPr id="14" name="Picture 14"/>
+          <wp:inline distT="0" distB="0" distL="0" distR="0" wp14:anchorId="5AD6B5A9" wp14:editId="4D776FA3">
+            <wp:extent cx="5943600" cy="753110"/>
+            <wp:effectExtent l="0" t="0" r="0" b="8890"/>
+            <wp:docPr id="13" name="Picture 13"/>
             <wp:cNvGraphicFramePr>
               <a:graphicFrameLocks xmlns:a="http://schemas.openxmlformats.org/drawingml/2006/main" noChangeAspect="1"/>
             </wp:cNvGraphicFramePr>
@@ -1426,7 +1323,7 @@
                   <pic:spPr>
                     <a:xfrm>
                       <a:off x="0" y="0"/>
-                      <a:ext cx="5943600" cy="839470"/>
+                      <a:ext cx="5943600" cy="753110"/>
                     </a:xfrm>
                     <a:prstGeom prst="rect">
                       <a:avLst/>
@@ -1441,47 +1338,58 @@
     </w:p>
     <w:p>
       <w:pPr>
-        <w:pStyle w:val="Heading3"/>
-      </w:pPr>
-      <w:r>
-        <w:t>Return ALL Columns</w:t>
-      </w:r>
-    </w:p>
-    <w:p>
-      <w:r>
-        <w:t xml:space="preserve">Specify a </w:t>
+        <w:rPr>
+          <w:rFonts w:ascii="Courier New" w:hAnsi="Courier New" w:cs="Courier New"/>
+        </w:rPr>
+      </w:pPr>
+    </w:p>
+    <w:p>
+      <w:pPr>
+        <w:pStyle w:val="Heading2"/>
+      </w:pPr>
+      <w:r>
+        <w:t>Select/Fetch Data</w:t>
+      </w:r>
+    </w:p>
+    <w:p>
+      <w:r>
+        <w:t xml:space="preserve">To retrieve data from a database, we use the </w:t>
       </w:r>
       <w:r>
         <w:rPr>
           <w:rStyle w:val="HTMLCode"/>
           <w:rFonts w:eastAsiaTheme="majorEastAsia"/>
         </w:rPr>
-        <w:t>*</w:t>
-      </w:r>
-      <w:r>
-        <w:t xml:space="preserve"> instead of the column names to select </w:t>
-      </w:r>
-      <w:r>
-        <w:rPr>
-          <w:rStyle w:val="Emphasis"/>
-        </w:rPr>
-        <w:t>all</w:t>
-      </w:r>
-      <w:r>
-        <w:t xml:space="preserve"> columns:</w:t>
-      </w:r>
-    </w:p>
-    <w:p>
-      <w:pPr>
-        <w:rPr>
-          <w:rFonts w:ascii="Courier New" w:hAnsi="Courier New" w:cs="Courier New"/>
-        </w:rPr>
-      </w:pPr>
-      <w:r>
-        <w:rPr>
-          <w:rFonts w:ascii="Courier New" w:hAnsi="Courier New" w:cs="Courier New"/>
-        </w:rPr>
-        <w:t>SELECT * FROM cars;</w:t>
+        <w:t>SELECT</w:t>
+      </w:r>
+      <w:r>
+        <w:t xml:space="preserve"> statement.</w:t>
+      </w:r>
+    </w:p>
+    <w:p>
+      <w:pPr>
+        <w:pStyle w:val="Heading3"/>
+      </w:pPr>
+      <w:r>
+        <w:t>Specify Columns</w:t>
+      </w:r>
+    </w:p>
+    <w:p>
+      <w:r>
+        <w:t>By specifying the column names, we can choose which columns to select:</w:t>
+      </w:r>
+    </w:p>
+    <w:p>
+      <w:pPr>
+        <w:rPr>
+          <w:rFonts w:ascii="Courier New" w:hAnsi="Courier New" w:cs="Courier New"/>
+        </w:rPr>
+      </w:pPr>
+      <w:r>
+        <w:rPr>
+          <w:rFonts w:ascii="Courier New" w:hAnsi="Courier New" w:cs="Courier New"/>
+        </w:rPr>
+        <w:t>SELECT brand, year FROM cars;</w:t>
       </w:r>
     </w:p>
     <w:p>
@@ -1495,10 +1403,10 @@
           <w:noProof/>
         </w:rPr>
         <w:drawing>
-          <wp:inline distT="0" distB="0" distL="0" distR="0" wp14:anchorId="330F2206" wp14:editId="28CF0201">
-            <wp:extent cx="5943600" cy="786765"/>
+          <wp:inline distT="0" distB="0" distL="0" distR="0" wp14:anchorId="432E8073" wp14:editId="254DDF1F">
+            <wp:extent cx="5943600" cy="839470"/>
             <wp:effectExtent l="0" t="0" r="0" b="0"/>
-            <wp:docPr id="15" name="Picture 15"/>
+            <wp:docPr id="14" name="Picture 14"/>
             <wp:cNvGraphicFramePr>
               <a:graphicFrameLocks xmlns:a="http://schemas.openxmlformats.org/drawingml/2006/main" noChangeAspect="1"/>
             </wp:cNvGraphicFramePr>
@@ -1518,7 +1426,7 @@
                   <pic:spPr>
                     <a:xfrm>
                       <a:off x="0" y="0"/>
-                      <a:ext cx="5943600" cy="786765"/>
+                      <a:ext cx="5943600" cy="839470"/>
                     </a:xfrm>
                     <a:prstGeom prst="rect">
                       <a:avLst/>
@@ -1533,139 +1441,64 @@
     </w:p>
     <w:p>
       <w:pPr>
-        <w:pStyle w:val="Heading1"/>
-      </w:pPr>
-      <w:r>
-        <w:t>Add Column</w:t>
-      </w:r>
-    </w:p>
-    <w:p>
-      <w:pPr>
-        <w:pStyle w:val="Heading2"/>
-      </w:pPr>
-      <w:r>
-        <w:t>The ALTER TABLE Statement</w:t>
-      </w:r>
-    </w:p>
-    <w:p>
-      <w:r>
-        <w:t xml:space="preserve">To add a column to an existing table, we have to use the </w:t>
+        <w:pStyle w:val="Heading3"/>
+      </w:pPr>
+      <w:r>
+        <w:t>Return ALL Columns</w:t>
+      </w:r>
+    </w:p>
+    <w:p>
+      <w:r>
+        <w:t xml:space="preserve">Specify a </w:t>
       </w:r>
       <w:r>
         <w:rPr>
           <w:rStyle w:val="HTMLCode"/>
           <w:rFonts w:eastAsiaTheme="majorEastAsia"/>
         </w:rPr>
-        <w:t>ALTER TABLE</w:t>
-      </w:r>
-      <w:r>
-        <w:t xml:space="preserve"> statement.</w:t>
-      </w:r>
-    </w:p>
-    <w:p>
-      <w:r>
-        <w:t xml:space="preserve">The </w:t>
-      </w:r>
-      <w:r>
-        <w:rPr>
-          <w:rStyle w:val="HTMLCode"/>
-          <w:rFonts w:eastAsiaTheme="majorEastAsia"/>
-        </w:rPr>
-        <w:t>ALTER TABLE</w:t>
-      </w:r>
-      <w:r>
-        <w:t xml:space="preserve"> statement is used to add, delete, or modify columns in an existing table.</w:t>
-      </w:r>
-    </w:p>
-    <w:p>
-      <w:r>
-        <w:t xml:space="preserve">The </w:t>
-      </w:r>
-      <w:r>
-        <w:rPr>
-          <w:rStyle w:val="HTMLCode"/>
-          <w:rFonts w:eastAsiaTheme="majorEastAsia"/>
-        </w:rPr>
-        <w:t>ALTER TABLE</w:t>
-      </w:r>
-      <w:r>
-        <w:t xml:space="preserve"> statement is also used to add and drop various constraints on an existing table.</w:t>
-      </w:r>
-    </w:p>
-    <w:p>
-      <w:pPr>
-        <w:pStyle w:val="Heading2"/>
-      </w:pPr>
-      <w:r>
-        <w:t>A</w:t>
-      </w:r>
-      <w:r>
-        <w:t>dd Column</w:t>
-      </w:r>
-    </w:p>
-    <w:p>
-      <w:r>
-        <w:t xml:space="preserve">When adding </w:t>
-      </w:r>
-      <w:proofErr w:type="gramStart"/>
-      <w:r>
-        <w:t>columns</w:t>
-      </w:r>
-      <w:proofErr w:type="gramEnd"/>
-      <w:r>
-        <w:t xml:space="preserve"> we must also specify the data type of the column. Our </w:t>
-      </w:r>
-      <w:r>
-        <w:rPr>
-          <w:rStyle w:val="HTMLCode"/>
-          <w:rFonts w:eastAsiaTheme="majorEastAsia"/>
-        </w:rPr>
-        <w:t>color</w:t>
-      </w:r>
-      <w:r>
-        <w:t xml:space="preserve"> column will be a string, and we specify string types with the </w:t>
-      </w:r>
-      <w:r>
-        <w:rPr>
-          <w:rStyle w:val="HTMLCode"/>
-          <w:rFonts w:eastAsiaTheme="majorEastAsia"/>
-        </w:rPr>
-        <w:t>VARCHAR</w:t>
-      </w:r>
-      <w:r>
-        <w:t xml:space="preserve"> keyword. we also want to restrict the number of characters to 255:</w:t>
-      </w:r>
-    </w:p>
-    <w:p>
-      <w:pPr>
-        <w:rPr>
-          <w:rFonts w:ascii="Courier New" w:hAnsi="Courier New" w:cs="Courier New"/>
-        </w:rPr>
-      </w:pPr>
-      <w:r>
-        <w:rPr>
-          <w:rFonts w:ascii="Courier New" w:hAnsi="Courier New" w:cs="Courier New"/>
-        </w:rPr>
-        <w:t>ALTER TABLE cars</w:t>
-      </w:r>
-      <w:r>
-        <w:rPr>
-          <w:rFonts w:ascii="Courier New" w:hAnsi="Courier New" w:cs="Courier New"/>
-        </w:rPr>
-        <w:br/>
-        <w:t>ADD color VARCHAR(255);</w:t>
-      </w:r>
-    </w:p>
-    <w:p>
+        <w:t>*</w:t>
+      </w:r>
+      <w:r>
+        <w:t xml:space="preserve"> instead of the column names to select </w:t>
+      </w:r>
+      <w:r>
+        <w:rPr>
+          <w:rStyle w:val="Emphasis"/>
+        </w:rPr>
+        <w:t>all</w:t>
+      </w:r>
+      <w:r>
+        <w:t xml:space="preserve"> columns:</w:t>
+      </w:r>
+    </w:p>
+    <w:p>
+      <w:pPr>
+        <w:rPr>
+          <w:rFonts w:ascii="Courier New" w:hAnsi="Courier New" w:cs="Courier New"/>
+        </w:rPr>
+      </w:pPr>
+      <w:r>
+        <w:rPr>
+          <w:rFonts w:ascii="Courier New" w:hAnsi="Courier New" w:cs="Courier New"/>
+        </w:rPr>
+        <w:t>SELECT * FROM cars;</w:t>
+      </w:r>
+    </w:p>
+    <w:p>
+      <w:pPr>
+        <w:rPr>
+          <w:rFonts w:ascii="Courier New" w:hAnsi="Courier New" w:cs="Courier New"/>
+        </w:rPr>
+      </w:pPr>
       <w:r>
         <w:rPr>
           <w:noProof/>
         </w:rPr>
         <w:drawing>
-          <wp:inline distT="0" distB="0" distL="0" distR="0" wp14:anchorId="3D5535EE" wp14:editId="033AB24F">
-            <wp:extent cx="5943600" cy="421005"/>
+          <wp:inline distT="0" distB="0" distL="0" distR="0" wp14:anchorId="330F2206" wp14:editId="28CF0201">
+            <wp:extent cx="5943600" cy="786765"/>
             <wp:effectExtent l="0" t="0" r="0" b="0"/>
-            <wp:docPr id="16" name="Picture 16"/>
+            <wp:docPr id="15" name="Picture 15"/>
             <wp:cNvGraphicFramePr>
               <a:graphicFrameLocks xmlns:a="http://schemas.openxmlformats.org/drawingml/2006/main" noChangeAspect="1"/>
             </wp:cNvGraphicFramePr>
@@ -1685,7 +1518,7 @@
                   <pic:spPr>
                     <a:xfrm>
                       <a:off x="0" y="0"/>
-                      <a:ext cx="5943600" cy="421005"/>
+                      <a:ext cx="5943600" cy="786765"/>
                     </a:xfrm>
                     <a:prstGeom prst="rect">
                       <a:avLst/>
@@ -1699,44 +1532,125 @@
       </w:r>
     </w:p>
     <w:p>
-      <w:r>
-        <w:lastRenderedPageBreak/>
-        <w:t>The SQL Shell application will return the following:</w:t>
-      </w:r>
-    </w:p>
-    <w:p>
-      <w:r>
-        <w:rPr>
-          <w:rFonts w:ascii="Courier New" w:hAnsi="Courier New" w:cs="Courier New"/>
+      <w:pPr>
+        <w:pStyle w:val="Heading1"/>
+      </w:pPr>
+      <w:r>
+        <w:t>Add Column</w:t>
+      </w:r>
+    </w:p>
+    <w:p>
+      <w:pPr>
+        <w:pStyle w:val="Heading2"/>
+      </w:pPr>
+      <w:r>
+        <w:t>The ALTER TABLE Statement</w:t>
+      </w:r>
+    </w:p>
+    <w:p>
+      <w:r>
+        <w:t xml:space="preserve">To add a column to an existing table, we have to use the </w:t>
+      </w:r>
+      <w:r>
+        <w:rPr>
+          <w:rStyle w:val="HTMLCode"/>
+          <w:rFonts w:eastAsiaTheme="majorEastAsia"/>
         </w:rPr>
         <w:t>ALTER TABLE</w:t>
       </w:r>
-    </w:p>
-    <w:p/>
-    <w:p>
-      <w:r>
-        <w:t xml:space="preserve">To check the </w:t>
+      <w:r>
+        <w:t xml:space="preserve"> statement.</w:t>
+      </w:r>
+    </w:p>
+    <w:p>
+      <w:r>
+        <w:t xml:space="preserve">The </w:t>
+      </w:r>
+      <w:r>
+        <w:rPr>
+          <w:rStyle w:val="HTMLCode"/>
+          <w:rFonts w:eastAsiaTheme="majorEastAsia"/>
+        </w:rPr>
+        <w:t>ALTER TABLE</w:t>
+      </w:r>
+      <w:r>
+        <w:t xml:space="preserve"> statement is used to add, delete, or modify columns in an existing table.</w:t>
+      </w:r>
+    </w:p>
+    <w:p>
+      <w:r>
+        <w:t xml:space="preserve">The </w:t>
+      </w:r>
+      <w:r>
+        <w:rPr>
+          <w:rStyle w:val="HTMLCode"/>
+          <w:rFonts w:eastAsiaTheme="majorEastAsia"/>
+        </w:rPr>
+        <w:t>ALTER TABLE</w:t>
+      </w:r>
+      <w:r>
+        <w:t xml:space="preserve"> statement is also used to add and drop various constraints on an existing table.</w:t>
+      </w:r>
+    </w:p>
+    <w:p>
+      <w:pPr>
+        <w:pStyle w:val="Heading2"/>
+      </w:pPr>
+      <w:r>
+        <w:t>Add Column</w:t>
+      </w:r>
+    </w:p>
+    <w:p>
+      <w:r>
+        <w:t xml:space="preserve">When adding </w:t>
       </w:r>
       <w:proofErr w:type="gramStart"/>
       <w:r>
-        <w:t>result</w:t>
+        <w:t>columns</w:t>
       </w:r>
       <w:proofErr w:type="gramEnd"/>
       <w:r>
-        <w:t xml:space="preserve"> we can display the table with this SQL statement:</w:t>
-      </w:r>
-    </w:p>
-    <w:p>
-      <w:pPr>
-        <w:rPr>
-          <w:rFonts w:ascii="Courier New" w:hAnsi="Courier New" w:cs="Courier New"/>
-        </w:rPr>
-      </w:pPr>
-      <w:r>
-        <w:rPr>
-          <w:rFonts w:ascii="Courier New" w:hAnsi="Courier New" w:cs="Courier New"/>
-        </w:rPr>
-        <w:t>SELECT * FROM cars;</w:t>
+        <w:t xml:space="preserve"> we must also specify the data type of the column. Our </w:t>
+      </w:r>
+      <w:r>
+        <w:rPr>
+          <w:rStyle w:val="HTMLCode"/>
+          <w:rFonts w:eastAsiaTheme="majorEastAsia"/>
+        </w:rPr>
+        <w:t>color</w:t>
+      </w:r>
+      <w:r>
+        <w:t xml:space="preserve"> column will be a string, and we specify string types with the </w:t>
+      </w:r>
+      <w:r>
+        <w:rPr>
+          <w:rStyle w:val="HTMLCode"/>
+          <w:rFonts w:eastAsiaTheme="majorEastAsia"/>
+        </w:rPr>
+        <w:t>VARCHAR</w:t>
+      </w:r>
+      <w:r>
+        <w:t xml:space="preserve"> keyword. we also want to restrict the number of characters to 255:</w:t>
+      </w:r>
+    </w:p>
+    <w:p>
+      <w:pPr>
+        <w:rPr>
+          <w:rFonts w:ascii="Courier New" w:hAnsi="Courier New" w:cs="Courier New"/>
+        </w:rPr>
+      </w:pPr>
+      <w:r>
+        <w:rPr>
+          <w:rFonts w:ascii="Courier New" w:hAnsi="Courier New" w:cs="Courier New"/>
+        </w:rPr>
+        <w:t>ALTER TABLE cars</w:t>
+      </w:r>
+      <w:r>
+        <w:rPr>
+          <w:rFonts w:ascii="Courier New" w:hAnsi="Courier New" w:cs="Courier New"/>
+        </w:rPr>
+        <w:br/>
+        <w:t>ADD color VARCHAR(255);</w:t>
       </w:r>
     </w:p>
     <w:p>
@@ -1745,10 +1659,10 @@
           <w:noProof/>
         </w:rPr>
         <w:drawing>
-          <wp:inline distT="0" distB="0" distL="0" distR="0" wp14:anchorId="5BC098D6" wp14:editId="0AFB2D12">
-            <wp:extent cx="5943600" cy="721995"/>
-            <wp:effectExtent l="0" t="0" r="0" b="1905"/>
-            <wp:docPr id="17" name="Picture 17"/>
+          <wp:inline distT="0" distB="0" distL="0" distR="0" wp14:anchorId="3D5535EE" wp14:editId="033AB24F">
+            <wp:extent cx="5943600" cy="421005"/>
+            <wp:effectExtent l="0" t="0" r="0" b="0"/>
+            <wp:docPr id="16" name="Picture 16"/>
             <wp:cNvGraphicFramePr>
               <a:graphicFrameLocks xmlns:a="http://schemas.openxmlformats.org/drawingml/2006/main" noChangeAspect="1"/>
             </wp:cNvGraphicFramePr>
@@ -1768,6 +1682,89 @@
                   <pic:spPr>
                     <a:xfrm>
                       <a:off x="0" y="0"/>
+                      <a:ext cx="5943600" cy="421005"/>
+                    </a:xfrm>
+                    <a:prstGeom prst="rect">
+                      <a:avLst/>
+                    </a:prstGeom>
+                  </pic:spPr>
+                </pic:pic>
+              </a:graphicData>
+            </a:graphic>
+          </wp:inline>
+        </w:drawing>
+      </w:r>
+    </w:p>
+    <w:p>
+      <w:r>
+        <w:lastRenderedPageBreak/>
+        <w:t>The SQL Shell application will return the following:</w:t>
+      </w:r>
+    </w:p>
+    <w:p>
+      <w:r>
+        <w:rPr>
+          <w:rFonts w:ascii="Courier New" w:hAnsi="Courier New" w:cs="Courier New"/>
+        </w:rPr>
+        <w:t>ALTER TABLE</w:t>
+      </w:r>
+    </w:p>
+    <w:p/>
+    <w:p>
+      <w:r>
+        <w:t xml:space="preserve">To check the </w:t>
+      </w:r>
+      <w:proofErr w:type="gramStart"/>
+      <w:r>
+        <w:t>result</w:t>
+      </w:r>
+      <w:proofErr w:type="gramEnd"/>
+      <w:r>
+        <w:t xml:space="preserve"> we can display the table with this SQL statement:</w:t>
+      </w:r>
+    </w:p>
+    <w:p>
+      <w:pPr>
+        <w:rPr>
+          <w:rFonts w:ascii="Courier New" w:hAnsi="Courier New" w:cs="Courier New"/>
+        </w:rPr>
+      </w:pPr>
+      <w:r>
+        <w:rPr>
+          <w:rFonts w:ascii="Courier New" w:hAnsi="Courier New" w:cs="Courier New"/>
+        </w:rPr>
+        <w:t>SELECT * FROM cars;</w:t>
+      </w:r>
+    </w:p>
+    <w:p>
+      <w:r>
+        <w:rPr>
+          <w:noProof/>
+        </w:rPr>
+        <w:drawing>
+          <wp:inline distT="0" distB="0" distL="0" distR="0" wp14:anchorId="5BC098D6" wp14:editId="0AFB2D12">
+            <wp:extent cx="5943600" cy="721995"/>
+            <wp:effectExtent l="0" t="0" r="0" b="1905"/>
+            <wp:docPr id="17" name="Picture 17"/>
+            <wp:cNvGraphicFramePr>
+              <a:graphicFrameLocks xmlns:a="http://schemas.openxmlformats.org/drawingml/2006/main" noChangeAspect="1"/>
+            </wp:cNvGraphicFramePr>
+            <a:graphic xmlns:a="http://schemas.openxmlformats.org/drawingml/2006/main">
+              <a:graphicData uri="http://schemas.openxmlformats.org/drawingml/2006/picture">
+                <pic:pic xmlns:pic="http://schemas.openxmlformats.org/drawingml/2006/picture">
+                  <pic:nvPicPr>
+                    <pic:cNvPr id="1" name=""/>
+                    <pic:cNvPicPr/>
+                  </pic:nvPicPr>
+                  <pic:blipFill>
+                    <a:blip r:embed="rId23"/>
+                    <a:stretch>
+                      <a:fillRect/>
+                    </a:stretch>
+                  </pic:blipFill>
+                  <pic:spPr>
+                    <a:xfrm>
+                      <a:off x="0" y="0"/>
                       <a:ext cx="5943600" cy="721995"/>
                     </a:xfrm>
                     <a:prstGeom prst="rect">
@@ -1785,40 +1782,501 @@
       </w:r>
     </w:p>
     <w:p>
+      <w:r>
+        <w:t xml:space="preserve">As you can see, the </w:t>
+      </w:r>
+      <w:r>
+        <w:rPr>
+          <w:rStyle w:val="HTMLCode"/>
+          <w:rFonts w:eastAsiaTheme="majorEastAsia"/>
+        </w:rPr>
+        <w:t>cars</w:t>
+      </w:r>
+      <w:r>
+        <w:t xml:space="preserve"> table now has a </w:t>
+      </w:r>
+      <w:r>
+        <w:rPr>
+          <w:rStyle w:val="HTMLCode"/>
+          <w:rFonts w:eastAsiaTheme="majorEastAsia"/>
+        </w:rPr>
+        <w:t>color</w:t>
+      </w:r>
+      <w:r>
+        <w:t xml:space="preserve"> column.</w:t>
+      </w:r>
+      <w:r>
+        <w:t xml:space="preserve"> </w:t>
+      </w:r>
+      <w:r>
+        <w:t>The new column is empty.</w:t>
+      </w:r>
+    </w:p>
+    <w:p/>
+    <w:p>
+      <w:pPr>
+        <w:pStyle w:val="Heading2"/>
+      </w:pPr>
+      <w:r>
+        <w:t>UPDATE</w:t>
+      </w:r>
+    </w:p>
+    <w:p>
+      <w:r>
+        <w:t xml:space="preserve">The </w:t>
+      </w:r>
+      <w:r>
+        <w:rPr>
+          <w:rStyle w:val="HTMLCode"/>
+          <w:rFonts w:eastAsiaTheme="majorEastAsia"/>
+        </w:rPr>
+        <w:t>UPDATE</w:t>
+      </w:r>
+      <w:r>
+        <w:t xml:space="preserve"> statement is used to modify the value(s) in existing records in a table.</w:t>
+      </w:r>
+    </w:p>
+    <w:p>
+      <w:r>
+        <w:t>Set the color of the Volvo to 'red':</w:t>
+      </w:r>
+    </w:p>
+    <w:p>
+      <w:pPr>
+        <w:rPr>
+          <w:rFonts w:ascii="Courier New" w:hAnsi="Courier New" w:cs="Courier New"/>
+        </w:rPr>
+      </w:pPr>
+      <w:r>
+        <w:rPr>
+          <w:rFonts w:ascii="Courier New" w:hAnsi="Courier New" w:cs="Courier New"/>
+        </w:rPr>
+        <w:t>UPDATE cars</w:t>
+      </w:r>
+      <w:r>
+        <w:rPr>
+          <w:rFonts w:ascii="Courier New" w:hAnsi="Courier New" w:cs="Courier New"/>
+        </w:rPr>
+        <w:br/>
+        <w:t>SET color = 'red'</w:t>
+      </w:r>
+      <w:r>
+        <w:rPr>
+          <w:rFonts w:ascii="Courier New" w:hAnsi="Courier New" w:cs="Courier New"/>
+        </w:rPr>
+        <w:br/>
+        <w:t>WHERE brand = 'Volvo';</w:t>
+      </w:r>
+    </w:p>
+    <w:p>
+      <w:pPr>
+        <w:rPr>
+          <w:rFonts w:ascii="Courier New" w:hAnsi="Courier New" w:cs="Courier New"/>
+        </w:rPr>
+      </w:pPr>
+      <w:r>
+        <w:rPr>
+          <w:noProof/>
+        </w:rPr>
+        <w:drawing>
+          <wp:inline distT="0" distB="0" distL="0" distR="0" wp14:anchorId="15F7524C" wp14:editId="37AA4191">
+            <wp:extent cx="5943600" cy="483235"/>
+            <wp:effectExtent l="0" t="0" r="0" b="0"/>
+            <wp:docPr id="18" name="Picture 18"/>
+            <wp:cNvGraphicFramePr>
+              <a:graphicFrameLocks xmlns:a="http://schemas.openxmlformats.org/drawingml/2006/main" noChangeAspect="1"/>
+            </wp:cNvGraphicFramePr>
+            <a:graphic xmlns:a="http://schemas.openxmlformats.org/drawingml/2006/main">
+              <a:graphicData uri="http://schemas.openxmlformats.org/drawingml/2006/picture">
+                <pic:pic xmlns:pic="http://schemas.openxmlformats.org/drawingml/2006/picture">
+                  <pic:nvPicPr>
+                    <pic:cNvPr id="1" name=""/>
+                    <pic:cNvPicPr/>
+                  </pic:nvPicPr>
+                  <pic:blipFill>
+                    <a:blip r:embed="rId24"/>
+                    <a:stretch>
+                      <a:fillRect/>
+                    </a:stretch>
+                  </pic:blipFill>
+                  <pic:spPr>
+                    <a:xfrm>
+                      <a:off x="0" y="0"/>
+                      <a:ext cx="5943600" cy="483235"/>
+                    </a:xfrm>
+                    <a:prstGeom prst="rect">
+                      <a:avLst/>
+                    </a:prstGeom>
+                  </pic:spPr>
+                </pic:pic>
+              </a:graphicData>
+            </a:graphic>
+          </wp:inline>
+        </w:drawing>
+      </w:r>
+    </w:p>
+    <w:p>
+      <w:r>
+        <w:t>WE see that SQL Shell return UPDATE 1, w</w:t>
+      </w:r>
+      <w:r>
+        <w:t xml:space="preserve">hich means that </w:t>
+      </w:r>
+      <w:r>
+        <w:rPr>
+          <w:rStyle w:val="HTMLCode"/>
+          <w:rFonts w:eastAsiaTheme="majorEastAsia"/>
+        </w:rPr>
+        <w:t>1</w:t>
+      </w:r>
+      <w:r>
+        <w:t xml:space="preserve"> row was affected by the </w:t>
+      </w:r>
+      <w:r>
+        <w:rPr>
+          <w:rStyle w:val="HTMLCode"/>
+          <w:rFonts w:eastAsiaTheme="majorEastAsia"/>
+        </w:rPr>
+        <w:t>UPDATE</w:t>
+      </w:r>
+      <w:r>
+        <w:t xml:space="preserve"> statement.</w:t>
+      </w:r>
+    </w:p>
+    <w:p>
+      <w:r>
+        <w:rPr>
+          <w:rStyle w:val="Strong"/>
+        </w:rPr>
+        <w:t>Note:</w:t>
+      </w:r>
+      <w:r>
+        <w:t xml:space="preserve"> </w:t>
+      </w:r>
+    </w:p>
+    <w:p>
+      <w:pPr>
+        <w:pStyle w:val="ListParagraph"/>
+        <w:numPr>
+          <w:ilvl w:val="0"/>
+          <w:numId w:val="2"/>
+        </w:numPr>
+      </w:pPr>
+      <w:r>
+        <w:t xml:space="preserve">Be careful with the </w:t>
+      </w:r>
+      <w:r>
+        <w:rPr>
+          <w:rStyle w:val="HTMLCode"/>
+          <w:rFonts w:eastAsiaTheme="minorHAnsi"/>
+        </w:rPr>
+        <w:t>WHERE</w:t>
+      </w:r>
+      <w:r>
+        <w:t xml:space="preserve"> clause, in the example above ALL rows where brand = 'Volvo' gets updated.</w:t>
+      </w:r>
+    </w:p>
+    <w:p>
+      <w:pPr>
+        <w:pStyle w:val="ListParagraph"/>
+        <w:numPr>
+          <w:ilvl w:val="0"/>
+          <w:numId w:val="2"/>
+        </w:numPr>
+      </w:pPr>
+      <w:r>
+        <w:t xml:space="preserve">Be careful when updating records. If you omit the </w:t>
+      </w:r>
+      <w:r>
+        <w:rPr>
+          <w:rStyle w:val="HTMLCode"/>
+          <w:rFonts w:eastAsiaTheme="majorEastAsia"/>
+        </w:rPr>
+        <w:t>WHERE</w:t>
+      </w:r>
+      <w:r>
+        <w:t xml:space="preserve"> clause, ALL records will be updated!</w:t>
+      </w:r>
+    </w:p>
+    <w:p>
+      <w:r>
+        <w:t xml:space="preserve">To check the </w:t>
+      </w:r>
+      <w:proofErr w:type="gramStart"/>
+      <w:r>
+        <w:t>result</w:t>
+      </w:r>
+      <w:proofErr w:type="gramEnd"/>
+      <w:r>
+        <w:t xml:space="preserve"> we can display the table with this SQL statement:</w:t>
+      </w:r>
+    </w:p>
+    <w:p>
+      <w:pPr>
+        <w:rPr>
+          <w:rFonts w:ascii="Courier New" w:hAnsi="Courier New" w:cs="Courier New"/>
+        </w:rPr>
+      </w:pPr>
+      <w:r>
+        <w:rPr>
+          <w:rFonts w:ascii="Courier New" w:hAnsi="Courier New" w:cs="Courier New"/>
+        </w:rPr>
+        <w:t>SELECT * FROM cars;</w:t>
+      </w:r>
+    </w:p>
+    <w:p>
+      <w:pPr>
+        <w:rPr>
+          <w:rFonts w:ascii="Courier New" w:hAnsi="Courier New" w:cs="Courier New"/>
+        </w:rPr>
+      </w:pPr>
+      <w:r>
+        <w:rPr>
+          <w:noProof/>
+        </w:rPr>
+        <w:drawing>
+          <wp:inline distT="0" distB="0" distL="0" distR="0" wp14:anchorId="1955CE36" wp14:editId="2714EA11">
+            <wp:extent cx="5943600" cy="752475"/>
+            <wp:effectExtent l="0" t="0" r="0" b="9525"/>
+            <wp:docPr id="19" name="Picture 19"/>
+            <wp:cNvGraphicFramePr>
+              <a:graphicFrameLocks xmlns:a="http://schemas.openxmlformats.org/drawingml/2006/main" noChangeAspect="1"/>
+            </wp:cNvGraphicFramePr>
+            <a:graphic xmlns:a="http://schemas.openxmlformats.org/drawingml/2006/main">
+              <a:graphicData uri="http://schemas.openxmlformats.org/drawingml/2006/picture">
+                <pic:pic xmlns:pic="http://schemas.openxmlformats.org/drawingml/2006/picture">
+                  <pic:nvPicPr>
+                    <pic:cNvPr id="1" name=""/>
+                    <pic:cNvPicPr/>
+                  </pic:nvPicPr>
+                  <pic:blipFill>
+                    <a:blip r:embed="rId25"/>
+                    <a:stretch>
+                      <a:fillRect/>
+                    </a:stretch>
+                  </pic:blipFill>
+                  <pic:spPr>
+                    <a:xfrm>
+                      <a:off x="0" y="0"/>
+                      <a:ext cx="5943600" cy="752475"/>
+                    </a:xfrm>
+                    <a:prstGeom prst="rect">
+                      <a:avLst/>
+                    </a:prstGeom>
+                  </pic:spPr>
+                </pic:pic>
+              </a:graphicData>
+            </a:graphic>
+          </wp:inline>
+        </w:drawing>
+      </w:r>
+    </w:p>
+    <w:p>
+      <w:pPr>
+        <w:pStyle w:val="Heading2"/>
+      </w:pPr>
+      <w:r>
+        <w:t>Update Multiple Columns</w:t>
+      </w:r>
+    </w:p>
+    <w:p>
+      <w:pPr>
+        <w:tabs>
+          <w:tab w:val="left" w:pos="8570"/>
+        </w:tabs>
+      </w:pPr>
+      <w:r>
+        <w:t xml:space="preserve">To update more than one column, separate the name/value pairs with a </w:t>
+      </w:r>
+      <w:proofErr w:type="gramStart"/>
+      <w:r>
+        <w:t xml:space="preserve">comma </w:t>
+      </w:r>
+      <w:r>
+        <w:rPr>
+          <w:rStyle w:val="HTMLCode"/>
+          <w:rFonts w:eastAsiaTheme="majorEastAsia"/>
+        </w:rPr>
+        <w:t>,</w:t>
+      </w:r>
+      <w:proofErr w:type="gramEnd"/>
+      <w:r>
+        <w:t>:</w:t>
+      </w:r>
+    </w:p>
+    <w:p>
+      <w:pPr>
+        <w:tabs>
+          <w:tab w:val="left" w:pos="8570"/>
+        </w:tabs>
+      </w:pPr>
+      <w:r>
+        <w:lastRenderedPageBreak/>
+        <w:t>Update color and year for the Toyota</w:t>
+      </w:r>
+    </w:p>
+    <w:p>
+      <w:pPr>
+        <w:rPr>
+          <w:rFonts w:ascii="Courier New" w:hAnsi="Courier New" w:cs="Courier New"/>
+        </w:rPr>
+      </w:pPr>
+      <w:r>
+        <w:rPr>
+          <w:rFonts w:ascii="Courier New" w:hAnsi="Courier New" w:cs="Courier New"/>
+        </w:rPr>
+        <w:t>UPDATE cars</w:t>
+      </w:r>
+      <w:r>
+        <w:rPr>
+          <w:rFonts w:ascii="Courier New" w:hAnsi="Courier New" w:cs="Courier New"/>
+        </w:rPr>
+        <w:br/>
+        <w:t>SET color = 'white', year = 1970</w:t>
+      </w:r>
+      <w:r>
+        <w:rPr>
+          <w:rFonts w:ascii="Courier New" w:hAnsi="Courier New" w:cs="Courier New"/>
+        </w:rPr>
+        <w:br/>
+        <w:t>WHERE brand = 'Toyota';</w:t>
+      </w:r>
+    </w:p>
+    <w:p>
+      <w:pPr>
+        <w:rPr>
+          <w:rFonts w:ascii="Courier New" w:hAnsi="Courier New" w:cs="Courier New"/>
+        </w:rPr>
+      </w:pPr>
+      <w:r>
+        <w:rPr>
+          <w:noProof/>
+        </w:rPr>
+        <w:drawing>
+          <wp:inline distT="0" distB="0" distL="0" distR="0" wp14:anchorId="5551681E" wp14:editId="50533E96">
+            <wp:extent cx="5943600" cy="461645"/>
+            <wp:effectExtent l="0" t="0" r="0" b="0"/>
+            <wp:docPr id="20" name="Picture 20"/>
+            <wp:cNvGraphicFramePr>
+              <a:graphicFrameLocks xmlns:a="http://schemas.openxmlformats.org/drawingml/2006/main" noChangeAspect="1"/>
+            </wp:cNvGraphicFramePr>
+            <a:graphic xmlns:a="http://schemas.openxmlformats.org/drawingml/2006/main">
+              <a:graphicData uri="http://schemas.openxmlformats.org/drawingml/2006/picture">
+                <pic:pic xmlns:pic="http://schemas.openxmlformats.org/drawingml/2006/picture">
+                  <pic:nvPicPr>
+                    <pic:cNvPr id="1" name=""/>
+                    <pic:cNvPicPr/>
+                  </pic:nvPicPr>
+                  <pic:blipFill>
+                    <a:blip r:embed="rId26"/>
+                    <a:stretch>
+                      <a:fillRect/>
+                    </a:stretch>
+                  </pic:blipFill>
+                  <pic:spPr>
+                    <a:xfrm>
+                      <a:off x="0" y="0"/>
+                      <a:ext cx="5943600" cy="461645"/>
+                    </a:xfrm>
+                    <a:prstGeom prst="rect">
+                      <a:avLst/>
+                    </a:prstGeom>
+                  </pic:spPr>
+                </pic:pic>
+              </a:graphicData>
+            </a:graphic>
+          </wp:inline>
+        </w:drawing>
+      </w:r>
+    </w:p>
+    <w:p>
+      <w:pPr>
+        <w:rPr>
+          <w:rFonts w:ascii="Courier New" w:hAnsi="Courier New" w:cs="Courier New"/>
+        </w:rPr>
+      </w:pPr>
+    </w:p>
+    <w:p>
+      <w:r>
+        <w:t xml:space="preserve">To check the </w:t>
+      </w:r>
+      <w:proofErr w:type="gramStart"/>
+      <w:r>
+        <w:t>result</w:t>
+      </w:r>
+      <w:proofErr w:type="gramEnd"/>
+      <w:r>
+        <w:t xml:space="preserve"> we can display the table with this SQL statement:</w:t>
+      </w:r>
+    </w:p>
+    <w:p>
+      <w:pPr>
+        <w:rPr>
+          <w:rFonts w:ascii="Courier New" w:hAnsi="Courier New" w:cs="Courier New"/>
+        </w:rPr>
+      </w:pPr>
+      <w:r>
+        <w:rPr>
+          <w:rFonts w:ascii="Courier New" w:hAnsi="Courier New" w:cs="Courier New"/>
+        </w:rPr>
+        <w:t>SELECT * FROM cars;</w:t>
+      </w:r>
+    </w:p>
+    <w:p>
+      <w:pPr>
+        <w:rPr>
+          <w:rFonts w:ascii="Courier New" w:hAnsi="Courier New" w:cs="Courier New"/>
+        </w:rPr>
+      </w:pPr>
+      <w:r>
+        <w:rPr>
+          <w:noProof/>
+        </w:rPr>
+        <w:drawing>
+          <wp:inline distT="0" distB="0" distL="0" distR="0" wp14:anchorId="149CB98C" wp14:editId="124C4732">
+            <wp:extent cx="5943600" cy="778510"/>
+            <wp:effectExtent l="0" t="0" r="0" b="2540"/>
+            <wp:docPr id="21" name="Picture 21"/>
+            <wp:cNvGraphicFramePr>
+              <a:graphicFrameLocks xmlns:a="http://schemas.openxmlformats.org/drawingml/2006/main" noChangeAspect="1"/>
+            </wp:cNvGraphicFramePr>
+            <a:graphic xmlns:a="http://schemas.openxmlformats.org/drawingml/2006/main">
+              <a:graphicData uri="http://schemas.openxmlformats.org/drawingml/2006/picture">
+                <pic:pic xmlns:pic="http://schemas.openxmlformats.org/drawingml/2006/picture">
+                  <pic:nvPicPr>
+                    <pic:cNvPr id="1" name=""/>
+                    <pic:cNvPicPr/>
+                  </pic:nvPicPr>
+                  <pic:blipFill>
+                    <a:blip r:embed="rId27"/>
+                    <a:stretch>
+                      <a:fillRect/>
+                    </a:stretch>
+                  </pic:blipFill>
+                  <pic:spPr>
+                    <a:xfrm>
+                      <a:off x="0" y="0"/>
+                      <a:ext cx="5943600" cy="778510"/>
+                    </a:xfrm>
+                    <a:prstGeom prst="rect">
+                      <a:avLst/>
+                    </a:prstGeom>
+                  </pic:spPr>
+                </pic:pic>
+              </a:graphicData>
+            </a:graphic>
+          </wp:inline>
+        </w:drawing>
+      </w:r>
       <w:bookmarkStart w:id="0" w:name="_GoBack"/>
       <w:bookmarkEnd w:id="0"/>
-      <w:r>
-        <w:t xml:space="preserve">As you can see, the </w:t>
-      </w:r>
-      <w:r>
-        <w:rPr>
-          <w:rStyle w:val="HTMLCode"/>
-          <w:rFonts w:eastAsiaTheme="majorEastAsia"/>
-        </w:rPr>
-        <w:t>cars</w:t>
-      </w:r>
-      <w:r>
-        <w:t xml:space="preserve"> table now has a </w:t>
-      </w:r>
-      <w:r>
-        <w:rPr>
-          <w:rStyle w:val="HTMLCode"/>
-          <w:rFonts w:eastAsiaTheme="majorEastAsia"/>
-        </w:rPr>
-        <w:t>color</w:t>
-      </w:r>
-      <w:r>
-        <w:t xml:space="preserve"> column.</w:t>
-      </w:r>
-      <w:r>
-        <w:t xml:space="preserve"> </w:t>
-      </w:r>
-      <w:r>
-        <w:t>Th</w:t>
-      </w:r>
-      <w:r>
-        <w:t>e new column is empty.</w:t>
-      </w:r>
+    </w:p>
+    <w:p>
+      <w:pPr>
+        <w:rPr>
+          <w:rFonts w:ascii="Courier New" w:hAnsi="Courier New" w:cs="Courier New"/>
+        </w:rPr>
+      </w:pPr>
     </w:p>
     <w:sectPr>
       <w:pgSz w:w="12240" w:h="15840"/>
@@ -1828,6 +2286,195 @@
     </w:sectPr>
   </w:body>
 </w:document>
+</file>
+
+<file path=word/numbering.xml><?xml version="1.0" encoding="utf-8"?>
+<w:numbering xmlns:wpc="http://schemas.microsoft.com/office/word/2010/wordprocessingCanvas" xmlns:cx="http://schemas.microsoft.com/office/drawing/2014/chartex" xmlns:mc="http://schemas.openxmlformats.org/markup-compatibility/2006" xmlns:o="urn:schemas-microsoft-com:office:office" xmlns:r="http://schemas.openxmlformats.org/officeDocument/2006/relationships" xmlns:m="http://schemas.openxmlformats.org/officeDocument/2006/math" xmlns:v="urn:schemas-microsoft-com:vml" xmlns:wp14="http://schemas.microsoft.com/office/word/2010/wordprocessingDrawing" xmlns:wp="http://schemas.openxmlformats.org/drawingml/2006/wordprocessingDrawing" xmlns:w10="urn:schemas-microsoft-com:office:word" xmlns:w="http://schemas.openxmlformats.org/wordprocessingml/2006/main" xmlns:w14="http://schemas.microsoft.com/office/word/2010/wordml" xmlns:w15="http://schemas.microsoft.com/office/word/2012/wordml" xmlns:w16se="http://schemas.microsoft.com/office/word/2015/wordml/symex" xmlns:wpg="http://schemas.microsoft.com/office/word/2010/wordprocessingGroup" xmlns:wpi="http://schemas.microsoft.com/office/word/2010/wordprocessingInk" xmlns:wne="http://schemas.microsoft.com/office/word/2006/wordml" xmlns:wps="http://schemas.microsoft.com/office/word/2010/wordprocessingShape" mc:Ignorable="w14 w15 w16se wp14">
+  <w:abstractNum w:abstractNumId="0" w15:restartNumberingAfterBreak="0">
+    <w:nsid w:val="638709D6"/>
+    <w:multiLevelType w:val="hybridMultilevel"/>
+    <w:tmpl w:val="6610074A"/>
+    <w:lvl w:ilvl="0" w:tplc="0409000F">
+      <w:start w:val="1"/>
+      <w:numFmt w:val="decimal"/>
+      <w:lvlText w:val="%1."/>
+      <w:lvlJc w:val="left"/>
+      <w:pPr>
+        <w:ind w:left="720" w:hanging="360"/>
+      </w:pPr>
+      <w:rPr>
+        <w:rFonts w:hint="default"/>
+      </w:rPr>
+    </w:lvl>
+    <w:lvl w:ilvl="1" w:tplc="04090019" w:tentative="1">
+      <w:start w:val="1"/>
+      <w:numFmt w:val="lowerLetter"/>
+      <w:lvlText w:val="%2."/>
+      <w:lvlJc w:val="left"/>
+      <w:pPr>
+        <w:ind w:left="1440" w:hanging="360"/>
+      </w:pPr>
+    </w:lvl>
+    <w:lvl w:ilvl="2" w:tplc="0409001B" w:tentative="1">
+      <w:start w:val="1"/>
+      <w:numFmt w:val="lowerRoman"/>
+      <w:lvlText w:val="%3."/>
+      <w:lvlJc w:val="right"/>
+      <w:pPr>
+        <w:ind w:left="2160" w:hanging="180"/>
+      </w:pPr>
+    </w:lvl>
+    <w:lvl w:ilvl="3" w:tplc="0409000F" w:tentative="1">
+      <w:start w:val="1"/>
+      <w:numFmt w:val="decimal"/>
+      <w:lvlText w:val="%4."/>
+      <w:lvlJc w:val="left"/>
+      <w:pPr>
+        <w:ind w:left="2880" w:hanging="360"/>
+      </w:pPr>
+    </w:lvl>
+    <w:lvl w:ilvl="4" w:tplc="04090019" w:tentative="1">
+      <w:start w:val="1"/>
+      <w:numFmt w:val="lowerLetter"/>
+      <w:lvlText w:val="%5."/>
+      <w:lvlJc w:val="left"/>
+      <w:pPr>
+        <w:ind w:left="3600" w:hanging="360"/>
+      </w:pPr>
+    </w:lvl>
+    <w:lvl w:ilvl="5" w:tplc="0409001B" w:tentative="1">
+      <w:start w:val="1"/>
+      <w:numFmt w:val="lowerRoman"/>
+      <w:lvlText w:val="%6."/>
+      <w:lvlJc w:val="right"/>
+      <w:pPr>
+        <w:ind w:left="4320" w:hanging="180"/>
+      </w:pPr>
+    </w:lvl>
+    <w:lvl w:ilvl="6" w:tplc="0409000F" w:tentative="1">
+      <w:start w:val="1"/>
+      <w:numFmt w:val="decimal"/>
+      <w:lvlText w:val="%7."/>
+      <w:lvlJc w:val="left"/>
+      <w:pPr>
+        <w:ind w:left="5040" w:hanging="360"/>
+      </w:pPr>
+    </w:lvl>
+    <w:lvl w:ilvl="7" w:tplc="04090019" w:tentative="1">
+      <w:start w:val="1"/>
+      <w:numFmt w:val="lowerLetter"/>
+      <w:lvlText w:val="%8."/>
+      <w:lvlJc w:val="left"/>
+      <w:pPr>
+        <w:ind w:left="5760" w:hanging="360"/>
+      </w:pPr>
+    </w:lvl>
+    <w:lvl w:ilvl="8" w:tplc="0409001B" w:tentative="1">
+      <w:start w:val="1"/>
+      <w:numFmt w:val="lowerRoman"/>
+      <w:lvlText w:val="%9."/>
+      <w:lvlJc w:val="right"/>
+      <w:pPr>
+        <w:ind w:left="6480" w:hanging="180"/>
+      </w:pPr>
+    </w:lvl>
+  </w:abstractNum>
+  <w:abstractNum w:abstractNumId="1" w15:restartNumberingAfterBreak="0">
+    <w:nsid w:val="7F0540B7"/>
+    <w:multiLevelType w:val="hybridMultilevel"/>
+    <w:tmpl w:val="ED403AFC"/>
+    <w:lvl w:ilvl="0" w:tplc="BE122DBC">
+      <w:start w:val="1"/>
+      <w:numFmt w:val="lowerRoman"/>
+      <w:lvlText w:val="%1)"/>
+      <w:lvlJc w:val="left"/>
+      <w:pPr>
+        <w:ind w:left="1080" w:hanging="720"/>
+      </w:pPr>
+      <w:rPr>
+        <w:rFonts w:hint="default"/>
+      </w:rPr>
+    </w:lvl>
+    <w:lvl w:ilvl="1" w:tplc="04090019" w:tentative="1">
+      <w:start w:val="1"/>
+      <w:numFmt w:val="lowerLetter"/>
+      <w:lvlText w:val="%2."/>
+      <w:lvlJc w:val="left"/>
+      <w:pPr>
+        <w:ind w:left="1440" w:hanging="360"/>
+      </w:pPr>
+    </w:lvl>
+    <w:lvl w:ilvl="2" w:tplc="0409001B" w:tentative="1">
+      <w:start w:val="1"/>
+      <w:numFmt w:val="lowerRoman"/>
+      <w:lvlText w:val="%3."/>
+      <w:lvlJc w:val="right"/>
+      <w:pPr>
+        <w:ind w:left="2160" w:hanging="180"/>
+      </w:pPr>
+    </w:lvl>
+    <w:lvl w:ilvl="3" w:tplc="0409000F" w:tentative="1">
+      <w:start w:val="1"/>
+      <w:numFmt w:val="decimal"/>
+      <w:lvlText w:val="%4."/>
+      <w:lvlJc w:val="left"/>
+      <w:pPr>
+        <w:ind w:left="2880" w:hanging="360"/>
+      </w:pPr>
+    </w:lvl>
+    <w:lvl w:ilvl="4" w:tplc="04090019" w:tentative="1">
+      <w:start w:val="1"/>
+      <w:numFmt w:val="lowerLetter"/>
+      <w:lvlText w:val="%5."/>
+      <w:lvlJc w:val="left"/>
+      <w:pPr>
+        <w:ind w:left="3600" w:hanging="360"/>
+      </w:pPr>
+    </w:lvl>
+    <w:lvl w:ilvl="5" w:tplc="0409001B" w:tentative="1">
+      <w:start w:val="1"/>
+      <w:numFmt w:val="lowerRoman"/>
+      <w:lvlText w:val="%6."/>
+      <w:lvlJc w:val="right"/>
+      <w:pPr>
+        <w:ind w:left="4320" w:hanging="180"/>
+      </w:pPr>
+    </w:lvl>
+    <w:lvl w:ilvl="6" w:tplc="0409000F" w:tentative="1">
+      <w:start w:val="1"/>
+      <w:numFmt w:val="decimal"/>
+      <w:lvlText w:val="%7."/>
+      <w:lvlJc w:val="left"/>
+      <w:pPr>
+        <w:ind w:left="5040" w:hanging="360"/>
+      </w:pPr>
+    </w:lvl>
+    <w:lvl w:ilvl="7" w:tplc="04090019" w:tentative="1">
+      <w:start w:val="1"/>
+      <w:numFmt w:val="lowerLetter"/>
+      <w:lvlText w:val="%8."/>
+      <w:lvlJc w:val="left"/>
+      <w:pPr>
+        <w:ind w:left="5760" w:hanging="360"/>
+      </w:pPr>
+    </w:lvl>
+    <w:lvl w:ilvl="8" w:tplc="0409001B" w:tentative="1">
+      <w:start w:val="1"/>
+      <w:numFmt w:val="lowerRoman"/>
+      <w:lvlText w:val="%9."/>
+      <w:lvlJc w:val="right"/>
+      <w:pPr>
+        <w:ind w:left="6480" w:hanging="180"/>
+      </w:pPr>
+    </w:lvl>
+  </w:abstractNum>
+  <w:num w:numId="1">
+    <w:abstractNumId w:val="1"/>
+  </w:num>
+  <w:num w:numId="2">
+    <w:abstractNumId w:val="0"/>
+  </w:num>
+</w:numbering>
 </file>
 
 <file path=word/styles.xml><?xml version="1.0" encoding="utf-8"?>
@@ -2468,6 +3115,28 @@
       <w:iCs/>
     </w:rPr>
   </w:style>
+  <w:style w:type="character" w:styleId="Strong">
+    <w:name w:val="Strong"/>
+    <w:basedOn w:val="DefaultParagraphFont"/>
+    <w:uiPriority w:val="22"/>
+    <w:qFormat/>
+    <w:rsid w:val="00861AF4"/>
+    <w:rPr>
+      <w:b/>
+      <w:bCs/>
+    </w:rPr>
+  </w:style>
+  <w:style w:type="paragraph" w:styleId="ListParagraph">
+    <w:name w:val="List Paragraph"/>
+    <w:basedOn w:val="Normal"/>
+    <w:uiPriority w:val="34"/>
+    <w:qFormat/>
+    <w:rsid w:val="008E339A"/>
+    <w:pPr>
+      <w:ind w:left="720"/>
+      <w:contextualSpacing/>
+    </w:pPr>
+  </w:style>
 </w:styles>
 </file>
 
@@ -2737,7 +3406,7 @@
 </file>
 
 <file path=customXml/itemProps1.xml><?xml version="1.0" encoding="utf-8"?>
-<ds:datastoreItem xmlns:ds="http://schemas.openxmlformats.org/officeDocument/2006/customXml" ds:itemID="{6A34D702-69C2-40B4-836C-ED3A4204FE83}">
+<ds:datastoreItem xmlns:ds="http://schemas.openxmlformats.org/officeDocument/2006/customXml" ds:itemID="{9FA5ADBD-F687-4F61-92DE-6387E5C7FCCB}">
   <ds:schemaRefs>
     <ds:schemaRef ds:uri="http://schemas.openxmlformats.org/officeDocument/2006/bibliography"/>
   </ds:schemaRefs>

</xml_diff>

<commit_message>
added command for changing  column data type in table
</commit_message>
<xml_diff>
--- a/PostgreSQL Practice Using SQL Shell.docx
+++ b/PostgreSQL Practice Using SQL Shell.docx
@@ -1917,10 +1917,7 @@
     </w:p>
     <w:p>
       <w:r>
-        <w:t>WE see that SQL Shell return UPDATE 1, w</w:t>
-      </w:r>
-      <w:r>
-        <w:t xml:space="preserve">hich means that </w:t>
+        <w:t xml:space="preserve">WE see that SQL Shell return UPDATE 1, which means that </w:t>
       </w:r>
       <w:r>
         <w:rPr>
@@ -2268,9 +2265,653 @@
           </wp:inline>
         </w:drawing>
       </w:r>
+    </w:p>
+    <w:p>
+      <w:pPr>
+        <w:pStyle w:val="Heading1"/>
+      </w:pPr>
+      <w:r>
+        <w:t>Alter Column</w:t>
+      </w:r>
+    </w:p>
+    <w:p>
+      <w:pPr>
+        <w:pStyle w:val="Heading2"/>
+      </w:pPr>
+      <w:r>
+        <w:t>The ALTER TABLE Statement</w:t>
+      </w:r>
+    </w:p>
+    <w:p>
+      <w:r>
+        <w:t xml:space="preserve">To change the data type, or the size of a table column we have to use the </w:t>
+      </w:r>
+      <w:r>
+        <w:rPr>
+          <w:rStyle w:val="HTMLCode"/>
+          <w:rFonts w:eastAsiaTheme="majorEastAsia"/>
+        </w:rPr>
+        <w:t>ALTER TABLE</w:t>
+      </w:r>
+      <w:r>
+        <w:t xml:space="preserve"> statement.</w:t>
+      </w:r>
+    </w:p>
+    <w:p>
+      <w:r>
+        <w:t xml:space="preserve">The </w:t>
+      </w:r>
+      <w:r>
+        <w:rPr>
+          <w:rStyle w:val="HTMLCode"/>
+          <w:rFonts w:eastAsiaTheme="majorEastAsia"/>
+        </w:rPr>
+        <w:t>ALTER TABLE</w:t>
+      </w:r>
+      <w:r>
+        <w:t xml:space="preserve"> statement is used to add, delete, or modify columns in an existing table.</w:t>
+      </w:r>
+    </w:p>
+    <w:p>
+      <w:r>
+        <w:t xml:space="preserve">The </w:t>
+      </w:r>
+      <w:r>
+        <w:rPr>
+          <w:rStyle w:val="HTMLCode"/>
+          <w:rFonts w:eastAsiaTheme="majorEastAsia"/>
+        </w:rPr>
+        <w:t>ALTER TABLE</w:t>
+      </w:r>
+      <w:r>
+        <w:t xml:space="preserve"> statement is also used to add and drop various constraints on an existing table.</w:t>
+      </w:r>
+    </w:p>
+    <w:p>
+      <w:pPr>
+        <w:pStyle w:val="Heading2"/>
+      </w:pPr>
+      <w:r>
+        <w:t>Alter Column</w:t>
+      </w:r>
+    </w:p>
+    <w:p>
+      <w:r>
+        <w:t xml:space="preserve">We want to change the data type of the </w:t>
+      </w:r>
+      <w:r>
+        <w:rPr>
+          <w:rStyle w:val="HTMLCode"/>
+          <w:rFonts w:eastAsiaTheme="majorEastAsia"/>
+        </w:rPr>
+        <w:t>year</w:t>
+      </w:r>
+      <w:r>
+        <w:t xml:space="preserve"> column of the </w:t>
+      </w:r>
+      <w:r>
+        <w:rPr>
+          <w:rStyle w:val="HTMLCode"/>
+          <w:rFonts w:eastAsiaTheme="majorEastAsia"/>
+        </w:rPr>
+        <w:t>cars</w:t>
+      </w:r>
+      <w:r>
+        <w:t xml:space="preserve"> table from </w:t>
+      </w:r>
+      <w:r>
+        <w:rPr>
+          <w:rStyle w:val="HTMLCode"/>
+          <w:rFonts w:eastAsiaTheme="majorEastAsia"/>
+        </w:rPr>
+        <w:t xml:space="preserve">INT </w:t>
+      </w:r>
+      <w:r>
+        <w:t xml:space="preserve">to </w:t>
+      </w:r>
+      <w:proofErr w:type="gramStart"/>
+      <w:r>
+        <w:rPr>
+          <w:rStyle w:val="HTMLCode"/>
+          <w:rFonts w:eastAsiaTheme="majorEastAsia"/>
+        </w:rPr>
+        <w:t>VARCAHR(</w:t>
+      </w:r>
+      <w:proofErr w:type="gramEnd"/>
+      <w:r>
+        <w:rPr>
+          <w:rStyle w:val="HTMLCode"/>
+          <w:rFonts w:eastAsiaTheme="majorEastAsia"/>
+        </w:rPr>
+        <w:t>4)</w:t>
+      </w:r>
+      <w:r>
+        <w:t>.</w:t>
+      </w:r>
+    </w:p>
+    <w:p>
+      <w:r>
+        <w:t xml:space="preserve">To modify a column, use the </w:t>
+      </w:r>
+      <w:r>
+        <w:rPr>
+          <w:rStyle w:val="HTMLCode"/>
+          <w:rFonts w:eastAsiaTheme="majorEastAsia"/>
+        </w:rPr>
+        <w:t>ALTER COLUMN</w:t>
+      </w:r>
+      <w:r>
+        <w:t xml:space="preserve"> statement and the </w:t>
+      </w:r>
+      <w:r>
+        <w:rPr>
+          <w:rStyle w:val="HTMLCode"/>
+          <w:rFonts w:eastAsiaTheme="majorEastAsia"/>
+        </w:rPr>
+        <w:t>TYPE</w:t>
+      </w:r>
+      <w:r>
+        <w:t xml:space="preserve"> keyword followed by the new data type:</w:t>
+      </w:r>
+    </w:p>
+    <w:p>
+      <w:pPr>
+        <w:rPr>
+          <w:rFonts w:ascii="Courier New" w:hAnsi="Courier New" w:cs="Courier New"/>
+        </w:rPr>
+      </w:pPr>
+      <w:r>
+        <w:rPr>
+          <w:rFonts w:ascii="Courier New" w:hAnsi="Courier New" w:cs="Courier New"/>
+        </w:rPr>
+        <w:t>ALTER TABLE cars</w:t>
+      </w:r>
+      <w:r>
+        <w:rPr>
+          <w:rFonts w:ascii="Courier New" w:hAnsi="Courier New" w:cs="Courier New"/>
+        </w:rPr>
+        <w:br/>
+        <w:t>ALTER COLUMN year TYPE VARCHAR(4);</w:t>
+      </w:r>
+    </w:p>
+    <w:p>
+      <w:pPr>
+        <w:rPr>
+          <w:rFonts w:ascii="Courier New" w:hAnsi="Courier New" w:cs="Courier New"/>
+        </w:rPr>
+      </w:pPr>
+      <w:r>
+        <w:rPr>
+          <w:noProof/>
+        </w:rPr>
+        <w:drawing>
+          <wp:inline distT="0" distB="0" distL="0" distR="0" wp14:anchorId="1BB54BE3" wp14:editId="4630FC77">
+            <wp:extent cx="5943600" cy="421005"/>
+            <wp:effectExtent l="0" t="0" r="0" b="0"/>
+            <wp:docPr id="22" name="Picture 22"/>
+            <wp:cNvGraphicFramePr>
+              <a:graphicFrameLocks xmlns:a="http://schemas.openxmlformats.org/drawingml/2006/main" noChangeAspect="1"/>
+            </wp:cNvGraphicFramePr>
+            <a:graphic xmlns:a="http://schemas.openxmlformats.org/drawingml/2006/main">
+              <a:graphicData uri="http://schemas.openxmlformats.org/drawingml/2006/picture">
+                <pic:pic xmlns:pic="http://schemas.openxmlformats.org/drawingml/2006/picture">
+                  <pic:nvPicPr>
+                    <pic:cNvPr id="1" name=""/>
+                    <pic:cNvPicPr/>
+                  </pic:nvPicPr>
+                  <pic:blipFill>
+                    <a:blip r:embed="rId28"/>
+                    <a:stretch>
+                      <a:fillRect/>
+                    </a:stretch>
+                  </pic:blipFill>
+                  <pic:spPr>
+                    <a:xfrm>
+                      <a:off x="0" y="0"/>
+                      <a:ext cx="5943600" cy="421005"/>
+                    </a:xfrm>
+                    <a:prstGeom prst="rect">
+                      <a:avLst/>
+                    </a:prstGeom>
+                  </pic:spPr>
+                </pic:pic>
+              </a:graphicData>
+            </a:graphic>
+          </wp:inline>
+        </w:drawing>
+      </w:r>
+    </w:p>
+    <w:p>
+      <w:pPr>
+        <w:rPr>
+          <w:rFonts w:ascii="Courier New" w:hAnsi="Courier New" w:cs="Courier New"/>
+        </w:rPr>
+      </w:pPr>
+      <w:r>
+        <w:rPr>
+          <w:rFonts w:cstheme="minorHAnsi"/>
+        </w:rPr>
+        <w:t>SQL Shell will return</w:t>
+      </w:r>
+      <w:r>
+        <w:rPr>
+          <w:rFonts w:ascii="Courier New" w:hAnsi="Courier New" w:cs="Courier New"/>
+        </w:rPr>
+        <w:t xml:space="preserve"> </w:t>
+      </w:r>
+      <w:r>
+        <w:rPr>
+          <w:rFonts w:ascii="Courier New" w:hAnsi="Courier New" w:cs="Courier New"/>
+        </w:rPr>
+        <w:t>ALTER TABLE</w:t>
+      </w:r>
+      <w:r>
+        <w:rPr>
+          <w:rFonts w:ascii="Courier New" w:hAnsi="Courier New" w:cs="Courier New"/>
+        </w:rPr>
+        <w:t>.</w:t>
+      </w:r>
+    </w:p>
+    <w:p>
+      <w:r>
+        <w:rPr>
+          <w:b/>
+          <w:bCs/>
+        </w:rPr>
+        <w:t>Note:</w:t>
+      </w:r>
+      <w:r>
+        <w:t xml:space="preserve"> Some data types cannot be converted if the column has value. E.g. numbers can always be converted to text, but text cannot always be converted to numbers.</w:t>
+      </w:r>
+    </w:p>
+    <w:p>
+      <w:r>
+        <w:t>You can see how many table are available in your databases. Just run below command in your SQL Shell.</w:t>
+      </w:r>
+    </w:p>
+    <w:p>
+      <w:pPr>
+        <w:rPr>
+          <w:rFonts w:ascii="Courier New" w:hAnsi="Courier New" w:cs="Courier New"/>
+        </w:rPr>
+      </w:pPr>
+      <w:r>
+        <w:rPr>
+          <w:rFonts w:ascii="Courier New" w:hAnsi="Courier New" w:cs="Courier New"/>
+        </w:rPr>
+        <w:t>\</w:t>
+      </w:r>
+      <w:proofErr w:type="spellStart"/>
+      <w:r>
+        <w:rPr>
+          <w:rFonts w:ascii="Courier New" w:hAnsi="Courier New" w:cs="Courier New"/>
+        </w:rPr>
+        <w:t>dt</w:t>
+      </w:r>
+      <w:proofErr w:type="spellEnd"/>
+    </w:p>
+    <w:p>
+      <w:pPr>
+        <w:rPr>
+          <w:rFonts w:ascii="Courier New" w:hAnsi="Courier New" w:cs="Courier New"/>
+        </w:rPr>
+      </w:pPr>
+      <w:r>
+        <w:rPr>
+          <w:noProof/>
+        </w:rPr>
+        <w:lastRenderedPageBreak/>
+        <w:drawing>
+          <wp:inline distT="0" distB="0" distL="0" distR="0" wp14:anchorId="165669BF" wp14:editId="10EF29AA">
+            <wp:extent cx="5943600" cy="616585"/>
+            <wp:effectExtent l="0" t="0" r="0" b="0"/>
+            <wp:docPr id="24" name="Picture 24"/>
+            <wp:cNvGraphicFramePr>
+              <a:graphicFrameLocks xmlns:a="http://schemas.openxmlformats.org/drawingml/2006/main" noChangeAspect="1"/>
+            </wp:cNvGraphicFramePr>
+            <a:graphic xmlns:a="http://schemas.openxmlformats.org/drawingml/2006/main">
+              <a:graphicData uri="http://schemas.openxmlformats.org/drawingml/2006/picture">
+                <pic:pic xmlns:pic="http://schemas.openxmlformats.org/drawingml/2006/picture">
+                  <pic:nvPicPr>
+                    <pic:cNvPr id="1" name=""/>
+                    <pic:cNvPicPr/>
+                  </pic:nvPicPr>
+                  <pic:blipFill>
+                    <a:blip r:embed="rId29"/>
+                    <a:stretch>
+                      <a:fillRect/>
+                    </a:stretch>
+                  </pic:blipFill>
+                  <pic:spPr>
+                    <a:xfrm>
+                      <a:off x="0" y="0"/>
+                      <a:ext cx="5943600" cy="616585"/>
+                    </a:xfrm>
+                    <a:prstGeom prst="rect">
+                      <a:avLst/>
+                    </a:prstGeom>
+                  </pic:spPr>
+                </pic:pic>
+              </a:graphicData>
+            </a:graphic>
+          </wp:inline>
+        </w:drawing>
+      </w:r>
+    </w:p>
+    <w:p>
+      <w:pPr>
+        <w:rPr>
+          <w:rFonts w:ascii="Courier New" w:hAnsi="Courier New" w:cs="Courier New"/>
+        </w:rPr>
+      </w:pPr>
+    </w:p>
+    <w:p>
+      <w:r>
+        <w:t xml:space="preserve">You will find it in </w:t>
+      </w:r>
+      <w:proofErr w:type="spellStart"/>
+      <w:r>
+        <w:t>pgAdmin</w:t>
+      </w:r>
+      <w:proofErr w:type="spellEnd"/>
+      <w:r>
+        <w:t xml:space="preserve"> 4 that shows year data type is changed.</w:t>
+      </w:r>
+    </w:p>
+    <w:p>
+      <w:pPr>
+        <w:rPr>
+          <w:rFonts w:ascii="Courier New" w:hAnsi="Courier New" w:cs="Courier New"/>
+        </w:rPr>
+      </w:pPr>
+      <w:r>
+        <w:rPr>
+          <w:noProof/>
+        </w:rPr>
+        <w:drawing>
+          <wp:inline distT="0" distB="0" distL="0" distR="0" wp14:anchorId="6A91ACA2" wp14:editId="3AED722C">
+            <wp:extent cx="5943600" cy="1691640"/>
+            <wp:effectExtent l="0" t="0" r="0" b="3810"/>
+            <wp:docPr id="23" name="Picture 23"/>
+            <wp:cNvGraphicFramePr>
+              <a:graphicFrameLocks xmlns:a="http://schemas.openxmlformats.org/drawingml/2006/main" noChangeAspect="1"/>
+            </wp:cNvGraphicFramePr>
+            <a:graphic xmlns:a="http://schemas.openxmlformats.org/drawingml/2006/main">
+              <a:graphicData uri="http://schemas.openxmlformats.org/drawingml/2006/picture">
+                <pic:pic xmlns:pic="http://schemas.openxmlformats.org/drawingml/2006/picture">
+                  <pic:nvPicPr>
+                    <pic:cNvPr id="1" name=""/>
+                    <pic:cNvPicPr/>
+                  </pic:nvPicPr>
+                  <pic:blipFill>
+                    <a:blip r:embed="rId30"/>
+                    <a:stretch>
+                      <a:fillRect/>
+                    </a:stretch>
+                  </pic:blipFill>
+                  <pic:spPr>
+                    <a:xfrm>
+                      <a:off x="0" y="0"/>
+                      <a:ext cx="5943600" cy="1691640"/>
+                    </a:xfrm>
+                    <a:prstGeom prst="rect">
+                      <a:avLst/>
+                    </a:prstGeom>
+                  </pic:spPr>
+                </pic:pic>
+              </a:graphicData>
+            </a:graphic>
+          </wp:inline>
+        </w:drawing>
+      </w:r>
+    </w:p>
+    <w:p>
+      <w:pPr>
+        <w:rPr>
+          <w:rFonts w:ascii="Courier New" w:hAnsi="Courier New" w:cs="Courier New"/>
+        </w:rPr>
+      </w:pPr>
+    </w:p>
+    <w:p>
+      <w:pPr>
+        <w:pStyle w:val="Heading2"/>
+      </w:pPr>
+      <w:r>
+        <w:t>Change Maximum Allowed Characters</w:t>
+      </w:r>
+    </w:p>
+    <w:p>
+      <w:r>
+        <w:t xml:space="preserve">We also want to change the maximum number of characters allowed in the </w:t>
+      </w:r>
+      <w:r>
+        <w:rPr>
+          <w:rStyle w:val="HTMLCode"/>
+          <w:rFonts w:eastAsiaTheme="majorEastAsia"/>
+        </w:rPr>
+        <w:t>color</w:t>
+      </w:r>
+      <w:r>
+        <w:t xml:space="preserve"> column of the </w:t>
+      </w:r>
+      <w:r>
+        <w:rPr>
+          <w:rStyle w:val="HTMLCode"/>
+          <w:rFonts w:eastAsiaTheme="majorEastAsia"/>
+        </w:rPr>
+        <w:t>cars</w:t>
+      </w:r>
+      <w:r>
+        <w:t xml:space="preserve"> table.</w:t>
+      </w:r>
+    </w:p>
+    <w:p>
+      <w:r>
+        <w:t xml:space="preserve">Change the </w:t>
+      </w:r>
+      <w:r>
+        <w:rPr>
+          <w:rStyle w:val="HTMLCode"/>
+          <w:rFonts w:eastAsiaTheme="majorEastAsia"/>
+        </w:rPr>
+        <w:t>color</w:t>
+      </w:r>
+      <w:r>
+        <w:t xml:space="preserve"> column from </w:t>
+      </w:r>
+      <w:proofErr w:type="gramStart"/>
+      <w:r>
+        <w:rPr>
+          <w:rStyle w:val="HTMLCode"/>
+          <w:rFonts w:eastAsiaTheme="majorEastAsia"/>
+        </w:rPr>
+        <w:t>VARCHAR(</w:t>
+      </w:r>
+      <w:proofErr w:type="gramEnd"/>
+      <w:r>
+        <w:rPr>
+          <w:rStyle w:val="HTMLCode"/>
+          <w:rFonts w:eastAsiaTheme="majorEastAsia"/>
+        </w:rPr>
+        <w:t>255)</w:t>
+      </w:r>
+      <w:r>
+        <w:t xml:space="preserve"> to </w:t>
+      </w:r>
+      <w:r>
+        <w:rPr>
+          <w:rStyle w:val="HTMLCode"/>
+          <w:rFonts w:eastAsiaTheme="majorEastAsia"/>
+        </w:rPr>
+        <w:t>VARCHAR(30)</w:t>
+      </w:r>
+      <w:r>
+        <w:t>:</w:t>
+      </w:r>
+    </w:p>
+    <w:p>
+      <w:pPr>
+        <w:rPr>
+          <w:rFonts w:ascii="Courier New" w:hAnsi="Courier New" w:cs="Courier New"/>
+        </w:rPr>
+      </w:pPr>
+      <w:r>
+        <w:rPr>
+          <w:rFonts w:ascii="Courier New" w:hAnsi="Courier New" w:cs="Courier New"/>
+        </w:rPr>
+        <w:t>ALTER TABLE cars</w:t>
+      </w:r>
+      <w:r>
+        <w:rPr>
+          <w:rFonts w:ascii="Courier New" w:hAnsi="Courier New" w:cs="Courier New"/>
+        </w:rPr>
+        <w:br/>
+        <w:t>ALTER COLUMN color TYPE VARCHAR(30);</w:t>
+      </w:r>
+    </w:p>
+    <w:p>
+      <w:pPr>
+        <w:rPr>
+          <w:rFonts w:ascii="Courier New" w:hAnsi="Courier New" w:cs="Courier New"/>
+        </w:rPr>
+      </w:pPr>
+      <w:r>
+        <w:rPr>
+          <w:noProof/>
+        </w:rPr>
+        <w:drawing>
+          <wp:inline distT="0" distB="0" distL="0" distR="0" wp14:anchorId="6C510B78" wp14:editId="0272FEEB">
+            <wp:extent cx="5943600" cy="429895"/>
+            <wp:effectExtent l="0" t="0" r="0" b="8255"/>
+            <wp:docPr id="25" name="Picture 25"/>
+            <wp:cNvGraphicFramePr>
+              <a:graphicFrameLocks xmlns:a="http://schemas.openxmlformats.org/drawingml/2006/main" noChangeAspect="1"/>
+            </wp:cNvGraphicFramePr>
+            <a:graphic xmlns:a="http://schemas.openxmlformats.org/drawingml/2006/main">
+              <a:graphicData uri="http://schemas.openxmlformats.org/drawingml/2006/picture">
+                <pic:pic xmlns:pic="http://schemas.openxmlformats.org/drawingml/2006/picture">
+                  <pic:nvPicPr>
+                    <pic:cNvPr id="1" name=""/>
+                    <pic:cNvPicPr/>
+                  </pic:nvPicPr>
+                  <pic:blipFill>
+                    <a:blip r:embed="rId31"/>
+                    <a:stretch>
+                      <a:fillRect/>
+                    </a:stretch>
+                  </pic:blipFill>
+                  <pic:spPr>
+                    <a:xfrm>
+                      <a:off x="0" y="0"/>
+                      <a:ext cx="5943600" cy="429895"/>
+                    </a:xfrm>
+                    <a:prstGeom prst="rect">
+                      <a:avLst/>
+                    </a:prstGeom>
+                  </pic:spPr>
+                </pic:pic>
+              </a:graphicData>
+            </a:graphic>
+          </wp:inline>
+        </w:drawing>
+      </w:r>
+    </w:p>
+    <w:p>
+      <w:pPr>
+        <w:rPr>
+          <w:rFonts w:ascii="Courier New" w:hAnsi="Courier New" w:cs="Courier New"/>
+        </w:rPr>
+      </w:pPr>
+      <w:r>
+        <w:rPr>
+          <w:rFonts w:cstheme="minorHAnsi"/>
+        </w:rPr>
+        <w:t>SQL Shell also return</w:t>
+      </w:r>
+      <w:r>
+        <w:rPr>
+          <w:rFonts w:ascii="Courier New" w:hAnsi="Courier New" w:cs="Courier New"/>
+        </w:rPr>
+        <w:t xml:space="preserve"> </w:t>
+      </w:r>
+      <w:r>
+        <w:rPr>
+          <w:rFonts w:ascii="Courier New" w:hAnsi="Courier New" w:cs="Courier New"/>
+        </w:rPr>
+        <w:t>ALTER TABLE</w:t>
+      </w:r>
+      <w:r>
+        <w:rPr>
+          <w:rFonts w:ascii="Courier New" w:hAnsi="Courier New" w:cs="Courier New"/>
+        </w:rPr>
+        <w:t xml:space="preserve">. Your changed is available in </w:t>
+      </w:r>
+      <w:proofErr w:type="spellStart"/>
+      <w:r>
+        <w:rPr>
+          <w:rFonts w:ascii="Courier New" w:hAnsi="Courier New" w:cs="Courier New"/>
+        </w:rPr>
+        <w:t>pgAdmin</w:t>
+      </w:r>
+      <w:proofErr w:type="spellEnd"/>
+      <w:r>
+        <w:rPr>
+          <w:rFonts w:ascii="Courier New" w:hAnsi="Courier New" w:cs="Courier New"/>
+        </w:rPr>
+        <w:t xml:space="preserve"> 4.</w:t>
+      </w:r>
+    </w:p>
+    <w:p>
+      <w:pPr>
+        <w:rPr>
+          <w:rFonts w:ascii="Courier New" w:hAnsi="Courier New" w:cs="Courier New"/>
+        </w:rPr>
+      </w:pPr>
+      <w:r>
+        <w:rPr>
+          <w:noProof/>
+        </w:rPr>
+        <w:drawing>
+          <wp:inline distT="0" distB="0" distL="0" distR="0" wp14:anchorId="5B2B4C0E" wp14:editId="6BB32573">
+            <wp:extent cx="5943600" cy="1894840"/>
+            <wp:effectExtent l="0" t="0" r="0" b="0"/>
+            <wp:docPr id="26" name="Picture 26"/>
+            <wp:cNvGraphicFramePr>
+              <a:graphicFrameLocks xmlns:a="http://schemas.openxmlformats.org/drawingml/2006/main" noChangeAspect="1"/>
+            </wp:cNvGraphicFramePr>
+            <a:graphic xmlns:a="http://schemas.openxmlformats.org/drawingml/2006/main">
+              <a:graphicData uri="http://schemas.openxmlformats.org/drawingml/2006/picture">
+                <pic:pic xmlns:pic="http://schemas.openxmlformats.org/drawingml/2006/picture">
+                  <pic:nvPicPr>
+                    <pic:cNvPr id="1" name=""/>
+                    <pic:cNvPicPr/>
+                  </pic:nvPicPr>
+                  <pic:blipFill>
+                    <a:blip r:embed="rId32"/>
+                    <a:stretch>
+                      <a:fillRect/>
+                    </a:stretch>
+                  </pic:blipFill>
+                  <pic:spPr>
+                    <a:xfrm>
+                      <a:off x="0" y="0"/>
+                      <a:ext cx="5943600" cy="1894840"/>
+                    </a:xfrm>
+                    <a:prstGeom prst="rect">
+                      <a:avLst/>
+                    </a:prstGeom>
+                  </pic:spPr>
+                </pic:pic>
+              </a:graphicData>
+            </a:graphic>
+          </wp:inline>
+        </w:drawing>
+      </w:r>
       <w:bookmarkStart w:id="0" w:name="_GoBack"/>
       <w:bookmarkEnd w:id="0"/>
     </w:p>
+    <w:p/>
+    <w:p/>
     <w:p>
       <w:pPr>
         <w:rPr>
@@ -3406,7 +4047,7 @@
 </file>
 
 <file path=customXml/itemProps1.xml><?xml version="1.0" encoding="utf-8"?>
-<ds:datastoreItem xmlns:ds="http://schemas.openxmlformats.org/officeDocument/2006/customXml" ds:itemID="{9FA5ADBD-F687-4F61-92DE-6387E5C7FCCB}">
+<ds:datastoreItem xmlns:ds="http://schemas.openxmlformats.org/officeDocument/2006/customXml" ds:itemID="{B39289B4-7925-46CE-9334-AE46AB7A6BD4}">
   <ds:schemaRefs>
     <ds:schemaRef ds:uri="http://schemas.openxmlformats.org/officeDocument/2006/bibliography"/>
   </ds:schemaRefs>

</xml_diff>

<commit_message>
added DROP COLUMN for removing column
</commit_message>
<xml_diff>
--- a/PostgreSQL Practice Using SQL Shell.docx
+++ b/PostgreSQL Practice Using SQL Shell.docx
@@ -2907,10 +2907,285 @@
           </wp:inline>
         </w:drawing>
       </w:r>
+    </w:p>
+    <w:p>
+      <w:pPr>
+        <w:pStyle w:val="Heading1"/>
+      </w:pPr>
+      <w:r>
+        <w:lastRenderedPageBreak/>
+        <w:t>Drop Column</w:t>
+      </w:r>
+    </w:p>
+    <w:p>
+      <w:pPr>
+        <w:pStyle w:val="Heading2"/>
+      </w:pPr>
+      <w:r>
+        <w:t>The ALTER TABLE Statement</w:t>
+      </w:r>
+    </w:p>
+    <w:p>
+      <w:r>
+        <w:t xml:space="preserve">To remove a column from a table, we have to use the </w:t>
+      </w:r>
+      <w:r>
+        <w:rPr>
+          <w:rStyle w:val="HTMLCode"/>
+          <w:rFonts w:eastAsiaTheme="majorEastAsia"/>
+        </w:rPr>
+        <w:t>ALTER TABLE</w:t>
+      </w:r>
+      <w:r>
+        <w:t xml:space="preserve"> statement.</w:t>
+      </w:r>
+    </w:p>
+    <w:p>
+      <w:r>
+        <w:t xml:space="preserve">The </w:t>
+      </w:r>
+      <w:r>
+        <w:rPr>
+          <w:rStyle w:val="HTMLCode"/>
+          <w:rFonts w:eastAsiaTheme="majorEastAsia"/>
+        </w:rPr>
+        <w:t>ALTER TABLE</w:t>
+      </w:r>
+      <w:r>
+        <w:t xml:space="preserve"> statement is used to add, delete, or modify columns in an existing table.</w:t>
+      </w:r>
+    </w:p>
+    <w:p>
+      <w:r>
+        <w:t xml:space="preserve">The </w:t>
+      </w:r>
+      <w:r>
+        <w:rPr>
+          <w:rStyle w:val="HTMLCode"/>
+          <w:rFonts w:eastAsiaTheme="majorEastAsia"/>
+        </w:rPr>
+        <w:t>ALTER TABLE</w:t>
+      </w:r>
+      <w:r>
+        <w:t xml:space="preserve"> statement is also used to add and drop various constraints on an existing table.</w:t>
+      </w:r>
+    </w:p>
+    <w:p>
+      <w:pPr>
+        <w:pStyle w:val="Heading2"/>
+      </w:pPr>
+      <w:r>
+        <w:t>Drop Column</w:t>
+      </w:r>
+    </w:p>
+    <w:p>
+      <w:r>
+        <w:t xml:space="preserve">We want to remove the column named </w:t>
+      </w:r>
+      <w:r>
+        <w:rPr>
+          <w:rStyle w:val="HTMLCode"/>
+          <w:rFonts w:eastAsiaTheme="majorEastAsia"/>
+        </w:rPr>
+        <w:t>color</w:t>
+      </w:r>
+      <w:r>
+        <w:t xml:space="preserve"> from the </w:t>
+      </w:r>
+      <w:r>
+        <w:rPr>
+          <w:rStyle w:val="HTMLCode"/>
+          <w:rFonts w:eastAsiaTheme="majorEastAsia"/>
+        </w:rPr>
+        <w:t>cars</w:t>
+      </w:r>
+      <w:r>
+        <w:t xml:space="preserve"> table.</w:t>
+      </w:r>
+    </w:p>
+    <w:p>
+      <w:r>
+        <w:t xml:space="preserve">To remove a column, use the </w:t>
+      </w:r>
+      <w:r>
+        <w:rPr>
+          <w:rStyle w:val="HTMLCode"/>
+          <w:rFonts w:eastAsiaTheme="majorEastAsia"/>
+        </w:rPr>
+        <w:t>DROP COLUMN</w:t>
+      </w:r>
+      <w:r>
+        <w:t xml:space="preserve"> statement:</w:t>
+      </w:r>
+    </w:p>
+    <w:p>
+      <w:pPr>
+        <w:rPr>
+          <w:rFonts w:ascii="Courier New" w:hAnsi="Courier New" w:cs="Courier New"/>
+        </w:rPr>
+      </w:pPr>
+      <w:r>
+        <w:rPr>
+          <w:rFonts w:ascii="Courier New" w:hAnsi="Courier New" w:cs="Courier New"/>
+        </w:rPr>
+        <w:t>ALTER TABLE cars</w:t>
+      </w:r>
+      <w:r>
+        <w:rPr>
+          <w:rFonts w:ascii="Courier New" w:hAnsi="Courier New" w:cs="Courier New"/>
+        </w:rPr>
+        <w:br/>
+        <w:t>DROP COLUMN color;</w:t>
+      </w:r>
+    </w:p>
+    <w:p>
+      <w:pPr>
+        <w:rPr>
+          <w:rFonts w:ascii="Courier New" w:hAnsi="Courier New" w:cs="Courier New"/>
+        </w:rPr>
+      </w:pPr>
+      <w:r>
+        <w:rPr>
+          <w:noProof/>
+        </w:rPr>
+        <w:drawing>
+          <wp:inline distT="0" distB="0" distL="0" distR="0" wp14:anchorId="7D08FEBC" wp14:editId="316CF8E5">
+            <wp:extent cx="5943600" cy="340995"/>
+            <wp:effectExtent l="0" t="0" r="0" b="1905"/>
+            <wp:docPr id="27" name="Picture 27"/>
+            <wp:cNvGraphicFramePr>
+              <a:graphicFrameLocks xmlns:a="http://schemas.openxmlformats.org/drawingml/2006/main" noChangeAspect="1"/>
+            </wp:cNvGraphicFramePr>
+            <a:graphic xmlns:a="http://schemas.openxmlformats.org/drawingml/2006/main">
+              <a:graphicData uri="http://schemas.openxmlformats.org/drawingml/2006/picture">
+                <pic:pic xmlns:pic="http://schemas.openxmlformats.org/drawingml/2006/picture">
+                  <pic:nvPicPr>
+                    <pic:cNvPr id="1" name=""/>
+                    <pic:cNvPicPr/>
+                  </pic:nvPicPr>
+                  <pic:blipFill>
+                    <a:blip r:embed="rId33"/>
+                    <a:stretch>
+                      <a:fillRect/>
+                    </a:stretch>
+                  </pic:blipFill>
+                  <pic:spPr>
+                    <a:xfrm>
+                      <a:off x="0" y="0"/>
+                      <a:ext cx="5943600" cy="340995"/>
+                    </a:xfrm>
+                    <a:prstGeom prst="rect">
+                      <a:avLst/>
+                    </a:prstGeom>
+                  </pic:spPr>
+                </pic:pic>
+              </a:graphicData>
+            </a:graphic>
+          </wp:inline>
+        </w:drawing>
+      </w:r>
+    </w:p>
+    <w:p>
+      <w:pPr>
+        <w:rPr>
+          <w:rFonts w:ascii="Courier New" w:hAnsi="Courier New" w:cs="Courier New"/>
+        </w:rPr>
+      </w:pPr>
+    </w:p>
+    <w:p>
+      <w:pPr>
+        <w:rPr>
+          <w:rFonts w:cstheme="minorHAnsi"/>
+        </w:rPr>
+      </w:pPr>
+      <w:r>
+        <w:rPr>
+          <w:rFonts w:cstheme="minorHAnsi"/>
+        </w:rPr>
+        <w:t>We will not see color column in our table anymore.</w:t>
+      </w:r>
+      <w:r>
+        <w:rPr>
+          <w:rFonts w:cstheme="minorHAnsi"/>
+        </w:rPr>
+        <w:t xml:space="preserve"> Just run this command</w:t>
+      </w:r>
+      <w:r>
+        <w:rPr>
+          <w:rFonts w:cstheme="minorHAnsi"/>
+        </w:rPr>
+        <w:t>.</w:t>
+      </w:r>
       <w:bookmarkStart w:id="0" w:name="_GoBack"/>
       <w:bookmarkEnd w:id="0"/>
     </w:p>
-    <w:p/>
+    <w:p>
+      <w:pPr>
+        <w:rPr>
+          <w:rFonts w:ascii="Courier New" w:hAnsi="Courier New" w:cs="Courier New"/>
+        </w:rPr>
+      </w:pPr>
+      <w:r>
+        <w:rPr>
+          <w:rFonts w:ascii="Courier New" w:hAnsi="Courier New" w:cs="Courier New"/>
+        </w:rPr>
+        <w:t>SELECT * FROM cars;</w:t>
+      </w:r>
+    </w:p>
+    <w:p>
+      <w:pPr>
+        <w:rPr>
+          <w:rFonts w:ascii="Courier New" w:hAnsi="Courier New" w:cs="Courier New"/>
+        </w:rPr>
+      </w:pPr>
+      <w:r>
+        <w:rPr>
+          <w:noProof/>
+        </w:rPr>
+        <w:drawing>
+          <wp:inline distT="0" distB="0" distL="0" distR="0" wp14:anchorId="520C8062" wp14:editId="2B7C9D01">
+            <wp:extent cx="5943600" cy="779780"/>
+            <wp:effectExtent l="0" t="0" r="0" b="1270"/>
+            <wp:docPr id="29" name="Picture 29"/>
+            <wp:cNvGraphicFramePr>
+              <a:graphicFrameLocks xmlns:a="http://schemas.openxmlformats.org/drawingml/2006/main" noChangeAspect="1"/>
+            </wp:cNvGraphicFramePr>
+            <a:graphic xmlns:a="http://schemas.openxmlformats.org/drawingml/2006/main">
+              <a:graphicData uri="http://schemas.openxmlformats.org/drawingml/2006/picture">
+                <pic:pic xmlns:pic="http://schemas.openxmlformats.org/drawingml/2006/picture">
+                  <pic:nvPicPr>
+                    <pic:cNvPr id="1" name=""/>
+                    <pic:cNvPicPr/>
+                  </pic:nvPicPr>
+                  <pic:blipFill>
+                    <a:blip r:embed="rId34"/>
+                    <a:stretch>
+                      <a:fillRect/>
+                    </a:stretch>
+                  </pic:blipFill>
+                  <pic:spPr>
+                    <a:xfrm>
+                      <a:off x="0" y="0"/>
+                      <a:ext cx="5943600" cy="779780"/>
+                    </a:xfrm>
+                    <a:prstGeom prst="rect">
+                      <a:avLst/>
+                    </a:prstGeom>
+                  </pic:spPr>
+                </pic:pic>
+              </a:graphicData>
+            </a:graphic>
+          </wp:inline>
+        </w:drawing>
+      </w:r>
+    </w:p>
+    <w:p>
+      <w:pPr>
+        <w:rPr>
+          <w:rFonts w:cstheme="minorHAnsi"/>
+        </w:rPr>
+      </w:pPr>
+    </w:p>
     <w:p/>
     <w:p>
       <w:pPr>
@@ -4047,7 +4322,7 @@
 </file>
 
 <file path=customXml/itemProps1.xml><?xml version="1.0" encoding="utf-8"?>
-<ds:datastoreItem xmlns:ds="http://schemas.openxmlformats.org/officeDocument/2006/customXml" ds:itemID="{B39289B4-7925-46CE-9334-AE46AB7A6BD4}">
+<ds:datastoreItem xmlns:ds="http://schemas.openxmlformats.org/officeDocument/2006/customXml" ds:itemID="{3EE74713-4790-4B8A-A240-FB1DD2BA59C5}">
   <ds:schemaRefs>
     <ds:schemaRef ds:uri="http://schemas.openxmlformats.org/officeDocument/2006/bibliography"/>
   </ds:schemaRefs>

</xml_diff>

<commit_message>
added DELETE or TRUNCATE command for deleting all table row without structure
</commit_message>
<xml_diff>
--- a/PostgreSQL Practice Using SQL Shell.docx
+++ b/PostgreSQL Practice Using SQL Shell.docx
@@ -3116,8 +3116,6 @@
         </w:rPr>
         <w:t>.</w:t>
       </w:r>
-      <w:bookmarkStart w:id="0" w:name="_GoBack"/>
-      <w:bookmarkEnd w:id="0"/>
     </w:p>
     <w:p>
       <w:pPr>
@@ -3186,7 +3184,510 @@
         </w:rPr>
       </w:pPr>
     </w:p>
+    <w:p>
+      <w:pPr>
+        <w:pStyle w:val="Heading1"/>
+      </w:pPr>
+      <w:r>
+        <w:t>Delete</w:t>
+      </w:r>
+    </w:p>
+    <w:p>
+      <w:pPr>
+        <w:pStyle w:val="Heading2"/>
+      </w:pPr>
+      <w:r>
+        <w:t>The DELETE Statement</w:t>
+      </w:r>
+    </w:p>
+    <w:p>
+      <w:r>
+        <w:t xml:space="preserve">The </w:t>
+      </w:r>
+      <w:r>
+        <w:rPr>
+          <w:rStyle w:val="HTMLCode"/>
+          <w:rFonts w:eastAsiaTheme="majorEastAsia"/>
+        </w:rPr>
+        <w:t>DELETE</w:t>
+      </w:r>
+      <w:r>
+        <w:t xml:space="preserve"> statement is used to delete existing records in a table.</w:t>
+      </w:r>
+    </w:p>
+    <w:p>
+      <w:r>
+        <w:rPr>
+          <w:rStyle w:val="Strong"/>
+        </w:rPr>
+        <w:t>Note:</w:t>
+      </w:r>
+      <w:r>
+        <w:t xml:space="preserve"> Be careful when deleting records in a table! Notice the </w:t>
+      </w:r>
+      <w:r>
+        <w:rPr>
+          <w:rStyle w:val="HTMLCode"/>
+          <w:rFonts w:eastAsiaTheme="minorHAnsi"/>
+        </w:rPr>
+        <w:t>WHERE</w:t>
+      </w:r>
+      <w:r>
+        <w:t xml:space="preserve"> clause in the </w:t>
+      </w:r>
+      <w:r>
+        <w:rPr>
+          <w:rStyle w:val="HTMLCode"/>
+          <w:rFonts w:eastAsiaTheme="minorHAnsi"/>
+        </w:rPr>
+        <w:t>DELETE</w:t>
+      </w:r>
+      <w:r>
+        <w:t xml:space="preserve"> statement. The </w:t>
+      </w:r>
+      <w:r>
+        <w:rPr>
+          <w:rStyle w:val="HTMLCode"/>
+          <w:rFonts w:eastAsiaTheme="minorHAnsi"/>
+        </w:rPr>
+        <w:t>WHERE</w:t>
+      </w:r>
+      <w:r>
+        <w:t xml:space="preserve"> clause specifies which record(s) should be deleted.</w:t>
+      </w:r>
+    </w:p>
+    <w:p>
+      <w:r>
+        <w:t xml:space="preserve">If you omit the </w:t>
+      </w:r>
+      <w:r>
+        <w:rPr>
+          <w:rStyle w:val="HTMLCode"/>
+          <w:rFonts w:eastAsiaTheme="majorEastAsia"/>
+        </w:rPr>
+        <w:t>WHERE</w:t>
+      </w:r>
+      <w:r>
+        <w:t xml:space="preserve"> clause,</w:t>
+      </w:r>
+      <w:r>
+        <w:t xml:space="preserve"> </w:t>
+      </w:r>
+      <w:r>
+        <w:rPr>
+          <w:rStyle w:val="Strong"/>
+        </w:rPr>
+        <w:t xml:space="preserve">all records in the table will be </w:t>
+      </w:r>
+      <w:proofErr w:type="gramStart"/>
+      <w:r>
+        <w:rPr>
+          <w:rStyle w:val="Strong"/>
+        </w:rPr>
+        <w:t>deleted</w:t>
+      </w:r>
+      <w:r>
+        <w:t>!.</w:t>
+      </w:r>
+      <w:proofErr w:type="gramEnd"/>
+    </w:p>
     <w:p/>
+    <w:p>
+      <w:r>
+        <w:t xml:space="preserve">To </w:t>
+      </w:r>
+      <w:proofErr w:type="spellStart"/>
+      <w:r>
+        <w:t>to</w:t>
+      </w:r>
+      <w:proofErr w:type="spellEnd"/>
+      <w:r>
+        <w:t xml:space="preserve"> delete the record(s) where brand is 'Volvo', use this statement:</w:t>
+      </w:r>
+    </w:p>
+    <w:p>
+      <w:pPr>
+        <w:rPr>
+          <w:rFonts w:ascii="Courier New" w:hAnsi="Courier New" w:cs="Courier New"/>
+        </w:rPr>
+      </w:pPr>
+      <w:r>
+        <w:rPr>
+          <w:rFonts w:ascii="Courier New" w:hAnsi="Courier New" w:cs="Courier New"/>
+        </w:rPr>
+        <w:t>DELETE FROM cars</w:t>
+      </w:r>
+      <w:r>
+        <w:rPr>
+          <w:rFonts w:ascii="Courier New" w:hAnsi="Courier New" w:cs="Courier New"/>
+        </w:rPr>
+        <w:br/>
+        <w:t>WHERE brand = 'Volvo';</w:t>
+      </w:r>
+    </w:p>
+    <w:p>
+      <w:pPr>
+        <w:rPr>
+          <w:rFonts w:ascii="Courier New" w:hAnsi="Courier New" w:cs="Courier New"/>
+        </w:rPr>
+      </w:pPr>
+      <w:r>
+        <w:rPr>
+          <w:noProof/>
+        </w:rPr>
+        <w:drawing>
+          <wp:inline distT="0" distB="0" distL="0" distR="0" wp14:anchorId="26B91F5A" wp14:editId="610ECF62">
+            <wp:extent cx="5943600" cy="434975"/>
+            <wp:effectExtent l="0" t="0" r="0" b="3175"/>
+            <wp:docPr id="28" name="Picture 28"/>
+            <wp:cNvGraphicFramePr>
+              <a:graphicFrameLocks xmlns:a="http://schemas.openxmlformats.org/drawingml/2006/main" noChangeAspect="1"/>
+            </wp:cNvGraphicFramePr>
+            <a:graphic xmlns:a="http://schemas.openxmlformats.org/drawingml/2006/main">
+              <a:graphicData uri="http://schemas.openxmlformats.org/drawingml/2006/picture">
+                <pic:pic xmlns:pic="http://schemas.openxmlformats.org/drawingml/2006/picture">
+                  <pic:nvPicPr>
+                    <pic:cNvPr id="1" name=""/>
+                    <pic:cNvPicPr/>
+                  </pic:nvPicPr>
+                  <pic:blipFill>
+                    <a:blip r:embed="rId35"/>
+                    <a:stretch>
+                      <a:fillRect/>
+                    </a:stretch>
+                  </pic:blipFill>
+                  <pic:spPr>
+                    <a:xfrm>
+                      <a:off x="0" y="0"/>
+                      <a:ext cx="5943600" cy="434975"/>
+                    </a:xfrm>
+                    <a:prstGeom prst="rect">
+                      <a:avLst/>
+                    </a:prstGeom>
+                  </pic:spPr>
+                </pic:pic>
+              </a:graphicData>
+            </a:graphic>
+          </wp:inline>
+        </w:drawing>
+      </w:r>
+    </w:p>
+    <w:p>
+      <w:r>
+        <w:lastRenderedPageBreak/>
+        <w:t>DELETE 1</w:t>
+      </w:r>
+      <w:r>
+        <w:t>, w</w:t>
+      </w:r>
+      <w:r>
+        <w:t xml:space="preserve">hich means that </w:t>
+      </w:r>
+      <w:r>
+        <w:rPr>
+          <w:rStyle w:val="HTMLCode"/>
+          <w:rFonts w:eastAsiaTheme="majorEastAsia"/>
+        </w:rPr>
+        <w:t>1</w:t>
+      </w:r>
+      <w:r>
+        <w:t xml:space="preserve"> row was deleted.</w:t>
+      </w:r>
+    </w:p>
+    <w:p>
+      <w:r>
+        <w:t>If you run below command, you will see that deleted row is not shown.</w:t>
+      </w:r>
+    </w:p>
+    <w:p>
+      <w:pPr>
+        <w:tabs>
+          <w:tab w:val="left" w:pos="3640"/>
+        </w:tabs>
+        <w:rPr>
+          <w:rFonts w:ascii="Courier New" w:hAnsi="Courier New" w:cs="Courier New"/>
+        </w:rPr>
+      </w:pPr>
+      <w:r>
+        <w:rPr>
+          <w:rFonts w:ascii="Courier New" w:hAnsi="Courier New" w:cs="Courier New"/>
+        </w:rPr>
+        <w:t>SELECT * FROM cars;</w:t>
+      </w:r>
+      <w:r>
+        <w:rPr>
+          <w:rFonts w:ascii="Courier New" w:hAnsi="Courier New" w:cs="Courier New"/>
+        </w:rPr>
+        <w:tab/>
+      </w:r>
+    </w:p>
+    <w:p>
+      <w:pPr>
+        <w:rPr>
+          <w:rFonts w:ascii="Courier New" w:hAnsi="Courier New" w:cs="Courier New"/>
+        </w:rPr>
+      </w:pPr>
+      <w:r>
+        <w:rPr>
+          <w:noProof/>
+        </w:rPr>
+        <w:drawing>
+          <wp:inline distT="0" distB="0" distL="0" distR="0" wp14:anchorId="2C1FF8EA" wp14:editId="283B763F">
+            <wp:extent cx="5943600" cy="720725"/>
+            <wp:effectExtent l="0" t="0" r="0" b="3175"/>
+            <wp:docPr id="30" name="Picture 30"/>
+            <wp:cNvGraphicFramePr>
+              <a:graphicFrameLocks xmlns:a="http://schemas.openxmlformats.org/drawingml/2006/main" noChangeAspect="1"/>
+            </wp:cNvGraphicFramePr>
+            <a:graphic xmlns:a="http://schemas.openxmlformats.org/drawingml/2006/main">
+              <a:graphicData uri="http://schemas.openxmlformats.org/drawingml/2006/picture">
+                <pic:pic xmlns:pic="http://schemas.openxmlformats.org/drawingml/2006/picture">
+                  <pic:nvPicPr>
+                    <pic:cNvPr id="1" name=""/>
+                    <pic:cNvPicPr/>
+                  </pic:nvPicPr>
+                  <pic:blipFill>
+                    <a:blip r:embed="rId36"/>
+                    <a:stretch>
+                      <a:fillRect/>
+                    </a:stretch>
+                  </pic:blipFill>
+                  <pic:spPr>
+                    <a:xfrm>
+                      <a:off x="0" y="0"/>
+                      <a:ext cx="5943600" cy="720725"/>
+                    </a:xfrm>
+                    <a:prstGeom prst="rect">
+                      <a:avLst/>
+                    </a:prstGeom>
+                  </pic:spPr>
+                </pic:pic>
+              </a:graphicData>
+            </a:graphic>
+          </wp:inline>
+        </w:drawing>
+      </w:r>
+    </w:p>
+    <w:p>
+      <w:pPr>
+        <w:pStyle w:val="Heading2"/>
+      </w:pPr>
+      <w:r>
+        <w:t>Delete All Records</w:t>
+      </w:r>
+    </w:p>
+    <w:p>
+      <w:r>
+        <w:t>It is possible to delete all rows in a table without deleting the table. This means that the table structure, attributes, and indexes will be intact.</w:t>
+      </w:r>
+    </w:p>
+    <w:p>
+      <w:r>
+        <w:t xml:space="preserve">The following SQL statement deletes all rows in the </w:t>
+      </w:r>
+      <w:r>
+        <w:rPr>
+          <w:rStyle w:val="HTMLCode"/>
+          <w:rFonts w:eastAsiaTheme="majorEastAsia"/>
+        </w:rPr>
+        <w:t>cars</w:t>
+      </w:r>
+      <w:r>
+        <w:t xml:space="preserve"> table, without deleting the table:</w:t>
+      </w:r>
+    </w:p>
+    <w:p>
+      <w:pPr>
+        <w:rPr>
+          <w:rFonts w:ascii="Courier New" w:hAnsi="Courier New" w:cs="Courier New"/>
+        </w:rPr>
+      </w:pPr>
+      <w:r>
+        <w:rPr>
+          <w:rFonts w:ascii="Courier New" w:hAnsi="Courier New" w:cs="Courier New"/>
+        </w:rPr>
+        <w:t>DELETE FROM cars;</w:t>
+      </w:r>
+    </w:p>
+    <w:p>
+      <w:r>
+        <w:t>We will see DELETE 3 SQL shell</w:t>
+      </w:r>
+      <w:r>
+        <w:t xml:space="preserve">, which means that </w:t>
+      </w:r>
+      <w:r>
+        <w:rPr>
+          <w:rStyle w:val="HTMLCode"/>
+          <w:rFonts w:eastAsiaTheme="majorEastAsia"/>
+        </w:rPr>
+        <w:t>3</w:t>
+      </w:r>
+      <w:r>
+        <w:t xml:space="preserve"> row was deleted.</w:t>
+      </w:r>
+    </w:p>
+    <w:p>
+      <w:pPr>
+        <w:pStyle w:val="Heading2"/>
+      </w:pPr>
+      <w:r>
+        <w:t>Truncate Table</w:t>
+      </w:r>
+    </w:p>
+    <w:p>
+      <w:r>
+        <w:t xml:space="preserve">Because we omit the </w:t>
+      </w:r>
+      <w:r>
+        <w:rPr>
+          <w:rStyle w:val="HTMLCode"/>
+          <w:rFonts w:eastAsiaTheme="majorEastAsia"/>
+        </w:rPr>
+        <w:t>WHERE</w:t>
+      </w:r>
+      <w:r>
+        <w:t xml:space="preserve"> clause in the </w:t>
+      </w:r>
+      <w:r>
+        <w:rPr>
+          <w:rStyle w:val="HTMLCode"/>
+          <w:rFonts w:eastAsiaTheme="majorEastAsia"/>
+        </w:rPr>
+        <w:t>DELETE</w:t>
+      </w:r>
+      <w:r>
+        <w:t xml:space="preserve"> statement above, all records will be deleted from the cars table</w:t>
+      </w:r>
+      <w:r>
+        <w:t>.</w:t>
+      </w:r>
+    </w:p>
+    <w:p>
+      <w:r>
+        <w:t xml:space="preserve">The same would have been achieved by using the </w:t>
+      </w:r>
+      <w:r>
+        <w:rPr>
+          <w:rStyle w:val="HTMLCode"/>
+          <w:rFonts w:eastAsiaTheme="majorEastAsia"/>
+        </w:rPr>
+        <w:t>TRUNCATE TABLE</w:t>
+      </w:r>
+      <w:r>
+        <w:t xml:space="preserve"> statement:</w:t>
+      </w:r>
+    </w:p>
+    <w:p>
+      <w:r>
+        <w:t xml:space="preserve">Delete all records in the </w:t>
+      </w:r>
+      <w:r>
+        <w:rPr>
+          <w:rStyle w:val="HTMLCode"/>
+          <w:rFonts w:eastAsiaTheme="majorEastAsia"/>
+        </w:rPr>
+        <w:t>cars</w:t>
+      </w:r>
+      <w:r>
+        <w:t xml:space="preserve"> table:</w:t>
+      </w:r>
+    </w:p>
+    <w:p>
+      <w:pPr>
+        <w:rPr>
+          <w:rFonts w:ascii="Courier New" w:hAnsi="Courier New" w:cs="Courier New"/>
+        </w:rPr>
+      </w:pPr>
+      <w:r>
+        <w:rPr>
+          <w:rFonts w:ascii="Courier New" w:hAnsi="Courier New" w:cs="Courier New"/>
+        </w:rPr>
+        <w:t>TRUNCATE TABLE cars;</w:t>
+      </w:r>
+    </w:p>
+    <w:p>
+      <w:pPr>
+        <w:rPr>
+          <w:rFonts w:cstheme="minorHAnsi"/>
+        </w:rPr>
+      </w:pPr>
+      <w:r>
+        <w:rPr>
+          <w:rFonts w:cstheme="minorHAnsi"/>
+        </w:rPr>
+        <w:t>If we run this statement, we will see</w:t>
+      </w:r>
+    </w:p>
+    <w:p>
+      <w:pPr>
+        <w:rPr>
+          <w:rFonts w:ascii="Courier New" w:hAnsi="Courier New" w:cs="Courier New"/>
+        </w:rPr>
+      </w:pPr>
+      <w:r>
+        <w:rPr>
+          <w:rFonts w:ascii="Courier New" w:hAnsi="Courier New" w:cs="Courier New"/>
+        </w:rPr>
+        <w:t>SELECT * FROM cars;</w:t>
+      </w:r>
+    </w:p>
+    <w:p>
+      <w:pPr>
+        <w:rPr>
+          <w:rFonts w:ascii="Courier New" w:hAnsi="Courier New" w:cs="Courier New"/>
+        </w:rPr>
+      </w:pPr>
+      <w:r>
+        <w:rPr>
+          <w:noProof/>
+        </w:rPr>
+        <w:drawing>
+          <wp:inline distT="0" distB="0" distL="0" distR="0" wp14:anchorId="205D3DE9" wp14:editId="341CC7F2">
+            <wp:extent cx="5943600" cy="504825"/>
+            <wp:effectExtent l="0" t="0" r="0" b="9525"/>
+            <wp:docPr id="31" name="Picture 31"/>
+            <wp:cNvGraphicFramePr>
+              <a:graphicFrameLocks xmlns:a="http://schemas.openxmlformats.org/drawingml/2006/main" noChangeAspect="1"/>
+            </wp:cNvGraphicFramePr>
+            <a:graphic xmlns:a="http://schemas.openxmlformats.org/drawingml/2006/main">
+              <a:graphicData uri="http://schemas.openxmlformats.org/drawingml/2006/picture">
+                <pic:pic xmlns:pic="http://schemas.openxmlformats.org/drawingml/2006/picture">
+                  <pic:nvPicPr>
+                    <pic:cNvPr id="1" name=""/>
+                    <pic:cNvPicPr/>
+                  </pic:nvPicPr>
+                  <pic:blipFill>
+                    <a:blip r:embed="rId15"/>
+                    <a:stretch>
+                      <a:fillRect/>
+                    </a:stretch>
+                  </pic:blipFill>
+                  <pic:spPr>
+                    <a:xfrm>
+                      <a:off x="0" y="0"/>
+                      <a:ext cx="5943600" cy="504825"/>
+                    </a:xfrm>
+                    <a:prstGeom prst="rect">
+                      <a:avLst/>
+                    </a:prstGeom>
+                  </pic:spPr>
+                </pic:pic>
+              </a:graphicData>
+            </a:graphic>
+          </wp:inline>
+        </w:drawing>
+      </w:r>
+      <w:bookmarkStart w:id="0" w:name="_GoBack"/>
+      <w:bookmarkEnd w:id="0"/>
+    </w:p>
+    <w:p>
+      <w:pPr>
+        <w:rPr>
+          <w:rFonts w:ascii="Courier New" w:hAnsi="Courier New" w:cs="Courier New"/>
+        </w:rPr>
+      </w:pPr>
+    </w:p>
     <w:p>
       <w:pPr>
         <w:rPr>
@@ -4322,7 +4823,7 @@
 </file>
 
 <file path=customXml/itemProps1.xml><?xml version="1.0" encoding="utf-8"?>
-<ds:datastoreItem xmlns:ds="http://schemas.openxmlformats.org/officeDocument/2006/customXml" ds:itemID="{3EE74713-4790-4B8A-A240-FB1DD2BA59C5}">
+<ds:datastoreItem xmlns:ds="http://schemas.openxmlformats.org/officeDocument/2006/customXml" ds:itemID="{C90EF551-26C9-46EF-A1E1-F10708F65038}">
   <ds:schemaRefs>
     <ds:schemaRef ds:uri="http://schemas.openxmlformats.org/officeDocument/2006/bibliography"/>
   </ds:schemaRefs>

</xml_diff>

<commit_message>
added DROP TABLE for deleting table
</commit_message>
<xml_diff>
--- a/PostgreSQL Practice Using SQL Shell.docx
+++ b/PostgreSQL Practice Using SQL Shell.docx
@@ -3375,13 +3375,7 @@
     <w:p>
       <w:r>
         <w:lastRenderedPageBreak/>
-        <w:t>DELETE 1</w:t>
-      </w:r>
-      <w:r>
-        <w:t>, w</w:t>
-      </w:r>
-      <w:r>
-        <w:t xml:space="preserve">hich means that </w:t>
+        <w:t xml:space="preserve">DELETE 1, which means that </w:t>
       </w:r>
       <w:r>
         <w:rPr>
@@ -3511,10 +3505,7 @@
     </w:p>
     <w:p>
       <w:r>
-        <w:t>We will see DELETE 3 SQL shell</w:t>
-      </w:r>
-      <w:r>
-        <w:t xml:space="preserve">, which means that </w:t>
+        <w:t xml:space="preserve">We will see DELETE 3 SQL shell, which means that </w:t>
       </w:r>
       <w:r>
         <w:rPr>
@@ -3557,59 +3548,140 @@
         <w:t>DELETE</w:t>
       </w:r>
       <w:r>
-        <w:t xml:space="preserve"> statement above, all records will be deleted from the cars table</w:t>
-      </w:r>
-      <w:r>
+        <w:t xml:space="preserve"> statement above, all records will be deleted from the cars table.</w:t>
+      </w:r>
+    </w:p>
+    <w:p>
+      <w:r>
+        <w:t xml:space="preserve">The same would have been achieved by using the </w:t>
+      </w:r>
+      <w:r>
+        <w:rPr>
+          <w:rStyle w:val="HTMLCode"/>
+          <w:rFonts w:eastAsiaTheme="majorEastAsia"/>
+        </w:rPr>
+        <w:t>TRUNCATE TABLE</w:t>
+      </w:r>
+      <w:r>
+        <w:t xml:space="preserve"> statement:</w:t>
+      </w:r>
+    </w:p>
+    <w:p>
+      <w:r>
+        <w:t xml:space="preserve">Delete all records in the </w:t>
+      </w:r>
+      <w:r>
+        <w:rPr>
+          <w:rStyle w:val="HTMLCode"/>
+          <w:rFonts w:eastAsiaTheme="majorEastAsia"/>
+        </w:rPr>
+        <w:t>cars</w:t>
+      </w:r>
+      <w:r>
+        <w:t xml:space="preserve"> table:</w:t>
+      </w:r>
+    </w:p>
+    <w:p>
+      <w:pPr>
+        <w:rPr>
+          <w:rFonts w:ascii="Courier New" w:hAnsi="Courier New" w:cs="Courier New"/>
+        </w:rPr>
+      </w:pPr>
+      <w:r>
+        <w:rPr>
+          <w:rFonts w:ascii="Courier New" w:hAnsi="Courier New" w:cs="Courier New"/>
+        </w:rPr>
+        <w:t>TRUNCATE TABLE cars;</w:t>
+      </w:r>
+    </w:p>
+    <w:p>
+      <w:pPr>
+        <w:rPr>
+          <w:rFonts w:ascii="Courier New" w:hAnsi="Courier New" w:cs="Courier New"/>
+        </w:rPr>
+      </w:pPr>
+      <w:r>
+        <w:rPr>
+          <w:noProof/>
+        </w:rPr>
+        <w:drawing>
+          <wp:inline distT="0" distB="0" distL="0" distR="0" wp14:anchorId="5AC71F0F" wp14:editId="6962686B">
+            <wp:extent cx="5943600" cy="343535"/>
+            <wp:effectExtent l="0" t="0" r="0" b="0"/>
+            <wp:docPr id="33" name="Picture 33"/>
+            <wp:cNvGraphicFramePr>
+              <a:graphicFrameLocks xmlns:a="http://schemas.openxmlformats.org/drawingml/2006/main" noChangeAspect="1"/>
+            </wp:cNvGraphicFramePr>
+            <a:graphic xmlns:a="http://schemas.openxmlformats.org/drawingml/2006/main">
+              <a:graphicData uri="http://schemas.openxmlformats.org/drawingml/2006/picture">
+                <pic:pic xmlns:pic="http://schemas.openxmlformats.org/drawingml/2006/picture">
+                  <pic:nvPicPr>
+                    <pic:cNvPr id="1" name=""/>
+                    <pic:cNvPicPr/>
+                  </pic:nvPicPr>
+                  <pic:blipFill>
+                    <a:blip r:embed="rId37"/>
+                    <a:stretch>
+                      <a:fillRect/>
+                    </a:stretch>
+                  </pic:blipFill>
+                  <pic:spPr>
+                    <a:xfrm>
+                      <a:off x="0" y="0"/>
+                      <a:ext cx="5943600" cy="343535"/>
+                    </a:xfrm>
+                    <a:prstGeom prst="rect">
+                      <a:avLst/>
+                    </a:prstGeom>
+                  </pic:spPr>
+                </pic:pic>
+              </a:graphicData>
+            </a:graphic>
+          </wp:inline>
+        </w:drawing>
+      </w:r>
+    </w:p>
+    <w:p>
+      <w:pPr>
+        <w:rPr>
+          <w:rFonts w:cstheme="minorHAnsi"/>
+        </w:rPr>
+      </w:pPr>
+      <w:r>
+        <w:rPr>
+          <w:rFonts w:cstheme="minorHAnsi"/>
+        </w:rPr>
+        <w:t>It also return</w:t>
+      </w:r>
+      <w:r>
+        <w:rPr>
+          <w:rFonts w:cstheme="minorHAnsi"/>
+        </w:rPr>
+        <w:t>s</w:t>
+      </w:r>
+      <w:r>
+        <w:rPr>
+          <w:rFonts w:cstheme="minorHAnsi"/>
+        </w:rPr>
+        <w:t xml:space="preserve"> </w:t>
+      </w:r>
+      <w:r>
+        <w:rPr>
+          <w:rFonts w:cstheme="minorHAnsi"/>
+        </w:rPr>
+        <w:t>TRUNCATE TABLE</w:t>
+      </w:r>
+      <w:r>
+        <w:rPr>
+          <w:rFonts w:cstheme="minorHAnsi"/>
+        </w:rPr>
         <w:t>.</w:t>
       </w:r>
     </w:p>
     <w:p>
-      <w:r>
-        <w:t xml:space="preserve">The same would have been achieved by using the </w:t>
-      </w:r>
-      <w:r>
-        <w:rPr>
-          <w:rStyle w:val="HTMLCode"/>
-          <w:rFonts w:eastAsiaTheme="majorEastAsia"/>
-        </w:rPr>
-        <w:t>TRUNCATE TABLE</w:t>
-      </w:r>
-      <w:r>
-        <w:t xml:space="preserve"> statement:</w:t>
-      </w:r>
-    </w:p>
-    <w:p>
-      <w:r>
-        <w:t xml:space="preserve">Delete all records in the </w:t>
-      </w:r>
-      <w:r>
-        <w:rPr>
-          <w:rStyle w:val="HTMLCode"/>
-          <w:rFonts w:eastAsiaTheme="majorEastAsia"/>
-        </w:rPr>
-        <w:t>cars</w:t>
-      </w:r>
-      <w:r>
-        <w:t xml:space="preserve"> table:</w:t>
-      </w:r>
-    </w:p>
-    <w:p>
-      <w:pPr>
-        <w:rPr>
-          <w:rFonts w:ascii="Courier New" w:hAnsi="Courier New" w:cs="Courier New"/>
-        </w:rPr>
-      </w:pPr>
-      <w:r>
-        <w:rPr>
-          <w:rFonts w:ascii="Courier New" w:hAnsi="Courier New" w:cs="Courier New"/>
-        </w:rPr>
-        <w:t>TRUNCATE TABLE cars;</w:t>
-      </w:r>
-    </w:p>
-    <w:p>
-      <w:pPr>
-        <w:rPr>
-          <w:rFonts w:cstheme="minorHAnsi"/>
+      <w:pPr>
+        <w:rPr>
+          <w:rFonts w:ascii="Courier New" w:hAnsi="Courier New" w:cs="Courier New"/>
         </w:rPr>
       </w:pPr>
       <w:r>
@@ -3667,6 +3739,253 @@
                     <a:xfrm>
                       <a:off x="0" y="0"/>
                       <a:ext cx="5943600" cy="504825"/>
+                    </a:xfrm>
+                    <a:prstGeom prst="rect">
+                      <a:avLst/>
+                    </a:prstGeom>
+                  </pic:spPr>
+                </pic:pic>
+              </a:graphicData>
+            </a:graphic>
+          </wp:inline>
+        </w:drawing>
+      </w:r>
+    </w:p>
+    <w:p>
+      <w:pPr>
+        <w:pStyle w:val="Heading1"/>
+      </w:pPr>
+      <w:r>
+        <w:t>Drop Table</w:t>
+      </w:r>
+    </w:p>
+    <w:p>
+      <w:pPr>
+        <w:pStyle w:val="Heading2"/>
+      </w:pPr>
+      <w:r>
+        <w:t>The DROP TABLE Statement</w:t>
+      </w:r>
+    </w:p>
+    <w:p>
+      <w:r>
+        <w:t xml:space="preserve">The </w:t>
+      </w:r>
+      <w:r>
+        <w:rPr>
+          <w:rStyle w:val="HTMLCode"/>
+          <w:rFonts w:eastAsiaTheme="majorEastAsia"/>
+        </w:rPr>
+        <w:t>DROP TABLE</w:t>
+      </w:r>
+      <w:r>
+        <w:t xml:space="preserve"> statement is used to drop an existing table in a database.</w:t>
+      </w:r>
+    </w:p>
+    <w:p>
+      <w:r>
+        <w:rPr>
+          <w:rStyle w:val="Strong"/>
+        </w:rPr>
+        <w:t>Note:</w:t>
+      </w:r>
+      <w:r>
+        <w:t xml:space="preserve"> Be careful before dropping a table. Deleting a table will result in loss of all information stored in the table!</w:t>
+      </w:r>
+    </w:p>
+    <w:p>
+      <w:pPr>
+        <w:spacing w:before="100" w:beforeAutospacing="1" w:after="100" w:afterAutospacing="1" w:line="240" w:lineRule="auto"/>
+        <w:rPr>
+          <w:rFonts w:ascii="Times New Roman" w:eastAsia="Times New Roman" w:hAnsi="Times New Roman" w:cs="Times New Roman"/>
+          <w:sz w:val="24"/>
+          <w:szCs w:val="24"/>
+        </w:rPr>
+      </w:pPr>
+      <w:r>
+        <w:rPr>
+          <w:rFonts w:ascii="Times New Roman" w:eastAsia="Times New Roman" w:hAnsi="Times New Roman" w:cs="Times New Roman"/>
+          <w:sz w:val="24"/>
+          <w:szCs w:val="24"/>
+        </w:rPr>
+        <w:lastRenderedPageBreak/>
+        <w:t xml:space="preserve">The following SQL statement drops the existing table </w:t>
+      </w:r>
+      <w:r>
+        <w:rPr>
+          <w:rFonts w:ascii="Courier New" w:eastAsia="Times New Roman" w:hAnsi="Courier New" w:cs="Courier New"/>
+          <w:sz w:val="20"/>
+          <w:szCs w:val="20"/>
+        </w:rPr>
+        <w:t>cars</w:t>
+      </w:r>
+      <w:r>
+        <w:rPr>
+          <w:rFonts w:ascii="Times New Roman" w:eastAsia="Times New Roman" w:hAnsi="Times New Roman" w:cs="Times New Roman"/>
+          <w:sz w:val="24"/>
+          <w:szCs w:val="24"/>
+        </w:rPr>
+        <w:t>:</w:t>
+      </w:r>
+    </w:p>
+    <w:p>
+      <w:pPr>
+        <w:rPr>
+          <w:rFonts w:ascii="Courier New" w:hAnsi="Courier New" w:cs="Courier New"/>
+        </w:rPr>
+      </w:pPr>
+      <w:r>
+        <w:rPr>
+          <w:rFonts w:ascii="Courier New" w:hAnsi="Courier New" w:cs="Courier New"/>
+        </w:rPr>
+        <w:t>DROP TABLE cars;</w:t>
+      </w:r>
+    </w:p>
+    <w:p>
+      <w:pPr>
+        <w:rPr>
+          <w:rFonts w:ascii="Courier New" w:hAnsi="Courier New" w:cs="Courier New"/>
+        </w:rPr>
+      </w:pPr>
+      <w:r>
+        <w:rPr>
+          <w:noProof/>
+        </w:rPr>
+        <w:drawing>
+          <wp:inline distT="0" distB="0" distL="0" distR="0" wp14:anchorId="2E40CBF6" wp14:editId="7525DBFF">
+            <wp:extent cx="5943600" cy="353060"/>
+            <wp:effectExtent l="0" t="0" r="0" b="8890"/>
+            <wp:docPr id="34" name="Picture 34"/>
+            <wp:cNvGraphicFramePr>
+              <a:graphicFrameLocks xmlns:a="http://schemas.openxmlformats.org/drawingml/2006/main" noChangeAspect="1"/>
+            </wp:cNvGraphicFramePr>
+            <a:graphic xmlns:a="http://schemas.openxmlformats.org/drawingml/2006/main">
+              <a:graphicData uri="http://schemas.openxmlformats.org/drawingml/2006/picture">
+                <pic:pic xmlns:pic="http://schemas.openxmlformats.org/drawingml/2006/picture">
+                  <pic:nvPicPr>
+                    <pic:cNvPr id="1" name=""/>
+                    <pic:cNvPicPr/>
+                  </pic:nvPicPr>
+                  <pic:blipFill>
+                    <a:blip r:embed="rId38"/>
+                    <a:stretch>
+                      <a:fillRect/>
+                    </a:stretch>
+                  </pic:blipFill>
+                  <pic:spPr>
+                    <a:xfrm>
+                      <a:off x="0" y="0"/>
+                      <a:ext cx="5943600" cy="353060"/>
+                    </a:xfrm>
+                    <a:prstGeom prst="rect">
+                      <a:avLst/>
+                    </a:prstGeom>
+                  </pic:spPr>
+                </pic:pic>
+              </a:graphicData>
+            </a:graphic>
+          </wp:inline>
+        </w:drawing>
+      </w:r>
+    </w:p>
+    <w:p>
+      <w:pPr>
+        <w:rPr>
+          <w:rFonts w:cstheme="minorHAnsi"/>
+        </w:rPr>
+      </w:pPr>
+      <w:r>
+        <w:rPr>
+          <w:rFonts w:cstheme="minorHAnsi"/>
+        </w:rPr>
+        <w:t>SQL Shell return</w:t>
+      </w:r>
+      <w:r>
+        <w:rPr>
+          <w:rFonts w:ascii="Courier New" w:hAnsi="Courier New" w:cs="Courier New"/>
+        </w:rPr>
+        <w:t xml:space="preserve"> </w:t>
+      </w:r>
+      <w:r>
+        <w:rPr>
+          <w:rFonts w:ascii="Courier New" w:hAnsi="Courier New" w:cs="Courier New"/>
+        </w:rPr>
+        <w:t>DROP TABLE</w:t>
+      </w:r>
+      <w:r>
+        <w:rPr>
+          <w:rFonts w:cstheme="minorHAnsi"/>
+        </w:rPr>
+        <w:t>, that means cars table is deleted.</w:t>
+      </w:r>
+    </w:p>
+    <w:p>
+      <w:pPr>
+        <w:rPr>
+          <w:rFonts w:cstheme="minorHAnsi"/>
+        </w:rPr>
+      </w:pPr>
+      <w:r>
+        <w:rPr>
+          <w:rFonts w:cstheme="minorHAnsi"/>
+        </w:rPr>
+        <w:t xml:space="preserve">If we try to run </w:t>
+      </w:r>
+      <w:r>
+        <w:rPr>
+          <w:rFonts w:ascii="Courier New" w:hAnsi="Courier New" w:cs="Courier New"/>
+        </w:rPr>
+        <w:t>SELECT * FROM cars;</w:t>
+      </w:r>
+      <w:r>
+        <w:rPr>
+          <w:rFonts w:cstheme="minorHAnsi"/>
+        </w:rPr>
+        <w:t xml:space="preserve"> statement</w:t>
+      </w:r>
+      <w:r>
+        <w:rPr>
+          <w:rFonts w:cstheme="minorHAnsi"/>
+        </w:rPr>
+        <w:t xml:space="preserve"> in SQL Shell</w:t>
+      </w:r>
+      <w:r>
+        <w:rPr>
+          <w:rFonts w:cstheme="minorHAnsi"/>
+        </w:rPr>
+        <w:t>, we will get an error.</w:t>
+      </w:r>
+    </w:p>
+    <w:p>
+      <w:r>
+        <w:rPr>
+          <w:noProof/>
+        </w:rPr>
+        <w:drawing>
+          <wp:inline distT="0" distB="0" distL="0" distR="0" wp14:anchorId="5A62CF76" wp14:editId="599094BB">
+            <wp:extent cx="5943600" cy="381000"/>
+            <wp:effectExtent l="0" t="0" r="0" b="0"/>
+            <wp:docPr id="35" name="Picture 35"/>
+            <wp:cNvGraphicFramePr>
+              <a:graphicFrameLocks xmlns:a="http://schemas.openxmlformats.org/drawingml/2006/main" noChangeAspect="1"/>
+            </wp:cNvGraphicFramePr>
+            <a:graphic xmlns:a="http://schemas.openxmlformats.org/drawingml/2006/main">
+              <a:graphicData uri="http://schemas.openxmlformats.org/drawingml/2006/picture">
+                <pic:pic xmlns:pic="http://schemas.openxmlformats.org/drawingml/2006/picture">
+                  <pic:nvPicPr>
+                    <pic:cNvPr id="1" name=""/>
+                    <pic:cNvPicPr/>
+                  </pic:nvPicPr>
+                  <pic:blipFill>
+                    <a:blip r:embed="rId39"/>
+                    <a:stretch>
+                      <a:fillRect/>
+                    </a:stretch>
+                  </pic:blipFill>
+                  <pic:spPr>
+                    <a:xfrm>
+                      <a:off x="0" y="0"/>
+                      <a:ext cx="5943600" cy="381000"/>
                     </a:xfrm>
                     <a:prstGeom prst="rect">
                       <a:avLst/>
@@ -4823,7 +5142,7 @@
 </file>
 
 <file path=customXml/itemProps1.xml><?xml version="1.0" encoding="utf-8"?>
-<ds:datastoreItem xmlns:ds="http://schemas.openxmlformats.org/officeDocument/2006/customXml" ds:itemID="{C90EF551-26C9-46EF-A1E1-F10708F65038}">
+<ds:datastoreItem xmlns:ds="http://schemas.openxmlformats.org/officeDocument/2006/customXml" ds:itemID="{A1553DD0-177C-4B59-9C0D-09624F723285}">
   <ds:schemaRefs>
     <ds:schemaRef ds:uri="http://schemas.openxmlformats.org/officeDocument/2006/bibliography"/>
   </ds:schemaRefs>

</xml_diff>

<commit_message>
added DROP DATABASE for deleting database
</commit_message>
<xml_diff>
--- a/PostgreSQL Practice Using SQL Shell.docx
+++ b/PostgreSQL Practice Using SQL Shell.docx
@@ -3663,19 +3663,7 @@
         <w:rPr>
           <w:rFonts w:cstheme="minorHAnsi"/>
         </w:rPr>
-        <w:t xml:space="preserve"> </w:t>
-      </w:r>
-      <w:r>
-        <w:rPr>
-          <w:rFonts w:cstheme="minorHAnsi"/>
-        </w:rPr>
-        <w:t>TRUNCATE TABLE</w:t>
-      </w:r>
-      <w:r>
-        <w:rPr>
-          <w:rFonts w:cstheme="minorHAnsi"/>
-        </w:rPr>
-        <w:t>.</w:t>
+        <w:t xml:space="preserve"> TRUNCATE TABLE.</w:t>
       </w:r>
     </w:p>
     <w:p>
@@ -3997,22 +3985,233 @@
           </wp:inline>
         </w:drawing>
       </w:r>
+    </w:p>
+    <w:p>
+      <w:pPr>
+        <w:rPr>
+          <w:rFonts w:ascii="Courier New" w:hAnsi="Courier New" w:cs="Courier New"/>
+        </w:rPr>
+      </w:pPr>
+    </w:p>
+    <w:p>
+      <w:pPr>
+        <w:pStyle w:val="Heading1"/>
+      </w:pPr>
+      <w:r>
+        <w:t>Drop Database</w:t>
+      </w:r>
+    </w:p>
+    <w:p>
+      <w:r>
+        <w:t>To drop database,</w:t>
+      </w:r>
+      <w:r>
+        <w:t xml:space="preserve"> run the following command DROP DATABASE.</w:t>
+      </w:r>
+    </w:p>
+    <w:p>
+      <w:pPr>
+        <w:rPr>
+          <w:rFonts w:ascii="Courier New" w:hAnsi="Courier New" w:cs="Courier New"/>
+        </w:rPr>
+      </w:pPr>
+      <w:r>
+        <w:rPr>
+          <w:rFonts w:ascii="Courier New" w:hAnsi="Courier New" w:cs="Courier New"/>
+        </w:rPr>
+        <w:t xml:space="preserve">DROP DATABASE </w:t>
+      </w:r>
+      <w:proofErr w:type="spellStart"/>
+      <w:r>
+        <w:rPr>
+          <w:rFonts w:ascii="Courier New" w:hAnsi="Courier New" w:cs="Courier New"/>
+        </w:rPr>
+        <w:t>testdb</w:t>
+      </w:r>
+      <w:proofErr w:type="spellEnd"/>
+      <w:r>
+        <w:rPr>
+          <w:rFonts w:ascii="Courier New" w:hAnsi="Courier New" w:cs="Courier New"/>
+        </w:rPr>
+        <w:t>;</w:t>
+      </w:r>
+    </w:p>
+    <w:p>
+      <w:pPr>
+        <w:rPr>
+          <w:rFonts w:ascii="Courier New" w:hAnsi="Courier New" w:cs="Courier New"/>
+        </w:rPr>
+      </w:pPr>
+      <w:r>
+        <w:rPr>
+          <w:noProof/>
+        </w:rPr>
+        <w:drawing>
+          <wp:inline distT="0" distB="0" distL="0" distR="0" wp14:anchorId="15949803" wp14:editId="4C163CA4">
+            <wp:extent cx="5943600" cy="272415"/>
+            <wp:effectExtent l="0" t="0" r="0" b="0"/>
+            <wp:docPr id="32" name="Picture 32"/>
+            <wp:cNvGraphicFramePr>
+              <a:graphicFrameLocks xmlns:a="http://schemas.openxmlformats.org/drawingml/2006/main" noChangeAspect="1"/>
+            </wp:cNvGraphicFramePr>
+            <a:graphic xmlns:a="http://schemas.openxmlformats.org/drawingml/2006/main">
+              <a:graphicData uri="http://schemas.openxmlformats.org/drawingml/2006/picture">
+                <pic:pic xmlns:pic="http://schemas.openxmlformats.org/drawingml/2006/picture">
+                  <pic:nvPicPr>
+                    <pic:cNvPr id="1" name=""/>
+                    <pic:cNvPicPr/>
+                  </pic:nvPicPr>
+                  <pic:blipFill>
+                    <a:blip r:embed="rId40"/>
+                    <a:stretch>
+                      <a:fillRect/>
+                    </a:stretch>
+                  </pic:blipFill>
+                  <pic:spPr>
+                    <a:xfrm>
+                      <a:off x="0" y="0"/>
+                      <a:ext cx="5943600" cy="272415"/>
+                    </a:xfrm>
+                    <a:prstGeom prst="rect">
+                      <a:avLst/>
+                    </a:prstGeom>
+                  </pic:spPr>
+                </pic:pic>
+              </a:graphicData>
+            </a:graphic>
+          </wp:inline>
+        </w:drawing>
+      </w:r>
+    </w:p>
+    <w:p>
+      <w:r>
+        <w:t xml:space="preserve">SQL Shell returns DROP DATABASE, which means that we are successfully deleted </w:t>
+      </w:r>
+      <w:proofErr w:type="spellStart"/>
+      <w:r>
+        <w:t>testdb</w:t>
+      </w:r>
+      <w:proofErr w:type="spellEnd"/>
+      <w:r>
+        <w:t xml:space="preserve"> database. To see list of database just run the command</w:t>
+      </w:r>
+    </w:p>
+    <w:p>
+      <w:pPr>
+        <w:rPr>
+          <w:rFonts w:ascii="Courier New" w:hAnsi="Courier New" w:cs="Courier New"/>
+        </w:rPr>
+      </w:pPr>
+      <w:r>
+        <w:rPr>
+          <w:rFonts w:ascii="Courier New" w:hAnsi="Courier New" w:cs="Courier New"/>
+        </w:rPr>
+        <w:t>\l</w:t>
+      </w:r>
+    </w:p>
+    <w:p>
+      <w:pPr>
+        <w:rPr>
+          <w:rFonts w:ascii="Courier New" w:hAnsi="Courier New" w:cs="Courier New"/>
+        </w:rPr>
+      </w:pPr>
+      <w:r>
+        <w:rPr>
+          <w:noProof/>
+        </w:rPr>
+        <w:drawing>
+          <wp:inline distT="0" distB="0" distL="0" distR="0" wp14:anchorId="097445CA" wp14:editId="56AAFB09">
+            <wp:extent cx="5943600" cy="1062355"/>
+            <wp:effectExtent l="0" t="0" r="0" b="4445"/>
+            <wp:docPr id="36" name="Picture 36"/>
+            <wp:cNvGraphicFramePr>
+              <a:graphicFrameLocks xmlns:a="http://schemas.openxmlformats.org/drawingml/2006/main" noChangeAspect="1"/>
+            </wp:cNvGraphicFramePr>
+            <a:graphic xmlns:a="http://schemas.openxmlformats.org/drawingml/2006/main">
+              <a:graphicData uri="http://schemas.openxmlformats.org/drawingml/2006/picture">
+                <pic:pic xmlns:pic="http://schemas.openxmlformats.org/drawingml/2006/picture">
+                  <pic:nvPicPr>
+                    <pic:cNvPr id="1" name=""/>
+                    <pic:cNvPicPr/>
+                  </pic:nvPicPr>
+                  <pic:blipFill>
+                    <a:blip r:embed="rId41"/>
+                    <a:stretch>
+                      <a:fillRect/>
+                    </a:stretch>
+                  </pic:blipFill>
+                  <pic:spPr>
+                    <a:xfrm>
+                      <a:off x="0" y="0"/>
+                      <a:ext cx="5943600" cy="1062355"/>
+                    </a:xfrm>
+                    <a:prstGeom prst="rect">
+                      <a:avLst/>
+                    </a:prstGeom>
+                  </pic:spPr>
+                </pic:pic>
+              </a:graphicData>
+            </a:graphic>
+          </wp:inline>
+        </w:drawing>
+      </w:r>
+    </w:p>
+    <w:p>
+      <w:pPr>
+        <w:rPr>
+          <w:rFonts w:cstheme="minorHAnsi"/>
+        </w:rPr>
+      </w:pPr>
+      <w:r>
+        <w:rPr>
+          <w:rFonts w:cstheme="minorHAnsi"/>
+        </w:rPr>
+        <w:t>Here, we do not see the deleted database.</w:t>
+      </w:r>
+    </w:p>
+    <w:p>
+      <w:pPr>
+        <w:rPr>
+          <w:rFonts w:cstheme="minorHAnsi"/>
+        </w:rPr>
+      </w:pPr>
+    </w:p>
+    <w:p>
+      <w:pPr>
+        <w:rPr>
+          <w:rFonts w:cstheme="minorHAnsi"/>
+          <w:b/>
+        </w:rPr>
+      </w:pPr>
+      <w:r>
+        <w:rPr>
+          <w:rFonts w:cstheme="minorHAnsi"/>
+          <w:b/>
+        </w:rPr>
+        <w:t xml:space="preserve">DDL (Data Definition Language) discussion is over. </w:t>
+      </w:r>
+    </w:p>
+    <w:p>
+      <w:pPr>
+        <w:jc w:val="center"/>
+        <w:rPr>
+          <w:rFonts w:cstheme="minorHAnsi"/>
+          <w:b/>
+          <w:sz w:val="40"/>
+          <w:szCs w:val="40"/>
+        </w:rPr>
+      </w:pPr>
+      <w:r>
+        <w:rPr>
+          <w:rFonts w:cstheme="minorHAnsi"/>
+          <w:b/>
+          <w:sz w:val="40"/>
+          <w:szCs w:val="40"/>
+        </w:rPr>
+        <w:t>Thanks.</w:t>
+      </w:r>
       <w:bookmarkStart w:id="0" w:name="_GoBack"/>
       <w:bookmarkEnd w:id="0"/>
-    </w:p>
-    <w:p>
-      <w:pPr>
-        <w:rPr>
-          <w:rFonts w:ascii="Courier New" w:hAnsi="Courier New" w:cs="Courier New"/>
-        </w:rPr>
-      </w:pPr>
-    </w:p>
-    <w:p>
-      <w:pPr>
-        <w:rPr>
-          <w:rFonts w:ascii="Courier New" w:hAnsi="Courier New" w:cs="Courier New"/>
-        </w:rPr>
-      </w:pPr>
     </w:p>
     <w:sectPr>
       <w:pgSz w:w="12240" w:h="15840"/>
@@ -5142,7 +5341,7 @@
 </file>
 
 <file path=customXml/itemProps1.xml><?xml version="1.0" encoding="utf-8"?>
-<ds:datastoreItem xmlns:ds="http://schemas.openxmlformats.org/officeDocument/2006/customXml" ds:itemID="{A1553DD0-177C-4B59-9C0D-09624F723285}">
+<ds:datastoreItem xmlns:ds="http://schemas.openxmlformats.org/officeDocument/2006/customXml" ds:itemID="{720893D6-3ECE-4189-95F4-FB0A904E2E4C}">
   <ds:schemaRefs>
     <ds:schemaRef ds:uri="http://schemas.openxmlformats.org/officeDocument/2006/bibliography"/>
   </ds:schemaRefs>

</xml_diff>

<commit_message>
added PostgreSQL Operators example with cars table
</commit_message>
<xml_diff>
--- a/PostgreSQL Practice Using SQL Shell.docx
+++ b/PostgreSQL Practice Using SQL Shell.docx
@@ -41978,8 +41978,2935 @@
         </w:rPr>
         <w:t>We can see that we have created total 7 tables in SQL Shell.</w:t>
       </w:r>
+    </w:p>
+    <w:p>
+      <w:pPr>
+        <w:rPr>
+          <w:rFonts w:ascii="Courier New" w:hAnsi="Courier New" w:cs="Courier New"/>
+        </w:rPr>
+      </w:pPr>
+    </w:p>
+    <w:p>
+      <w:pPr>
+        <w:rPr>
+          <w:rFonts w:ascii="Courier New" w:hAnsi="Courier New" w:cs="Courier New"/>
+        </w:rPr>
+      </w:pPr>
+    </w:p>
+    <w:p>
+      <w:pPr>
+        <w:rPr>
+          <w:rFonts w:ascii="Courier New" w:hAnsi="Courier New" w:cs="Courier New"/>
+        </w:rPr>
+      </w:pPr>
+    </w:p>
+    <w:p>
+      <w:pPr>
+        <w:pStyle w:val="Title"/>
+        <w:jc w:val="center"/>
+        <w:rPr>
+          <w:rFonts w:asciiTheme="minorHAnsi" w:hAnsiTheme="minorHAnsi" w:cstheme="minorHAnsi"/>
+          <w:sz w:val="40"/>
+          <w:szCs w:val="40"/>
+        </w:rPr>
+      </w:pPr>
+      <w:r>
+        <w:rPr>
+          <w:rFonts w:asciiTheme="minorHAnsi" w:hAnsiTheme="minorHAnsi" w:cstheme="minorHAnsi"/>
+          <w:sz w:val="40"/>
+          <w:szCs w:val="40"/>
+        </w:rPr>
+        <w:lastRenderedPageBreak/>
+        <w:t>PostgreSQL Syntax</w:t>
+      </w:r>
+      <w:r>
+        <w:rPr>
+          <w:rFonts w:asciiTheme="minorHAnsi" w:hAnsiTheme="minorHAnsi" w:cstheme="minorHAnsi"/>
+          <w:sz w:val="40"/>
+          <w:szCs w:val="40"/>
+        </w:rPr>
+        <w:t xml:space="preserve"> (DML)</w:t>
+      </w:r>
+    </w:p>
+    <w:p>
+      <w:pPr>
+        <w:pStyle w:val="Heading1"/>
+      </w:pPr>
+      <w:r>
+        <w:t>Operators</w:t>
+      </w:r>
+    </w:p>
+    <w:p>
+      <w:pPr>
+        <w:pStyle w:val="Heading2"/>
+      </w:pPr>
+      <w:r>
+        <w:t>Operators in the WHERE clause</w:t>
+      </w:r>
+    </w:p>
+    <w:p>
+      <w:r>
+        <w:t>We can operate with different operators in the WHERE clause:</w:t>
+      </w:r>
+    </w:p>
+    <w:tbl>
+      <w:tblPr>
+        <w:tblW w:w="0" w:type="auto"/>
+        <w:tblCellSpacing w:w="15" w:type="dxa"/>
+        <w:tblInd w:w="300" w:type="dxa"/>
+        <w:tblCellMar>
+          <w:top w:w="15" w:type="dxa"/>
+          <w:left w:w="15" w:type="dxa"/>
+          <w:bottom w:w="15" w:type="dxa"/>
+          <w:right w:w="15" w:type="dxa"/>
+        </w:tblCellMar>
+        <w:tblLook w:val="04A0" w:firstRow="1" w:lastRow="0" w:firstColumn="1" w:lastColumn="0" w:noHBand="0" w:noVBand="1"/>
+      </w:tblPr>
+      <w:tblGrid>
+        <w:gridCol w:w="974"/>
+        <w:gridCol w:w="5619"/>
+      </w:tblGrid>
+      <w:tr>
+        <w:trPr>
+          <w:tblCellSpacing w:w="15" w:type="dxa"/>
+        </w:trPr>
+        <w:tc>
+          <w:tcPr>
+            <w:tcW w:w="0" w:type="auto"/>
+            <w:vAlign w:val="center"/>
+            <w:hideMark/>
+          </w:tcPr>
+          <w:p>
+            <w:pPr>
+              <w:rPr>
+                <w:b/>
+                <w:bCs/>
+              </w:rPr>
+            </w:pPr>
+            <w:r>
+              <w:rPr>
+                <w:b/>
+                <w:bCs/>
+              </w:rPr>
+              <w:t>=</w:t>
+            </w:r>
+          </w:p>
+        </w:tc>
+        <w:tc>
+          <w:tcPr>
+            <w:tcW w:w="0" w:type="auto"/>
+            <w:vAlign w:val="center"/>
+            <w:hideMark/>
+          </w:tcPr>
+          <w:p>
+            <w:r>
+              <w:t>Equal to</w:t>
+            </w:r>
+          </w:p>
+        </w:tc>
+      </w:tr>
+      <w:tr>
+        <w:trPr>
+          <w:tblCellSpacing w:w="15" w:type="dxa"/>
+        </w:trPr>
+        <w:tc>
+          <w:tcPr>
+            <w:tcW w:w="0" w:type="auto"/>
+            <w:vAlign w:val="center"/>
+            <w:hideMark/>
+          </w:tcPr>
+          <w:p>
+            <w:pPr>
+              <w:rPr>
+                <w:b/>
+                <w:bCs/>
+              </w:rPr>
+            </w:pPr>
+            <w:r>
+              <w:rPr>
+                <w:b/>
+                <w:bCs/>
+              </w:rPr>
+              <w:t>&lt;</w:t>
+            </w:r>
+          </w:p>
+        </w:tc>
+        <w:tc>
+          <w:tcPr>
+            <w:tcW w:w="0" w:type="auto"/>
+            <w:vAlign w:val="center"/>
+            <w:hideMark/>
+          </w:tcPr>
+          <w:p>
+            <w:r>
+              <w:t>Less than</w:t>
+            </w:r>
+          </w:p>
+        </w:tc>
+      </w:tr>
+      <w:tr>
+        <w:trPr>
+          <w:tblCellSpacing w:w="15" w:type="dxa"/>
+        </w:trPr>
+        <w:tc>
+          <w:tcPr>
+            <w:tcW w:w="0" w:type="auto"/>
+            <w:vAlign w:val="center"/>
+            <w:hideMark/>
+          </w:tcPr>
+          <w:p>
+            <w:pPr>
+              <w:rPr>
+                <w:b/>
+                <w:bCs/>
+              </w:rPr>
+            </w:pPr>
+            <w:r>
+              <w:rPr>
+                <w:b/>
+                <w:bCs/>
+              </w:rPr>
+              <w:t>&gt;</w:t>
+            </w:r>
+          </w:p>
+        </w:tc>
+        <w:tc>
+          <w:tcPr>
+            <w:tcW w:w="0" w:type="auto"/>
+            <w:vAlign w:val="center"/>
+            <w:hideMark/>
+          </w:tcPr>
+          <w:p>
+            <w:r>
+              <w:t>Greater than</w:t>
+            </w:r>
+          </w:p>
+        </w:tc>
+      </w:tr>
+      <w:tr>
+        <w:trPr>
+          <w:tblCellSpacing w:w="15" w:type="dxa"/>
+        </w:trPr>
+        <w:tc>
+          <w:tcPr>
+            <w:tcW w:w="0" w:type="auto"/>
+            <w:vAlign w:val="center"/>
+            <w:hideMark/>
+          </w:tcPr>
+          <w:p>
+            <w:pPr>
+              <w:rPr>
+                <w:b/>
+                <w:bCs/>
+              </w:rPr>
+            </w:pPr>
+            <w:r>
+              <w:rPr>
+                <w:b/>
+                <w:bCs/>
+              </w:rPr>
+              <w:t>&lt;=</w:t>
+            </w:r>
+          </w:p>
+        </w:tc>
+        <w:tc>
+          <w:tcPr>
+            <w:tcW w:w="0" w:type="auto"/>
+            <w:vAlign w:val="center"/>
+            <w:hideMark/>
+          </w:tcPr>
+          <w:p>
+            <w:r>
+              <w:t>Less than or equal to</w:t>
+            </w:r>
+          </w:p>
+        </w:tc>
+      </w:tr>
+      <w:tr>
+        <w:trPr>
+          <w:tblCellSpacing w:w="15" w:type="dxa"/>
+        </w:trPr>
+        <w:tc>
+          <w:tcPr>
+            <w:tcW w:w="0" w:type="auto"/>
+            <w:vAlign w:val="center"/>
+            <w:hideMark/>
+          </w:tcPr>
+          <w:p>
+            <w:pPr>
+              <w:rPr>
+                <w:b/>
+                <w:bCs/>
+              </w:rPr>
+            </w:pPr>
+            <w:r>
+              <w:rPr>
+                <w:b/>
+                <w:bCs/>
+              </w:rPr>
+              <w:t>&gt;=</w:t>
+            </w:r>
+          </w:p>
+        </w:tc>
+        <w:tc>
+          <w:tcPr>
+            <w:tcW w:w="0" w:type="auto"/>
+            <w:vAlign w:val="center"/>
+            <w:hideMark/>
+          </w:tcPr>
+          <w:p>
+            <w:r>
+              <w:t>Greater than or equal to</w:t>
+            </w:r>
+          </w:p>
+        </w:tc>
+      </w:tr>
+      <w:tr>
+        <w:trPr>
+          <w:tblCellSpacing w:w="15" w:type="dxa"/>
+        </w:trPr>
+        <w:tc>
+          <w:tcPr>
+            <w:tcW w:w="0" w:type="auto"/>
+            <w:vAlign w:val="center"/>
+            <w:hideMark/>
+          </w:tcPr>
+          <w:p>
+            <w:pPr>
+              <w:rPr>
+                <w:b/>
+                <w:bCs/>
+              </w:rPr>
+            </w:pPr>
+            <w:r>
+              <w:rPr>
+                <w:b/>
+                <w:bCs/>
+              </w:rPr>
+              <w:t>&lt;&gt;</w:t>
+            </w:r>
+          </w:p>
+        </w:tc>
+        <w:tc>
+          <w:tcPr>
+            <w:tcW w:w="0" w:type="auto"/>
+            <w:vAlign w:val="center"/>
+            <w:hideMark/>
+          </w:tcPr>
+          <w:p>
+            <w:r>
+              <w:t>Not equal to</w:t>
+            </w:r>
+          </w:p>
+        </w:tc>
+      </w:tr>
+      <w:tr>
+        <w:trPr>
+          <w:tblCellSpacing w:w="15" w:type="dxa"/>
+        </w:trPr>
+        <w:tc>
+          <w:tcPr>
+            <w:tcW w:w="0" w:type="auto"/>
+            <w:vAlign w:val="center"/>
+            <w:hideMark/>
+          </w:tcPr>
+          <w:p>
+            <w:pPr>
+              <w:rPr>
+                <w:b/>
+                <w:bCs/>
+              </w:rPr>
+            </w:pPr>
+            <w:r>
+              <w:rPr>
+                <w:b/>
+                <w:bCs/>
+              </w:rPr>
+              <w:t>!=</w:t>
+            </w:r>
+          </w:p>
+        </w:tc>
+        <w:tc>
+          <w:tcPr>
+            <w:tcW w:w="0" w:type="auto"/>
+            <w:vAlign w:val="center"/>
+            <w:hideMark/>
+          </w:tcPr>
+          <w:p>
+            <w:r>
+              <w:t>Not equal to</w:t>
+            </w:r>
+          </w:p>
+        </w:tc>
+      </w:tr>
+      <w:tr>
+        <w:trPr>
+          <w:tblCellSpacing w:w="15" w:type="dxa"/>
+        </w:trPr>
+        <w:tc>
+          <w:tcPr>
+            <w:tcW w:w="0" w:type="auto"/>
+            <w:vAlign w:val="center"/>
+            <w:hideMark/>
+          </w:tcPr>
+          <w:p>
+            <w:pPr>
+              <w:rPr>
+                <w:b/>
+                <w:bCs/>
+              </w:rPr>
+            </w:pPr>
+            <w:r>
+              <w:rPr>
+                <w:b/>
+                <w:bCs/>
+              </w:rPr>
+              <w:t>LIKE</w:t>
+            </w:r>
+          </w:p>
+        </w:tc>
+        <w:tc>
+          <w:tcPr>
+            <w:tcW w:w="0" w:type="auto"/>
+            <w:vAlign w:val="center"/>
+            <w:hideMark/>
+          </w:tcPr>
+          <w:p>
+            <w:r>
+              <w:t>Check if a value matches a pattern (case sensitive)</w:t>
+            </w:r>
+          </w:p>
+        </w:tc>
+      </w:tr>
+      <w:tr>
+        <w:trPr>
+          <w:tblCellSpacing w:w="15" w:type="dxa"/>
+        </w:trPr>
+        <w:tc>
+          <w:tcPr>
+            <w:tcW w:w="0" w:type="auto"/>
+            <w:vAlign w:val="center"/>
+            <w:hideMark/>
+          </w:tcPr>
+          <w:p>
+            <w:pPr>
+              <w:rPr>
+                <w:b/>
+                <w:bCs/>
+              </w:rPr>
+            </w:pPr>
+            <w:r>
+              <w:rPr>
+                <w:b/>
+                <w:bCs/>
+              </w:rPr>
+              <w:t>ILIKE</w:t>
+            </w:r>
+          </w:p>
+        </w:tc>
+        <w:tc>
+          <w:tcPr>
+            <w:tcW w:w="0" w:type="auto"/>
+            <w:vAlign w:val="center"/>
+            <w:hideMark/>
+          </w:tcPr>
+          <w:p>
+            <w:r>
+              <w:t>Check if a value matches a pattern (case insensitive)</w:t>
+            </w:r>
+          </w:p>
+        </w:tc>
+      </w:tr>
+      <w:tr>
+        <w:trPr>
+          <w:tblCellSpacing w:w="15" w:type="dxa"/>
+        </w:trPr>
+        <w:tc>
+          <w:tcPr>
+            <w:tcW w:w="0" w:type="auto"/>
+            <w:vAlign w:val="center"/>
+            <w:hideMark/>
+          </w:tcPr>
+          <w:p>
+            <w:pPr>
+              <w:rPr>
+                <w:b/>
+                <w:bCs/>
+              </w:rPr>
+            </w:pPr>
+            <w:r>
+              <w:rPr>
+                <w:b/>
+                <w:bCs/>
+              </w:rPr>
+              <w:t>AND</w:t>
+            </w:r>
+          </w:p>
+        </w:tc>
+        <w:tc>
+          <w:tcPr>
+            <w:tcW w:w="0" w:type="auto"/>
+            <w:vAlign w:val="center"/>
+            <w:hideMark/>
+          </w:tcPr>
+          <w:p>
+            <w:r>
+              <w:t>Logical AND</w:t>
+            </w:r>
+          </w:p>
+        </w:tc>
+      </w:tr>
+      <w:tr>
+        <w:trPr>
+          <w:tblCellSpacing w:w="15" w:type="dxa"/>
+        </w:trPr>
+        <w:tc>
+          <w:tcPr>
+            <w:tcW w:w="0" w:type="auto"/>
+            <w:vAlign w:val="center"/>
+            <w:hideMark/>
+          </w:tcPr>
+          <w:p>
+            <w:pPr>
+              <w:rPr>
+                <w:b/>
+                <w:bCs/>
+              </w:rPr>
+            </w:pPr>
+            <w:r>
+              <w:rPr>
+                <w:b/>
+                <w:bCs/>
+              </w:rPr>
+              <w:t>OR</w:t>
+            </w:r>
+          </w:p>
+        </w:tc>
+        <w:tc>
+          <w:tcPr>
+            <w:tcW w:w="0" w:type="auto"/>
+            <w:vAlign w:val="center"/>
+            <w:hideMark/>
+          </w:tcPr>
+          <w:p>
+            <w:r>
+              <w:t>Logical OR</w:t>
+            </w:r>
+          </w:p>
+        </w:tc>
+      </w:tr>
+      <w:tr>
+        <w:trPr>
+          <w:tblCellSpacing w:w="15" w:type="dxa"/>
+        </w:trPr>
+        <w:tc>
+          <w:tcPr>
+            <w:tcW w:w="0" w:type="auto"/>
+            <w:vAlign w:val="center"/>
+            <w:hideMark/>
+          </w:tcPr>
+          <w:p>
+            <w:pPr>
+              <w:rPr>
+                <w:b/>
+                <w:bCs/>
+              </w:rPr>
+            </w:pPr>
+            <w:r>
+              <w:rPr>
+                <w:b/>
+                <w:bCs/>
+              </w:rPr>
+              <w:t>IN</w:t>
+            </w:r>
+          </w:p>
+        </w:tc>
+        <w:tc>
+          <w:tcPr>
+            <w:tcW w:w="0" w:type="auto"/>
+            <w:vAlign w:val="center"/>
+            <w:hideMark/>
+          </w:tcPr>
+          <w:p>
+            <w:r>
+              <w:t>Check if a value is between a range of values</w:t>
+            </w:r>
+          </w:p>
+        </w:tc>
+      </w:tr>
+      <w:tr>
+        <w:trPr>
+          <w:tblCellSpacing w:w="15" w:type="dxa"/>
+        </w:trPr>
+        <w:tc>
+          <w:tcPr>
+            <w:tcW w:w="0" w:type="auto"/>
+            <w:vAlign w:val="center"/>
+            <w:hideMark/>
+          </w:tcPr>
+          <w:p>
+            <w:pPr>
+              <w:rPr>
+                <w:b/>
+                <w:bCs/>
+              </w:rPr>
+            </w:pPr>
+            <w:r>
+              <w:rPr>
+                <w:b/>
+                <w:bCs/>
+              </w:rPr>
+              <w:t>BETWEEN</w:t>
+            </w:r>
+          </w:p>
+        </w:tc>
+        <w:tc>
+          <w:tcPr>
+            <w:tcW w:w="0" w:type="auto"/>
+            <w:vAlign w:val="center"/>
+            <w:hideMark/>
+          </w:tcPr>
+          <w:p>
+            <w:r>
+              <w:t>Check if a value is between a range of values</w:t>
+            </w:r>
+          </w:p>
+        </w:tc>
+      </w:tr>
+      <w:tr>
+        <w:trPr>
+          <w:tblCellSpacing w:w="15" w:type="dxa"/>
+        </w:trPr>
+        <w:tc>
+          <w:tcPr>
+            <w:tcW w:w="0" w:type="auto"/>
+            <w:vAlign w:val="center"/>
+            <w:hideMark/>
+          </w:tcPr>
+          <w:p>
+            <w:pPr>
+              <w:rPr>
+                <w:b/>
+                <w:bCs/>
+              </w:rPr>
+            </w:pPr>
+            <w:r>
+              <w:rPr>
+                <w:b/>
+                <w:bCs/>
+              </w:rPr>
+              <w:t>IS NULL</w:t>
+            </w:r>
+          </w:p>
+        </w:tc>
+        <w:tc>
+          <w:tcPr>
+            <w:tcW w:w="0" w:type="auto"/>
+            <w:vAlign w:val="center"/>
+            <w:hideMark/>
+          </w:tcPr>
+          <w:p>
+            <w:r>
+              <w:t>Check if a value is NULL</w:t>
+            </w:r>
+          </w:p>
+        </w:tc>
+      </w:tr>
+      <w:tr>
+        <w:trPr>
+          <w:tblCellSpacing w:w="15" w:type="dxa"/>
+        </w:trPr>
+        <w:tc>
+          <w:tcPr>
+            <w:tcW w:w="0" w:type="auto"/>
+            <w:vAlign w:val="center"/>
+            <w:hideMark/>
+          </w:tcPr>
+          <w:p>
+            <w:pPr>
+              <w:rPr>
+                <w:b/>
+                <w:bCs/>
+              </w:rPr>
+            </w:pPr>
+            <w:r>
+              <w:rPr>
+                <w:b/>
+                <w:bCs/>
+              </w:rPr>
+              <w:t>NOT</w:t>
+            </w:r>
+          </w:p>
+        </w:tc>
+        <w:tc>
+          <w:tcPr>
+            <w:tcW w:w="0" w:type="auto"/>
+            <w:vAlign w:val="center"/>
+            <w:hideMark/>
+          </w:tcPr>
+          <w:p>
+            <w:r>
+              <w:t>Makes a negative result e.g. NOT LIKE, NOT IN, NOT BETWEEN</w:t>
+            </w:r>
+          </w:p>
+        </w:tc>
+      </w:tr>
+    </w:tbl>
+    <w:p>
+      <w:pPr>
+        <w:pStyle w:val="Heading2"/>
+      </w:pPr>
+      <w:r>
+        <w:t>Equal To</w:t>
+      </w:r>
+    </w:p>
+    <w:p>
+      <w:pPr>
+        <w:rPr>
+          <w:rFonts w:cstheme="minorHAnsi"/>
+        </w:rPr>
+      </w:pPr>
+      <w:r>
+        <w:rPr>
+          <w:rFonts w:cstheme="minorHAnsi"/>
+        </w:rPr>
+        <w:t>The = operator is used when you want to return all records where a column is equal to a specified value:</w:t>
+      </w:r>
+    </w:p>
+    <w:p>
+      <w:r>
+        <w:t>Return all records where the brand is 'Volvo':</w:t>
+      </w:r>
+    </w:p>
+    <w:p>
+      <w:pPr>
+        <w:rPr>
+          <w:rFonts w:ascii="Courier New" w:hAnsi="Courier New" w:cs="Courier New"/>
+        </w:rPr>
+      </w:pPr>
+      <w:r>
+        <w:rPr>
+          <w:rFonts w:ascii="Courier New" w:hAnsi="Courier New" w:cs="Courier New"/>
+        </w:rPr>
+        <w:t>SELECT * FROM cars</w:t>
+      </w:r>
+      <w:r>
+        <w:rPr>
+          <w:rFonts w:ascii="Courier New" w:hAnsi="Courier New" w:cs="Courier New"/>
+        </w:rPr>
+        <w:br/>
+        <w:t>WHERE brand = 'Volvo';</w:t>
+      </w:r>
+    </w:p>
+    <w:p>
+      <w:pPr>
+        <w:rPr>
+          <w:rFonts w:ascii="Courier New" w:hAnsi="Courier New" w:cs="Courier New"/>
+        </w:rPr>
+      </w:pPr>
+      <w:r>
+        <w:rPr>
+          <w:noProof/>
+        </w:rPr>
+        <w:drawing>
+          <wp:inline distT="0" distB="0" distL="0" distR="0" wp14:anchorId="355BCEB9" wp14:editId="2CA2783C">
+            <wp:extent cx="5943600" cy="706120"/>
+            <wp:effectExtent l="0" t="0" r="0" b="0"/>
+            <wp:docPr id="53" name="Picture 53"/>
+            <wp:cNvGraphicFramePr>
+              <a:graphicFrameLocks xmlns:a="http://schemas.openxmlformats.org/drawingml/2006/main" noChangeAspect="1"/>
+            </wp:cNvGraphicFramePr>
+            <a:graphic xmlns:a="http://schemas.openxmlformats.org/drawingml/2006/main">
+              <a:graphicData uri="http://schemas.openxmlformats.org/drawingml/2006/picture">
+                <pic:pic xmlns:pic="http://schemas.openxmlformats.org/drawingml/2006/picture">
+                  <pic:nvPicPr>
+                    <pic:cNvPr id="1" name=""/>
+                    <pic:cNvPicPr/>
+                  </pic:nvPicPr>
+                  <pic:blipFill>
+                    <a:blip r:embed="rId60"/>
+                    <a:stretch>
+                      <a:fillRect/>
+                    </a:stretch>
+                  </pic:blipFill>
+                  <pic:spPr>
+                    <a:xfrm>
+                      <a:off x="0" y="0"/>
+                      <a:ext cx="5943600" cy="706120"/>
+                    </a:xfrm>
+                    <a:prstGeom prst="rect">
+                      <a:avLst/>
+                    </a:prstGeom>
+                  </pic:spPr>
+                </pic:pic>
+              </a:graphicData>
+            </a:graphic>
+          </wp:inline>
+        </w:drawing>
+      </w:r>
+    </w:p>
+    <w:p>
+      <w:pPr>
+        <w:pStyle w:val="Heading2"/>
+      </w:pPr>
+      <w:r>
+        <w:lastRenderedPageBreak/>
+        <w:t>Less Than</w:t>
+      </w:r>
+    </w:p>
+    <w:p>
+      <w:r>
+        <w:t xml:space="preserve">The </w:t>
+      </w:r>
+      <w:r>
+        <w:rPr>
+          <w:rStyle w:val="HTMLCode"/>
+          <w:rFonts w:eastAsiaTheme="majorEastAsia"/>
+        </w:rPr>
+        <w:t>&lt;</w:t>
+      </w:r>
+      <w:r>
+        <w:t xml:space="preserve"> operator is used when you want to return all records where a column is less than a specified value.</w:t>
+      </w:r>
+    </w:p>
+    <w:p>
+      <w:r>
+        <w:t>Return all records where the year is less than 1975:</w:t>
+      </w:r>
+    </w:p>
+    <w:p>
+      <w:pPr>
+        <w:rPr>
+          <w:rFonts w:ascii="Courier New" w:hAnsi="Courier New" w:cs="Courier New"/>
+        </w:rPr>
+      </w:pPr>
+      <w:r>
+        <w:rPr>
+          <w:rFonts w:ascii="Courier New" w:hAnsi="Courier New" w:cs="Courier New"/>
+        </w:rPr>
+        <w:t>SELECT * FROM cars</w:t>
+      </w:r>
+      <w:r>
+        <w:rPr>
+          <w:rFonts w:ascii="Courier New" w:hAnsi="Courier New" w:cs="Courier New"/>
+        </w:rPr>
+        <w:br/>
+        <w:t xml:space="preserve">WHERE </w:t>
+      </w:r>
+      <w:r>
+        <w:rPr>
+          <w:rFonts w:ascii="Courier New" w:hAnsi="Courier New" w:cs="Courier New"/>
+        </w:rPr>
+        <w:t>year</w:t>
+      </w:r>
+      <w:r>
+        <w:rPr>
+          <w:rFonts w:ascii="Courier New" w:hAnsi="Courier New" w:cs="Courier New"/>
+        </w:rPr>
+        <w:t xml:space="preserve"> &lt; 1975;</w:t>
+      </w:r>
+    </w:p>
+    <w:p>
+      <w:pPr>
+        <w:rPr>
+          <w:rFonts w:ascii="Courier New" w:hAnsi="Courier New" w:cs="Courier New"/>
+        </w:rPr>
+      </w:pPr>
+      <w:r>
+        <w:rPr>
+          <w:noProof/>
+        </w:rPr>
+        <w:drawing>
+          <wp:inline distT="0" distB="0" distL="0" distR="0" wp14:anchorId="32A99B13" wp14:editId="0D975788">
+            <wp:extent cx="5943600" cy="675005"/>
+            <wp:effectExtent l="0" t="0" r="0" b="0"/>
+            <wp:docPr id="56" name="Picture 56"/>
+            <wp:cNvGraphicFramePr>
+              <a:graphicFrameLocks xmlns:a="http://schemas.openxmlformats.org/drawingml/2006/main" noChangeAspect="1"/>
+            </wp:cNvGraphicFramePr>
+            <a:graphic xmlns:a="http://schemas.openxmlformats.org/drawingml/2006/main">
+              <a:graphicData uri="http://schemas.openxmlformats.org/drawingml/2006/picture">
+                <pic:pic xmlns:pic="http://schemas.openxmlformats.org/drawingml/2006/picture">
+                  <pic:nvPicPr>
+                    <pic:cNvPr id="1" name=""/>
+                    <pic:cNvPicPr/>
+                  </pic:nvPicPr>
+                  <pic:blipFill>
+                    <a:blip r:embed="rId61"/>
+                    <a:stretch>
+                      <a:fillRect/>
+                    </a:stretch>
+                  </pic:blipFill>
+                  <pic:spPr>
+                    <a:xfrm>
+                      <a:off x="0" y="0"/>
+                      <a:ext cx="5943600" cy="675005"/>
+                    </a:xfrm>
+                    <a:prstGeom prst="rect">
+                      <a:avLst/>
+                    </a:prstGeom>
+                  </pic:spPr>
+                </pic:pic>
+              </a:graphicData>
+            </a:graphic>
+          </wp:inline>
+        </w:drawing>
+      </w:r>
+    </w:p>
+    <w:p>
+      <w:pPr>
+        <w:pStyle w:val="Heading2"/>
+      </w:pPr>
+      <w:r>
+        <w:t>Greater Than</w:t>
+      </w:r>
+    </w:p>
+    <w:p>
+      <w:r>
+        <w:t xml:space="preserve">The </w:t>
+      </w:r>
+      <w:r>
+        <w:rPr>
+          <w:rStyle w:val="HTMLCode"/>
+          <w:rFonts w:eastAsiaTheme="majorEastAsia"/>
+        </w:rPr>
+        <w:t>&gt;</w:t>
+      </w:r>
+      <w:r>
+        <w:t xml:space="preserve"> operator is used when you want to re</w:t>
+      </w:r>
+      <w:r>
+        <w:t>turn all records where a column</w:t>
+      </w:r>
+      <w:r>
+        <w:t xml:space="preserve"> is greater than a specified value.</w:t>
+      </w:r>
+    </w:p>
+    <w:p>
+      <w:r>
+        <w:t>Return all records where the year is greater than 1975:</w:t>
+      </w:r>
+    </w:p>
+    <w:p>
+      <w:pPr>
+        <w:rPr>
+          <w:rFonts w:ascii="Courier New" w:hAnsi="Courier New" w:cs="Courier New"/>
+        </w:rPr>
+      </w:pPr>
+      <w:r>
+        <w:rPr>
+          <w:rFonts w:ascii="Courier New" w:hAnsi="Courier New" w:cs="Courier New"/>
+        </w:rPr>
+        <w:t>SELECT * FROM cars</w:t>
+      </w:r>
+      <w:r>
+        <w:rPr>
+          <w:rFonts w:ascii="Courier New" w:hAnsi="Courier New" w:cs="Courier New"/>
+        </w:rPr>
+        <w:br/>
+        <w:t>WHERE year</w:t>
+      </w:r>
+      <w:r>
+        <w:rPr>
+          <w:rFonts w:ascii="Courier New" w:hAnsi="Courier New" w:cs="Courier New"/>
+        </w:rPr>
+        <w:t xml:space="preserve"> &gt; 1975;</w:t>
+      </w:r>
+    </w:p>
+    <w:p>
+      <w:pPr>
+        <w:rPr>
+          <w:rFonts w:ascii="Courier New" w:hAnsi="Courier New" w:cs="Courier New"/>
+        </w:rPr>
+      </w:pPr>
+      <w:r>
+        <w:rPr>
+          <w:noProof/>
+        </w:rPr>
+        <w:drawing>
+          <wp:inline distT="0" distB="0" distL="0" distR="0" wp14:anchorId="22E07D69" wp14:editId="5D210BF5">
+            <wp:extent cx="5943600" cy="684530"/>
+            <wp:effectExtent l="0" t="0" r="0" b="1270"/>
+            <wp:docPr id="57" name="Picture 57"/>
+            <wp:cNvGraphicFramePr>
+              <a:graphicFrameLocks xmlns:a="http://schemas.openxmlformats.org/drawingml/2006/main" noChangeAspect="1"/>
+            </wp:cNvGraphicFramePr>
+            <a:graphic xmlns:a="http://schemas.openxmlformats.org/drawingml/2006/main">
+              <a:graphicData uri="http://schemas.openxmlformats.org/drawingml/2006/picture">
+                <pic:pic xmlns:pic="http://schemas.openxmlformats.org/drawingml/2006/picture">
+                  <pic:nvPicPr>
+                    <pic:cNvPr id="1" name=""/>
+                    <pic:cNvPicPr/>
+                  </pic:nvPicPr>
+                  <pic:blipFill>
+                    <a:blip r:embed="rId62"/>
+                    <a:stretch>
+                      <a:fillRect/>
+                    </a:stretch>
+                  </pic:blipFill>
+                  <pic:spPr>
+                    <a:xfrm>
+                      <a:off x="0" y="0"/>
+                      <a:ext cx="5943600" cy="684530"/>
+                    </a:xfrm>
+                    <a:prstGeom prst="rect">
+                      <a:avLst/>
+                    </a:prstGeom>
+                  </pic:spPr>
+                </pic:pic>
+              </a:graphicData>
+            </a:graphic>
+          </wp:inline>
+        </w:drawing>
+      </w:r>
+    </w:p>
+    <w:p>
+      <w:pPr>
+        <w:rPr>
+          <w:rFonts w:ascii="Courier New" w:hAnsi="Courier New" w:cs="Courier New"/>
+        </w:rPr>
+      </w:pPr>
+    </w:p>
+    <w:p>
+      <w:pPr>
+        <w:pStyle w:val="Heading2"/>
+      </w:pPr>
+      <w:r>
+        <w:t>Less Than or Equal To</w:t>
+      </w:r>
+    </w:p>
+    <w:p>
+      <w:r>
+        <w:t xml:space="preserve">The </w:t>
+      </w:r>
+      <w:r>
+        <w:rPr>
+          <w:rStyle w:val="HTMLCode"/>
+          <w:rFonts w:eastAsiaTheme="majorEastAsia"/>
+        </w:rPr>
+        <w:t>&lt;=</w:t>
+      </w:r>
+      <w:r>
+        <w:t xml:space="preserve"> operator is used when you want to return all records where a column is less than, or equal to, a specified value.</w:t>
+      </w:r>
+    </w:p>
+    <w:p>
+      <w:r>
+        <w:t>Return all records where the year is less than or equal to 1975:</w:t>
+      </w:r>
+    </w:p>
+    <w:p>
+      <w:pPr>
+        <w:rPr>
+          <w:rFonts w:ascii="Courier New" w:hAnsi="Courier New" w:cs="Courier New"/>
+        </w:rPr>
+      </w:pPr>
+      <w:r>
+        <w:rPr>
+          <w:rFonts w:ascii="Courier New" w:hAnsi="Courier New" w:cs="Courier New"/>
+        </w:rPr>
+        <w:t>SELECT * FROM cars</w:t>
+      </w:r>
+      <w:r>
+        <w:rPr>
+          <w:rFonts w:ascii="Courier New" w:hAnsi="Courier New" w:cs="Courier New"/>
+        </w:rPr>
+        <w:br/>
+        <w:t>WHERE year</w:t>
+      </w:r>
+      <w:r>
+        <w:rPr>
+          <w:rFonts w:ascii="Courier New" w:hAnsi="Courier New" w:cs="Courier New"/>
+        </w:rPr>
+        <w:t xml:space="preserve"> &lt;= 1975;</w:t>
+      </w:r>
+    </w:p>
+    <w:p>
+      <w:pPr>
+        <w:rPr>
+          <w:rFonts w:ascii="Courier New" w:hAnsi="Courier New" w:cs="Courier New"/>
+        </w:rPr>
+      </w:pPr>
+      <w:r>
+        <w:rPr>
+          <w:noProof/>
+        </w:rPr>
+        <w:drawing>
+          <wp:inline distT="0" distB="0" distL="0" distR="0" wp14:anchorId="44D32604" wp14:editId="09E4EFE1">
+            <wp:extent cx="5943600" cy="895350"/>
+            <wp:effectExtent l="0" t="0" r="0" b="0"/>
+            <wp:docPr id="58" name="Picture 58"/>
+            <wp:cNvGraphicFramePr>
+              <a:graphicFrameLocks xmlns:a="http://schemas.openxmlformats.org/drawingml/2006/main" noChangeAspect="1"/>
+            </wp:cNvGraphicFramePr>
+            <a:graphic xmlns:a="http://schemas.openxmlformats.org/drawingml/2006/main">
+              <a:graphicData uri="http://schemas.openxmlformats.org/drawingml/2006/picture">
+                <pic:pic xmlns:pic="http://schemas.openxmlformats.org/drawingml/2006/picture">
+                  <pic:nvPicPr>
+                    <pic:cNvPr id="1" name=""/>
+                    <pic:cNvPicPr/>
+                  </pic:nvPicPr>
+                  <pic:blipFill>
+                    <a:blip r:embed="rId63"/>
+                    <a:stretch>
+                      <a:fillRect/>
+                    </a:stretch>
+                  </pic:blipFill>
+                  <pic:spPr>
+                    <a:xfrm>
+                      <a:off x="0" y="0"/>
+                      <a:ext cx="5943600" cy="895350"/>
+                    </a:xfrm>
+                    <a:prstGeom prst="rect">
+                      <a:avLst/>
+                    </a:prstGeom>
+                  </pic:spPr>
+                </pic:pic>
+              </a:graphicData>
+            </a:graphic>
+          </wp:inline>
+        </w:drawing>
+      </w:r>
+    </w:p>
+    <w:p>
+      <w:pPr>
+        <w:rPr>
+          <w:rFonts w:ascii="Courier New" w:hAnsi="Courier New" w:cs="Courier New"/>
+        </w:rPr>
+      </w:pPr>
+    </w:p>
+    <w:p>
+      <w:pPr>
+        <w:pStyle w:val="Heading2"/>
+      </w:pPr>
+      <w:r>
+        <w:t>Greater Than or Equal to</w:t>
+      </w:r>
+    </w:p>
+    <w:p>
+      <w:r>
+        <w:t xml:space="preserve">The </w:t>
+      </w:r>
+      <w:r>
+        <w:rPr>
+          <w:rStyle w:val="HTMLCode"/>
+          <w:rFonts w:eastAsiaTheme="majorEastAsia"/>
+        </w:rPr>
+        <w:t>&gt;=</w:t>
+      </w:r>
+      <w:r>
+        <w:t xml:space="preserve"> operator is used when you want to return all records where </w:t>
+      </w:r>
+      <w:proofErr w:type="gramStart"/>
+      <w:r>
+        <w:t>a columns</w:t>
+      </w:r>
+      <w:proofErr w:type="gramEnd"/>
+      <w:r>
+        <w:t xml:space="preserve"> is greater than, or equal to, a specified value.</w:t>
+      </w:r>
+    </w:p>
+    <w:p>
+      <w:r>
+        <w:lastRenderedPageBreak/>
+        <w:t xml:space="preserve">Return all records where the </w:t>
+      </w:r>
+      <w:r>
+        <w:rPr>
+          <w:rFonts w:ascii="Courier New" w:hAnsi="Courier New" w:cs="Courier New"/>
+        </w:rPr>
+        <w:t>year</w:t>
+      </w:r>
+      <w:r>
+        <w:t xml:space="preserve"> is greater than or equal 1975:</w:t>
+      </w:r>
+    </w:p>
+    <w:p>
+      <w:pPr>
+        <w:rPr>
+          <w:rFonts w:ascii="Courier New" w:hAnsi="Courier New" w:cs="Courier New"/>
+        </w:rPr>
+      </w:pPr>
+      <w:r>
+        <w:rPr>
+          <w:rFonts w:ascii="Courier New" w:hAnsi="Courier New" w:cs="Courier New"/>
+        </w:rPr>
+        <w:t>SELECT * FROM cars</w:t>
+      </w:r>
+      <w:r>
+        <w:rPr>
+          <w:rFonts w:ascii="Courier New" w:hAnsi="Courier New" w:cs="Courier New"/>
+        </w:rPr>
+        <w:br/>
+        <w:t>WHERE year</w:t>
+      </w:r>
+      <w:r>
+        <w:rPr>
+          <w:rFonts w:ascii="Courier New" w:hAnsi="Courier New" w:cs="Courier New"/>
+        </w:rPr>
+        <w:t xml:space="preserve"> &gt;</w:t>
+      </w:r>
+      <w:r>
+        <w:rPr>
+          <w:rFonts w:ascii="Courier New" w:hAnsi="Courier New" w:cs="Courier New"/>
+        </w:rPr>
+        <w:t>= 1975;</w:t>
+      </w:r>
+    </w:p>
+    <w:p>
+      <w:pPr>
+        <w:rPr>
+          <w:rFonts w:ascii="Courier New" w:hAnsi="Courier New" w:cs="Courier New"/>
+        </w:rPr>
+      </w:pPr>
+      <w:r>
+        <w:rPr>
+          <w:noProof/>
+        </w:rPr>
+        <w:drawing>
+          <wp:inline distT="0" distB="0" distL="0" distR="0" wp14:anchorId="41CD1FF0" wp14:editId="65198235">
+            <wp:extent cx="5943600" cy="774065"/>
+            <wp:effectExtent l="0" t="0" r="0" b="6985"/>
+            <wp:docPr id="59" name="Picture 59"/>
+            <wp:cNvGraphicFramePr>
+              <a:graphicFrameLocks xmlns:a="http://schemas.openxmlformats.org/drawingml/2006/main" noChangeAspect="1"/>
+            </wp:cNvGraphicFramePr>
+            <a:graphic xmlns:a="http://schemas.openxmlformats.org/drawingml/2006/main">
+              <a:graphicData uri="http://schemas.openxmlformats.org/drawingml/2006/picture">
+                <pic:pic xmlns:pic="http://schemas.openxmlformats.org/drawingml/2006/picture">
+                  <pic:nvPicPr>
+                    <pic:cNvPr id="1" name=""/>
+                    <pic:cNvPicPr/>
+                  </pic:nvPicPr>
+                  <pic:blipFill>
+                    <a:blip r:embed="rId64"/>
+                    <a:stretch>
+                      <a:fillRect/>
+                    </a:stretch>
+                  </pic:blipFill>
+                  <pic:spPr>
+                    <a:xfrm>
+                      <a:off x="0" y="0"/>
+                      <a:ext cx="5943600" cy="774065"/>
+                    </a:xfrm>
+                    <a:prstGeom prst="rect">
+                      <a:avLst/>
+                    </a:prstGeom>
+                  </pic:spPr>
+                </pic:pic>
+              </a:graphicData>
+            </a:graphic>
+          </wp:inline>
+        </w:drawing>
+      </w:r>
+    </w:p>
+    <w:p>
+      <w:pPr>
+        <w:pStyle w:val="Heading2"/>
+      </w:pPr>
+      <w:r>
+        <w:t>Not Equal To</w:t>
+      </w:r>
+    </w:p>
+    <w:p>
+      <w:r>
+        <w:t xml:space="preserve">The </w:t>
+      </w:r>
+      <w:r>
+        <w:rPr>
+          <w:rStyle w:val="HTMLCode"/>
+          <w:rFonts w:eastAsiaTheme="majorEastAsia"/>
+        </w:rPr>
+        <w:t>&lt;&gt;</w:t>
+      </w:r>
+      <w:r>
+        <w:t xml:space="preserve"> operator is used when you want to return all records where a column is NOT equal to a specified value:</w:t>
+      </w:r>
+    </w:p>
+    <w:p>
+      <w:r>
+        <w:t xml:space="preserve">Return all records where the brand is </w:t>
+      </w:r>
+      <w:r>
+        <w:rPr>
+          <w:rFonts w:ascii="Courier New" w:hAnsi="Courier New" w:cs="Courier New"/>
+        </w:rPr>
+        <w:t>NOT</w:t>
+      </w:r>
+      <w:r>
+        <w:t xml:space="preserve"> 'Volvo':</w:t>
+      </w:r>
+    </w:p>
+    <w:p>
+      <w:pPr>
+        <w:rPr>
+          <w:rFonts w:ascii="Courier New" w:hAnsi="Courier New" w:cs="Courier New"/>
+        </w:rPr>
+      </w:pPr>
+      <w:r>
+        <w:rPr>
+          <w:rFonts w:ascii="Courier New" w:hAnsi="Courier New" w:cs="Courier New"/>
+        </w:rPr>
+        <w:t>SELECT * FROM cars</w:t>
+      </w:r>
+      <w:r>
+        <w:rPr>
+          <w:rFonts w:ascii="Courier New" w:hAnsi="Courier New" w:cs="Courier New"/>
+        </w:rPr>
+        <w:br/>
+        <w:t>WHERE brand &lt;&gt; 'Volvo';</w:t>
+      </w:r>
+    </w:p>
+    <w:p>
+      <w:pPr>
+        <w:rPr>
+          <w:rFonts w:ascii="Courier New" w:hAnsi="Courier New" w:cs="Courier New"/>
+        </w:rPr>
+      </w:pPr>
+      <w:r>
+        <w:rPr>
+          <w:noProof/>
+        </w:rPr>
+        <w:drawing>
+          <wp:inline distT="0" distB="0" distL="0" distR="0" wp14:anchorId="33F33849" wp14:editId="3404436F">
+            <wp:extent cx="5943600" cy="864235"/>
+            <wp:effectExtent l="0" t="0" r="0" b="0"/>
+            <wp:docPr id="60" name="Picture 60"/>
+            <wp:cNvGraphicFramePr>
+              <a:graphicFrameLocks xmlns:a="http://schemas.openxmlformats.org/drawingml/2006/main" noChangeAspect="1"/>
+            </wp:cNvGraphicFramePr>
+            <a:graphic xmlns:a="http://schemas.openxmlformats.org/drawingml/2006/main">
+              <a:graphicData uri="http://schemas.openxmlformats.org/drawingml/2006/picture">
+                <pic:pic xmlns:pic="http://schemas.openxmlformats.org/drawingml/2006/picture">
+                  <pic:nvPicPr>
+                    <pic:cNvPr id="1" name=""/>
+                    <pic:cNvPicPr/>
+                  </pic:nvPicPr>
+                  <pic:blipFill>
+                    <a:blip r:embed="rId65"/>
+                    <a:stretch>
+                      <a:fillRect/>
+                    </a:stretch>
+                  </pic:blipFill>
+                  <pic:spPr>
+                    <a:xfrm>
+                      <a:off x="0" y="0"/>
+                      <a:ext cx="5943600" cy="864235"/>
+                    </a:xfrm>
+                    <a:prstGeom prst="rect">
+                      <a:avLst/>
+                    </a:prstGeom>
+                  </pic:spPr>
+                </pic:pic>
+              </a:graphicData>
+            </a:graphic>
+          </wp:inline>
+        </w:drawing>
+      </w:r>
+    </w:p>
+    <w:p>
+      <w:pPr>
+        <w:rPr>
+          <w:rFonts w:ascii="Courier New" w:hAnsi="Courier New" w:cs="Courier New"/>
+        </w:rPr>
+      </w:pPr>
+    </w:p>
+    <w:p>
+      <w:r>
+        <w:t>Or you can follow this statement. It returns the same output, but its syntax is slightly different.</w:t>
+      </w:r>
+    </w:p>
+    <w:p>
+      <w:pPr>
+        <w:rPr>
+          <w:rFonts w:ascii="Courier New" w:hAnsi="Courier New" w:cs="Courier New"/>
+        </w:rPr>
+      </w:pPr>
+      <w:r>
+        <w:rPr>
+          <w:rFonts w:ascii="Courier New" w:hAnsi="Courier New" w:cs="Courier New"/>
+        </w:rPr>
+        <w:t>S</w:t>
+      </w:r>
+      <w:r>
+        <w:rPr>
+          <w:rFonts w:ascii="Courier New" w:hAnsi="Courier New" w:cs="Courier New"/>
+        </w:rPr>
+        <w:t>ELECT * FROM cars</w:t>
+      </w:r>
+      <w:r>
+        <w:rPr>
+          <w:rFonts w:ascii="Courier New" w:hAnsi="Courier New" w:cs="Courier New"/>
+        </w:rPr>
+        <w:br/>
+        <w:t>WHERE brand !=</w:t>
+      </w:r>
+      <w:r>
+        <w:rPr>
+          <w:rFonts w:ascii="Courier New" w:hAnsi="Courier New" w:cs="Courier New"/>
+        </w:rPr>
+        <w:t xml:space="preserve"> 'Volvo';</w:t>
+      </w:r>
+    </w:p>
+    <w:p>
+      <w:pPr>
+        <w:rPr>
+          <w:rFonts w:ascii="Courier New" w:hAnsi="Courier New" w:cs="Courier New"/>
+        </w:rPr>
+      </w:pPr>
+      <w:r>
+        <w:rPr>
+          <w:noProof/>
+        </w:rPr>
+        <w:drawing>
+          <wp:inline distT="0" distB="0" distL="0" distR="0" wp14:anchorId="194B3C55" wp14:editId="5B1E4E18">
+            <wp:extent cx="5943600" cy="817880"/>
+            <wp:effectExtent l="0" t="0" r="0" b="1270"/>
+            <wp:docPr id="61" name="Picture 61"/>
+            <wp:cNvGraphicFramePr>
+              <a:graphicFrameLocks xmlns:a="http://schemas.openxmlformats.org/drawingml/2006/main" noChangeAspect="1"/>
+            </wp:cNvGraphicFramePr>
+            <a:graphic xmlns:a="http://schemas.openxmlformats.org/drawingml/2006/main">
+              <a:graphicData uri="http://schemas.openxmlformats.org/drawingml/2006/picture">
+                <pic:pic xmlns:pic="http://schemas.openxmlformats.org/drawingml/2006/picture">
+                  <pic:nvPicPr>
+                    <pic:cNvPr id="1" name=""/>
+                    <pic:cNvPicPr/>
+                  </pic:nvPicPr>
+                  <pic:blipFill>
+                    <a:blip r:embed="rId66"/>
+                    <a:stretch>
+                      <a:fillRect/>
+                    </a:stretch>
+                  </pic:blipFill>
+                  <pic:spPr>
+                    <a:xfrm>
+                      <a:off x="0" y="0"/>
+                      <a:ext cx="5943600" cy="817880"/>
+                    </a:xfrm>
+                    <a:prstGeom prst="rect">
+                      <a:avLst/>
+                    </a:prstGeom>
+                  </pic:spPr>
+                </pic:pic>
+              </a:graphicData>
+            </a:graphic>
+          </wp:inline>
+        </w:drawing>
+      </w:r>
+    </w:p>
+    <w:p>
+      <w:pPr>
+        <w:rPr>
+          <w:rFonts w:ascii="Courier New" w:hAnsi="Courier New" w:cs="Courier New"/>
+        </w:rPr>
+      </w:pPr>
+    </w:p>
+    <w:p>
+      <w:pPr>
+        <w:pStyle w:val="Heading2"/>
+      </w:pPr>
+      <w:r>
+        <w:t>LIKE</w:t>
+      </w:r>
+    </w:p>
+    <w:p>
+      <w:r>
+        <w:t xml:space="preserve">The </w:t>
+      </w:r>
+      <w:r>
+        <w:rPr>
+          <w:rStyle w:val="HTMLCode"/>
+          <w:rFonts w:eastAsiaTheme="majorEastAsia"/>
+        </w:rPr>
+        <w:t>LIKE</w:t>
+      </w:r>
+      <w:r>
+        <w:t xml:space="preserve"> operator is used when you want to return all records where a column is equal to a specified pattern</w:t>
+      </w:r>
+      <w:r>
+        <w:t>.</w:t>
+      </w:r>
+    </w:p>
+    <w:p>
+      <w:r>
+        <w:t>The pattern can be an absolute value like 'Volvo', or with a wildcard that has a special meaning.</w:t>
+      </w:r>
+    </w:p>
+    <w:p>
+      <w:r>
+        <w:t>There are two wildcards often used in conjunction with the LIKE operator:</w:t>
+      </w:r>
+    </w:p>
+    <w:p>
+      <w:pPr>
+        <w:numPr>
+          <w:ilvl w:val="0"/>
+          <w:numId w:val="3"/>
+        </w:numPr>
+        <w:spacing w:before="100" w:beforeAutospacing="1" w:after="100" w:afterAutospacing="1" w:line="240" w:lineRule="auto"/>
+        <w:rPr>
+          <w:rFonts w:ascii="Times New Roman" w:eastAsia="Times New Roman" w:hAnsi="Times New Roman" w:cs="Times New Roman"/>
+          <w:sz w:val="24"/>
+          <w:szCs w:val="24"/>
+        </w:rPr>
+      </w:pPr>
+      <w:r>
+        <w:rPr>
+          <w:rFonts w:ascii="Times New Roman" w:eastAsia="Times New Roman" w:hAnsi="Times New Roman" w:cs="Times New Roman"/>
+          <w:sz w:val="24"/>
+          <w:szCs w:val="24"/>
+        </w:rPr>
+        <w:t xml:space="preserve">The percent sign </w:t>
+      </w:r>
+      <w:r>
+        <w:rPr>
+          <w:rFonts w:ascii="Courier New" w:eastAsia="Times New Roman" w:hAnsi="Courier New" w:cs="Courier New"/>
+          <w:sz w:val="20"/>
+          <w:szCs w:val="20"/>
+        </w:rPr>
+        <w:t>%</w:t>
+      </w:r>
+      <w:r>
+        <w:rPr>
+          <w:rFonts w:ascii="Times New Roman" w:eastAsia="Times New Roman" w:hAnsi="Times New Roman" w:cs="Times New Roman"/>
+          <w:sz w:val="24"/>
+          <w:szCs w:val="24"/>
+        </w:rPr>
+        <w:t>, represents zero, one, or multiple characters.</w:t>
+      </w:r>
+    </w:p>
+    <w:p>
+      <w:pPr>
+        <w:numPr>
+          <w:ilvl w:val="0"/>
+          <w:numId w:val="3"/>
+        </w:numPr>
+        <w:spacing w:before="100" w:beforeAutospacing="1" w:after="100" w:afterAutospacing="1" w:line="240" w:lineRule="auto"/>
+        <w:rPr>
+          <w:rFonts w:ascii="Times New Roman" w:eastAsia="Times New Roman" w:hAnsi="Times New Roman" w:cs="Times New Roman"/>
+          <w:sz w:val="24"/>
+          <w:szCs w:val="24"/>
+        </w:rPr>
+      </w:pPr>
+      <w:r>
+        <w:rPr>
+          <w:rFonts w:ascii="Times New Roman" w:eastAsia="Times New Roman" w:hAnsi="Times New Roman" w:cs="Times New Roman"/>
+          <w:sz w:val="24"/>
+          <w:szCs w:val="24"/>
+        </w:rPr>
+        <w:t xml:space="preserve">The underscore </w:t>
+      </w:r>
+      <w:proofErr w:type="gramStart"/>
+      <w:r>
+        <w:rPr>
+          <w:rFonts w:ascii="Times New Roman" w:eastAsia="Times New Roman" w:hAnsi="Times New Roman" w:cs="Times New Roman"/>
+          <w:sz w:val="24"/>
+          <w:szCs w:val="24"/>
+        </w:rPr>
+        <w:t>sign</w:t>
+      </w:r>
+      <w:proofErr w:type="gramEnd"/>
+      <w:r>
+        <w:rPr>
+          <w:rFonts w:ascii="Times New Roman" w:eastAsia="Times New Roman" w:hAnsi="Times New Roman" w:cs="Times New Roman"/>
+          <w:sz w:val="24"/>
+          <w:szCs w:val="24"/>
+        </w:rPr>
+        <w:t xml:space="preserve"> </w:t>
+      </w:r>
+      <w:r>
+        <w:rPr>
+          <w:rFonts w:ascii="Courier New" w:eastAsia="Times New Roman" w:hAnsi="Courier New" w:cs="Courier New"/>
+          <w:sz w:val="20"/>
+          <w:szCs w:val="20"/>
+        </w:rPr>
+        <w:t>_</w:t>
+      </w:r>
+      <w:r>
+        <w:rPr>
+          <w:rFonts w:ascii="Times New Roman" w:eastAsia="Times New Roman" w:hAnsi="Times New Roman" w:cs="Times New Roman"/>
+          <w:sz w:val="24"/>
+          <w:szCs w:val="24"/>
+        </w:rPr>
+        <w:t>, represents one single character.</w:t>
+      </w:r>
+    </w:p>
+    <w:p>
+      <w:pPr>
+        <w:spacing w:before="100" w:beforeAutospacing="1" w:after="100" w:afterAutospacing="1" w:line="240" w:lineRule="auto"/>
+      </w:pPr>
+      <w:r>
+        <w:lastRenderedPageBreak/>
+        <w:t>Return all records where the model STARTS with a capital 'M':</w:t>
+      </w:r>
+    </w:p>
+    <w:p>
+      <w:pPr>
+        <w:spacing w:before="100" w:beforeAutospacing="1" w:after="100" w:afterAutospacing="1" w:line="240" w:lineRule="auto"/>
+        <w:rPr>
+          <w:rFonts w:ascii="Courier New" w:hAnsi="Courier New" w:cs="Courier New"/>
+        </w:rPr>
+      </w:pPr>
+      <w:r>
+        <w:rPr>
+          <w:rFonts w:ascii="Courier New" w:hAnsi="Courier New" w:cs="Courier New"/>
+        </w:rPr>
+        <w:t>SELECT * FROM cars</w:t>
+      </w:r>
+      <w:r>
+        <w:rPr>
+          <w:rFonts w:ascii="Courier New" w:hAnsi="Courier New" w:cs="Courier New"/>
+        </w:rPr>
+        <w:br/>
+        <w:t>WHERE model LIKE 'M%';</w:t>
+      </w:r>
+    </w:p>
+    <w:p>
+      <w:pPr>
+        <w:spacing w:before="100" w:beforeAutospacing="1" w:after="100" w:afterAutospacing="1" w:line="240" w:lineRule="auto"/>
+        <w:rPr>
+          <w:rFonts w:ascii="Courier New" w:eastAsia="Times New Roman" w:hAnsi="Courier New" w:cs="Courier New"/>
+          <w:sz w:val="24"/>
+          <w:szCs w:val="24"/>
+        </w:rPr>
+      </w:pPr>
+      <w:r>
+        <w:rPr>
+          <w:noProof/>
+        </w:rPr>
+        <w:drawing>
+          <wp:inline distT="0" distB="0" distL="0" distR="0" wp14:anchorId="15A90E2A" wp14:editId="3233201D">
+            <wp:extent cx="5943600" cy="817880"/>
+            <wp:effectExtent l="0" t="0" r="0" b="1270"/>
+            <wp:docPr id="62" name="Picture 62"/>
+            <wp:cNvGraphicFramePr>
+              <a:graphicFrameLocks xmlns:a="http://schemas.openxmlformats.org/drawingml/2006/main" noChangeAspect="1"/>
+            </wp:cNvGraphicFramePr>
+            <a:graphic xmlns:a="http://schemas.openxmlformats.org/drawingml/2006/main">
+              <a:graphicData uri="http://schemas.openxmlformats.org/drawingml/2006/picture">
+                <pic:pic xmlns:pic="http://schemas.openxmlformats.org/drawingml/2006/picture">
+                  <pic:nvPicPr>
+                    <pic:cNvPr id="1" name=""/>
+                    <pic:cNvPicPr/>
+                  </pic:nvPicPr>
+                  <pic:blipFill>
+                    <a:blip r:embed="rId67"/>
+                    <a:stretch>
+                      <a:fillRect/>
+                    </a:stretch>
+                  </pic:blipFill>
+                  <pic:spPr>
+                    <a:xfrm>
+                      <a:off x="0" y="0"/>
+                      <a:ext cx="5943600" cy="817880"/>
+                    </a:xfrm>
+                    <a:prstGeom prst="rect">
+                      <a:avLst/>
+                    </a:prstGeom>
+                  </pic:spPr>
+                </pic:pic>
+              </a:graphicData>
+            </a:graphic>
+          </wp:inline>
+        </w:drawing>
+      </w:r>
+    </w:p>
+    <w:p>
+      <w:pPr>
+        <w:spacing w:before="100" w:beforeAutospacing="1" w:after="100" w:afterAutospacing="1" w:line="240" w:lineRule="auto"/>
+        <w:rPr>
+          <w:rFonts w:eastAsia="Times New Roman" w:cstheme="minorHAnsi"/>
+          <w:sz w:val="24"/>
+          <w:szCs w:val="24"/>
+        </w:rPr>
+      </w:pPr>
+      <w:r>
+        <w:rPr>
+          <w:rFonts w:eastAsia="Times New Roman" w:cstheme="minorHAnsi"/>
+          <w:b/>
+          <w:sz w:val="24"/>
+          <w:szCs w:val="24"/>
+        </w:rPr>
+        <w:t>Note:</w:t>
+      </w:r>
+      <w:r>
+        <w:rPr>
+          <w:rFonts w:eastAsia="Times New Roman" w:cstheme="minorHAnsi"/>
+          <w:b/>
+          <w:sz w:val="24"/>
+          <w:szCs w:val="24"/>
+        </w:rPr>
+        <w:t xml:space="preserve"> </w:t>
+      </w:r>
+      <w:r>
+        <w:t xml:space="preserve">The </w:t>
+      </w:r>
+      <w:r>
+        <w:rPr>
+          <w:rStyle w:val="HTMLCode"/>
+          <w:rFonts w:eastAsiaTheme="majorEastAsia"/>
+        </w:rPr>
+        <w:t>LIKE</w:t>
+      </w:r>
+      <w:r>
+        <w:t xml:space="preserve"> operator is case sensitive.</w:t>
+      </w:r>
+    </w:p>
+    <w:p>
+      <w:pPr>
+        <w:pStyle w:val="Heading2"/>
+      </w:pPr>
+      <w:r>
+        <w:t>ILIKE</w:t>
+      </w:r>
+    </w:p>
+    <w:p>
+      <w:r>
+        <w:t xml:space="preserve">Same as the </w:t>
+      </w:r>
+      <w:r>
+        <w:rPr>
+          <w:rStyle w:val="HTMLCode"/>
+          <w:rFonts w:eastAsiaTheme="majorEastAsia"/>
+        </w:rPr>
+        <w:t>LIKE</w:t>
+      </w:r>
+      <w:r>
+        <w:t xml:space="preserve"> operator, but </w:t>
+      </w:r>
+      <w:r>
+        <w:rPr>
+          <w:rStyle w:val="HTMLCode"/>
+          <w:rFonts w:eastAsiaTheme="majorEastAsia"/>
+        </w:rPr>
+        <w:t>ILIKE</w:t>
+      </w:r>
+      <w:r>
+        <w:t xml:space="preserve"> is case insensitive.</w:t>
+      </w:r>
+    </w:p>
+    <w:p>
+      <w:r>
+        <w:t>Return all records where the model start</w:t>
+      </w:r>
+      <w:r>
+        <w:t>s</w:t>
+      </w:r>
+      <w:r>
+        <w:t xml:space="preserve"> with a 'm':</w:t>
+      </w:r>
+    </w:p>
+    <w:p>
+      <w:pPr>
+        <w:rPr>
+          <w:rFonts w:ascii="Courier New" w:hAnsi="Courier New" w:cs="Courier New"/>
+        </w:rPr>
+      </w:pPr>
+      <w:r>
+        <w:rPr>
+          <w:rFonts w:ascii="Courier New" w:hAnsi="Courier New" w:cs="Courier New"/>
+        </w:rPr>
+        <w:t>SELECT * FROM cars</w:t>
+      </w:r>
+      <w:r>
+        <w:rPr>
+          <w:rFonts w:ascii="Courier New" w:hAnsi="Courier New" w:cs="Courier New"/>
+        </w:rPr>
+        <w:br/>
+        <w:t>WHERE model ILIKE 'm%';</w:t>
+      </w:r>
+    </w:p>
+    <w:p>
+      <w:r>
+        <w:rPr>
+          <w:noProof/>
+        </w:rPr>
+        <w:drawing>
+          <wp:inline distT="0" distB="0" distL="0" distR="0" wp14:anchorId="476ECDBE" wp14:editId="686E9315">
+            <wp:extent cx="5943600" cy="771525"/>
+            <wp:effectExtent l="0" t="0" r="0" b="9525"/>
+            <wp:docPr id="63" name="Picture 63"/>
+            <wp:cNvGraphicFramePr>
+              <a:graphicFrameLocks xmlns:a="http://schemas.openxmlformats.org/drawingml/2006/main" noChangeAspect="1"/>
+            </wp:cNvGraphicFramePr>
+            <a:graphic xmlns:a="http://schemas.openxmlformats.org/drawingml/2006/main">
+              <a:graphicData uri="http://schemas.openxmlformats.org/drawingml/2006/picture">
+                <pic:pic xmlns:pic="http://schemas.openxmlformats.org/drawingml/2006/picture">
+                  <pic:nvPicPr>
+                    <pic:cNvPr id="1" name=""/>
+                    <pic:cNvPicPr/>
+                  </pic:nvPicPr>
+                  <pic:blipFill>
+                    <a:blip r:embed="rId68"/>
+                    <a:stretch>
+                      <a:fillRect/>
+                    </a:stretch>
+                  </pic:blipFill>
+                  <pic:spPr>
+                    <a:xfrm>
+                      <a:off x="0" y="0"/>
+                      <a:ext cx="5943600" cy="771525"/>
+                    </a:xfrm>
+                    <a:prstGeom prst="rect">
+                      <a:avLst/>
+                    </a:prstGeom>
+                  </pic:spPr>
+                </pic:pic>
+              </a:graphicData>
+            </a:graphic>
+          </wp:inline>
+        </w:drawing>
+      </w:r>
+    </w:p>
+    <w:p/>
+    <w:p>
+      <w:pPr>
+        <w:pStyle w:val="Heading2"/>
+      </w:pPr>
+      <w:r>
+        <w:t>AND</w:t>
+      </w:r>
+    </w:p>
+    <w:p>
+      <w:r>
+        <w:t xml:space="preserve">The logical </w:t>
+      </w:r>
+      <w:r>
+        <w:rPr>
+          <w:rStyle w:val="HTMLCode"/>
+          <w:rFonts w:eastAsiaTheme="majorEastAsia"/>
+        </w:rPr>
+        <w:t>AND</w:t>
+      </w:r>
+      <w:r>
+        <w:t xml:space="preserve"> operator is used when you want to check more </w:t>
+      </w:r>
+      <w:proofErr w:type="spellStart"/>
+      <w:r>
+        <w:t>that</w:t>
+      </w:r>
+      <w:proofErr w:type="spellEnd"/>
+      <w:r>
+        <w:t xml:space="preserve"> one condition:</w:t>
+      </w:r>
+    </w:p>
+    <w:p>
+      <w:r>
+        <w:t>Return all records where the brand is 'Volvo' and the year is 1968:</w:t>
+      </w:r>
+    </w:p>
+    <w:p>
+      <w:pPr>
+        <w:rPr>
+          <w:rFonts w:ascii="Courier New" w:hAnsi="Courier New" w:cs="Courier New"/>
+        </w:rPr>
+      </w:pPr>
+      <w:r>
+        <w:rPr>
+          <w:rFonts w:ascii="Courier New" w:hAnsi="Courier New" w:cs="Courier New"/>
+        </w:rPr>
+        <w:t>SELECT * FROM cars</w:t>
+      </w:r>
+      <w:r>
+        <w:rPr>
+          <w:rFonts w:ascii="Courier New" w:hAnsi="Courier New" w:cs="Courier New"/>
+        </w:rPr>
+        <w:br/>
+        <w:t>WHERE brand = 'Volvo' AND year = 1968;</w:t>
+      </w:r>
+    </w:p>
+    <w:p>
+      <w:r>
+        <w:rPr>
+          <w:noProof/>
+        </w:rPr>
+        <w:drawing>
+          <wp:inline distT="0" distB="0" distL="0" distR="0" wp14:anchorId="53CBFF93" wp14:editId="3140BFF4">
+            <wp:extent cx="5943600" cy="727710"/>
+            <wp:effectExtent l="0" t="0" r="0" b="0"/>
+            <wp:docPr id="64" name="Picture 64"/>
+            <wp:cNvGraphicFramePr>
+              <a:graphicFrameLocks xmlns:a="http://schemas.openxmlformats.org/drawingml/2006/main" noChangeAspect="1"/>
+            </wp:cNvGraphicFramePr>
+            <a:graphic xmlns:a="http://schemas.openxmlformats.org/drawingml/2006/main">
+              <a:graphicData uri="http://schemas.openxmlformats.org/drawingml/2006/picture">
+                <pic:pic xmlns:pic="http://schemas.openxmlformats.org/drawingml/2006/picture">
+                  <pic:nvPicPr>
+                    <pic:cNvPr id="1" name=""/>
+                    <pic:cNvPicPr/>
+                  </pic:nvPicPr>
+                  <pic:blipFill>
+                    <a:blip r:embed="rId69"/>
+                    <a:stretch>
+                      <a:fillRect/>
+                    </a:stretch>
+                  </pic:blipFill>
+                  <pic:spPr>
+                    <a:xfrm>
+                      <a:off x="0" y="0"/>
+                      <a:ext cx="5943600" cy="727710"/>
+                    </a:xfrm>
+                    <a:prstGeom prst="rect">
+                      <a:avLst/>
+                    </a:prstGeom>
+                  </pic:spPr>
+                </pic:pic>
+              </a:graphicData>
+            </a:graphic>
+          </wp:inline>
+        </w:drawing>
+      </w:r>
+    </w:p>
+    <w:p/>
+    <w:p>
+      <w:pPr>
+        <w:pStyle w:val="Heading2"/>
+      </w:pPr>
+      <w:r>
+        <w:t>OR</w:t>
+      </w:r>
+    </w:p>
+    <w:p>
+      <w:r>
+        <w:t xml:space="preserve">The logical </w:t>
+      </w:r>
+      <w:r>
+        <w:rPr>
+          <w:rStyle w:val="HTMLCode"/>
+          <w:rFonts w:eastAsiaTheme="majorEastAsia"/>
+        </w:rPr>
+        <w:t>OR</w:t>
+      </w:r>
+      <w:r>
+        <w:t xml:space="preserve"> operator is used when you can accept that only one of many conditions is true:</w:t>
+      </w:r>
+    </w:p>
+    <w:p>
+      <w:r>
+        <w:t>Return all records where the brand is 'Volvo' OR the year is 1975:</w:t>
+      </w:r>
+    </w:p>
+    <w:p>
+      <w:pPr>
+        <w:rPr>
+          <w:rFonts w:ascii="Courier New" w:hAnsi="Courier New" w:cs="Courier New"/>
+        </w:rPr>
+      </w:pPr>
+      <w:r>
+        <w:rPr>
+          <w:rFonts w:ascii="Courier New" w:hAnsi="Courier New" w:cs="Courier New"/>
+        </w:rPr>
+        <w:t>SELECT * FROM cars</w:t>
+      </w:r>
+      <w:r>
+        <w:rPr>
+          <w:rFonts w:ascii="Courier New" w:hAnsi="Courier New" w:cs="Courier New"/>
+        </w:rPr>
+        <w:br/>
+        <w:t>WHERE brand = 'Volvo' OR year = 1975;</w:t>
+      </w:r>
+    </w:p>
+    <w:p>
+      <w:pPr>
+        <w:rPr>
+          <w:rFonts w:ascii="Courier New" w:hAnsi="Courier New" w:cs="Courier New"/>
+        </w:rPr>
+      </w:pPr>
+      <w:r>
+        <w:rPr>
+          <w:noProof/>
+        </w:rPr>
+        <w:lastRenderedPageBreak/>
+        <w:drawing>
+          <wp:inline distT="0" distB="0" distL="0" distR="0" wp14:anchorId="5718CB6E" wp14:editId="7EBE23AC">
+            <wp:extent cx="5943600" cy="802005"/>
+            <wp:effectExtent l="0" t="0" r="0" b="0"/>
+            <wp:docPr id="65" name="Picture 65"/>
+            <wp:cNvGraphicFramePr>
+              <a:graphicFrameLocks xmlns:a="http://schemas.openxmlformats.org/drawingml/2006/main" noChangeAspect="1"/>
+            </wp:cNvGraphicFramePr>
+            <a:graphic xmlns:a="http://schemas.openxmlformats.org/drawingml/2006/main">
+              <a:graphicData uri="http://schemas.openxmlformats.org/drawingml/2006/picture">
+                <pic:pic xmlns:pic="http://schemas.openxmlformats.org/drawingml/2006/picture">
+                  <pic:nvPicPr>
+                    <pic:cNvPr id="1" name=""/>
+                    <pic:cNvPicPr/>
+                  </pic:nvPicPr>
+                  <pic:blipFill>
+                    <a:blip r:embed="rId70"/>
+                    <a:stretch>
+                      <a:fillRect/>
+                    </a:stretch>
+                  </pic:blipFill>
+                  <pic:spPr>
+                    <a:xfrm>
+                      <a:off x="0" y="0"/>
+                      <a:ext cx="5943600" cy="802005"/>
+                    </a:xfrm>
+                    <a:prstGeom prst="rect">
+                      <a:avLst/>
+                    </a:prstGeom>
+                  </pic:spPr>
+                </pic:pic>
+              </a:graphicData>
+            </a:graphic>
+          </wp:inline>
+        </w:drawing>
+      </w:r>
+    </w:p>
+    <w:p>
+      <w:pPr>
+        <w:rPr>
+          <w:rFonts w:ascii="Courier New" w:hAnsi="Courier New" w:cs="Courier New"/>
+        </w:rPr>
+      </w:pPr>
+    </w:p>
+    <w:p>
+      <w:pPr>
+        <w:pStyle w:val="Heading2"/>
+      </w:pPr>
+      <w:r>
+        <w:t>IN</w:t>
+      </w:r>
+    </w:p>
+    <w:p>
+      <w:r>
+        <w:t>Return all records where the brand is present in this list: ('Volvo', 'Mercedes', 'Ford'):</w:t>
+      </w:r>
+    </w:p>
+    <w:p>
+      <w:pPr>
+        <w:rPr>
+          <w:rFonts w:ascii="Courier New" w:hAnsi="Courier New" w:cs="Courier New"/>
+        </w:rPr>
+      </w:pPr>
+      <w:r>
+        <w:rPr>
+          <w:rFonts w:ascii="Courier New" w:hAnsi="Courier New" w:cs="Courier New"/>
+        </w:rPr>
+        <w:t>SELECT * FROM cars</w:t>
+      </w:r>
+      <w:r>
+        <w:rPr>
+          <w:rFonts w:ascii="Courier New" w:hAnsi="Courier New" w:cs="Courier New"/>
+        </w:rPr>
+        <w:br/>
+        <w:t>WHERE brand IN ('Volvo', 'Mercedes', 'Ford');</w:t>
+      </w:r>
+    </w:p>
+    <w:p>
+      <w:pPr>
+        <w:rPr>
+          <w:rFonts w:ascii="Courier New" w:hAnsi="Courier New" w:cs="Courier New"/>
+        </w:rPr>
+      </w:pPr>
+      <w:r>
+        <w:rPr>
+          <w:noProof/>
+        </w:rPr>
+        <w:drawing>
+          <wp:inline distT="0" distB="0" distL="0" distR="0" wp14:anchorId="049392D9" wp14:editId="5ACF11CC">
+            <wp:extent cx="5943600" cy="831850"/>
+            <wp:effectExtent l="0" t="0" r="0" b="6350"/>
+            <wp:docPr id="66" name="Picture 66"/>
+            <wp:cNvGraphicFramePr>
+              <a:graphicFrameLocks xmlns:a="http://schemas.openxmlformats.org/drawingml/2006/main" noChangeAspect="1"/>
+            </wp:cNvGraphicFramePr>
+            <a:graphic xmlns:a="http://schemas.openxmlformats.org/drawingml/2006/main">
+              <a:graphicData uri="http://schemas.openxmlformats.org/drawingml/2006/picture">
+                <pic:pic xmlns:pic="http://schemas.openxmlformats.org/drawingml/2006/picture">
+                  <pic:nvPicPr>
+                    <pic:cNvPr id="1" name=""/>
+                    <pic:cNvPicPr/>
+                  </pic:nvPicPr>
+                  <pic:blipFill>
+                    <a:blip r:embed="rId71"/>
+                    <a:stretch>
+                      <a:fillRect/>
+                    </a:stretch>
+                  </pic:blipFill>
+                  <pic:spPr>
+                    <a:xfrm>
+                      <a:off x="0" y="0"/>
+                      <a:ext cx="5943600" cy="831850"/>
+                    </a:xfrm>
+                    <a:prstGeom prst="rect">
+                      <a:avLst/>
+                    </a:prstGeom>
+                  </pic:spPr>
+                </pic:pic>
+              </a:graphicData>
+            </a:graphic>
+          </wp:inline>
+        </w:drawing>
+      </w:r>
+    </w:p>
+    <w:p>
+      <w:pPr>
+        <w:rPr>
+          <w:rFonts w:ascii="Courier New" w:hAnsi="Courier New" w:cs="Courier New"/>
+        </w:rPr>
+      </w:pPr>
+    </w:p>
+    <w:p>
+      <w:pPr>
+        <w:pStyle w:val="Heading2"/>
+      </w:pPr>
+      <w:r>
+        <w:t>BETWEEN</w:t>
+      </w:r>
+    </w:p>
+    <w:p>
+      <w:r>
+        <w:t xml:space="preserve">The </w:t>
+      </w:r>
+      <w:r>
+        <w:rPr>
+          <w:rStyle w:val="HTMLCode"/>
+          <w:rFonts w:eastAsiaTheme="majorEastAsia"/>
+        </w:rPr>
+        <w:t>BETWEEN</w:t>
+      </w:r>
+      <w:r>
+        <w:t xml:space="preserve"> operator is used to check if a column's value is between a specified range of values:</w:t>
+      </w:r>
+    </w:p>
+    <w:p>
+      <w:r>
+        <w:t>Return all records where the</w:t>
+      </w:r>
+      <w:r>
+        <w:rPr>
+          <w:rFonts w:ascii="Courier New" w:hAnsi="Courier New" w:cs="Courier New"/>
+        </w:rPr>
+        <w:t xml:space="preserve"> year</w:t>
+      </w:r>
+      <w:r>
+        <w:t xml:space="preserve"> is between 1970 and 1980:</w:t>
+      </w:r>
+    </w:p>
+    <w:p>
+      <w:pPr>
+        <w:rPr>
+          <w:rFonts w:ascii="Courier New" w:hAnsi="Courier New" w:cs="Courier New"/>
+        </w:rPr>
+      </w:pPr>
+      <w:r>
+        <w:rPr>
+          <w:rFonts w:ascii="Courier New" w:hAnsi="Courier New" w:cs="Courier New"/>
+        </w:rPr>
+        <w:t>SELECT * FROM cars</w:t>
+      </w:r>
+      <w:r>
+        <w:rPr>
+          <w:rFonts w:ascii="Courier New" w:hAnsi="Courier New" w:cs="Courier New"/>
+        </w:rPr>
+        <w:br/>
+        <w:t>WHERE year BETWEEN 1970 AND 1980;</w:t>
+      </w:r>
+    </w:p>
+    <w:p>
+      <w:pPr>
+        <w:rPr>
+          <w:rFonts w:ascii="Courier New" w:hAnsi="Courier New" w:cs="Courier New"/>
+        </w:rPr>
+      </w:pPr>
+      <w:r>
+        <w:rPr>
+          <w:noProof/>
+        </w:rPr>
+        <w:drawing>
+          <wp:inline distT="0" distB="0" distL="0" distR="0" wp14:anchorId="1CF53E12" wp14:editId="419C4B4E">
+            <wp:extent cx="5943600" cy="800100"/>
+            <wp:effectExtent l="0" t="0" r="0" b="0"/>
+            <wp:docPr id="67" name="Picture 67"/>
+            <wp:cNvGraphicFramePr>
+              <a:graphicFrameLocks xmlns:a="http://schemas.openxmlformats.org/drawingml/2006/main" noChangeAspect="1"/>
+            </wp:cNvGraphicFramePr>
+            <a:graphic xmlns:a="http://schemas.openxmlformats.org/drawingml/2006/main">
+              <a:graphicData uri="http://schemas.openxmlformats.org/drawingml/2006/picture">
+                <pic:pic xmlns:pic="http://schemas.openxmlformats.org/drawingml/2006/picture">
+                  <pic:nvPicPr>
+                    <pic:cNvPr id="1" name=""/>
+                    <pic:cNvPicPr/>
+                  </pic:nvPicPr>
+                  <pic:blipFill>
+                    <a:blip r:embed="rId72"/>
+                    <a:stretch>
+                      <a:fillRect/>
+                    </a:stretch>
+                  </pic:blipFill>
+                  <pic:spPr>
+                    <a:xfrm>
+                      <a:off x="0" y="0"/>
+                      <a:ext cx="5943600" cy="800100"/>
+                    </a:xfrm>
+                    <a:prstGeom prst="rect">
+                      <a:avLst/>
+                    </a:prstGeom>
+                  </pic:spPr>
+                </pic:pic>
+              </a:graphicData>
+            </a:graphic>
+          </wp:inline>
+        </w:drawing>
+      </w:r>
+    </w:p>
+    <w:p>
+      <w:r>
+        <w:t xml:space="preserve">The </w:t>
+      </w:r>
+      <w:r>
+        <w:rPr>
+          <w:rStyle w:val="HTMLCode"/>
+          <w:rFonts w:eastAsiaTheme="majorEastAsia"/>
+        </w:rPr>
+        <w:t>BETWEEN</w:t>
+      </w:r>
+      <w:r>
+        <w:t xml:space="preserve"> operator includes the </w:t>
+      </w:r>
+      <w:r>
+        <w:rPr>
+          <w:rStyle w:val="Emphasis"/>
+          <w:rFonts w:ascii="Courier New" w:hAnsi="Courier New" w:cs="Courier New"/>
+          <w:sz w:val="20"/>
+          <w:szCs w:val="20"/>
+        </w:rPr>
+        <w:t>from</w:t>
+      </w:r>
+      <w:r>
+        <w:t xml:space="preserve"> and </w:t>
+      </w:r>
+      <w:r>
+        <w:rPr>
+          <w:rStyle w:val="Emphasis"/>
+          <w:rFonts w:ascii="Courier New" w:hAnsi="Courier New" w:cs="Courier New"/>
+          <w:sz w:val="20"/>
+          <w:szCs w:val="20"/>
+        </w:rPr>
+        <w:t>to</w:t>
+      </w:r>
+      <w:r>
+        <w:t xml:space="preserve"> values, meaning that in the above example, the result would include cars made in 1970 and 1980 as well.</w:t>
+      </w:r>
+    </w:p>
+    <w:p/>
+    <w:p>
+      <w:pPr>
+        <w:pStyle w:val="Heading2"/>
+      </w:pPr>
+      <w:r>
+        <w:t>IS NULL</w:t>
+      </w:r>
+    </w:p>
+    <w:p>
+      <w:r>
+        <w:t xml:space="preserve">The </w:t>
+      </w:r>
+      <w:r>
+        <w:rPr>
+          <w:rStyle w:val="HTMLCode"/>
+          <w:rFonts w:eastAsiaTheme="majorEastAsia"/>
+        </w:rPr>
+        <w:t>IS NULL</w:t>
+      </w:r>
+      <w:r>
+        <w:t xml:space="preserve"> operator is used to check if a column's value is NULL:</w:t>
+      </w:r>
+      <w:r>
+        <w:t xml:space="preserve"> </w:t>
+      </w:r>
+    </w:p>
+    <w:p>
+      <w:r>
+        <w:t>Return all records where the model is NULL:</w:t>
+      </w:r>
+    </w:p>
+    <w:p>
+      <w:pPr>
+        <w:rPr>
+          <w:rFonts w:ascii="Courier New" w:hAnsi="Courier New" w:cs="Courier New"/>
+        </w:rPr>
+      </w:pPr>
+      <w:r>
+        <w:rPr>
+          <w:rFonts w:ascii="Courier New" w:hAnsi="Courier New" w:cs="Courier New"/>
+        </w:rPr>
+        <w:t>SELECT * FROM cars</w:t>
+      </w:r>
+      <w:r>
+        <w:rPr>
+          <w:rFonts w:ascii="Courier New" w:hAnsi="Courier New" w:cs="Courier New"/>
+        </w:rPr>
+        <w:br/>
+        <w:t>WHERE model IS NULL;</w:t>
+      </w:r>
+    </w:p>
+    <w:p>
+      <w:pPr>
+        <w:rPr>
+          <w:rFonts w:ascii="Courier New" w:hAnsi="Courier New" w:cs="Courier New"/>
+        </w:rPr>
+      </w:pPr>
+      <w:r>
+        <w:rPr>
+          <w:noProof/>
+        </w:rPr>
+        <w:drawing>
+          <wp:inline distT="0" distB="0" distL="0" distR="0" wp14:anchorId="176B2984" wp14:editId="177A1ECD">
+            <wp:extent cx="5943600" cy="586105"/>
+            <wp:effectExtent l="0" t="0" r="0" b="4445"/>
+            <wp:docPr id="68" name="Picture 68"/>
+            <wp:cNvGraphicFramePr>
+              <a:graphicFrameLocks xmlns:a="http://schemas.openxmlformats.org/drawingml/2006/main" noChangeAspect="1"/>
+            </wp:cNvGraphicFramePr>
+            <a:graphic xmlns:a="http://schemas.openxmlformats.org/drawingml/2006/main">
+              <a:graphicData uri="http://schemas.openxmlformats.org/drawingml/2006/picture">
+                <pic:pic xmlns:pic="http://schemas.openxmlformats.org/drawingml/2006/picture">
+                  <pic:nvPicPr>
+                    <pic:cNvPr id="1" name=""/>
+                    <pic:cNvPicPr/>
+                  </pic:nvPicPr>
+                  <pic:blipFill>
+                    <a:blip r:embed="rId73"/>
+                    <a:stretch>
+                      <a:fillRect/>
+                    </a:stretch>
+                  </pic:blipFill>
+                  <pic:spPr>
+                    <a:xfrm>
+                      <a:off x="0" y="0"/>
+                      <a:ext cx="5943600" cy="586105"/>
+                    </a:xfrm>
+                    <a:prstGeom prst="rect">
+                      <a:avLst/>
+                    </a:prstGeom>
+                  </pic:spPr>
+                </pic:pic>
+              </a:graphicData>
+            </a:graphic>
+          </wp:inline>
+        </w:drawing>
+      </w:r>
+    </w:p>
+    <w:p>
+      <w:pPr>
+        <w:pStyle w:val="Heading2"/>
+      </w:pPr>
+      <w:r>
+        <w:lastRenderedPageBreak/>
+        <w:t>NOT</w:t>
+      </w:r>
+    </w:p>
+    <w:p>
+      <w:r>
+        <w:t xml:space="preserve">The </w:t>
+      </w:r>
+      <w:r>
+        <w:rPr>
+          <w:rStyle w:val="HTMLCode"/>
+          <w:rFonts w:eastAsiaTheme="majorEastAsia"/>
+        </w:rPr>
+        <w:t>NOT</w:t>
+      </w:r>
+      <w:r>
+        <w:t xml:space="preserve"> operator can be used together with </w:t>
+      </w:r>
+      <w:r>
+        <w:rPr>
+          <w:rStyle w:val="HTMLCode"/>
+          <w:rFonts w:eastAsiaTheme="majorEastAsia"/>
+        </w:rPr>
+        <w:t>LIKE</w:t>
+      </w:r>
+      <w:r>
+        <w:t xml:space="preserve">, </w:t>
+      </w:r>
+      <w:r>
+        <w:rPr>
+          <w:rStyle w:val="HTMLCode"/>
+          <w:rFonts w:eastAsiaTheme="majorEastAsia"/>
+        </w:rPr>
+        <w:t>ILIKE</w:t>
+      </w:r>
+      <w:r>
+        <w:t xml:space="preserve">, </w:t>
+      </w:r>
+      <w:r>
+        <w:rPr>
+          <w:rStyle w:val="HTMLCode"/>
+          <w:rFonts w:eastAsiaTheme="majorEastAsia"/>
+        </w:rPr>
+        <w:t>IN</w:t>
+      </w:r>
+      <w:r>
+        <w:t xml:space="preserve">, </w:t>
+      </w:r>
+      <w:r>
+        <w:rPr>
+          <w:rStyle w:val="HTMLCode"/>
+          <w:rFonts w:eastAsiaTheme="majorEastAsia"/>
+        </w:rPr>
+        <w:t>BETWEEN</w:t>
+      </w:r>
+      <w:r>
+        <w:t xml:space="preserve">, and </w:t>
+      </w:r>
+      <w:r>
+        <w:rPr>
+          <w:rStyle w:val="HTMLCode"/>
+          <w:rFonts w:eastAsiaTheme="majorEastAsia"/>
+        </w:rPr>
+        <w:t>NULL</w:t>
+      </w:r>
+      <w:r>
+        <w:t xml:space="preserve"> operators to reverse the truth of the operator.</w:t>
+      </w:r>
+    </w:p>
+    <w:p>
+      <w:pPr>
+        <w:pStyle w:val="Heading3"/>
+      </w:pPr>
+      <w:r>
+        <w:t>NOT LIKE</w:t>
+      </w:r>
+    </w:p>
+    <w:p>
+      <w:r>
+        <w:t>Return all records where the</w:t>
+      </w:r>
+      <w:r>
+        <w:rPr>
+          <w:rFonts w:ascii="Courier New" w:hAnsi="Courier New" w:cs="Courier New"/>
+        </w:rPr>
+        <w:t xml:space="preserve"> brand</w:t>
+      </w:r>
+      <w:r>
+        <w:t xml:space="preserve"> does </w:t>
+      </w:r>
+      <w:r>
+        <w:rPr>
+          <w:rFonts w:ascii="Courier New" w:hAnsi="Courier New" w:cs="Courier New"/>
+        </w:rPr>
+        <w:t>NOT</w:t>
+      </w:r>
+      <w:r>
+        <w:t xml:space="preserve"> start with a capital 'B' (case sensitive):</w:t>
+      </w:r>
+    </w:p>
+    <w:p>
+      <w:pPr>
+        <w:rPr>
+          <w:rFonts w:ascii="Courier New" w:hAnsi="Courier New" w:cs="Courier New"/>
+        </w:rPr>
+      </w:pPr>
+      <w:r>
+        <w:rPr>
+          <w:rFonts w:ascii="Courier New" w:hAnsi="Courier New" w:cs="Courier New"/>
+        </w:rPr>
+        <w:t>SELECT * FROM cars</w:t>
+      </w:r>
+      <w:r>
+        <w:rPr>
+          <w:rFonts w:ascii="Courier New" w:hAnsi="Courier New" w:cs="Courier New"/>
+        </w:rPr>
+        <w:br/>
+        <w:t>WHERE brand NOT LIKE 'B%';</w:t>
+      </w:r>
+    </w:p>
+    <w:p>
+      <w:pPr>
+        <w:rPr>
+          <w:rFonts w:ascii="Courier New" w:hAnsi="Courier New" w:cs="Courier New"/>
+        </w:rPr>
+      </w:pPr>
+      <w:r>
+        <w:rPr>
+          <w:noProof/>
+        </w:rPr>
+        <w:drawing>
+          <wp:inline distT="0" distB="0" distL="0" distR="0" wp14:anchorId="038C4A60" wp14:editId="67EA31F3">
+            <wp:extent cx="5943600" cy="896620"/>
+            <wp:effectExtent l="0" t="0" r="0" b="0"/>
+            <wp:docPr id="69" name="Picture 69"/>
+            <wp:cNvGraphicFramePr>
+              <a:graphicFrameLocks xmlns:a="http://schemas.openxmlformats.org/drawingml/2006/main" noChangeAspect="1"/>
+            </wp:cNvGraphicFramePr>
+            <a:graphic xmlns:a="http://schemas.openxmlformats.org/drawingml/2006/main">
+              <a:graphicData uri="http://schemas.openxmlformats.org/drawingml/2006/picture">
+                <pic:pic xmlns:pic="http://schemas.openxmlformats.org/drawingml/2006/picture">
+                  <pic:nvPicPr>
+                    <pic:cNvPr id="1" name=""/>
+                    <pic:cNvPicPr/>
+                  </pic:nvPicPr>
+                  <pic:blipFill>
+                    <a:blip r:embed="rId74"/>
+                    <a:stretch>
+                      <a:fillRect/>
+                    </a:stretch>
+                  </pic:blipFill>
+                  <pic:spPr>
+                    <a:xfrm>
+                      <a:off x="0" y="0"/>
+                      <a:ext cx="5943600" cy="896620"/>
+                    </a:xfrm>
+                    <a:prstGeom prst="rect">
+                      <a:avLst/>
+                    </a:prstGeom>
+                  </pic:spPr>
+                </pic:pic>
+              </a:graphicData>
+            </a:graphic>
+          </wp:inline>
+        </w:drawing>
+      </w:r>
+    </w:p>
+    <w:p>
+      <w:pPr>
+        <w:pStyle w:val="Heading3"/>
+      </w:pPr>
+      <w:r>
+        <w:t>NOT ILIKE</w:t>
+      </w:r>
+    </w:p>
+    <w:p>
+      <w:r>
+        <w:t xml:space="preserve">Return all records where the </w:t>
+      </w:r>
+      <w:r>
+        <w:rPr>
+          <w:rFonts w:ascii="Courier New" w:hAnsi="Courier New" w:cs="Courier New"/>
+        </w:rPr>
+        <w:t>brand</w:t>
+      </w:r>
+      <w:r>
+        <w:t xml:space="preserve"> does </w:t>
+      </w:r>
+      <w:r>
+        <w:rPr>
+          <w:rFonts w:ascii="Courier New" w:hAnsi="Courier New" w:cs="Courier New"/>
+        </w:rPr>
+        <w:t>NOT</w:t>
+      </w:r>
+      <w:r>
+        <w:t xml:space="preserve"> start with a 'b' (case insensitive):</w:t>
+      </w:r>
+    </w:p>
+    <w:p>
+      <w:pPr>
+        <w:rPr>
+          <w:rFonts w:ascii="Courier New" w:hAnsi="Courier New" w:cs="Courier New"/>
+        </w:rPr>
+      </w:pPr>
+      <w:r>
+        <w:rPr>
+          <w:rFonts w:ascii="Courier New" w:hAnsi="Courier New" w:cs="Courier New"/>
+        </w:rPr>
+        <w:t>SELECT * FROM cars</w:t>
+      </w:r>
+      <w:r>
+        <w:rPr>
+          <w:rFonts w:ascii="Courier New" w:hAnsi="Courier New" w:cs="Courier New"/>
+        </w:rPr>
+        <w:br/>
+        <w:t>WHERE brand NOT ILIKE 'b%';</w:t>
+      </w:r>
+    </w:p>
+    <w:p>
+      <w:pPr>
+        <w:rPr>
+          <w:rFonts w:ascii="Courier New" w:hAnsi="Courier New" w:cs="Courier New"/>
+        </w:rPr>
+      </w:pPr>
+      <w:r>
+        <w:rPr>
+          <w:noProof/>
+        </w:rPr>
+        <w:drawing>
+          <wp:inline distT="0" distB="0" distL="0" distR="0" wp14:anchorId="53717D3D" wp14:editId="15F541EC">
+            <wp:extent cx="5943600" cy="870585"/>
+            <wp:effectExtent l="0" t="0" r="0" b="5715"/>
+            <wp:docPr id="70" name="Picture 70"/>
+            <wp:cNvGraphicFramePr>
+              <a:graphicFrameLocks xmlns:a="http://schemas.openxmlformats.org/drawingml/2006/main" noChangeAspect="1"/>
+            </wp:cNvGraphicFramePr>
+            <a:graphic xmlns:a="http://schemas.openxmlformats.org/drawingml/2006/main">
+              <a:graphicData uri="http://schemas.openxmlformats.org/drawingml/2006/picture">
+                <pic:pic xmlns:pic="http://schemas.openxmlformats.org/drawingml/2006/picture">
+                  <pic:nvPicPr>
+                    <pic:cNvPr id="1" name=""/>
+                    <pic:cNvPicPr/>
+                  </pic:nvPicPr>
+                  <pic:blipFill>
+                    <a:blip r:embed="rId75"/>
+                    <a:stretch>
+                      <a:fillRect/>
+                    </a:stretch>
+                  </pic:blipFill>
+                  <pic:spPr>
+                    <a:xfrm>
+                      <a:off x="0" y="0"/>
+                      <a:ext cx="5943600" cy="870585"/>
+                    </a:xfrm>
+                    <a:prstGeom prst="rect">
+                      <a:avLst/>
+                    </a:prstGeom>
+                  </pic:spPr>
+                </pic:pic>
+              </a:graphicData>
+            </a:graphic>
+          </wp:inline>
+        </w:drawing>
+      </w:r>
+    </w:p>
+    <w:p>
+      <w:pPr>
+        <w:pStyle w:val="Heading3"/>
+      </w:pPr>
+      <w:r>
+        <w:t>NOT IN</w:t>
+      </w:r>
+    </w:p>
+    <w:p>
+      <w:r>
+        <w:t>Return all records where the brand is NOT present in this list: ('Volvo', 'Mercedes', 'Ford'):</w:t>
+      </w:r>
+    </w:p>
+    <w:p>
+      <w:pPr>
+        <w:rPr>
+          <w:rFonts w:ascii="Courier New" w:hAnsi="Courier New" w:cs="Courier New"/>
+        </w:rPr>
+      </w:pPr>
+      <w:r>
+        <w:rPr>
+          <w:rFonts w:ascii="Courier New" w:hAnsi="Courier New" w:cs="Courier New"/>
+        </w:rPr>
+        <w:t>SELECT * FROM cars</w:t>
+      </w:r>
+      <w:r>
+        <w:rPr>
+          <w:rFonts w:ascii="Courier New" w:hAnsi="Courier New" w:cs="Courier New"/>
+        </w:rPr>
+        <w:br/>
+        <w:t>WHERE brand NOT IN ('Volvo', 'Mercedes', 'Ford');</w:t>
+      </w:r>
+    </w:p>
+    <w:p>
+      <w:pPr>
+        <w:rPr>
+          <w:rFonts w:ascii="Courier New" w:hAnsi="Courier New" w:cs="Courier New"/>
+        </w:rPr>
+      </w:pPr>
+      <w:r>
+        <w:rPr>
+          <w:noProof/>
+        </w:rPr>
+        <w:drawing>
+          <wp:inline distT="0" distB="0" distL="0" distR="0" wp14:anchorId="7F3E11C3" wp14:editId="085FC080">
+            <wp:extent cx="5943600" cy="777240"/>
+            <wp:effectExtent l="0" t="0" r="0" b="3810"/>
+            <wp:docPr id="71" name="Picture 71"/>
+            <wp:cNvGraphicFramePr>
+              <a:graphicFrameLocks xmlns:a="http://schemas.openxmlformats.org/drawingml/2006/main" noChangeAspect="1"/>
+            </wp:cNvGraphicFramePr>
+            <a:graphic xmlns:a="http://schemas.openxmlformats.org/drawingml/2006/main">
+              <a:graphicData uri="http://schemas.openxmlformats.org/drawingml/2006/picture">
+                <pic:pic xmlns:pic="http://schemas.openxmlformats.org/drawingml/2006/picture">
+                  <pic:nvPicPr>
+                    <pic:cNvPr id="1" name=""/>
+                    <pic:cNvPicPr/>
+                  </pic:nvPicPr>
+                  <pic:blipFill>
+                    <a:blip r:embed="rId76"/>
+                    <a:stretch>
+                      <a:fillRect/>
+                    </a:stretch>
+                  </pic:blipFill>
+                  <pic:spPr>
+                    <a:xfrm>
+                      <a:off x="0" y="0"/>
+                      <a:ext cx="5943600" cy="777240"/>
+                    </a:xfrm>
+                    <a:prstGeom prst="rect">
+                      <a:avLst/>
+                    </a:prstGeom>
+                  </pic:spPr>
+                </pic:pic>
+              </a:graphicData>
+            </a:graphic>
+          </wp:inline>
+        </w:drawing>
+      </w:r>
+    </w:p>
+    <w:p>
+      <w:pPr>
+        <w:pStyle w:val="Heading3"/>
+      </w:pPr>
+      <w:r>
+        <w:t>NOT BETWEEN</w:t>
+      </w:r>
+    </w:p>
+    <w:p>
+      <w:r>
+        <w:t>Return all records where the year is NOT between 1970 and 1980:</w:t>
+      </w:r>
+    </w:p>
+    <w:p>
+      <w:pPr>
+        <w:rPr>
+          <w:noProof/>
+        </w:rPr>
+      </w:pPr>
+      <w:r>
+        <w:rPr>
+          <w:rFonts w:ascii="Courier New" w:hAnsi="Courier New" w:cs="Courier New"/>
+        </w:rPr>
+        <w:t>SELECT * FROM cars</w:t>
+      </w:r>
+      <w:r>
+        <w:rPr>
+          <w:rFonts w:ascii="Courier New" w:hAnsi="Courier New" w:cs="Courier New"/>
+        </w:rPr>
+        <w:br/>
+        <w:t>WHERE year NOT BETWEEN 1970 AND 1980;</w:t>
+      </w:r>
+      <w:r>
+        <w:rPr>
+          <w:noProof/>
+        </w:rPr>
+        <w:t xml:space="preserve"> </w:t>
+      </w:r>
+    </w:p>
+    <w:p>
+      <w:pPr>
+        <w:rPr>
+          <w:rFonts w:ascii="Courier New" w:hAnsi="Courier New" w:cs="Courier New"/>
+        </w:rPr>
+      </w:pPr>
+      <w:r>
+        <w:rPr>
+          <w:noProof/>
+        </w:rPr>
+        <w:drawing>
+          <wp:inline distT="0" distB="0" distL="0" distR="0" wp14:anchorId="59B2F626" wp14:editId="5DA4661B">
+            <wp:extent cx="5943600" cy="777240"/>
+            <wp:effectExtent l="0" t="0" r="0" b="3810"/>
+            <wp:docPr id="73" name="Picture 73"/>
+            <wp:cNvGraphicFramePr>
+              <a:graphicFrameLocks xmlns:a="http://schemas.openxmlformats.org/drawingml/2006/main" noChangeAspect="1"/>
+            </wp:cNvGraphicFramePr>
+            <a:graphic xmlns:a="http://schemas.openxmlformats.org/drawingml/2006/main">
+              <a:graphicData uri="http://schemas.openxmlformats.org/drawingml/2006/picture">
+                <pic:pic xmlns:pic="http://schemas.openxmlformats.org/drawingml/2006/picture">
+                  <pic:nvPicPr>
+                    <pic:cNvPr id="1" name=""/>
+                    <pic:cNvPicPr/>
+                  </pic:nvPicPr>
+                  <pic:blipFill>
+                    <a:blip r:embed="rId77"/>
+                    <a:stretch>
+                      <a:fillRect/>
+                    </a:stretch>
+                  </pic:blipFill>
+                  <pic:spPr>
+                    <a:xfrm>
+                      <a:off x="0" y="0"/>
+                      <a:ext cx="5943600" cy="777240"/>
+                    </a:xfrm>
+                    <a:prstGeom prst="rect">
+                      <a:avLst/>
+                    </a:prstGeom>
+                  </pic:spPr>
+                </pic:pic>
+              </a:graphicData>
+            </a:graphic>
+          </wp:inline>
+        </w:drawing>
+      </w:r>
+    </w:p>
+    <w:p>
+      <w:r>
+        <w:rPr>
+          <w:rFonts w:cstheme="minorHAnsi"/>
+          <w:b/>
+        </w:rPr>
+        <w:lastRenderedPageBreak/>
+        <w:t>Note:</w:t>
+      </w:r>
+      <w:r>
+        <w:rPr>
+          <w:rFonts w:cstheme="minorHAnsi"/>
+          <w:b/>
+        </w:rPr>
+        <w:t xml:space="preserve"> </w:t>
+      </w:r>
+      <w:r>
+        <w:t xml:space="preserve">The </w:t>
+      </w:r>
+      <w:r>
+        <w:rPr>
+          <w:rStyle w:val="HTMLCode"/>
+          <w:rFonts w:eastAsiaTheme="majorEastAsia"/>
+        </w:rPr>
+        <w:t>NOT BETWEEN</w:t>
+      </w:r>
+      <w:r>
+        <w:t xml:space="preserve"> operator excludes the </w:t>
+      </w:r>
+      <w:r>
+        <w:rPr>
+          <w:rStyle w:val="Emphasis"/>
+          <w:rFonts w:ascii="Courier New" w:hAnsi="Courier New" w:cs="Courier New"/>
+          <w:sz w:val="20"/>
+          <w:szCs w:val="20"/>
+        </w:rPr>
+        <w:t>from</w:t>
+      </w:r>
+      <w:r>
+        <w:t xml:space="preserve"> and </w:t>
+      </w:r>
+      <w:r>
+        <w:rPr>
+          <w:rStyle w:val="Emphasis"/>
+          <w:rFonts w:ascii="Courier New" w:hAnsi="Courier New" w:cs="Courier New"/>
+          <w:sz w:val="20"/>
+          <w:szCs w:val="20"/>
+        </w:rPr>
+        <w:t>to</w:t>
+      </w:r>
+      <w:r>
+        <w:t xml:space="preserve"> values, meaning that in the above example, the result would not include cars made in 1970 and 1980.</w:t>
+      </w:r>
+    </w:p>
+    <w:p/>
+    <w:p>
+      <w:pPr>
+        <w:pStyle w:val="Heading3"/>
+      </w:pPr>
+      <w:r>
+        <w:t>IS NOT NULL</w:t>
+      </w:r>
+    </w:p>
+    <w:p>
+      <w:r>
+        <w:t>Return all records where the model is NOT null:</w:t>
+      </w:r>
+    </w:p>
+    <w:p>
+      <w:pPr>
+        <w:rPr>
+          <w:rFonts w:ascii="Courier New" w:hAnsi="Courier New" w:cs="Courier New"/>
+        </w:rPr>
+      </w:pPr>
+      <w:r>
+        <w:rPr>
+          <w:rFonts w:ascii="Courier New" w:hAnsi="Courier New" w:cs="Courier New"/>
+        </w:rPr>
+        <w:t>SELECT * FROM cars</w:t>
+      </w:r>
+      <w:r>
+        <w:rPr>
+          <w:rFonts w:ascii="Courier New" w:hAnsi="Courier New" w:cs="Courier New"/>
+        </w:rPr>
+        <w:br/>
+        <w:t>WHERE model IS NOT NULL;</w:t>
+      </w:r>
+    </w:p>
+    <w:p>
+      <w:r>
+        <w:rPr>
+          <w:noProof/>
+        </w:rPr>
+        <w:drawing>
+          <wp:inline distT="0" distB="0" distL="0" distR="0" wp14:anchorId="7B953300" wp14:editId="0919F19B">
+            <wp:extent cx="5943600" cy="941705"/>
+            <wp:effectExtent l="0" t="0" r="0" b="0"/>
+            <wp:docPr id="74" name="Picture 74"/>
+            <wp:cNvGraphicFramePr>
+              <a:graphicFrameLocks xmlns:a="http://schemas.openxmlformats.org/drawingml/2006/main" noChangeAspect="1"/>
+            </wp:cNvGraphicFramePr>
+            <a:graphic xmlns:a="http://schemas.openxmlformats.org/drawingml/2006/main">
+              <a:graphicData uri="http://schemas.openxmlformats.org/drawingml/2006/picture">
+                <pic:pic xmlns:pic="http://schemas.openxmlformats.org/drawingml/2006/picture">
+                  <pic:nvPicPr>
+                    <pic:cNvPr id="1" name=""/>
+                    <pic:cNvPicPr/>
+                  </pic:nvPicPr>
+                  <pic:blipFill>
+                    <a:blip r:embed="rId78"/>
+                    <a:stretch>
+                      <a:fillRect/>
+                    </a:stretch>
+                  </pic:blipFill>
+                  <pic:spPr>
+                    <a:xfrm>
+                      <a:off x="0" y="0"/>
+                      <a:ext cx="5943600" cy="941705"/>
+                    </a:xfrm>
+                    <a:prstGeom prst="rect">
+                      <a:avLst/>
+                    </a:prstGeom>
+                  </pic:spPr>
+                </pic:pic>
+              </a:graphicData>
+            </a:graphic>
+          </wp:inline>
+        </w:drawing>
+      </w:r>
+      <w:r>
+        <w:t xml:space="preserve"> </w:t>
+      </w:r>
+    </w:p>
+    <w:p>
       <w:bookmarkStart w:id="0" w:name="_GoBack"/>
       <w:bookmarkEnd w:id="0"/>
+      <w:r>
+        <w:t xml:space="preserve">The </w:t>
+      </w:r>
+      <w:r>
+        <w:rPr>
+          <w:rStyle w:val="HTMLCode"/>
+          <w:rFonts w:eastAsiaTheme="majorEastAsia"/>
+        </w:rPr>
+        <w:t>cars</w:t>
+      </w:r>
+      <w:r>
+        <w:t xml:space="preserve"> table has no columns with NULL values, so the example above will return all 4 rows.</w:t>
+      </w:r>
+    </w:p>
+    <w:p/>
+    <w:p/>
+    <w:p>
+      <w:pPr>
+        <w:rPr>
+          <w:rFonts w:cstheme="minorHAnsi"/>
+          <w:b/>
+        </w:rPr>
+      </w:pPr>
+    </w:p>
+    <w:p>
+      <w:pPr>
+        <w:rPr>
+          <w:rFonts w:ascii="Courier New" w:hAnsi="Courier New" w:cs="Courier New"/>
+        </w:rPr>
+      </w:pPr>
+    </w:p>
+    <w:p>
+      <w:pPr>
+        <w:rPr>
+          <w:rFonts w:ascii="Courier New" w:hAnsi="Courier New" w:cs="Courier New"/>
+        </w:rPr>
+      </w:pPr>
+    </w:p>
+    <w:p>
+      <w:pPr>
+        <w:rPr>
+          <w:rFonts w:ascii="Courier New" w:hAnsi="Courier New" w:cs="Courier New"/>
+        </w:rPr>
+      </w:pPr>
     </w:p>
     <w:sectPr>
       <w:pgSz w:w="12240" w:h="15840"/>
@@ -42083,6 +45010,155 @@
     </w:lvl>
   </w:abstractNum>
   <w:abstractNum w:abstractNumId="1" w15:restartNumberingAfterBreak="0">
+    <w:nsid w:val="66837FC3"/>
+    <w:multiLevelType w:val="multilevel"/>
+    <w:tmpl w:val="553AECA4"/>
+    <w:lvl w:ilvl="0">
+      <w:start w:val="1"/>
+      <w:numFmt w:val="bullet"/>
+      <w:lvlText w:val=""/>
+      <w:lvlJc w:val="left"/>
+      <w:pPr>
+        <w:tabs>
+          <w:tab w:val="num" w:pos="720"/>
+        </w:tabs>
+        <w:ind w:left="720" w:hanging="360"/>
+      </w:pPr>
+      <w:rPr>
+        <w:rFonts w:ascii="Symbol" w:hAnsi="Symbol" w:hint="default"/>
+        <w:sz w:val="20"/>
+      </w:rPr>
+    </w:lvl>
+    <w:lvl w:ilvl="1" w:tentative="1">
+      <w:start w:val="1"/>
+      <w:numFmt w:val="bullet"/>
+      <w:lvlText w:val="o"/>
+      <w:lvlJc w:val="left"/>
+      <w:pPr>
+        <w:tabs>
+          <w:tab w:val="num" w:pos="1440"/>
+        </w:tabs>
+        <w:ind w:left="1440" w:hanging="360"/>
+      </w:pPr>
+      <w:rPr>
+        <w:rFonts w:ascii="Courier New" w:hAnsi="Courier New" w:hint="default"/>
+        <w:sz w:val="20"/>
+      </w:rPr>
+    </w:lvl>
+    <w:lvl w:ilvl="2" w:tentative="1">
+      <w:start w:val="1"/>
+      <w:numFmt w:val="bullet"/>
+      <w:lvlText w:val=""/>
+      <w:lvlJc w:val="left"/>
+      <w:pPr>
+        <w:tabs>
+          <w:tab w:val="num" w:pos="2160"/>
+        </w:tabs>
+        <w:ind w:left="2160" w:hanging="360"/>
+      </w:pPr>
+      <w:rPr>
+        <w:rFonts w:ascii="Wingdings" w:hAnsi="Wingdings" w:hint="default"/>
+        <w:sz w:val="20"/>
+      </w:rPr>
+    </w:lvl>
+    <w:lvl w:ilvl="3" w:tentative="1">
+      <w:start w:val="1"/>
+      <w:numFmt w:val="bullet"/>
+      <w:lvlText w:val=""/>
+      <w:lvlJc w:val="left"/>
+      <w:pPr>
+        <w:tabs>
+          <w:tab w:val="num" w:pos="2880"/>
+        </w:tabs>
+        <w:ind w:left="2880" w:hanging="360"/>
+      </w:pPr>
+      <w:rPr>
+        <w:rFonts w:ascii="Wingdings" w:hAnsi="Wingdings" w:hint="default"/>
+        <w:sz w:val="20"/>
+      </w:rPr>
+    </w:lvl>
+    <w:lvl w:ilvl="4" w:tentative="1">
+      <w:start w:val="1"/>
+      <w:numFmt w:val="bullet"/>
+      <w:lvlText w:val=""/>
+      <w:lvlJc w:val="left"/>
+      <w:pPr>
+        <w:tabs>
+          <w:tab w:val="num" w:pos="3600"/>
+        </w:tabs>
+        <w:ind w:left="3600" w:hanging="360"/>
+      </w:pPr>
+      <w:rPr>
+        <w:rFonts w:ascii="Wingdings" w:hAnsi="Wingdings" w:hint="default"/>
+        <w:sz w:val="20"/>
+      </w:rPr>
+    </w:lvl>
+    <w:lvl w:ilvl="5" w:tentative="1">
+      <w:start w:val="1"/>
+      <w:numFmt w:val="bullet"/>
+      <w:lvlText w:val=""/>
+      <w:lvlJc w:val="left"/>
+      <w:pPr>
+        <w:tabs>
+          <w:tab w:val="num" w:pos="4320"/>
+        </w:tabs>
+        <w:ind w:left="4320" w:hanging="360"/>
+      </w:pPr>
+      <w:rPr>
+        <w:rFonts w:ascii="Wingdings" w:hAnsi="Wingdings" w:hint="default"/>
+        <w:sz w:val="20"/>
+      </w:rPr>
+    </w:lvl>
+    <w:lvl w:ilvl="6" w:tentative="1">
+      <w:start w:val="1"/>
+      <w:numFmt w:val="bullet"/>
+      <w:lvlText w:val=""/>
+      <w:lvlJc w:val="left"/>
+      <w:pPr>
+        <w:tabs>
+          <w:tab w:val="num" w:pos="5040"/>
+        </w:tabs>
+        <w:ind w:left="5040" w:hanging="360"/>
+      </w:pPr>
+      <w:rPr>
+        <w:rFonts w:ascii="Wingdings" w:hAnsi="Wingdings" w:hint="default"/>
+        <w:sz w:val="20"/>
+      </w:rPr>
+    </w:lvl>
+    <w:lvl w:ilvl="7" w:tentative="1">
+      <w:start w:val="1"/>
+      <w:numFmt w:val="bullet"/>
+      <w:lvlText w:val=""/>
+      <w:lvlJc w:val="left"/>
+      <w:pPr>
+        <w:tabs>
+          <w:tab w:val="num" w:pos="5760"/>
+        </w:tabs>
+        <w:ind w:left="5760" w:hanging="360"/>
+      </w:pPr>
+      <w:rPr>
+        <w:rFonts w:ascii="Wingdings" w:hAnsi="Wingdings" w:hint="default"/>
+        <w:sz w:val="20"/>
+      </w:rPr>
+    </w:lvl>
+    <w:lvl w:ilvl="8" w:tentative="1">
+      <w:start w:val="1"/>
+      <w:numFmt w:val="bullet"/>
+      <w:lvlText w:val=""/>
+      <w:lvlJc w:val="left"/>
+      <w:pPr>
+        <w:tabs>
+          <w:tab w:val="num" w:pos="6480"/>
+        </w:tabs>
+        <w:ind w:left="6480" w:hanging="360"/>
+      </w:pPr>
+      <w:rPr>
+        <w:rFonts w:ascii="Wingdings" w:hAnsi="Wingdings" w:hint="default"/>
+        <w:sz w:val="20"/>
+      </w:rPr>
+    </w:lvl>
+  </w:abstractNum>
+  <w:abstractNum w:abstractNumId="2" w15:restartNumberingAfterBreak="0">
     <w:nsid w:val="7F0540B7"/>
     <w:multiLevelType w:val="hybridMultilevel"/>
     <w:tmpl w:val="ED403AFC"/>
@@ -42172,10 +45248,13 @@
     </w:lvl>
   </w:abstractNum>
   <w:num w:numId="1">
-    <w:abstractNumId w:val="1"/>
+    <w:abstractNumId w:val="2"/>
   </w:num>
   <w:num w:numId="2">
     <w:abstractNumId w:val="0"/>
+  </w:num>
+  <w:num w:numId="3">
+    <w:abstractNumId w:val="1"/>
   </w:num>
 </w:numbering>
 </file>
@@ -42642,7 +45721,6 @@
   <w:style w:type="character" w:default="1" w:styleId="DefaultParagraphFont">
     <w:name w:val="Default Paragraph Font"/>
     <w:uiPriority w:val="1"/>
-    <w:semiHidden/>
     <w:unhideWhenUsed/>
   </w:style>
   <w:style w:type="table" w:default="1" w:styleId="TableNormal">
@@ -42839,6 +45917,40 @@
       <w:ind w:left="720"/>
       <w:contextualSpacing/>
     </w:pPr>
+  </w:style>
+  <w:style w:type="paragraph" w:styleId="Title">
+    <w:name w:val="Title"/>
+    <w:basedOn w:val="Normal"/>
+    <w:next w:val="Normal"/>
+    <w:link w:val="TitleChar"/>
+    <w:uiPriority w:val="10"/>
+    <w:qFormat/>
+    <w:rsid w:val="00A05869"/>
+    <w:pPr>
+      <w:spacing w:after="0" w:line="240" w:lineRule="auto"/>
+      <w:contextualSpacing/>
+    </w:pPr>
+    <w:rPr>
+      <w:rFonts w:asciiTheme="majorHAnsi" w:eastAsiaTheme="majorEastAsia" w:hAnsiTheme="majorHAnsi" w:cstheme="majorBidi"/>
+      <w:spacing w:val="-10"/>
+      <w:kern w:val="28"/>
+      <w:sz w:val="56"/>
+      <w:szCs w:val="56"/>
+    </w:rPr>
+  </w:style>
+  <w:style w:type="character" w:customStyle="1" w:styleId="TitleChar">
+    <w:name w:val="Title Char"/>
+    <w:basedOn w:val="DefaultParagraphFont"/>
+    <w:link w:val="Title"/>
+    <w:uiPriority w:val="10"/>
+    <w:rsid w:val="00A05869"/>
+    <w:rPr>
+      <w:rFonts w:asciiTheme="majorHAnsi" w:eastAsiaTheme="majorEastAsia" w:hAnsiTheme="majorHAnsi" w:cstheme="majorBidi"/>
+      <w:spacing w:val="-10"/>
+      <w:kern w:val="28"/>
+      <w:sz w:val="56"/>
+      <w:szCs w:val="56"/>
+    </w:rPr>
   </w:style>
 </w:styles>
 </file>
@@ -43109,7 +46221,7 @@
 </file>
 
 <file path=customXml/itemProps1.xml><?xml version="1.0" encoding="utf-8"?>
-<ds:datastoreItem xmlns:ds="http://schemas.openxmlformats.org/officeDocument/2006/customXml" ds:itemID="{26A13A4A-5719-4A9F-8576-B0EB19BB4D0A}">
+<ds:datastoreItem xmlns:ds="http://schemas.openxmlformats.org/officeDocument/2006/customXml" ds:itemID="{0FC55DD4-CEE3-4ACE-BD50-91B9387F4C96}">
   <ds:schemaRefs>
     <ds:schemaRef ds:uri="http://schemas.openxmlformats.org/officeDocument/2006/bibliography"/>
   </ds:schemaRefs>

</xml_diff>

<commit_message>
added SELECT DISTINCT statement with example
</commit_message>
<xml_diff>
--- a/PostgreSQL Practice Using SQL Shell.docx
+++ b/PostgreSQL Practice Using SQL Shell.docx
@@ -45159,11 +45159,265 @@
           </wp:inline>
         </w:drawing>
       </w:r>
+    </w:p>
+    <w:p>
+      <w:pPr>
+        <w:pStyle w:val="Heading1"/>
+      </w:pPr>
+      <w:r>
+        <w:t>SELECT DISTINCT</w:t>
+      </w:r>
+    </w:p>
+    <w:p>
+      <w:pPr>
+        <w:pStyle w:val="Heading2"/>
+      </w:pPr>
+      <w:r>
+        <w:t>The SELECT DISTINCT Statement</w:t>
+      </w:r>
+    </w:p>
+    <w:p>
+      <w:r>
+        <w:t xml:space="preserve">The </w:t>
+      </w:r>
+      <w:r>
+        <w:rPr>
+          <w:rStyle w:val="HTMLCode"/>
+          <w:rFonts w:eastAsiaTheme="majorEastAsia"/>
+        </w:rPr>
+        <w:t>SELECT DISTINCT</w:t>
+      </w:r>
+      <w:r>
+        <w:t xml:space="preserve"> statement is used to return only distinct (different) values.</w:t>
+      </w:r>
+    </w:p>
+    <w:p>
+      <w:r>
+        <w:lastRenderedPageBreak/>
+        <w:t>Inside a table, a column often contains many duplicate values and sometimes you only want to list the different (distinct) values.</w:t>
+      </w:r>
+    </w:p>
+    <w:p>
+      <w:pPr>
+        <w:rPr>
+          <w:rFonts w:ascii="Courier New" w:hAnsi="Courier New" w:cs="Courier New"/>
+        </w:rPr>
+      </w:pPr>
+      <w:r>
+        <w:rPr>
+          <w:rFonts w:ascii="Courier New" w:hAnsi="Courier New" w:cs="Courier New"/>
+        </w:rPr>
+        <w:t>SELECT DISTINCT country FROM customers;</w:t>
+      </w:r>
+    </w:p>
+    <w:p>
+      <w:pPr>
+        <w:rPr>
+          <w:rFonts w:ascii="Courier New" w:hAnsi="Courier New" w:cs="Courier New"/>
+        </w:rPr>
+      </w:pPr>
+      <w:r>
+        <w:rPr>
+          <w:noProof/>
+        </w:rPr>
+        <w:drawing>
+          <wp:inline distT="0" distB="0" distL="0" distR="0" wp14:anchorId="7B6373B7" wp14:editId="15A16A6A">
+            <wp:extent cx="5943600" cy="2044065"/>
+            <wp:effectExtent l="0" t="0" r="0" b="0"/>
+            <wp:docPr id="75" name="Picture 75"/>
+            <wp:cNvGraphicFramePr>
+              <a:graphicFrameLocks xmlns:a="http://schemas.openxmlformats.org/drawingml/2006/main" noChangeAspect="1"/>
+            </wp:cNvGraphicFramePr>
+            <a:graphic xmlns:a="http://schemas.openxmlformats.org/drawingml/2006/main">
+              <a:graphicData uri="http://schemas.openxmlformats.org/drawingml/2006/picture">
+                <pic:pic xmlns:pic="http://schemas.openxmlformats.org/drawingml/2006/picture">
+                  <pic:nvPicPr>
+                    <pic:cNvPr id="1" name=""/>
+                    <pic:cNvPicPr/>
+                  </pic:nvPicPr>
+                  <pic:blipFill>
+                    <a:blip r:embed="rId83"/>
+                    <a:stretch>
+                      <a:fillRect/>
+                    </a:stretch>
+                  </pic:blipFill>
+                  <pic:spPr>
+                    <a:xfrm>
+                      <a:off x="0" y="0"/>
+                      <a:ext cx="5943600" cy="2044065"/>
+                    </a:xfrm>
+                    <a:prstGeom prst="rect">
+                      <a:avLst/>
+                    </a:prstGeom>
+                  </pic:spPr>
+                </pic:pic>
+              </a:graphicData>
+            </a:graphic>
+          </wp:inline>
+        </w:drawing>
+      </w:r>
+    </w:p>
+    <w:p>
+      <w:pPr>
+        <w:rPr>
+          <w:rFonts w:cstheme="minorHAnsi"/>
+          <w:b/>
+        </w:rPr>
+      </w:pPr>
+    </w:p>
+    <w:p>
+      <w:r>
+        <w:t xml:space="preserve">Even though the customers table has 91 records, it only has 21 different countries, and that is what you get as a result when executing the </w:t>
+      </w:r>
+      <w:r>
+        <w:rPr>
+          <w:rStyle w:val="HTMLCode"/>
+          <w:rFonts w:eastAsiaTheme="majorEastAsia"/>
+        </w:rPr>
+        <w:t>SELECT DISTINCT</w:t>
+      </w:r>
+      <w:r>
+        <w:t xml:space="preserve"> statement above</w:t>
+      </w:r>
+      <w:r>
+        <w:t>.</w:t>
+      </w:r>
+    </w:p>
+    <w:p/>
+    <w:p>
+      <w:pPr>
+        <w:pStyle w:val="Heading2"/>
+      </w:pPr>
+      <w:r>
+        <w:t>SELECT COUNT(DISTINCT)</w:t>
+      </w:r>
+    </w:p>
+    <w:p>
+      <w:r>
+        <w:t xml:space="preserve">We can also use the </w:t>
+      </w:r>
+      <w:r>
+        <w:rPr>
+          <w:rStyle w:val="HTMLCode"/>
+          <w:rFonts w:eastAsiaTheme="majorEastAsia"/>
+        </w:rPr>
+        <w:t>DISTINCT</w:t>
+      </w:r>
+      <w:r>
+        <w:t xml:space="preserve"> keyword in combination with the </w:t>
+      </w:r>
+      <w:r>
+        <w:rPr>
+          <w:rStyle w:val="HTMLCode"/>
+          <w:rFonts w:eastAsiaTheme="majorEastAsia"/>
+        </w:rPr>
+        <w:t>COUNT</w:t>
+      </w:r>
+      <w:r>
+        <w:t xml:space="preserve"> statement, which in the example below will return the number of different countries there are in the </w:t>
+      </w:r>
+      <w:r>
+        <w:rPr>
+          <w:rStyle w:val="HTMLCode"/>
+          <w:rFonts w:eastAsiaTheme="majorEastAsia"/>
+        </w:rPr>
+        <w:t>customers</w:t>
+      </w:r>
+      <w:r>
+        <w:t xml:space="preserve"> table.</w:t>
+      </w:r>
+    </w:p>
+    <w:p>
+      <w:r>
+        <w:t xml:space="preserve">Return the number of different countries there are in the </w:t>
+      </w:r>
+      <w:r>
+        <w:rPr>
+          <w:rStyle w:val="HTMLCode"/>
+          <w:rFonts w:eastAsiaTheme="majorEastAsia"/>
+        </w:rPr>
+        <w:t>customers</w:t>
+      </w:r>
+      <w:r>
+        <w:t xml:space="preserve"> table:</w:t>
+      </w:r>
+    </w:p>
+    <w:p>
+      <w:pPr>
+        <w:rPr>
+          <w:rFonts w:ascii="Courier New" w:hAnsi="Courier New" w:cs="Courier New"/>
+        </w:rPr>
+      </w:pPr>
+      <w:r>
+        <w:rPr>
+          <w:rFonts w:ascii="Courier New" w:hAnsi="Courier New" w:cs="Courier New"/>
+        </w:rPr>
+        <w:t xml:space="preserve">SELECT </w:t>
+      </w:r>
+      <w:proofErr w:type="gramStart"/>
+      <w:r>
+        <w:rPr>
+          <w:rFonts w:ascii="Courier New" w:hAnsi="Courier New" w:cs="Courier New"/>
+        </w:rPr>
+        <w:t>COUNT(</w:t>
+      </w:r>
+      <w:proofErr w:type="gramEnd"/>
+      <w:r>
+        <w:rPr>
+          <w:rFonts w:ascii="Courier New" w:hAnsi="Courier New" w:cs="Courier New"/>
+        </w:rPr>
+        <w:t>DISTINCT country) FROM customers;</w:t>
+      </w:r>
+    </w:p>
+    <w:p>
+      <w:pPr>
+        <w:rPr>
+          <w:rFonts w:ascii="Courier New" w:hAnsi="Courier New" w:cs="Courier New"/>
+        </w:rPr>
+      </w:pPr>
+      <w:r>
+        <w:rPr>
+          <w:noProof/>
+        </w:rPr>
+        <w:drawing>
+          <wp:inline distT="0" distB="0" distL="0" distR="0" wp14:anchorId="269638F5" wp14:editId="2D3EC3A7">
+            <wp:extent cx="5943600" cy="662940"/>
+            <wp:effectExtent l="0" t="0" r="0" b="3810"/>
+            <wp:docPr id="79" name="Picture 79"/>
+            <wp:cNvGraphicFramePr>
+              <a:graphicFrameLocks xmlns:a="http://schemas.openxmlformats.org/drawingml/2006/main" noChangeAspect="1"/>
+            </wp:cNvGraphicFramePr>
+            <a:graphic xmlns:a="http://schemas.openxmlformats.org/drawingml/2006/main">
+              <a:graphicData uri="http://schemas.openxmlformats.org/drawingml/2006/picture">
+                <pic:pic xmlns:pic="http://schemas.openxmlformats.org/drawingml/2006/picture">
+                  <pic:nvPicPr>
+                    <pic:cNvPr id="1" name=""/>
+                    <pic:cNvPicPr/>
+                  </pic:nvPicPr>
+                  <pic:blipFill>
+                    <a:blip r:embed="rId84"/>
+                    <a:stretch>
+                      <a:fillRect/>
+                    </a:stretch>
+                  </pic:blipFill>
+                  <pic:spPr>
+                    <a:xfrm>
+                      <a:off x="0" y="0"/>
+                      <a:ext cx="5943600" cy="662940"/>
+                    </a:xfrm>
+                    <a:prstGeom prst="rect">
+                      <a:avLst/>
+                    </a:prstGeom>
+                  </pic:spPr>
+                </pic:pic>
+              </a:graphicData>
+            </a:graphic>
+          </wp:inline>
+        </w:drawing>
+      </w:r>
       <w:bookmarkStart w:id="0" w:name="_GoBack"/>
       <w:bookmarkEnd w:id="0"/>
     </w:p>
-    <w:p/>
-    <w:p/>
     <w:p>
       <w:pPr>
         <w:rPr>
@@ -46006,6 +46260,7 @@
   <w:style w:type="character" w:default="1" w:styleId="DefaultParagraphFont">
     <w:name w:val="Default Paragraph Font"/>
     <w:uiPriority w:val="1"/>
+    <w:semiHidden/>
     <w:unhideWhenUsed/>
   </w:style>
   <w:style w:type="table" w:default="1" w:styleId="TableNormal">
@@ -46506,7 +46761,7 @@
 </file>
 
 <file path=customXml/itemProps1.xml><?xml version="1.0" encoding="utf-8"?>
-<ds:datastoreItem xmlns:ds="http://schemas.openxmlformats.org/officeDocument/2006/customXml" ds:itemID="{B6FE137E-223E-4C83-85DF-D219B44AD1BD}">
+<ds:datastoreItem xmlns:ds="http://schemas.openxmlformats.org/officeDocument/2006/customXml" ds:itemID="{28327600-81F0-4519-ADAE-FB2754278008}">
   <ds:schemaRefs>
     <ds:schemaRef ds:uri="http://schemas.openxmlformats.org/officeDocument/2006/bibliography"/>
   </ds:schemaRefs>

</xml_diff>

<commit_message>
added WHERE statement with example
</commit_message>
<xml_diff>
--- a/PostgreSQL Practice Using SQL Shell.docx
+++ b/PostgreSQL Practice Using SQL Shell.docx
@@ -45415,8 +45415,6 @@
           </wp:inline>
         </w:drawing>
       </w:r>
-      <w:bookmarkStart w:id="0" w:name="_GoBack"/>
-      <w:bookmarkEnd w:id="0"/>
     </w:p>
     <w:p>
       <w:pPr>
@@ -45428,17 +45426,74 @@
     </w:p>
     <w:p>
       <w:pPr>
-        <w:rPr>
-          <w:rFonts w:ascii="Courier New" w:hAnsi="Courier New" w:cs="Courier New"/>
-        </w:rPr>
+        <w:pStyle w:val="Heading1"/>
       </w:pPr>
+      <w:r>
+        <w:t>WHERE - Filter Data</w:t>
+      </w:r>
     </w:p>
     <w:p>
       <w:pPr>
-        <w:rPr>
-          <w:rFonts w:ascii="Courier New" w:hAnsi="Courier New" w:cs="Courier New"/>
-        </w:rPr>
+        <w:pStyle w:val="Heading2"/>
       </w:pPr>
+      <w:r>
+        <w:t>Filter Records</w:t>
+      </w:r>
+    </w:p>
+    <w:p>
+      <w:r>
+        <w:t xml:space="preserve">The </w:t>
+      </w:r>
+      <w:r>
+        <w:rPr>
+          <w:rStyle w:val="HTMLCode"/>
+          <w:rFonts w:eastAsiaTheme="majorEastAsia"/>
+        </w:rPr>
+        <w:t>WHERE</w:t>
+      </w:r>
+      <w:r>
+        <w:t xml:space="preserve"> clause is used to filter records.</w:t>
+      </w:r>
+    </w:p>
+    <w:p>
+      <w:r>
+        <w:t>It is used to extract only those records that fulfill a specified condition.</w:t>
+      </w:r>
+    </w:p>
+    <w:p>
+      <w:r>
+        <w:t xml:space="preserve">If we want to return only the records where </w:t>
+      </w:r>
+      <w:r>
+        <w:rPr>
+          <w:rStyle w:val="HTMLCode"/>
+          <w:rFonts w:eastAsiaTheme="majorEastAsia"/>
+        </w:rPr>
+        <w:t>city</w:t>
+      </w:r>
+      <w:r>
+        <w:t xml:space="preserve"> is </w:t>
+      </w:r>
+      <w:r>
+        <w:rPr>
+          <w:rStyle w:val="HTMLCode"/>
+          <w:rFonts w:eastAsiaTheme="majorEastAsia"/>
+        </w:rPr>
+        <w:t>London</w:t>
+      </w:r>
+      <w:r>
+        <w:t xml:space="preserve">, we can specify that in the </w:t>
+      </w:r>
+      <w:r>
+        <w:rPr>
+          <w:rStyle w:val="HTMLCode"/>
+          <w:rFonts w:eastAsiaTheme="majorEastAsia"/>
+        </w:rPr>
+        <w:t>WHERE</w:t>
+      </w:r>
+      <w:r>
+        <w:t xml:space="preserve"> clause:</w:t>
+      </w:r>
     </w:p>
     <w:p>
       <w:pPr>
@@ -45446,6 +45501,285 @@
           <w:rFonts w:ascii="Courier New" w:hAnsi="Courier New" w:cs="Courier New"/>
         </w:rPr>
       </w:pPr>
+      <w:r>
+        <w:rPr>
+          <w:rFonts w:ascii="Courier New" w:hAnsi="Courier New" w:cs="Courier New"/>
+        </w:rPr>
+        <w:t>SELECT * FROM customers</w:t>
+      </w:r>
+      <w:r>
+        <w:rPr>
+          <w:rFonts w:ascii="Courier New" w:hAnsi="Courier New" w:cs="Courier New"/>
+        </w:rPr>
+        <w:br/>
+        <w:t>WHERE city = 'London';</w:t>
+      </w:r>
+    </w:p>
+    <w:p>
+      <w:pPr>
+        <w:rPr>
+          <w:rFonts w:ascii="Courier New" w:hAnsi="Courier New" w:cs="Courier New"/>
+        </w:rPr>
+      </w:pPr>
+      <w:r>
+        <w:rPr>
+          <w:noProof/>
+        </w:rPr>
+        <w:lastRenderedPageBreak/>
+        <w:drawing>
+          <wp:inline distT="0" distB="0" distL="0" distR="0" wp14:anchorId="65F0B44B" wp14:editId="63E0F286">
+            <wp:extent cx="5943600" cy="1108710"/>
+            <wp:effectExtent l="0" t="0" r="0" b="0"/>
+            <wp:docPr id="80" name="Picture 80"/>
+            <wp:cNvGraphicFramePr>
+              <a:graphicFrameLocks xmlns:a="http://schemas.openxmlformats.org/drawingml/2006/main" noChangeAspect="1"/>
+            </wp:cNvGraphicFramePr>
+            <a:graphic xmlns:a="http://schemas.openxmlformats.org/drawingml/2006/main">
+              <a:graphicData uri="http://schemas.openxmlformats.org/drawingml/2006/picture">
+                <pic:pic xmlns:pic="http://schemas.openxmlformats.org/drawingml/2006/picture">
+                  <pic:nvPicPr>
+                    <pic:cNvPr id="1" name=""/>
+                    <pic:cNvPicPr/>
+                  </pic:nvPicPr>
+                  <pic:blipFill>
+                    <a:blip r:embed="rId85"/>
+                    <a:stretch>
+                      <a:fillRect/>
+                    </a:stretch>
+                  </pic:blipFill>
+                  <pic:spPr>
+                    <a:xfrm>
+                      <a:off x="0" y="0"/>
+                      <a:ext cx="5943600" cy="1108710"/>
+                    </a:xfrm>
+                    <a:prstGeom prst="rect">
+                      <a:avLst/>
+                    </a:prstGeom>
+                  </pic:spPr>
+                </pic:pic>
+              </a:graphicData>
+            </a:graphic>
+          </wp:inline>
+        </w:drawing>
+      </w:r>
+    </w:p>
+    <w:p>
+      <w:pPr>
+        <w:pStyle w:val="Heading2"/>
+      </w:pPr>
+      <w:r>
+        <w:t>Text Fields vs. Numeric Fields</w:t>
+      </w:r>
+    </w:p>
+    <w:p>
+      <w:r>
+        <w:t>PostgreSQL requires quotes around text values.</w:t>
+      </w:r>
+    </w:p>
+    <w:p>
+      <w:r>
+        <w:t>However, numeric fields should not be enclosed in quotes:</w:t>
+      </w:r>
+      <w:r>
+        <w:t xml:space="preserve"> </w:t>
+      </w:r>
+    </w:p>
+    <w:p>
+      <w:pPr>
+        <w:rPr>
+          <w:rFonts w:ascii="Courier New" w:hAnsi="Courier New" w:cs="Courier New"/>
+        </w:rPr>
+      </w:pPr>
+      <w:r>
+        <w:rPr>
+          <w:rFonts w:ascii="Courier New" w:hAnsi="Courier New" w:cs="Courier New"/>
+        </w:rPr>
+        <w:t>SELECT * FROM customers</w:t>
+      </w:r>
+      <w:r>
+        <w:rPr>
+          <w:rFonts w:ascii="Courier New" w:hAnsi="Courier New" w:cs="Courier New"/>
+        </w:rPr>
+        <w:br/>
+        <w:t xml:space="preserve">WHERE </w:t>
+      </w:r>
+      <w:proofErr w:type="spellStart"/>
+      <w:r>
+        <w:rPr>
+          <w:rFonts w:ascii="Courier New" w:hAnsi="Courier New" w:cs="Courier New"/>
+        </w:rPr>
+        <w:t>customer_id</w:t>
+      </w:r>
+      <w:proofErr w:type="spellEnd"/>
+      <w:r>
+        <w:rPr>
+          <w:rFonts w:ascii="Courier New" w:hAnsi="Courier New" w:cs="Courier New"/>
+        </w:rPr>
+        <w:t xml:space="preserve"> = 19;</w:t>
+      </w:r>
+    </w:p>
+    <w:p>
+      <w:pPr>
+        <w:rPr>
+          <w:rFonts w:ascii="Courier New" w:hAnsi="Courier New" w:cs="Courier New"/>
+        </w:rPr>
+      </w:pPr>
+      <w:r>
+        <w:rPr>
+          <w:noProof/>
+        </w:rPr>
+        <w:drawing>
+          <wp:inline distT="0" distB="0" distL="0" distR="0" wp14:anchorId="3FC38D21" wp14:editId="6704F751">
+            <wp:extent cx="5943600" cy="694055"/>
+            <wp:effectExtent l="0" t="0" r="0" b="0"/>
+            <wp:docPr id="81" name="Picture 81"/>
+            <wp:cNvGraphicFramePr>
+              <a:graphicFrameLocks xmlns:a="http://schemas.openxmlformats.org/drawingml/2006/main" noChangeAspect="1"/>
+            </wp:cNvGraphicFramePr>
+            <a:graphic xmlns:a="http://schemas.openxmlformats.org/drawingml/2006/main">
+              <a:graphicData uri="http://schemas.openxmlformats.org/drawingml/2006/picture">
+                <pic:pic xmlns:pic="http://schemas.openxmlformats.org/drawingml/2006/picture">
+                  <pic:nvPicPr>
+                    <pic:cNvPr id="1" name=""/>
+                    <pic:cNvPicPr/>
+                  </pic:nvPicPr>
+                  <pic:blipFill>
+                    <a:blip r:embed="rId86"/>
+                    <a:stretch>
+                      <a:fillRect/>
+                    </a:stretch>
+                  </pic:blipFill>
+                  <pic:spPr>
+                    <a:xfrm>
+                      <a:off x="0" y="0"/>
+                      <a:ext cx="5943600" cy="694055"/>
+                    </a:xfrm>
+                    <a:prstGeom prst="rect">
+                      <a:avLst/>
+                    </a:prstGeom>
+                  </pic:spPr>
+                </pic:pic>
+              </a:graphicData>
+            </a:graphic>
+          </wp:inline>
+        </w:drawing>
+      </w:r>
+    </w:p>
+    <w:p>
+      <w:r>
+        <w:rPr>
+          <w:rFonts w:cstheme="minorHAnsi"/>
+          <w:b/>
+        </w:rPr>
+        <w:t>Note:</w:t>
+      </w:r>
+      <w:r>
+        <w:rPr>
+          <w:rFonts w:cstheme="minorHAnsi"/>
+          <w:b/>
+        </w:rPr>
+        <w:t xml:space="preserve"> </w:t>
+      </w:r>
+      <w:r>
+        <w:t>Quotes around numeric fields will not fail, but it is good practice to always write numeric values without quotes.</w:t>
+      </w:r>
+    </w:p>
+    <w:p/>
+    <w:p>
+      <w:pPr>
+        <w:pStyle w:val="Heading2"/>
+      </w:pPr>
+      <w:r>
+        <w:t>Greater than</w:t>
+      </w:r>
+    </w:p>
+    <w:p>
+      <w:r>
+        <w:t xml:space="preserve">Use the </w:t>
+      </w:r>
+      <w:r>
+        <w:rPr>
+          <w:rStyle w:val="HTMLCode"/>
+          <w:rFonts w:eastAsiaTheme="majorEastAsia"/>
+        </w:rPr>
+        <w:t>&gt;</w:t>
+      </w:r>
+      <w:r>
+        <w:t xml:space="preserve"> operator to return all records where </w:t>
+      </w:r>
+      <w:proofErr w:type="spellStart"/>
+      <w:r>
+        <w:rPr>
+          <w:rStyle w:val="HTMLCode"/>
+          <w:rFonts w:eastAsiaTheme="majorEastAsia"/>
+        </w:rPr>
+        <w:t>customer_id</w:t>
+      </w:r>
+      <w:proofErr w:type="spellEnd"/>
+      <w:r>
+        <w:t xml:space="preserve"> is greater than 80:</w:t>
+      </w:r>
+    </w:p>
+    <w:p>
+      <w:pPr>
+        <w:rPr>
+          <w:rFonts w:ascii="Courier New" w:hAnsi="Courier New" w:cs="Courier New"/>
+        </w:rPr>
+      </w:pPr>
+      <w:r>
+        <w:rPr>
+          <w:rFonts w:ascii="Courier New" w:hAnsi="Courier New" w:cs="Courier New"/>
+        </w:rPr>
+        <w:t>SELECT * FROM customers</w:t>
+      </w:r>
+      <w:r>
+        <w:rPr>
+          <w:rFonts w:ascii="Courier New" w:hAnsi="Courier New" w:cs="Courier New"/>
+        </w:rPr>
+        <w:br/>
+        <w:t xml:space="preserve">WHERE </w:t>
+      </w:r>
+      <w:proofErr w:type="spellStart"/>
+      <w:r>
+        <w:rPr>
+          <w:rFonts w:ascii="Courier New" w:hAnsi="Courier New" w:cs="Courier New"/>
+        </w:rPr>
+        <w:t>customer_id</w:t>
+      </w:r>
+      <w:proofErr w:type="spellEnd"/>
+      <w:r>
+        <w:rPr>
+          <w:rFonts w:ascii="Courier New" w:hAnsi="Courier New" w:cs="Courier New"/>
+        </w:rPr>
+        <w:t xml:space="preserve"> &gt; 80;</w:t>
+      </w:r>
+    </w:p>
+    <w:p>
+      <w:pPr>
+        <w:rPr>
+          <w:rFonts w:cstheme="minorHAnsi"/>
+          <w:b/>
+        </w:rPr>
+      </w:pPr>
+      <w:r>
+        <w:rPr>
+          <w:rFonts w:cstheme="minorHAnsi"/>
+          <w:b/>
+        </w:rPr>
+        <w:t>Note:</w:t>
+      </w:r>
+      <w:r>
+        <w:rPr>
+          <w:rFonts w:cstheme="minorHAnsi"/>
+          <w:b/>
+        </w:rPr>
+        <w:t xml:space="preserve"> </w:t>
+      </w:r>
+      <w:r>
+        <w:t>Quotes around numeric fields will not fail, but it is good practice to always write numeric values without quotes.</w:t>
+      </w:r>
+      <w:bookmarkStart w:id="0" w:name="_GoBack"/>
+      <w:bookmarkEnd w:id="0"/>
     </w:p>
     <w:sectPr>
       <w:pgSz w:w="12240" w:h="15840"/>
@@ -46260,7 +46594,6 @@
   <w:style w:type="character" w:default="1" w:styleId="DefaultParagraphFont">
     <w:name w:val="Default Paragraph Font"/>
     <w:uiPriority w:val="1"/>
-    <w:semiHidden/>
     <w:unhideWhenUsed/>
   </w:style>
   <w:style w:type="table" w:default="1" w:styleId="TableNormal">
@@ -46761,7 +47094,7 @@
 </file>
 
 <file path=customXml/itemProps1.xml><?xml version="1.0" encoding="utf-8"?>
-<ds:datastoreItem xmlns:ds="http://schemas.openxmlformats.org/officeDocument/2006/customXml" ds:itemID="{28327600-81F0-4519-ADAE-FB2754278008}">
+<ds:datastoreItem xmlns:ds="http://schemas.openxmlformats.org/officeDocument/2006/customXml" ds:itemID="{EA3E2307-01A2-4986-8278-620028EF70EA}">
   <ds:schemaRefs>
     <ds:schemaRef ds:uri="http://schemas.openxmlformats.org/officeDocument/2006/bibliography"/>
   </ds:schemaRefs>

</xml_diff>

<commit_message>
sorted data ascending or descending
</commit_message>
<xml_diff>
--- a/PostgreSQL Practice Using SQL Shell.docx
+++ b/PostgreSQL Practice Using SQL Shell.docx
@@ -45755,28 +45755,586 @@
       </w:r>
     </w:p>
     <w:p>
-      <w:pPr>
+      <w:r>
         <w:rPr>
           <w:rFonts w:cstheme="minorHAnsi"/>
           <w:b/>
         </w:rPr>
-      </w:pPr>
+        <w:t>Note:</w:t>
+      </w:r>
       <w:r>
         <w:rPr>
           <w:rFonts w:cstheme="minorHAnsi"/>
           <w:b/>
         </w:rPr>
-        <w:t>Note:</w:t>
-      </w:r>
-      <w:r>
+        <w:t xml:space="preserve"> </w:t>
+      </w:r>
+      <w:r>
+        <w:t>Quotes around numeric fields will not fail, but it is good practice to always write numeric values without quotes.</w:t>
+      </w:r>
+    </w:p>
+    <w:p/>
+    <w:p>
+      <w:pPr>
+        <w:pStyle w:val="Heading1"/>
+      </w:pPr>
+      <w:r>
+        <w:t>ORDER BY</w:t>
+      </w:r>
+    </w:p>
+    <w:p>
+      <w:pPr>
+        <w:pStyle w:val="Heading2"/>
+      </w:pPr>
+      <w:r>
+        <w:t>Sort Data</w:t>
+      </w:r>
+    </w:p>
+    <w:p>
+      <w:r>
+        <w:t xml:space="preserve">The </w:t>
+      </w:r>
+      <w:r>
+        <w:rPr>
+          <w:rStyle w:val="HTMLCode"/>
+          <w:rFonts w:eastAsiaTheme="majorEastAsia"/>
+        </w:rPr>
+        <w:t>ORDER BY</w:t>
+      </w:r>
+      <w:r>
+        <w:t xml:space="preserve"> keyword is used to sort the result in ascending or descending order. The </w:t>
+      </w:r>
+      <w:r>
+        <w:rPr>
+          <w:rStyle w:val="HTMLCode"/>
+          <w:rFonts w:eastAsiaTheme="majorEastAsia"/>
+        </w:rPr>
+        <w:t>ORDER BY</w:t>
+      </w:r>
+      <w:r>
+        <w:t xml:space="preserve"> keyword sorts the records in ascending order by default. To sort the records in descending order, use the </w:t>
+      </w:r>
+      <w:r>
+        <w:rPr>
+          <w:rStyle w:val="HTMLCode"/>
+          <w:rFonts w:eastAsiaTheme="majorEastAsia"/>
+        </w:rPr>
+        <w:t>DESC</w:t>
+      </w:r>
+      <w:r>
+        <w:t xml:space="preserve"> keyword.</w:t>
+      </w:r>
+    </w:p>
+    <w:p>
+      <w:r>
+        <w:t xml:space="preserve">Sort the table by </w:t>
+      </w:r>
+      <w:r>
+        <w:rPr>
+          <w:rFonts w:ascii="Courier New" w:hAnsi="Courier New" w:cs="Courier New"/>
+        </w:rPr>
+        <w:t>p</w:t>
+      </w:r>
+      <w:r>
+        <w:rPr>
+          <w:rFonts w:ascii="Courier New" w:hAnsi="Courier New" w:cs="Courier New"/>
+        </w:rPr>
+        <w:t>r</w:t>
+      </w:r>
+      <w:r>
+        <w:rPr>
+          <w:rFonts w:ascii="Courier New" w:hAnsi="Courier New" w:cs="Courier New"/>
+        </w:rPr>
+        <w:t>ice</w:t>
+      </w:r>
+      <w:r>
+        <w:t>:</w:t>
+      </w:r>
+    </w:p>
+    <w:p>
+      <w:pPr>
+        <w:rPr>
+          <w:rFonts w:ascii="Courier New" w:hAnsi="Courier New" w:cs="Courier New"/>
+        </w:rPr>
+      </w:pPr>
+      <w:r>
+        <w:rPr>
+          <w:rFonts w:ascii="Courier New" w:hAnsi="Courier New" w:cs="Courier New"/>
+        </w:rPr>
+        <w:t>SELECT * FROM products</w:t>
+      </w:r>
+      <w:r>
+        <w:rPr>
+          <w:rFonts w:ascii="Courier New" w:hAnsi="Courier New" w:cs="Courier New"/>
+        </w:rPr>
+        <w:br/>
+        <w:t>ORDER BY price;</w:t>
+      </w:r>
+    </w:p>
+    <w:p>
+      <w:pPr>
+        <w:tabs>
+          <w:tab w:val="left" w:pos="3710"/>
+        </w:tabs>
         <w:rPr>
           <w:rFonts w:cstheme="minorHAnsi"/>
+        </w:rPr>
+      </w:pPr>
+      <w:r>
+        <w:rPr>
+          <w:rFonts w:cstheme="minorHAnsi"/>
+        </w:rPr>
+        <w:t>When we</w:t>
+      </w:r>
+      <w:r>
+        <w:rPr>
+          <w:rFonts w:cstheme="minorHAnsi"/>
+        </w:rPr>
+        <w:t xml:space="preserve"> execute this statement, then </w:t>
+      </w:r>
+      <w:r>
+        <w:rPr>
+          <w:rFonts w:cstheme="minorHAnsi"/>
+        </w:rPr>
+        <w:t>we will see</w:t>
+      </w:r>
+      <w:r>
+        <w:rPr>
+          <w:rFonts w:cstheme="minorHAnsi"/>
+        </w:rPr>
+        <w:t xml:space="preserve"> it like this.</w:t>
+      </w:r>
+      <w:r>
+        <w:rPr>
+          <w:rFonts w:cstheme="minorHAnsi"/>
+        </w:rPr>
+        <w:t xml:space="preserve"> We know that products table has 77 rows, all rows will be returned.</w:t>
+      </w:r>
+    </w:p>
+    <w:p>
+      <w:pPr>
+        <w:rPr>
+          <w:rFonts w:ascii="Courier New" w:hAnsi="Courier New" w:cs="Courier New"/>
           <w:b/>
         </w:rPr>
-        <w:t xml:space="preserve"> </w:t>
-      </w:r>
-      <w:r>
-        <w:t>Quotes around numeric fields will not fail, but it is good practice to always write numeric values without quotes.</w:t>
+      </w:pPr>
+      <w:r>
+        <w:rPr>
+          <w:noProof/>
+        </w:rPr>
+        <w:lastRenderedPageBreak/>
+        <w:drawing>
+          <wp:inline distT="0" distB="0" distL="0" distR="0" wp14:anchorId="556CE6E5" wp14:editId="6CFE39F4">
+            <wp:extent cx="5943600" cy="2512060"/>
+            <wp:effectExtent l="0" t="0" r="0" b="2540"/>
+            <wp:docPr id="82" name="Picture 82"/>
+            <wp:cNvGraphicFramePr>
+              <a:graphicFrameLocks xmlns:a="http://schemas.openxmlformats.org/drawingml/2006/main" noChangeAspect="1"/>
+            </wp:cNvGraphicFramePr>
+            <a:graphic xmlns:a="http://schemas.openxmlformats.org/drawingml/2006/main">
+              <a:graphicData uri="http://schemas.openxmlformats.org/drawingml/2006/picture">
+                <pic:pic xmlns:pic="http://schemas.openxmlformats.org/drawingml/2006/picture">
+                  <pic:nvPicPr>
+                    <pic:cNvPr id="1" name=""/>
+                    <pic:cNvPicPr/>
+                  </pic:nvPicPr>
+                  <pic:blipFill>
+                    <a:blip r:embed="rId87"/>
+                    <a:stretch>
+                      <a:fillRect/>
+                    </a:stretch>
+                  </pic:blipFill>
+                  <pic:spPr>
+                    <a:xfrm>
+                      <a:off x="0" y="0"/>
+                      <a:ext cx="5943600" cy="2512060"/>
+                    </a:xfrm>
+                    <a:prstGeom prst="rect">
+                      <a:avLst/>
+                    </a:prstGeom>
+                  </pic:spPr>
+                </pic:pic>
+              </a:graphicData>
+            </a:graphic>
+          </wp:inline>
+        </w:drawing>
+      </w:r>
+    </w:p>
+    <w:p>
+      <w:pPr>
+        <w:rPr>
+          <w:rFonts w:ascii="Courier New" w:hAnsi="Courier New" w:cs="Courier New"/>
+          <w:b/>
+        </w:rPr>
+      </w:pPr>
+    </w:p>
+    <w:p>
+      <w:pPr>
+        <w:pStyle w:val="Heading2"/>
+      </w:pPr>
+      <w:r>
+        <w:t>DESC</w:t>
+      </w:r>
+    </w:p>
+    <w:p>
+      <w:r>
+        <w:t xml:space="preserve">The </w:t>
+      </w:r>
+      <w:r>
+        <w:rPr>
+          <w:rStyle w:val="HTMLCode"/>
+          <w:rFonts w:eastAsiaTheme="majorEastAsia"/>
+        </w:rPr>
+        <w:t>ORDER BY</w:t>
+      </w:r>
+      <w:r>
+        <w:t xml:space="preserve"> keyword sorts the records in ascending order by default. To sort the records in descending order, use the </w:t>
+      </w:r>
+      <w:r>
+        <w:rPr>
+          <w:rStyle w:val="HTMLCode"/>
+          <w:rFonts w:eastAsiaTheme="majorEastAsia"/>
+        </w:rPr>
+        <w:t>DESC</w:t>
+      </w:r>
+      <w:r>
+        <w:t xml:space="preserve"> keyword</w:t>
+      </w:r>
+    </w:p>
+    <w:p>
+      <w:r>
+        <w:t xml:space="preserve">Sort the table by </w:t>
+      </w:r>
+      <w:r>
+        <w:rPr>
+          <w:rFonts w:ascii="Courier New" w:hAnsi="Courier New" w:cs="Courier New"/>
+        </w:rPr>
+        <w:t>p</w:t>
+      </w:r>
+      <w:r>
+        <w:rPr>
+          <w:rFonts w:ascii="Courier New" w:hAnsi="Courier New" w:cs="Courier New"/>
+        </w:rPr>
+        <w:t>r</w:t>
+      </w:r>
+      <w:r>
+        <w:rPr>
+          <w:rFonts w:ascii="Courier New" w:hAnsi="Courier New" w:cs="Courier New"/>
+        </w:rPr>
+        <w:t>ice</w:t>
+      </w:r>
+      <w:r>
+        <w:t>, in descending order:</w:t>
+      </w:r>
+    </w:p>
+    <w:p>
+      <w:pPr>
+        <w:rPr>
+          <w:rFonts w:ascii="Courier New" w:hAnsi="Courier New" w:cs="Courier New"/>
+        </w:rPr>
+      </w:pPr>
+      <w:r>
+        <w:rPr>
+          <w:rFonts w:ascii="Courier New" w:hAnsi="Courier New" w:cs="Courier New"/>
+        </w:rPr>
+        <w:t>SELECT * FROM products</w:t>
+      </w:r>
+      <w:r>
+        <w:rPr>
+          <w:rFonts w:ascii="Courier New" w:hAnsi="Courier New" w:cs="Courier New"/>
+        </w:rPr>
+        <w:br/>
+        <w:t>ORDER BY price DESC;</w:t>
+      </w:r>
+    </w:p>
+    <w:p>
+      <w:pPr>
+        <w:rPr>
+          <w:rFonts w:ascii="Courier New" w:hAnsi="Courier New" w:cs="Courier New"/>
+          <w:b/>
+        </w:rPr>
+      </w:pPr>
+      <w:r>
+        <w:rPr>
+          <w:noProof/>
+        </w:rPr>
+        <w:drawing>
+          <wp:inline distT="0" distB="0" distL="0" distR="0" wp14:anchorId="28C37A96" wp14:editId="6E44C0A4">
+            <wp:extent cx="5943600" cy="3159125"/>
+            <wp:effectExtent l="0" t="0" r="0" b="3175"/>
+            <wp:docPr id="83" name="Picture 83"/>
+            <wp:cNvGraphicFramePr>
+              <a:graphicFrameLocks xmlns:a="http://schemas.openxmlformats.org/drawingml/2006/main" noChangeAspect="1"/>
+            </wp:cNvGraphicFramePr>
+            <a:graphic xmlns:a="http://schemas.openxmlformats.org/drawingml/2006/main">
+              <a:graphicData uri="http://schemas.openxmlformats.org/drawingml/2006/picture">
+                <pic:pic xmlns:pic="http://schemas.openxmlformats.org/drawingml/2006/picture">
+                  <pic:nvPicPr>
+                    <pic:cNvPr id="1" name=""/>
+                    <pic:cNvPicPr/>
+                  </pic:nvPicPr>
+                  <pic:blipFill>
+                    <a:blip r:embed="rId88"/>
+                    <a:stretch>
+                      <a:fillRect/>
+                    </a:stretch>
+                  </pic:blipFill>
+                  <pic:spPr>
+                    <a:xfrm>
+                      <a:off x="0" y="0"/>
+                      <a:ext cx="5943600" cy="3159125"/>
+                    </a:xfrm>
+                    <a:prstGeom prst="rect">
+                      <a:avLst/>
+                    </a:prstGeom>
+                  </pic:spPr>
+                </pic:pic>
+              </a:graphicData>
+            </a:graphic>
+          </wp:inline>
+        </w:drawing>
+      </w:r>
+    </w:p>
+    <w:p>
+      <w:pPr>
+        <w:pStyle w:val="Heading2"/>
+      </w:pPr>
+      <w:r>
+        <w:t>Sort Alphabetically</w:t>
+      </w:r>
+    </w:p>
+    <w:p>
+      <w:r>
+        <w:t xml:space="preserve">For string </w:t>
+      </w:r>
+      <w:proofErr w:type="gramStart"/>
+      <w:r>
+        <w:t>value</w:t>
+      </w:r>
+      <w:proofErr w:type="gramEnd"/>
+      <w:r>
+        <w:t xml:space="preserve"> the </w:t>
+      </w:r>
+      <w:r>
+        <w:rPr>
+          <w:rStyle w:val="HTMLCode"/>
+          <w:rFonts w:eastAsiaTheme="majorEastAsia"/>
+        </w:rPr>
+        <w:t>ORDER BY</w:t>
+      </w:r>
+      <w:r>
+        <w:t xml:space="preserve"> keyword will order alphabetically:</w:t>
+      </w:r>
+    </w:p>
+    <w:p>
+      <w:r>
+        <w:lastRenderedPageBreak/>
+        <w:t xml:space="preserve">Sort the table by </w:t>
+      </w:r>
+      <w:proofErr w:type="spellStart"/>
+      <w:r>
+        <w:rPr>
+          <w:rFonts w:ascii="Courier New" w:hAnsi="Courier New" w:cs="Courier New"/>
+        </w:rPr>
+        <w:t>product_name</w:t>
+      </w:r>
+      <w:proofErr w:type="spellEnd"/>
+      <w:r>
+        <w:t>:</w:t>
+      </w:r>
+    </w:p>
+    <w:p>
+      <w:pPr>
+        <w:rPr>
+          <w:rFonts w:ascii="Courier New" w:hAnsi="Courier New" w:cs="Courier New"/>
+        </w:rPr>
+      </w:pPr>
+      <w:r>
+        <w:rPr>
+          <w:rFonts w:ascii="Courier New" w:hAnsi="Courier New" w:cs="Courier New"/>
+        </w:rPr>
+        <w:t>SELECT * FROM products</w:t>
+      </w:r>
+      <w:r>
+        <w:rPr>
+          <w:rFonts w:ascii="Courier New" w:hAnsi="Courier New" w:cs="Courier New"/>
+        </w:rPr>
+        <w:br/>
+        <w:t xml:space="preserve">ORDER BY </w:t>
+      </w:r>
+      <w:proofErr w:type="spellStart"/>
+      <w:r>
+        <w:rPr>
+          <w:rFonts w:ascii="Courier New" w:hAnsi="Courier New" w:cs="Courier New"/>
+        </w:rPr>
+        <w:t>product_name</w:t>
+      </w:r>
+      <w:proofErr w:type="spellEnd"/>
+      <w:r>
+        <w:rPr>
+          <w:rFonts w:ascii="Courier New" w:hAnsi="Courier New" w:cs="Courier New"/>
+        </w:rPr>
+        <w:t>;</w:t>
+      </w:r>
+    </w:p>
+    <w:p>
+      <w:pPr>
+        <w:rPr>
+          <w:rFonts w:ascii="Courier New" w:hAnsi="Courier New" w:cs="Courier New"/>
+          <w:b/>
+        </w:rPr>
+      </w:pPr>
+      <w:r>
+        <w:rPr>
+          <w:noProof/>
+        </w:rPr>
+        <w:drawing>
+          <wp:inline distT="0" distB="0" distL="0" distR="0" wp14:anchorId="3CDC6887" wp14:editId="15913699">
+            <wp:extent cx="5943600" cy="3159125"/>
+            <wp:effectExtent l="0" t="0" r="0" b="3175"/>
+            <wp:docPr id="84" name="Picture 84"/>
+            <wp:cNvGraphicFramePr>
+              <a:graphicFrameLocks xmlns:a="http://schemas.openxmlformats.org/drawingml/2006/main" noChangeAspect="1"/>
+            </wp:cNvGraphicFramePr>
+            <a:graphic xmlns:a="http://schemas.openxmlformats.org/drawingml/2006/main">
+              <a:graphicData uri="http://schemas.openxmlformats.org/drawingml/2006/picture">
+                <pic:pic xmlns:pic="http://schemas.openxmlformats.org/drawingml/2006/picture">
+                  <pic:nvPicPr>
+                    <pic:cNvPr id="1" name=""/>
+                    <pic:cNvPicPr/>
+                  </pic:nvPicPr>
+                  <pic:blipFill>
+                    <a:blip r:embed="rId89"/>
+                    <a:stretch>
+                      <a:fillRect/>
+                    </a:stretch>
+                  </pic:blipFill>
+                  <pic:spPr>
+                    <a:xfrm>
+                      <a:off x="0" y="0"/>
+                      <a:ext cx="5943600" cy="3159125"/>
+                    </a:xfrm>
+                    <a:prstGeom prst="rect">
+                      <a:avLst/>
+                    </a:prstGeom>
+                  </pic:spPr>
+                </pic:pic>
+              </a:graphicData>
+            </a:graphic>
+          </wp:inline>
+        </w:drawing>
+      </w:r>
+    </w:p>
+    <w:p>
+      <w:pPr>
+        <w:pStyle w:val="Heading2"/>
+      </w:pPr>
+      <w:r>
+        <w:t>Alphabetically DESC</w:t>
+      </w:r>
+    </w:p>
+    <w:p>
+      <w:r>
+        <w:t xml:space="preserve">To sort the </w:t>
+      </w:r>
+      <w:proofErr w:type="gramStart"/>
+      <w:r>
+        <w:t>table</w:t>
+      </w:r>
+      <w:proofErr w:type="gramEnd"/>
+      <w:r>
+        <w:t xml:space="preserve"> reverse alphabetically, use the </w:t>
+      </w:r>
+      <w:r>
+        <w:rPr>
+          <w:rStyle w:val="HTMLCode"/>
+          <w:rFonts w:eastAsiaTheme="majorEastAsia"/>
+        </w:rPr>
+        <w:t>DESC</w:t>
+      </w:r>
+      <w:r>
+        <w:t xml:space="preserve"> keyword:</w:t>
+      </w:r>
+    </w:p>
+    <w:p>
+      <w:pPr>
+        <w:rPr>
+          <w:rFonts w:ascii="Courier New" w:hAnsi="Courier New" w:cs="Courier New"/>
+        </w:rPr>
+      </w:pPr>
+      <w:r>
+        <w:rPr>
+          <w:rFonts w:ascii="Courier New" w:hAnsi="Courier New" w:cs="Courier New"/>
+        </w:rPr>
+        <w:t>SELECT * FROM products</w:t>
+      </w:r>
+      <w:r>
+        <w:rPr>
+          <w:rFonts w:ascii="Courier New" w:hAnsi="Courier New" w:cs="Courier New"/>
+        </w:rPr>
+        <w:br/>
+        <w:t xml:space="preserve">ORDER BY </w:t>
+      </w:r>
+      <w:proofErr w:type="spellStart"/>
+      <w:r>
+        <w:rPr>
+          <w:rFonts w:ascii="Courier New" w:hAnsi="Courier New" w:cs="Courier New"/>
+        </w:rPr>
+        <w:t>product_name</w:t>
+      </w:r>
+      <w:proofErr w:type="spellEnd"/>
+      <w:r>
+        <w:rPr>
+          <w:rFonts w:ascii="Courier New" w:hAnsi="Courier New" w:cs="Courier New"/>
+        </w:rPr>
+        <w:t xml:space="preserve"> DESC;</w:t>
+      </w:r>
+    </w:p>
+    <w:p>
+      <w:pPr>
+        <w:rPr>
+          <w:rFonts w:ascii="Courier New" w:hAnsi="Courier New" w:cs="Courier New"/>
+        </w:rPr>
+      </w:pPr>
+      <w:r>
+        <w:rPr>
+          <w:noProof/>
+        </w:rPr>
+        <w:drawing>
+          <wp:inline distT="0" distB="0" distL="0" distR="0" wp14:anchorId="6FA4D74F" wp14:editId="24DFBDD9">
+            <wp:extent cx="5943600" cy="3162300"/>
+            <wp:effectExtent l="0" t="0" r="0" b="0"/>
+            <wp:docPr id="85" name="Picture 85"/>
+            <wp:cNvGraphicFramePr>
+              <a:graphicFrameLocks xmlns:a="http://schemas.openxmlformats.org/drawingml/2006/main" noChangeAspect="1"/>
+            </wp:cNvGraphicFramePr>
+            <a:graphic xmlns:a="http://schemas.openxmlformats.org/drawingml/2006/main">
+              <a:graphicData uri="http://schemas.openxmlformats.org/drawingml/2006/picture">
+                <pic:pic xmlns:pic="http://schemas.openxmlformats.org/drawingml/2006/picture">
+                  <pic:nvPicPr>
+                    <pic:cNvPr id="1" name=""/>
+                    <pic:cNvPicPr/>
+                  </pic:nvPicPr>
+                  <pic:blipFill>
+                    <a:blip r:embed="rId90"/>
+                    <a:stretch>
+                      <a:fillRect/>
+                    </a:stretch>
+                  </pic:blipFill>
+                  <pic:spPr>
+                    <a:xfrm>
+                      <a:off x="0" y="0"/>
+                      <a:ext cx="5943600" cy="3162300"/>
+                    </a:xfrm>
+                    <a:prstGeom prst="rect">
+                      <a:avLst/>
+                    </a:prstGeom>
+                  </pic:spPr>
+                </pic:pic>
+              </a:graphicData>
+            </a:graphic>
+          </wp:inline>
+        </w:drawing>
       </w:r>
       <w:bookmarkStart w:id="0" w:name="_GoBack"/>
       <w:bookmarkEnd w:id="0"/>
@@ -46594,6 +47152,7 @@
   <w:style w:type="character" w:default="1" w:styleId="DefaultParagraphFont">
     <w:name w:val="Default Paragraph Font"/>
     <w:uiPriority w:val="1"/>
+    <w:semiHidden/>
     <w:unhideWhenUsed/>
   </w:style>
   <w:style w:type="table" w:default="1" w:styleId="TableNormal">
@@ -47094,7 +47653,7 @@
 </file>
 
 <file path=customXml/itemProps1.xml><?xml version="1.0" encoding="utf-8"?>
-<ds:datastoreItem xmlns:ds="http://schemas.openxmlformats.org/officeDocument/2006/customXml" ds:itemID="{EA3E2307-01A2-4986-8278-620028EF70EA}">
+<ds:datastoreItem xmlns:ds="http://schemas.openxmlformats.org/officeDocument/2006/customXml" ds:itemID="{650EFAD0-0271-41D2-8E1E-257E70012332}">
   <ds:schemaRefs>
     <ds:schemaRef ds:uri="http://schemas.openxmlformats.org/officeDocument/2006/bibliography"/>
   </ds:schemaRefs>

</xml_diff>

<commit_message>
added LIMIT keyword with example
</commit_message>
<xml_diff>
--- a/PostgreSQL Practice Using SQL Shell.docx
+++ b/PostgreSQL Practice Using SQL Shell.docx
@@ -46009,19 +46009,7 @@
         <w:rPr>
           <w:rFonts w:ascii="Courier New" w:hAnsi="Courier New" w:cs="Courier New"/>
         </w:rPr>
-        <w:t>p</w:t>
-      </w:r>
-      <w:r>
-        <w:rPr>
-          <w:rFonts w:ascii="Courier New" w:hAnsi="Courier New" w:cs="Courier New"/>
-        </w:rPr>
-        <w:t>r</w:t>
-      </w:r>
-      <w:r>
-        <w:rPr>
-          <w:rFonts w:ascii="Courier New" w:hAnsi="Courier New" w:cs="Courier New"/>
-        </w:rPr>
-        <w:t>ice</w:t>
+        <w:t>price</w:t>
       </w:r>
       <w:r>
         <w:t>, in descending order:</w:t>
@@ -46336,8 +46324,287 @@
           </wp:inline>
         </w:drawing>
       </w:r>
+    </w:p>
+    <w:p>
+      <w:pPr>
+        <w:pStyle w:val="Heading1"/>
+      </w:pPr>
+      <w:r>
+        <w:lastRenderedPageBreak/>
+        <w:t>LIMIT</w:t>
+      </w:r>
+    </w:p>
+    <w:p>
+      <w:pPr>
+        <w:pStyle w:val="Heading2"/>
+      </w:pPr>
+      <w:r>
+        <w:t>The LIMIT Clause</w:t>
+      </w:r>
+    </w:p>
+    <w:p>
+      <w:r>
+        <w:t xml:space="preserve">The </w:t>
+      </w:r>
+      <w:r>
+        <w:rPr>
+          <w:rStyle w:val="HTMLCode"/>
+          <w:rFonts w:eastAsiaTheme="majorEastAsia"/>
+        </w:rPr>
+        <w:t>LIMIT</w:t>
+      </w:r>
+      <w:r>
+        <w:t xml:space="preserve"> clause is used to limit the maximum number of records to return.</w:t>
+      </w:r>
+    </w:p>
+    <w:p>
+      <w:r>
+        <w:t xml:space="preserve">Return only the 20 first records from the </w:t>
+      </w:r>
+      <w:r>
+        <w:rPr>
+          <w:rStyle w:val="HTMLCode"/>
+          <w:rFonts w:eastAsiaTheme="majorEastAsia"/>
+        </w:rPr>
+        <w:t>customers</w:t>
+      </w:r>
+      <w:r>
+        <w:t xml:space="preserve"> table:</w:t>
+      </w:r>
+    </w:p>
+    <w:p>
+      <w:pPr>
+        <w:rPr>
+          <w:rFonts w:ascii="Courier New" w:hAnsi="Courier New" w:cs="Courier New"/>
+        </w:rPr>
+      </w:pPr>
+      <w:r>
+        <w:rPr>
+          <w:rFonts w:ascii="Courier New" w:hAnsi="Courier New" w:cs="Courier New"/>
+        </w:rPr>
+        <w:t>SELECT * FROM customers</w:t>
+      </w:r>
+      <w:r>
+        <w:rPr>
+          <w:rFonts w:ascii="Courier New" w:hAnsi="Courier New" w:cs="Courier New"/>
+        </w:rPr>
+        <w:br/>
+        <w:t>LIMIT 20;</w:t>
+      </w:r>
+    </w:p>
+    <w:p>
+      <w:pPr>
+        <w:rPr>
+          <w:rFonts w:ascii="Courier New" w:hAnsi="Courier New" w:cs="Courier New"/>
+        </w:rPr>
+      </w:pPr>
+      <w:r>
+        <w:rPr>
+          <w:noProof/>
+        </w:rPr>
+        <w:drawing>
+          <wp:inline distT="0" distB="0" distL="0" distR="0" wp14:anchorId="278CBECB" wp14:editId="3CF76733">
+            <wp:extent cx="5943600" cy="2059940"/>
+            <wp:effectExtent l="0" t="0" r="0" b="0"/>
+            <wp:docPr id="86" name="Picture 86"/>
+            <wp:cNvGraphicFramePr>
+              <a:graphicFrameLocks xmlns:a="http://schemas.openxmlformats.org/drawingml/2006/main" noChangeAspect="1"/>
+            </wp:cNvGraphicFramePr>
+            <a:graphic xmlns:a="http://schemas.openxmlformats.org/drawingml/2006/main">
+              <a:graphicData uri="http://schemas.openxmlformats.org/drawingml/2006/picture">
+                <pic:pic xmlns:pic="http://schemas.openxmlformats.org/drawingml/2006/picture">
+                  <pic:nvPicPr>
+                    <pic:cNvPr id="1" name=""/>
+                    <pic:cNvPicPr/>
+                  </pic:nvPicPr>
+                  <pic:blipFill>
+                    <a:blip r:embed="rId91"/>
+                    <a:stretch>
+                      <a:fillRect/>
+                    </a:stretch>
+                  </pic:blipFill>
+                  <pic:spPr>
+                    <a:xfrm>
+                      <a:off x="0" y="0"/>
+                      <a:ext cx="5943600" cy="2059940"/>
+                    </a:xfrm>
+                    <a:prstGeom prst="rect">
+                      <a:avLst/>
+                    </a:prstGeom>
+                  </pic:spPr>
+                </pic:pic>
+              </a:graphicData>
+            </a:graphic>
+          </wp:inline>
+        </w:drawing>
+      </w:r>
+    </w:p>
+    <w:p>
+      <w:pPr>
+        <w:pStyle w:val="Heading2"/>
+      </w:pPr>
+      <w:r>
+        <w:t>The OFFSET Clause</w:t>
+      </w:r>
+    </w:p>
+    <w:p>
+      <w:r>
+        <w:t xml:space="preserve">The </w:t>
+      </w:r>
+      <w:r>
+        <w:rPr>
+          <w:rStyle w:val="HTMLCode"/>
+          <w:rFonts w:eastAsiaTheme="majorEastAsia"/>
+        </w:rPr>
+        <w:t>OFFSET</w:t>
+      </w:r>
+      <w:r>
+        <w:t xml:space="preserve"> clause is used to specify where to start selecting the records to return.</w:t>
+      </w:r>
+    </w:p>
+    <w:p>
+      <w:r>
+        <w:t xml:space="preserve">If you want to return 20 records, but start at number 40, you can use both </w:t>
+      </w:r>
+      <w:r>
+        <w:rPr>
+          <w:rStyle w:val="HTMLCode"/>
+          <w:rFonts w:eastAsiaTheme="majorEastAsia"/>
+        </w:rPr>
+        <w:t>LIMIT</w:t>
+      </w:r>
+      <w:r>
+        <w:t xml:space="preserve"> and </w:t>
+      </w:r>
+      <w:r>
+        <w:rPr>
+          <w:rStyle w:val="HTMLCode"/>
+          <w:rFonts w:eastAsiaTheme="majorEastAsia"/>
+        </w:rPr>
+        <w:t>OFFSET</w:t>
+      </w:r>
+      <w:r>
+        <w:t>.</w:t>
+      </w:r>
+    </w:p>
+    <w:p>
+      <w:r>
+        <w:t>Return 20 records, starting from the 41th record:</w:t>
+      </w:r>
+    </w:p>
+    <w:p>
+      <w:pPr>
+        <w:rPr>
+          <w:rFonts w:ascii="Courier New" w:hAnsi="Courier New" w:cs="Courier New"/>
+        </w:rPr>
+      </w:pPr>
+      <w:r>
+        <w:rPr>
+          <w:rFonts w:ascii="Courier New" w:hAnsi="Courier New" w:cs="Courier New"/>
+        </w:rPr>
+        <w:t>SELECT * FROM customers</w:t>
+      </w:r>
+      <w:r>
+        <w:rPr>
+          <w:rFonts w:ascii="Courier New" w:hAnsi="Courier New" w:cs="Courier New"/>
+        </w:rPr>
+        <w:br/>
+        <w:t>LIMIT 20 OFFSET 40;</w:t>
+      </w:r>
+    </w:p>
+    <w:p>
+      <w:pPr>
+        <w:rPr>
+          <w:rFonts w:ascii="Courier New" w:hAnsi="Courier New" w:cs="Courier New"/>
+        </w:rPr>
+      </w:pPr>
+      <w:r>
+        <w:rPr>
+          <w:noProof/>
+        </w:rPr>
+        <w:drawing>
+          <wp:inline distT="0" distB="0" distL="0" distR="0" wp14:anchorId="4C1E2857" wp14:editId="6935790C">
+            <wp:extent cx="5943600" cy="2131060"/>
+            <wp:effectExtent l="0" t="0" r="0" b="2540"/>
+            <wp:docPr id="87" name="Picture 87"/>
+            <wp:cNvGraphicFramePr>
+              <a:graphicFrameLocks xmlns:a="http://schemas.openxmlformats.org/drawingml/2006/main" noChangeAspect="1"/>
+            </wp:cNvGraphicFramePr>
+            <a:graphic xmlns:a="http://schemas.openxmlformats.org/drawingml/2006/main">
+              <a:graphicData uri="http://schemas.openxmlformats.org/drawingml/2006/picture">
+                <pic:pic xmlns:pic="http://schemas.openxmlformats.org/drawingml/2006/picture">
+                  <pic:nvPicPr>
+                    <pic:cNvPr id="1" name=""/>
+                    <pic:cNvPicPr/>
+                  </pic:nvPicPr>
+                  <pic:blipFill>
+                    <a:blip r:embed="rId92"/>
+                    <a:stretch>
+                      <a:fillRect/>
+                    </a:stretch>
+                  </pic:blipFill>
+                  <pic:spPr>
+                    <a:xfrm>
+                      <a:off x="0" y="0"/>
+                      <a:ext cx="5943600" cy="2131060"/>
+                    </a:xfrm>
+                    <a:prstGeom prst="rect">
+                      <a:avLst/>
+                    </a:prstGeom>
+                  </pic:spPr>
+                </pic:pic>
+              </a:graphicData>
+            </a:graphic>
+          </wp:inline>
+        </w:drawing>
+      </w:r>
+    </w:p>
+    <w:p>
+      <w:r>
+        <w:rPr>
+          <w:rStyle w:val="Strong"/>
+        </w:rPr>
+        <w:t>Note:</w:t>
+      </w:r>
+      <w:r>
+        <w:t xml:space="preserve"> The first record is number </w:t>
+      </w:r>
+      <w:r>
+        <w:rPr>
+          <w:rStyle w:val="HTMLCode"/>
+          <w:rFonts w:eastAsiaTheme="minorHAnsi"/>
+        </w:rPr>
+        <w:t>0</w:t>
+      </w:r>
+      <w:r>
+        <w:t xml:space="preserve">, so when you specify </w:t>
+      </w:r>
+      <w:r>
+        <w:rPr>
+          <w:rStyle w:val="HTMLCode"/>
+          <w:rFonts w:eastAsiaTheme="minorHAnsi"/>
+        </w:rPr>
+        <w:t>OFFSET 40</w:t>
+      </w:r>
+      <w:r>
+        <w:t xml:space="preserve"> it means starting at record number 41.</w:t>
+      </w:r>
+    </w:p>
+    <w:p>
+      <w:pPr>
+        <w:rPr>
+          <w:rFonts w:ascii="Courier New" w:hAnsi="Courier New" w:cs="Courier New"/>
+        </w:rPr>
+      </w:pPr>
       <w:bookmarkStart w:id="0" w:name="_GoBack"/>
       <w:bookmarkEnd w:id="0"/>
+    </w:p>
+    <w:p>
+      <w:pPr>
+        <w:rPr>
+          <w:rFonts w:ascii="Courier New" w:hAnsi="Courier New" w:cs="Courier New"/>
+        </w:rPr>
+      </w:pPr>
     </w:p>
     <w:sectPr>
       <w:pgSz w:w="12240" w:h="15840"/>
@@ -47152,7 +47419,6 @@
   <w:style w:type="character" w:default="1" w:styleId="DefaultParagraphFont">
     <w:name w:val="Default Paragraph Font"/>
     <w:uiPriority w:val="1"/>
-    <w:semiHidden/>
     <w:unhideWhenUsed/>
   </w:style>
   <w:style w:type="table" w:default="1" w:styleId="TableNormal">
@@ -47653,7 +47919,7 @@
 </file>
 
 <file path=customXml/itemProps1.xml><?xml version="1.0" encoding="utf-8"?>
-<ds:datastoreItem xmlns:ds="http://schemas.openxmlformats.org/officeDocument/2006/customXml" ds:itemID="{650EFAD0-0271-41D2-8E1E-257E70012332}">
+<ds:datastoreItem xmlns:ds="http://schemas.openxmlformats.org/officeDocument/2006/customXml" ds:itemID="{BDB27FCD-E689-4201-9FEF-5A9F4CB03AE3}">
   <ds:schemaRefs>
     <ds:schemaRef ds:uri="http://schemas.openxmlformats.org/officeDocument/2006/bibliography"/>
   </ds:schemaRefs>

</xml_diff>

<commit_message>
added min and max fuction with example
</commit_message>
<xml_diff>
--- a/PostgreSQL Practice Using SQL Shell.docx
+++ b/PostgreSQL Practice Using SQL Shell.docx
@@ -46592,12 +46592,416 @@
     </w:p>
     <w:p>
       <w:pPr>
-        <w:rPr>
-          <w:rFonts w:ascii="Courier New" w:hAnsi="Courier New" w:cs="Courier New"/>
-        </w:rPr>
+        <w:pStyle w:val="Heading1"/>
       </w:pPr>
+      <w:r>
+        <w:lastRenderedPageBreak/>
+        <w:t>MIN and MAX Functions</w:t>
+      </w:r>
+    </w:p>
+    <w:p>
+      <w:pPr>
+        <w:pStyle w:val="Heading2"/>
+      </w:pPr>
+      <w:r>
+        <w:t>MIN</w:t>
+      </w:r>
+    </w:p>
+    <w:p>
+      <w:r>
+        <w:t xml:space="preserve">The </w:t>
+      </w:r>
+      <w:proofErr w:type="gramStart"/>
+      <w:r>
+        <w:rPr>
+          <w:rStyle w:val="HTMLCode"/>
+          <w:rFonts w:eastAsiaTheme="majorEastAsia"/>
+        </w:rPr>
+        <w:t>MIN(</w:t>
+      </w:r>
+      <w:proofErr w:type="gramEnd"/>
+      <w:r>
+        <w:rPr>
+          <w:rStyle w:val="HTMLCode"/>
+          <w:rFonts w:eastAsiaTheme="majorEastAsia"/>
+        </w:rPr>
+        <w:t>)</w:t>
+      </w:r>
+      <w:r>
+        <w:t xml:space="preserve"> function returns the smallest value of the selected column.</w:t>
+      </w:r>
+    </w:p>
+    <w:p>
+      <w:r>
+        <w:t xml:space="preserve">Return the lowest price in the </w:t>
+      </w:r>
+      <w:r>
+        <w:rPr>
+          <w:rStyle w:val="HTMLCode"/>
+          <w:rFonts w:eastAsiaTheme="majorEastAsia"/>
+        </w:rPr>
+        <w:t>products</w:t>
+      </w:r>
+      <w:r>
+        <w:t xml:space="preserve"> table:</w:t>
+      </w:r>
+    </w:p>
+    <w:p>
+      <w:pPr>
+        <w:rPr>
+          <w:rFonts w:ascii="Courier New" w:hAnsi="Courier New" w:cs="Courier New"/>
+        </w:rPr>
+      </w:pPr>
+      <w:r>
+        <w:rPr>
+          <w:rFonts w:ascii="Courier New" w:hAnsi="Courier New" w:cs="Courier New"/>
+        </w:rPr>
+        <w:t>SELECT MIN(price)</w:t>
+      </w:r>
+      <w:r>
+        <w:rPr>
+          <w:rFonts w:ascii="Courier New" w:hAnsi="Courier New" w:cs="Courier New"/>
+        </w:rPr>
+        <w:br/>
+        <w:t>FROM products;</w:t>
+      </w:r>
+    </w:p>
+    <w:p>
+      <w:r>
+        <w:rPr>
+          <w:noProof/>
+        </w:rPr>
+        <w:drawing>
+          <wp:inline distT="0" distB="0" distL="0" distR="0" wp14:anchorId="777C6281" wp14:editId="03DBFAF4">
+            <wp:extent cx="5943600" cy="706120"/>
+            <wp:effectExtent l="0" t="0" r="0" b="0"/>
+            <wp:docPr id="88" name="Picture 88"/>
+            <wp:cNvGraphicFramePr>
+              <a:graphicFrameLocks xmlns:a="http://schemas.openxmlformats.org/drawingml/2006/main" noChangeAspect="1"/>
+            </wp:cNvGraphicFramePr>
+            <a:graphic xmlns:a="http://schemas.openxmlformats.org/drawingml/2006/main">
+              <a:graphicData uri="http://schemas.openxmlformats.org/drawingml/2006/picture">
+                <pic:pic xmlns:pic="http://schemas.openxmlformats.org/drawingml/2006/picture">
+                  <pic:nvPicPr>
+                    <pic:cNvPr id="1" name=""/>
+                    <pic:cNvPicPr/>
+                  </pic:nvPicPr>
+                  <pic:blipFill>
+                    <a:blip r:embed="rId93"/>
+                    <a:stretch>
+                      <a:fillRect/>
+                    </a:stretch>
+                  </pic:blipFill>
+                  <pic:spPr>
+                    <a:xfrm>
+                      <a:off x="0" y="0"/>
+                      <a:ext cx="5943600" cy="706120"/>
+                    </a:xfrm>
+                    <a:prstGeom prst="rect">
+                      <a:avLst/>
+                    </a:prstGeom>
+                  </pic:spPr>
+                </pic:pic>
+              </a:graphicData>
+            </a:graphic>
+          </wp:inline>
+        </w:drawing>
+      </w:r>
+    </w:p>
+    <w:p>
+      <w:pPr>
+        <w:pStyle w:val="Heading2"/>
+      </w:pPr>
+      <w:r>
+        <w:t>MAX</w:t>
+      </w:r>
+    </w:p>
+    <w:p>
+      <w:r>
+        <w:t xml:space="preserve">The </w:t>
+      </w:r>
+      <w:proofErr w:type="gramStart"/>
+      <w:r>
+        <w:rPr>
+          <w:rStyle w:val="HTMLCode"/>
+          <w:rFonts w:eastAsiaTheme="majorEastAsia"/>
+        </w:rPr>
+        <w:t>MAX(</w:t>
+      </w:r>
+      <w:proofErr w:type="gramEnd"/>
+      <w:r>
+        <w:rPr>
+          <w:rStyle w:val="HTMLCode"/>
+          <w:rFonts w:eastAsiaTheme="majorEastAsia"/>
+        </w:rPr>
+        <w:t>)</w:t>
+      </w:r>
+      <w:r>
+        <w:t xml:space="preserve"> function returns the largest value of the selected column.</w:t>
+      </w:r>
+    </w:p>
+    <w:p>
+      <w:r>
+        <w:t xml:space="preserve">Return the highest price in the </w:t>
+      </w:r>
+      <w:r>
+        <w:rPr>
+          <w:rStyle w:val="HTMLCode"/>
+          <w:rFonts w:eastAsiaTheme="majorEastAsia"/>
+        </w:rPr>
+        <w:t>products</w:t>
+      </w:r>
+      <w:r>
+        <w:t xml:space="preserve"> table:</w:t>
+      </w:r>
+    </w:p>
+    <w:p>
+      <w:pPr>
+        <w:rPr>
+          <w:rFonts w:ascii="Courier New" w:hAnsi="Courier New" w:cs="Courier New"/>
+        </w:rPr>
+      </w:pPr>
+      <w:r>
+        <w:rPr>
+          <w:rFonts w:ascii="Courier New" w:hAnsi="Courier New" w:cs="Courier New"/>
+        </w:rPr>
+        <w:t>SELECT MAX(price)</w:t>
+      </w:r>
+      <w:r>
+        <w:rPr>
+          <w:rFonts w:ascii="Courier New" w:hAnsi="Courier New" w:cs="Courier New"/>
+        </w:rPr>
+        <w:br/>
+        <w:t>FROM products;</w:t>
+      </w:r>
+    </w:p>
+    <w:p>
+      <w:pPr>
+        <w:rPr>
+          <w:rFonts w:ascii="Courier New" w:hAnsi="Courier New" w:cs="Courier New"/>
+        </w:rPr>
+      </w:pPr>
+      <w:r>
+        <w:rPr>
+          <w:noProof/>
+        </w:rPr>
+        <w:drawing>
+          <wp:inline distT="0" distB="0" distL="0" distR="0" wp14:anchorId="45BD5B03" wp14:editId="39FCFE7E">
+            <wp:extent cx="5943600" cy="715645"/>
+            <wp:effectExtent l="0" t="0" r="0" b="8255"/>
+            <wp:docPr id="89" name="Picture 89"/>
+            <wp:cNvGraphicFramePr>
+              <a:graphicFrameLocks xmlns:a="http://schemas.openxmlformats.org/drawingml/2006/main" noChangeAspect="1"/>
+            </wp:cNvGraphicFramePr>
+            <a:graphic xmlns:a="http://schemas.openxmlformats.org/drawingml/2006/main">
+              <a:graphicData uri="http://schemas.openxmlformats.org/drawingml/2006/picture">
+                <pic:pic xmlns:pic="http://schemas.openxmlformats.org/drawingml/2006/picture">
+                  <pic:nvPicPr>
+                    <pic:cNvPr id="1" name=""/>
+                    <pic:cNvPicPr/>
+                  </pic:nvPicPr>
+                  <pic:blipFill>
+                    <a:blip r:embed="rId94"/>
+                    <a:stretch>
+                      <a:fillRect/>
+                    </a:stretch>
+                  </pic:blipFill>
+                  <pic:spPr>
+                    <a:xfrm>
+                      <a:off x="0" y="0"/>
+                      <a:ext cx="5943600" cy="715645"/>
+                    </a:xfrm>
+                    <a:prstGeom prst="rect">
+                      <a:avLst/>
+                    </a:prstGeom>
+                  </pic:spPr>
+                </pic:pic>
+              </a:graphicData>
+            </a:graphic>
+          </wp:inline>
+        </w:drawing>
+      </w:r>
+    </w:p>
+    <w:p>
+      <w:pPr>
+        <w:pStyle w:val="Heading2"/>
+      </w:pPr>
+      <w:r>
+        <w:t>Set Column Name</w:t>
+      </w:r>
+    </w:p>
+    <w:p>
+      <w:r>
+        <w:t xml:space="preserve">When you use </w:t>
+      </w:r>
+      <w:proofErr w:type="gramStart"/>
+      <w:r>
+        <w:rPr>
+          <w:rStyle w:val="HTMLCode"/>
+          <w:rFonts w:eastAsiaTheme="majorEastAsia"/>
+        </w:rPr>
+        <w:t>MIN(</w:t>
+      </w:r>
+      <w:proofErr w:type="gramEnd"/>
+      <w:r>
+        <w:rPr>
+          <w:rStyle w:val="HTMLCode"/>
+          <w:rFonts w:eastAsiaTheme="majorEastAsia"/>
+        </w:rPr>
+        <w:t>)</w:t>
+      </w:r>
+      <w:r>
+        <w:t xml:space="preserve"> or </w:t>
+      </w:r>
+      <w:r>
+        <w:rPr>
+          <w:rStyle w:val="HTMLCode"/>
+          <w:rFonts w:eastAsiaTheme="majorEastAsia"/>
+        </w:rPr>
+        <w:t>MAX()</w:t>
+      </w:r>
+      <w:r>
+        <w:t xml:space="preserve">, the returned column will be named </w:t>
+      </w:r>
+      <w:r>
+        <w:rPr>
+          <w:rStyle w:val="HTMLCode"/>
+          <w:rFonts w:eastAsiaTheme="majorEastAsia"/>
+        </w:rPr>
+        <w:t>min</w:t>
+      </w:r>
+      <w:r>
+        <w:t xml:space="preserve"> or </w:t>
+      </w:r>
+      <w:r>
+        <w:rPr>
+          <w:rStyle w:val="HTMLCode"/>
+          <w:rFonts w:eastAsiaTheme="majorEastAsia"/>
+        </w:rPr>
+        <w:t>max</w:t>
+      </w:r>
+      <w:r>
+        <w:t xml:space="preserve"> by default. To give the column a new name, use the </w:t>
+      </w:r>
+      <w:r>
+        <w:rPr>
+          <w:rStyle w:val="HTMLCode"/>
+          <w:rFonts w:eastAsiaTheme="majorEastAsia"/>
+        </w:rPr>
+        <w:t>AS</w:t>
+      </w:r>
+      <w:r>
+        <w:t xml:space="preserve"> keyword.</w:t>
+      </w:r>
+    </w:p>
+    <w:p>
+      <w:r>
+        <w:t xml:space="preserve">Return the lowest price, and name the column </w:t>
+      </w:r>
+      <w:proofErr w:type="spellStart"/>
+      <w:r>
+        <w:rPr>
+          <w:rStyle w:val="HTMLCode"/>
+          <w:rFonts w:eastAsiaTheme="majorEastAsia"/>
+        </w:rPr>
+        <w:t>lowest_price</w:t>
+      </w:r>
+      <w:proofErr w:type="spellEnd"/>
+      <w:r>
+        <w:t>:</w:t>
+      </w:r>
+    </w:p>
+    <w:p>
+      <w:pPr>
+        <w:rPr>
+          <w:rFonts w:ascii="Courier New" w:hAnsi="Courier New" w:cs="Courier New"/>
+        </w:rPr>
+      </w:pPr>
+      <w:r>
+        <w:rPr>
+          <w:rFonts w:ascii="Courier New" w:hAnsi="Courier New" w:cs="Courier New"/>
+        </w:rPr>
+        <w:t xml:space="preserve">SELECT MIN(price) AS </w:t>
+      </w:r>
+      <w:proofErr w:type="spellStart"/>
+      <w:r>
+        <w:rPr>
+          <w:rFonts w:ascii="Courier New" w:hAnsi="Courier New" w:cs="Courier New"/>
+        </w:rPr>
+        <w:t>lowest_price</w:t>
+      </w:r>
+      <w:proofErr w:type="spellEnd"/>
+      <w:r>
+        <w:rPr>
+          <w:rFonts w:ascii="Courier New" w:hAnsi="Courier New" w:cs="Courier New"/>
+        </w:rPr>
+        <w:br/>
+        <w:t>FROM products;</w:t>
+      </w:r>
+    </w:p>
+    <w:p>
+      <w:pPr>
+        <w:rPr>
+          <w:rFonts w:ascii="Courier New" w:hAnsi="Courier New" w:cs="Courier New"/>
+        </w:rPr>
+      </w:pPr>
+      <w:r>
+        <w:rPr>
+          <w:noProof/>
+        </w:rPr>
+        <w:drawing>
+          <wp:inline distT="0" distB="0" distL="0" distR="0" wp14:anchorId="629BA9CD" wp14:editId="6A77EE2B">
+            <wp:extent cx="5943600" cy="702945"/>
+            <wp:effectExtent l="0" t="0" r="0" b="1905"/>
+            <wp:docPr id="90" name="Picture 90"/>
+            <wp:cNvGraphicFramePr>
+              <a:graphicFrameLocks xmlns:a="http://schemas.openxmlformats.org/drawingml/2006/main" noChangeAspect="1"/>
+            </wp:cNvGraphicFramePr>
+            <a:graphic xmlns:a="http://schemas.openxmlformats.org/drawingml/2006/main">
+              <a:graphicData uri="http://schemas.openxmlformats.org/drawingml/2006/picture">
+                <pic:pic xmlns:pic="http://schemas.openxmlformats.org/drawingml/2006/picture">
+                  <pic:nvPicPr>
+                    <pic:cNvPr id="1" name=""/>
+                    <pic:cNvPicPr/>
+                  </pic:nvPicPr>
+                  <pic:blipFill>
+                    <a:blip r:embed="rId95"/>
+                    <a:stretch>
+                      <a:fillRect/>
+                    </a:stretch>
+                  </pic:blipFill>
+                  <pic:spPr>
+                    <a:xfrm>
+                      <a:off x="0" y="0"/>
+                      <a:ext cx="5943600" cy="702945"/>
+                    </a:xfrm>
+                    <a:prstGeom prst="rect">
+                      <a:avLst/>
+                    </a:prstGeom>
+                  </pic:spPr>
+                </pic:pic>
+              </a:graphicData>
+            </a:graphic>
+          </wp:inline>
+        </w:drawing>
+      </w:r>
       <w:bookmarkStart w:id="0" w:name="_GoBack"/>
       <w:bookmarkEnd w:id="0"/>
+    </w:p>
+    <w:p>
+      <w:pPr>
+        <w:rPr>
+          <w:rFonts w:ascii="Courier New" w:hAnsi="Courier New" w:cs="Courier New"/>
+        </w:rPr>
+      </w:pPr>
+    </w:p>
+    <w:p/>
+    <w:p>
+      <w:pPr>
+        <w:rPr>
+          <w:rFonts w:ascii="Courier New" w:hAnsi="Courier New" w:cs="Courier New"/>
+        </w:rPr>
+      </w:pPr>
     </w:p>
     <w:p>
       <w:pPr>
@@ -47919,7 +48323,7 @@
 </file>
 
 <file path=customXml/itemProps1.xml><?xml version="1.0" encoding="utf-8"?>
-<ds:datastoreItem xmlns:ds="http://schemas.openxmlformats.org/officeDocument/2006/customXml" ds:itemID="{BDB27FCD-E689-4201-9FEF-5A9F4CB03AE3}">
+<ds:datastoreItem xmlns:ds="http://schemas.openxmlformats.org/officeDocument/2006/customXml" ds:itemID="{CBC6C01C-6A29-4075-9D01-CFA7AB71284C}">
   <ds:schemaRefs>
     <ds:schemaRef ds:uri="http://schemas.openxmlformats.org/officeDocument/2006/bibliography"/>
   </ds:schemaRefs>

</xml_diff>

<commit_message>
added count fuction with example
</commit_message>
<xml_diff>
--- a/PostgreSQL Practice Using SQL Shell.docx
+++ b/PostgreSQL Practice Using SQL Shell.docx
@@ -46985,15 +46985,313 @@
           </wp:inline>
         </w:drawing>
       </w:r>
+    </w:p>
+    <w:p>
+      <w:pPr>
+        <w:rPr>
+          <w:rFonts w:ascii="Courier New" w:hAnsi="Courier New" w:cs="Courier New"/>
+        </w:rPr>
+      </w:pPr>
+    </w:p>
+    <w:p>
+      <w:pPr>
+        <w:pStyle w:val="Heading1"/>
+      </w:pPr>
+      <w:r>
+        <w:t>COUNT Function</w:t>
+      </w:r>
+    </w:p>
+    <w:p>
+      <w:pPr>
+        <w:pStyle w:val="Heading2"/>
+      </w:pPr>
+      <w:r>
+        <w:t>COUNT</w:t>
+      </w:r>
+    </w:p>
+    <w:p>
+      <w:r>
+        <w:t xml:space="preserve">The </w:t>
+      </w:r>
+      <w:proofErr w:type="gramStart"/>
+      <w:r>
+        <w:rPr>
+          <w:rStyle w:val="HTMLCode"/>
+          <w:rFonts w:eastAsiaTheme="majorEastAsia"/>
+        </w:rPr>
+        <w:t>COUNT(</w:t>
+      </w:r>
+      <w:proofErr w:type="gramEnd"/>
+      <w:r>
+        <w:rPr>
+          <w:rStyle w:val="HTMLCode"/>
+          <w:rFonts w:eastAsiaTheme="majorEastAsia"/>
+        </w:rPr>
+        <w:t>)</w:t>
+      </w:r>
+      <w:r>
+        <w:t xml:space="preserve"> function returns the number of rows that matches a specified criterion.</w:t>
+      </w:r>
+    </w:p>
+    <w:p>
+      <w:r>
+        <w:t xml:space="preserve">If the specified criterion is a column name, the </w:t>
+      </w:r>
+      <w:proofErr w:type="gramStart"/>
+      <w:r>
+        <w:rPr>
+          <w:rStyle w:val="HTMLCode"/>
+          <w:rFonts w:eastAsiaTheme="majorEastAsia"/>
+        </w:rPr>
+        <w:t>COUNT(</w:t>
+      </w:r>
+      <w:proofErr w:type="gramEnd"/>
+      <w:r>
+        <w:rPr>
+          <w:rStyle w:val="HTMLCode"/>
+          <w:rFonts w:eastAsiaTheme="majorEastAsia"/>
+        </w:rPr>
+        <w:t>)</w:t>
+      </w:r>
+      <w:r>
+        <w:t xml:space="preserve"> function returns the number of columns with that name.</w:t>
+      </w:r>
+    </w:p>
+    <w:p>
+      <w:r>
+        <w:lastRenderedPageBreak/>
+        <w:t xml:space="preserve">Return the number of customers from the </w:t>
+      </w:r>
+      <w:r>
+        <w:rPr>
+          <w:rStyle w:val="HTMLCode"/>
+          <w:rFonts w:eastAsiaTheme="majorEastAsia"/>
+        </w:rPr>
+        <w:t>customers</w:t>
+      </w:r>
+      <w:r>
+        <w:t xml:space="preserve"> table:</w:t>
+      </w:r>
+    </w:p>
+    <w:p>
+      <w:pPr>
+        <w:rPr>
+          <w:rFonts w:ascii="Courier New" w:hAnsi="Courier New" w:cs="Courier New"/>
+        </w:rPr>
+      </w:pPr>
+      <w:r>
+        <w:rPr>
+          <w:rFonts w:ascii="Courier New" w:hAnsi="Courier New" w:cs="Courier New"/>
+        </w:rPr>
+        <w:t>SELECT COUNT(</w:t>
+      </w:r>
+      <w:proofErr w:type="spellStart"/>
+      <w:r>
+        <w:rPr>
+          <w:rFonts w:ascii="Courier New" w:hAnsi="Courier New" w:cs="Courier New"/>
+        </w:rPr>
+        <w:t>customer_id</w:t>
+      </w:r>
+      <w:proofErr w:type="spellEnd"/>
+      <w:r>
+        <w:rPr>
+          <w:rFonts w:ascii="Courier New" w:hAnsi="Courier New" w:cs="Courier New"/>
+        </w:rPr>
+        <w:t>)</w:t>
+      </w:r>
+      <w:r>
+        <w:rPr>
+          <w:rFonts w:ascii="Courier New" w:hAnsi="Courier New" w:cs="Courier New"/>
+        </w:rPr>
+        <w:br/>
+        <w:t>FROM customers;</w:t>
+      </w:r>
+    </w:p>
+    <w:p>
+      <w:r>
+        <w:rPr>
+          <w:noProof/>
+        </w:rPr>
+        <w:drawing>
+          <wp:inline distT="0" distB="0" distL="0" distR="0" wp14:anchorId="3C162590" wp14:editId="35F89428">
+            <wp:extent cx="5943600" cy="681355"/>
+            <wp:effectExtent l="0" t="0" r="0" b="4445"/>
+            <wp:docPr id="91" name="Picture 91"/>
+            <wp:cNvGraphicFramePr>
+              <a:graphicFrameLocks xmlns:a="http://schemas.openxmlformats.org/drawingml/2006/main" noChangeAspect="1"/>
+            </wp:cNvGraphicFramePr>
+            <a:graphic xmlns:a="http://schemas.openxmlformats.org/drawingml/2006/main">
+              <a:graphicData uri="http://schemas.openxmlformats.org/drawingml/2006/picture">
+                <pic:pic xmlns:pic="http://schemas.openxmlformats.org/drawingml/2006/picture">
+                  <pic:nvPicPr>
+                    <pic:cNvPr id="1" name=""/>
+                    <pic:cNvPicPr/>
+                  </pic:nvPicPr>
+                  <pic:blipFill>
+                    <a:blip r:embed="rId96"/>
+                    <a:stretch>
+                      <a:fillRect/>
+                    </a:stretch>
+                  </pic:blipFill>
+                  <pic:spPr>
+                    <a:xfrm>
+                      <a:off x="0" y="0"/>
+                      <a:ext cx="5943600" cy="681355"/>
+                    </a:xfrm>
+                    <a:prstGeom prst="rect">
+                      <a:avLst/>
+                    </a:prstGeom>
+                  </pic:spPr>
+                </pic:pic>
+              </a:graphicData>
+            </a:graphic>
+          </wp:inline>
+        </w:drawing>
+      </w:r>
+    </w:p>
+    <w:p>
+      <w:r>
+        <w:rPr>
+          <w:rStyle w:val="Strong"/>
+        </w:rPr>
+        <w:t>Note:</w:t>
+      </w:r>
+      <w:r>
+        <w:t xml:space="preserve"> NULL values are not counted.</w:t>
+      </w:r>
+    </w:p>
+    <w:p>
+      <w:pPr>
+        <w:pStyle w:val="Heading2"/>
+      </w:pPr>
+      <w:r>
+        <w:t xml:space="preserve">COUNT </w:t>
+      </w:r>
+      <w:proofErr w:type="gramStart"/>
+      <w:r>
+        <w:t>With</w:t>
+      </w:r>
+      <w:proofErr w:type="gramEnd"/>
+      <w:r>
+        <w:t xml:space="preserve"> WHERE Clause</w:t>
+      </w:r>
+    </w:p>
+    <w:p>
+      <w:r>
+        <w:t xml:space="preserve">By specifying a </w:t>
+      </w:r>
+      <w:r>
+        <w:rPr>
+          <w:rStyle w:val="HTMLCode"/>
+          <w:rFonts w:eastAsiaTheme="majorEastAsia"/>
+        </w:rPr>
+        <w:t>WHERE</w:t>
+      </w:r>
+      <w:r>
+        <w:t xml:space="preserve"> clause, you can e.g. return the number of customers that comes from London:</w:t>
+      </w:r>
+    </w:p>
+    <w:p>
+      <w:r>
+        <w:t>Return the number of customers from London:</w:t>
+      </w:r>
+    </w:p>
+    <w:p>
+      <w:pPr>
+        <w:rPr>
+          <w:rFonts w:ascii="Courier New" w:hAnsi="Courier New" w:cs="Courier New"/>
+        </w:rPr>
+      </w:pPr>
+      <w:r>
+        <w:rPr>
+          <w:rFonts w:ascii="Courier New" w:hAnsi="Courier New" w:cs="Courier New"/>
+        </w:rPr>
+        <w:t>SELECT COUNT(</w:t>
+      </w:r>
+      <w:proofErr w:type="spellStart"/>
+      <w:r>
+        <w:rPr>
+          <w:rFonts w:ascii="Courier New" w:hAnsi="Courier New" w:cs="Courier New"/>
+        </w:rPr>
+        <w:t>customer_id</w:t>
+      </w:r>
+      <w:proofErr w:type="spellEnd"/>
+      <w:r>
+        <w:rPr>
+          <w:rFonts w:ascii="Courier New" w:hAnsi="Courier New" w:cs="Courier New"/>
+        </w:rPr>
+        <w:t>)</w:t>
+      </w:r>
+      <w:r>
+        <w:rPr>
+          <w:rFonts w:ascii="Courier New" w:hAnsi="Courier New" w:cs="Courier New"/>
+        </w:rPr>
+        <w:br/>
+        <w:t>FROM customers</w:t>
+      </w:r>
+      <w:r>
+        <w:rPr>
+          <w:rFonts w:ascii="Courier New" w:hAnsi="Courier New" w:cs="Courier New"/>
+        </w:rPr>
+        <w:br/>
+        <w:t>WHERE city = 'London';</w:t>
+      </w:r>
+    </w:p>
+    <w:p>
+      <w:pPr>
+        <w:rPr>
+          <w:rFonts w:ascii="Courier New" w:hAnsi="Courier New" w:cs="Courier New"/>
+        </w:rPr>
+      </w:pPr>
+      <w:r>
+        <w:rPr>
+          <w:noProof/>
+        </w:rPr>
+        <w:drawing>
+          <wp:inline distT="0" distB="0" distL="0" distR="0" wp14:anchorId="2181AE74" wp14:editId="37145A01">
+            <wp:extent cx="5943600" cy="787400"/>
+            <wp:effectExtent l="0" t="0" r="0" b="0"/>
+            <wp:docPr id="92" name="Picture 92"/>
+            <wp:cNvGraphicFramePr>
+              <a:graphicFrameLocks xmlns:a="http://schemas.openxmlformats.org/drawingml/2006/main" noChangeAspect="1"/>
+            </wp:cNvGraphicFramePr>
+            <a:graphic xmlns:a="http://schemas.openxmlformats.org/drawingml/2006/main">
+              <a:graphicData uri="http://schemas.openxmlformats.org/drawingml/2006/picture">
+                <pic:pic xmlns:pic="http://schemas.openxmlformats.org/drawingml/2006/picture">
+                  <pic:nvPicPr>
+                    <pic:cNvPr id="1" name=""/>
+                    <pic:cNvPicPr/>
+                  </pic:nvPicPr>
+                  <pic:blipFill>
+                    <a:blip r:embed="rId97"/>
+                    <a:stretch>
+                      <a:fillRect/>
+                    </a:stretch>
+                  </pic:blipFill>
+                  <pic:spPr>
+                    <a:xfrm>
+                      <a:off x="0" y="0"/>
+                      <a:ext cx="5943600" cy="787400"/>
+                    </a:xfrm>
+                    <a:prstGeom prst="rect">
+                      <a:avLst/>
+                    </a:prstGeom>
+                  </pic:spPr>
+                </pic:pic>
+              </a:graphicData>
+            </a:graphic>
+          </wp:inline>
+        </w:drawing>
+      </w:r>
+    </w:p>
+    <w:p>
+      <w:pPr>
+        <w:rPr>
+          <w:rFonts w:ascii="Courier New" w:hAnsi="Courier New" w:cs="Courier New"/>
+        </w:rPr>
+      </w:pPr>
       <w:bookmarkStart w:id="0" w:name="_GoBack"/>
       <w:bookmarkEnd w:id="0"/>
-    </w:p>
-    <w:p>
-      <w:pPr>
-        <w:rPr>
-          <w:rFonts w:ascii="Courier New" w:hAnsi="Courier New" w:cs="Courier New"/>
-        </w:rPr>
-      </w:pPr>
     </w:p>
     <w:p/>
     <w:p>
@@ -47823,6 +48121,7 @@
   <w:style w:type="character" w:default="1" w:styleId="DefaultParagraphFont">
     <w:name w:val="Default Paragraph Font"/>
     <w:uiPriority w:val="1"/>
+    <w:semiHidden/>
     <w:unhideWhenUsed/>
   </w:style>
   <w:style w:type="table" w:default="1" w:styleId="TableNormal">
@@ -48323,7 +48622,7 @@
 </file>
 
 <file path=customXml/itemProps1.xml><?xml version="1.0" encoding="utf-8"?>
-<ds:datastoreItem xmlns:ds="http://schemas.openxmlformats.org/officeDocument/2006/customXml" ds:itemID="{CBC6C01C-6A29-4075-9D01-CFA7AB71284C}">
+<ds:datastoreItem xmlns:ds="http://schemas.openxmlformats.org/officeDocument/2006/customXml" ds:itemID="{0149E5DA-19F1-40AC-8CAB-FDF6C32B4F71}">
   <ds:schemaRefs>
     <ds:schemaRef ds:uri="http://schemas.openxmlformats.org/officeDocument/2006/bibliography"/>
   </ds:schemaRefs>

</xml_diff>

<commit_message>
added sum function with example
</commit_message>
<xml_diff>
--- a/PostgreSQL Practice Using SQL Shell.docx
+++ b/PostgreSQL Practice Using SQL Shell.docx
@@ -47286,12 +47286,181 @@
     </w:p>
     <w:p>
       <w:pPr>
-        <w:rPr>
-          <w:rFonts w:ascii="Courier New" w:hAnsi="Courier New" w:cs="Courier New"/>
-        </w:rPr>
+        <w:pStyle w:val="Heading1"/>
       </w:pPr>
+      <w:r>
+        <w:t>SUM Function</w:t>
+      </w:r>
+    </w:p>
+    <w:p>
+      <w:pPr>
+        <w:pStyle w:val="Heading2"/>
+      </w:pPr>
+      <w:r>
+        <w:t>SUM</w:t>
+      </w:r>
+    </w:p>
+    <w:p>
+      <w:r>
+        <w:t xml:space="preserve">The </w:t>
+      </w:r>
+      <w:proofErr w:type="gramStart"/>
+      <w:r>
+        <w:rPr>
+          <w:rStyle w:val="HTMLCode"/>
+          <w:rFonts w:eastAsiaTheme="majorEastAsia"/>
+        </w:rPr>
+        <w:t>SUM(</w:t>
+      </w:r>
+      <w:proofErr w:type="gramEnd"/>
+      <w:r>
+        <w:rPr>
+          <w:rStyle w:val="HTMLCode"/>
+          <w:rFonts w:eastAsiaTheme="majorEastAsia"/>
+        </w:rPr>
+        <w:t>)</w:t>
+      </w:r>
+      <w:r>
+        <w:t xml:space="preserve"> function returns the total sum of a numeric column.</w:t>
+      </w:r>
+    </w:p>
+    <w:p>
+      <w:r>
+        <w:t xml:space="preserve">The following SQL statement finds the sum of the </w:t>
+      </w:r>
+      <w:r>
+        <w:rPr>
+          <w:rStyle w:val="HTMLCode"/>
+          <w:rFonts w:eastAsiaTheme="majorEastAsia"/>
+        </w:rPr>
+        <w:t>quantity</w:t>
+      </w:r>
+      <w:r>
+        <w:t xml:space="preserve"> fields in the </w:t>
+      </w:r>
+      <w:proofErr w:type="spellStart"/>
+      <w:r>
+        <w:rPr>
+          <w:rStyle w:val="HTMLCode"/>
+          <w:rFonts w:eastAsiaTheme="majorEastAsia"/>
+        </w:rPr>
+        <w:t>order_details</w:t>
+      </w:r>
+      <w:proofErr w:type="spellEnd"/>
+      <w:r>
+        <w:t xml:space="preserve"> table:</w:t>
+      </w:r>
+    </w:p>
+    <w:p>
+      <w:r>
+        <w:t>Return the total amount of ordered items:</w:t>
+      </w:r>
+    </w:p>
+    <w:p>
+      <w:pPr>
+        <w:rPr>
+          <w:rFonts w:ascii="Courier New" w:hAnsi="Courier New" w:cs="Courier New"/>
+        </w:rPr>
+      </w:pPr>
+      <w:r>
+        <w:rPr>
+          <w:rFonts w:ascii="Courier New" w:hAnsi="Courier New" w:cs="Courier New"/>
+        </w:rPr>
+        <w:t>SELECT SUM(quantity)</w:t>
+      </w:r>
+      <w:r>
+        <w:rPr>
+          <w:rFonts w:ascii="Courier New" w:hAnsi="Courier New" w:cs="Courier New"/>
+        </w:rPr>
+        <w:br/>
+        <w:t xml:space="preserve">FROM </w:t>
+      </w:r>
+      <w:proofErr w:type="spellStart"/>
+      <w:r>
+        <w:rPr>
+          <w:rFonts w:ascii="Courier New" w:hAnsi="Courier New" w:cs="Courier New"/>
+        </w:rPr>
+        <w:t>order_details</w:t>
+      </w:r>
+      <w:proofErr w:type="spellEnd"/>
+      <w:r>
+        <w:rPr>
+          <w:rFonts w:ascii="Courier New" w:hAnsi="Courier New" w:cs="Courier New"/>
+        </w:rPr>
+        <w:t>;</w:t>
+      </w:r>
+    </w:p>
+    <w:p>
+      <w:pPr>
+        <w:rPr>
+          <w:rFonts w:ascii="Courier New" w:hAnsi="Courier New" w:cs="Courier New"/>
+        </w:rPr>
+      </w:pPr>
+      <w:r>
+        <w:rPr>
+          <w:noProof/>
+        </w:rPr>
+        <w:drawing>
+          <wp:inline distT="0" distB="0" distL="0" distR="0" wp14:anchorId="48AEFF87" wp14:editId="35A143B7">
+            <wp:extent cx="5943600" cy="684530"/>
+            <wp:effectExtent l="0" t="0" r="0" b="1270"/>
+            <wp:docPr id="93" name="Picture 93"/>
+            <wp:cNvGraphicFramePr>
+              <a:graphicFrameLocks xmlns:a="http://schemas.openxmlformats.org/drawingml/2006/main" noChangeAspect="1"/>
+            </wp:cNvGraphicFramePr>
+            <a:graphic xmlns:a="http://schemas.openxmlformats.org/drawingml/2006/main">
+              <a:graphicData uri="http://schemas.openxmlformats.org/drawingml/2006/picture">
+                <pic:pic xmlns:pic="http://schemas.openxmlformats.org/drawingml/2006/picture">
+                  <pic:nvPicPr>
+                    <pic:cNvPr id="1" name=""/>
+                    <pic:cNvPicPr/>
+                  </pic:nvPicPr>
+                  <pic:blipFill>
+                    <a:blip r:embed="rId98"/>
+                    <a:stretch>
+                      <a:fillRect/>
+                    </a:stretch>
+                  </pic:blipFill>
+                  <pic:spPr>
+                    <a:xfrm>
+                      <a:off x="0" y="0"/>
+                      <a:ext cx="5943600" cy="684530"/>
+                    </a:xfrm>
+                    <a:prstGeom prst="rect">
+                      <a:avLst/>
+                    </a:prstGeom>
+                  </pic:spPr>
+                </pic:pic>
+              </a:graphicData>
+            </a:graphic>
+          </wp:inline>
+        </w:drawing>
+      </w:r>
+    </w:p>
+    <w:p>
+      <w:pPr>
+        <w:rPr>
+          <w:rFonts w:ascii="Courier New" w:hAnsi="Courier New" w:cs="Courier New"/>
+        </w:rPr>
+      </w:pPr>
+      <w:r>
+        <w:rPr>
+          <w:rStyle w:val="Strong"/>
+        </w:rPr>
+        <w:t>Note:</w:t>
+      </w:r>
+      <w:r>
+        <w:t xml:space="preserve"> NULL values are ignored.</w:t>
+      </w:r>
       <w:bookmarkStart w:id="0" w:name="_GoBack"/>
       <w:bookmarkEnd w:id="0"/>
+    </w:p>
+    <w:p>
+      <w:pPr>
+        <w:rPr>
+          <w:rFonts w:ascii="Courier New" w:hAnsi="Courier New" w:cs="Courier New"/>
+        </w:rPr>
+      </w:pPr>
     </w:p>
     <w:p/>
     <w:p>
@@ -48622,7 +48791,7 @@
 </file>
 
 <file path=customXml/itemProps1.xml><?xml version="1.0" encoding="utf-8"?>
-<ds:datastoreItem xmlns:ds="http://schemas.openxmlformats.org/officeDocument/2006/customXml" ds:itemID="{0149E5DA-19F1-40AC-8CAB-FDF6C32B4F71}">
+<ds:datastoreItem xmlns:ds="http://schemas.openxmlformats.org/officeDocument/2006/customXml" ds:itemID="{9B2F97D3-3600-4CEB-BE5C-515420B4EBCF}">
   <ds:schemaRefs>
     <ds:schemaRef ds:uri="http://schemas.openxmlformats.org/officeDocument/2006/bibliography"/>
   </ds:schemaRefs>

</xml_diff>

<commit_message>
added avg function with example
</commit_message>
<xml_diff>
--- a/PostgreSQL Practice Using SQL Shell.docx
+++ b/PostgreSQL Practice Using SQL Shell.docx
@@ -47452,23 +47452,270 @@
       <w:r>
         <w:t xml:space="preserve"> NULL values are ignored.</w:t>
       </w:r>
+    </w:p>
+    <w:p>
+      <w:pPr>
+        <w:pStyle w:val="Heading1"/>
+      </w:pPr>
+      <w:r>
+        <w:t>AVG Function</w:t>
+      </w:r>
+    </w:p>
+    <w:p>
+      <w:pPr>
+        <w:pStyle w:val="Heading2"/>
+      </w:pPr>
+      <w:r>
+        <w:t>AVG</w:t>
+      </w:r>
+    </w:p>
+    <w:p>
+      <w:r>
+        <w:t xml:space="preserve">The </w:t>
+      </w:r>
+      <w:proofErr w:type="gramStart"/>
+      <w:r>
+        <w:rPr>
+          <w:rStyle w:val="HTMLCode"/>
+          <w:rFonts w:eastAsiaTheme="majorEastAsia"/>
+        </w:rPr>
+        <w:t>AVG(</w:t>
+      </w:r>
+      <w:proofErr w:type="gramEnd"/>
+      <w:r>
+        <w:rPr>
+          <w:rStyle w:val="HTMLCode"/>
+          <w:rFonts w:eastAsiaTheme="majorEastAsia"/>
+        </w:rPr>
+        <w:t>)</w:t>
+      </w:r>
+      <w:r>
+        <w:t xml:space="preserve"> function returns the average value of a numeric column.</w:t>
+      </w:r>
+    </w:p>
+    <w:p>
+      <w:r>
+        <w:t xml:space="preserve">Return the average price of all the products in the </w:t>
+      </w:r>
+      <w:r>
+        <w:rPr>
+          <w:rStyle w:val="HTMLCode"/>
+          <w:rFonts w:eastAsiaTheme="majorEastAsia"/>
+        </w:rPr>
+        <w:t>products</w:t>
+      </w:r>
+      <w:r>
+        <w:t xml:space="preserve"> table:</w:t>
+      </w:r>
+    </w:p>
+    <w:p>
+      <w:pPr>
+        <w:rPr>
+          <w:rFonts w:ascii="Courier New" w:hAnsi="Courier New" w:cs="Courier New"/>
+        </w:rPr>
+      </w:pPr>
+      <w:r>
+        <w:rPr>
+          <w:rFonts w:ascii="Courier New" w:hAnsi="Courier New" w:cs="Courier New"/>
+        </w:rPr>
+        <w:lastRenderedPageBreak/>
+        <w:t>SELECT AVG(price)</w:t>
+      </w:r>
+      <w:r>
+        <w:rPr>
+          <w:rFonts w:ascii="Courier New" w:hAnsi="Courier New" w:cs="Courier New"/>
+        </w:rPr>
+        <w:br/>
+        <w:t>FROM products;</w:t>
+      </w:r>
+    </w:p>
+    <w:p>
+      <w:r>
+        <w:rPr>
+          <w:noProof/>
+        </w:rPr>
+        <w:drawing>
+          <wp:inline distT="0" distB="0" distL="0" distR="0" wp14:anchorId="2415D162" wp14:editId="404C38BD">
+            <wp:extent cx="5943600" cy="706120"/>
+            <wp:effectExtent l="0" t="0" r="0" b="0"/>
+            <wp:docPr id="94" name="Picture 94"/>
+            <wp:cNvGraphicFramePr>
+              <a:graphicFrameLocks xmlns:a="http://schemas.openxmlformats.org/drawingml/2006/main" noChangeAspect="1"/>
+            </wp:cNvGraphicFramePr>
+            <a:graphic xmlns:a="http://schemas.openxmlformats.org/drawingml/2006/main">
+              <a:graphicData uri="http://schemas.openxmlformats.org/drawingml/2006/picture">
+                <pic:pic xmlns:pic="http://schemas.openxmlformats.org/drawingml/2006/picture">
+                  <pic:nvPicPr>
+                    <pic:cNvPr id="1" name=""/>
+                    <pic:cNvPicPr/>
+                  </pic:nvPicPr>
+                  <pic:blipFill>
+                    <a:blip r:embed="rId99"/>
+                    <a:stretch>
+                      <a:fillRect/>
+                    </a:stretch>
+                  </pic:blipFill>
+                  <pic:spPr>
+                    <a:xfrm>
+                      <a:off x="0" y="0"/>
+                      <a:ext cx="5943600" cy="706120"/>
+                    </a:xfrm>
+                    <a:prstGeom prst="rect">
+                      <a:avLst/>
+                    </a:prstGeom>
+                  </pic:spPr>
+                </pic:pic>
+              </a:graphicData>
+            </a:graphic>
+          </wp:inline>
+        </w:drawing>
+      </w:r>
+    </w:p>
+    <w:p>
+      <w:r>
+        <w:rPr>
+          <w:rStyle w:val="Strong"/>
+        </w:rPr>
+        <w:t>Note:</w:t>
+      </w:r>
+      <w:r>
+        <w:t xml:space="preserve"> NULL values are ignored.</w:t>
+      </w:r>
+    </w:p>
+    <w:p/>
+    <w:p>
+      <w:pPr>
+        <w:pStyle w:val="Heading2"/>
+      </w:pPr>
+      <w:r>
+        <w:t>With 2 Decimals</w:t>
+      </w:r>
+    </w:p>
+    <w:p>
+      <w:r>
+        <w:t xml:space="preserve">The above example returned the average price of all products, the result was </w:t>
+      </w:r>
+      <w:r>
+        <w:rPr>
+          <w:rStyle w:val="HTMLCode"/>
+          <w:rFonts w:eastAsiaTheme="majorEastAsia"/>
+        </w:rPr>
+        <w:t>28.8663636363636364</w:t>
+      </w:r>
+      <w:r>
+        <w:t>.</w:t>
+      </w:r>
+    </w:p>
+    <w:p>
+      <w:r>
+        <w:t xml:space="preserve">We can use </w:t>
+      </w:r>
+      <w:proofErr w:type="gramStart"/>
+      <w:r>
+        <w:t xml:space="preserve">the </w:t>
+      </w:r>
+      <w:r>
+        <w:rPr>
+          <w:rStyle w:val="HTMLCode"/>
+          <w:rFonts w:eastAsiaTheme="majorEastAsia"/>
+        </w:rPr>
+        <w:t>::NUMERIC</w:t>
+      </w:r>
+      <w:proofErr w:type="gramEnd"/>
+      <w:r>
+        <w:t xml:space="preserve"> operator to round the average price to a number with 2 decimals:</w:t>
+      </w:r>
+    </w:p>
+    <w:p>
+      <w:r>
+        <w:t>Return the average price of all the products, rounded to 2 decimals:</w:t>
+      </w:r>
+    </w:p>
+    <w:p>
+      <w:pPr>
+        <w:rPr>
+          <w:rFonts w:ascii="Courier New" w:hAnsi="Courier New" w:cs="Courier New"/>
+        </w:rPr>
+      </w:pPr>
+      <w:r>
+        <w:rPr>
+          <w:rFonts w:ascii="Courier New" w:hAnsi="Courier New" w:cs="Courier New"/>
+        </w:rPr>
+        <w:t>SELECT AVG(price)::NUMERIC(10,2)</w:t>
+      </w:r>
+      <w:r>
+        <w:rPr>
+          <w:rFonts w:ascii="Courier New" w:hAnsi="Courier New" w:cs="Courier New"/>
+        </w:rPr>
+        <w:br/>
+        <w:t>FROM products;</w:t>
+      </w:r>
+    </w:p>
+    <w:p>
+      <w:r>
+        <w:rPr>
+          <w:noProof/>
+        </w:rPr>
+        <w:drawing>
+          <wp:inline distT="0" distB="0" distL="0" distR="0" wp14:anchorId="3FF3A4D8" wp14:editId="7E124B42">
+            <wp:extent cx="5943600" cy="718820"/>
+            <wp:effectExtent l="0" t="0" r="0" b="5080"/>
+            <wp:docPr id="95" name="Picture 95"/>
+            <wp:cNvGraphicFramePr>
+              <a:graphicFrameLocks xmlns:a="http://schemas.openxmlformats.org/drawingml/2006/main" noChangeAspect="1"/>
+            </wp:cNvGraphicFramePr>
+            <a:graphic xmlns:a="http://schemas.openxmlformats.org/drawingml/2006/main">
+              <a:graphicData uri="http://schemas.openxmlformats.org/drawingml/2006/picture">
+                <pic:pic xmlns:pic="http://schemas.openxmlformats.org/drawingml/2006/picture">
+                  <pic:nvPicPr>
+                    <pic:cNvPr id="1" name=""/>
+                    <pic:cNvPicPr/>
+                  </pic:nvPicPr>
+                  <pic:blipFill>
+                    <a:blip r:embed="rId100"/>
+                    <a:stretch>
+                      <a:fillRect/>
+                    </a:stretch>
+                  </pic:blipFill>
+                  <pic:spPr>
+                    <a:xfrm>
+                      <a:off x="0" y="0"/>
+                      <a:ext cx="5943600" cy="718820"/>
+                    </a:xfrm>
+                    <a:prstGeom prst="rect">
+                      <a:avLst/>
+                    </a:prstGeom>
+                  </pic:spPr>
+                </pic:pic>
+              </a:graphicData>
+            </a:graphic>
+          </wp:inline>
+        </w:drawing>
+      </w:r>
+    </w:p>
+    <w:p>
+      <w:pPr>
+        <w:rPr>
+          <w:rFonts w:ascii="Courier New" w:hAnsi="Courier New" w:cs="Courier New"/>
+        </w:rPr>
+      </w:pPr>
+      <w:r>
+        <w:rPr>
+          <w:b/>
+        </w:rPr>
+        <w:t>Note:</w:t>
+      </w:r>
+      <w:r>
+        <w:rPr>
+          <w:b/>
+        </w:rPr>
+        <w:t xml:space="preserve"> </w:t>
+      </w:r>
+      <w:r>
+        <w:t>If we want to show more decimal numbers, then replace them with a number where 2 is present.</w:t>
+      </w:r>
       <w:bookmarkStart w:id="0" w:name="_GoBack"/>
       <w:bookmarkEnd w:id="0"/>
-    </w:p>
-    <w:p>
-      <w:pPr>
-        <w:rPr>
-          <w:rFonts w:ascii="Courier New" w:hAnsi="Courier New" w:cs="Courier New"/>
-        </w:rPr>
-      </w:pPr>
-    </w:p>
-    <w:p/>
-    <w:p>
-      <w:pPr>
-        <w:rPr>
-          <w:rFonts w:ascii="Courier New" w:hAnsi="Courier New" w:cs="Courier New"/>
-        </w:rPr>
-      </w:pPr>
     </w:p>
     <w:p>
       <w:pPr>
@@ -48791,7 +49038,7 @@
 </file>
 
 <file path=customXml/itemProps1.xml><?xml version="1.0" encoding="utf-8"?>
-<ds:datastoreItem xmlns:ds="http://schemas.openxmlformats.org/officeDocument/2006/customXml" ds:itemID="{9B2F97D3-3600-4CEB-BE5C-515420B4EBCF}">
+<ds:datastoreItem xmlns:ds="http://schemas.openxmlformats.org/officeDocument/2006/customXml" ds:itemID="{FA06332D-7930-40DB-922E-0A0BBEE4F017}">
   <ds:schemaRefs>
     <ds:schemaRef ds:uri="http://schemas.openxmlformats.org/officeDocument/2006/bibliography"/>
   </ds:schemaRefs>

</xml_diff>

<commit_message>
added like operator with example
</commit_message>
<xml_diff>
--- a/PostgreSQL Practice Using SQL Shell.docx
+++ b/PostgreSQL Practice Using SQL Shell.docx
@@ -47714,15 +47714,829 @@
       <w:r>
         <w:t>If we want to show more decimal numbers, then replace them with a number where 2 is present.</w:t>
       </w:r>
+    </w:p>
+    <w:p>
+      <w:pPr>
+        <w:rPr>
+          <w:rFonts w:ascii="Courier New" w:hAnsi="Courier New" w:cs="Courier New"/>
+        </w:rPr>
+      </w:pPr>
+    </w:p>
+    <w:p>
+      <w:pPr>
+        <w:pStyle w:val="Heading1"/>
+      </w:pPr>
+      <w:r>
+        <w:t>LIKE Operator</w:t>
+      </w:r>
+    </w:p>
+    <w:p>
+      <w:pPr>
+        <w:pStyle w:val="Heading2"/>
+      </w:pPr>
+      <w:r>
+        <w:t>LIKE</w:t>
+      </w:r>
+    </w:p>
+    <w:p>
+      <w:r>
+        <w:t xml:space="preserve">The </w:t>
+      </w:r>
+      <w:r>
+        <w:rPr>
+          <w:rStyle w:val="HTMLCode"/>
+          <w:rFonts w:eastAsiaTheme="majorEastAsia"/>
+        </w:rPr>
+        <w:t>LIKE</w:t>
+      </w:r>
+      <w:r>
+        <w:t xml:space="preserve"> operator is used in a </w:t>
+      </w:r>
+      <w:r>
+        <w:rPr>
+          <w:rStyle w:val="HTMLCode"/>
+          <w:rFonts w:eastAsiaTheme="majorEastAsia"/>
+        </w:rPr>
+        <w:t>WHERE</w:t>
+      </w:r>
+      <w:r>
+        <w:t xml:space="preserve"> clause to search for a specified pattern in a column.</w:t>
+      </w:r>
+    </w:p>
+    <w:p>
+      <w:r>
+        <w:t xml:space="preserve">There are two wildcards often used in conjunction with the </w:t>
+      </w:r>
+      <w:r>
+        <w:rPr>
+          <w:rStyle w:val="HTMLCode"/>
+          <w:rFonts w:eastAsiaTheme="majorEastAsia"/>
+        </w:rPr>
+        <w:t>LIKE</w:t>
+      </w:r>
+      <w:r>
+        <w:t xml:space="preserve"> operator:</w:t>
+      </w:r>
+    </w:p>
+    <w:p>
+      <w:pPr>
+        <w:numPr>
+          <w:ilvl w:val="0"/>
+          <w:numId w:val="4"/>
+        </w:numPr>
+        <w:spacing w:before="100" w:beforeAutospacing="1" w:after="100" w:afterAutospacing="1" w:line="240" w:lineRule="auto"/>
+        <w:rPr>
+          <w:rFonts w:ascii="Times New Roman" w:eastAsia="Times New Roman" w:hAnsi="Times New Roman" w:cs="Times New Roman"/>
+          <w:sz w:val="24"/>
+          <w:szCs w:val="24"/>
+        </w:rPr>
+      </w:pPr>
+      <w:r>
+        <w:rPr>
+          <w:rFonts w:ascii="Courier New" w:eastAsia="Times New Roman" w:hAnsi="Courier New" w:cs="Courier New"/>
+          <w:sz w:val="20"/>
+          <w:szCs w:val="20"/>
+        </w:rPr>
+        <w:t>%</w:t>
+      </w:r>
+      <w:r>
+        <w:rPr>
+          <w:rFonts w:ascii="Times New Roman" w:eastAsia="Times New Roman" w:hAnsi="Times New Roman" w:cs="Times New Roman"/>
+          <w:sz w:val="24"/>
+          <w:szCs w:val="24"/>
+        </w:rPr>
+        <w:t xml:space="preserve"> The percent sign represents zero, one, or multiple characters</w:t>
+      </w:r>
+    </w:p>
+    <w:p>
+      <w:pPr>
+        <w:numPr>
+          <w:ilvl w:val="0"/>
+          <w:numId w:val="4"/>
+        </w:numPr>
+        <w:spacing w:before="100" w:beforeAutospacing="1" w:after="100" w:afterAutospacing="1" w:line="240" w:lineRule="auto"/>
+        <w:rPr>
+          <w:rFonts w:ascii="Times New Roman" w:eastAsia="Times New Roman" w:hAnsi="Times New Roman" w:cs="Times New Roman"/>
+          <w:sz w:val="24"/>
+          <w:szCs w:val="24"/>
+        </w:rPr>
+      </w:pPr>
+      <w:r>
+        <w:rPr>
+          <w:rFonts w:ascii="Courier New" w:eastAsia="Times New Roman" w:hAnsi="Courier New" w:cs="Courier New"/>
+          <w:sz w:val="20"/>
+          <w:szCs w:val="20"/>
+        </w:rPr>
+        <w:t>_</w:t>
+      </w:r>
+      <w:r>
+        <w:rPr>
+          <w:rFonts w:ascii="Times New Roman" w:eastAsia="Times New Roman" w:hAnsi="Times New Roman" w:cs="Times New Roman"/>
+          <w:sz w:val="24"/>
+          <w:szCs w:val="24"/>
+        </w:rPr>
+        <w:t xml:space="preserve"> The underscore sign represents one, single character</w:t>
+      </w:r>
+    </w:p>
+    <w:p>
+      <w:pPr>
+        <w:pStyle w:val="Heading2"/>
+      </w:pPr>
+      <w:r>
+        <w:t>Starts with</w:t>
+      </w:r>
+    </w:p>
+    <w:p>
+      <w:r>
+        <w:t xml:space="preserve">To return records that starts with a specific letter or phrase, add the </w:t>
+      </w:r>
+      <w:r>
+        <w:rPr>
+          <w:rStyle w:val="HTMLCode"/>
+          <w:rFonts w:eastAsiaTheme="majorEastAsia"/>
+        </w:rPr>
+        <w:t>%</w:t>
+      </w:r>
+      <w:r>
+        <w:t xml:space="preserve"> at the end of the letter or phrase.</w:t>
+      </w:r>
+    </w:p>
+    <w:p>
+      <w:r>
+        <w:t>Return all customers with a name that starts with the letter 'A':</w:t>
+      </w:r>
+    </w:p>
+    <w:p>
+      <w:pPr>
+        <w:rPr>
+          <w:rFonts w:ascii="Courier New" w:hAnsi="Courier New" w:cs="Courier New"/>
+        </w:rPr>
+      </w:pPr>
+      <w:r>
+        <w:rPr>
+          <w:rFonts w:ascii="Courier New" w:hAnsi="Courier New" w:cs="Courier New"/>
+        </w:rPr>
+        <w:t>SELECT * FROM customers</w:t>
+      </w:r>
+      <w:r>
+        <w:rPr>
+          <w:rFonts w:ascii="Courier New" w:hAnsi="Courier New" w:cs="Courier New"/>
+        </w:rPr>
+        <w:br/>
+        <w:t xml:space="preserve">WHERE </w:t>
+      </w:r>
+      <w:proofErr w:type="spellStart"/>
+      <w:r>
+        <w:rPr>
+          <w:rFonts w:ascii="Courier New" w:hAnsi="Courier New" w:cs="Courier New"/>
+        </w:rPr>
+        <w:t>customer_name</w:t>
+      </w:r>
+      <w:proofErr w:type="spellEnd"/>
+      <w:r>
+        <w:rPr>
+          <w:rFonts w:ascii="Courier New" w:hAnsi="Courier New" w:cs="Courier New"/>
+        </w:rPr>
+        <w:t xml:space="preserve"> LIKE 'A%';</w:t>
+      </w:r>
+    </w:p>
+    <w:p>
+      <w:pPr>
+        <w:rPr>
+          <w:rFonts w:ascii="Courier New" w:hAnsi="Courier New" w:cs="Courier New"/>
+        </w:rPr>
+      </w:pPr>
+      <w:r>
+        <w:rPr>
+          <w:noProof/>
+        </w:rPr>
+        <w:lastRenderedPageBreak/>
+        <w:drawing>
+          <wp:inline distT="0" distB="0" distL="0" distR="0" wp14:anchorId="49E6A139" wp14:editId="011B741F">
+            <wp:extent cx="5943600" cy="904240"/>
+            <wp:effectExtent l="0" t="0" r="0" b="0"/>
+            <wp:docPr id="96" name="Picture 96"/>
+            <wp:cNvGraphicFramePr>
+              <a:graphicFrameLocks xmlns:a="http://schemas.openxmlformats.org/drawingml/2006/main" noChangeAspect="1"/>
+            </wp:cNvGraphicFramePr>
+            <a:graphic xmlns:a="http://schemas.openxmlformats.org/drawingml/2006/main">
+              <a:graphicData uri="http://schemas.openxmlformats.org/drawingml/2006/picture">
+                <pic:pic xmlns:pic="http://schemas.openxmlformats.org/drawingml/2006/picture">
+                  <pic:nvPicPr>
+                    <pic:cNvPr id="1" name=""/>
+                    <pic:cNvPicPr/>
+                  </pic:nvPicPr>
+                  <pic:blipFill>
+                    <a:blip r:embed="rId101"/>
+                    <a:stretch>
+                      <a:fillRect/>
+                    </a:stretch>
+                  </pic:blipFill>
+                  <pic:spPr>
+                    <a:xfrm>
+                      <a:off x="0" y="0"/>
+                      <a:ext cx="5943600" cy="904240"/>
+                    </a:xfrm>
+                    <a:prstGeom prst="rect">
+                      <a:avLst/>
+                    </a:prstGeom>
+                  </pic:spPr>
+                </pic:pic>
+              </a:graphicData>
+            </a:graphic>
+          </wp:inline>
+        </w:drawing>
+      </w:r>
+    </w:p>
+    <w:p>
+      <w:pPr>
+        <w:pStyle w:val="Heading2"/>
+      </w:pPr>
+      <w:r>
+        <w:t>Contains</w:t>
+      </w:r>
+    </w:p>
+    <w:p>
+      <w:r>
+        <w:t xml:space="preserve">To return records that contains a specific letter or phrase, add the </w:t>
+      </w:r>
+      <w:r>
+        <w:rPr>
+          <w:rStyle w:val="HTMLCode"/>
+          <w:rFonts w:eastAsiaTheme="majorEastAsia"/>
+        </w:rPr>
+        <w:t>%</w:t>
+      </w:r>
+      <w:r>
+        <w:t xml:space="preserve"> both before and after the letter or phrase.</w:t>
+      </w:r>
+    </w:p>
+    <w:p>
+      <w:r>
+        <w:t>Return all customers with a name that contains the letter 'A':</w:t>
+      </w:r>
+    </w:p>
+    <w:p>
+      <w:pPr>
+        <w:rPr>
+          <w:rFonts w:ascii="Courier New" w:hAnsi="Courier New" w:cs="Courier New"/>
+        </w:rPr>
+      </w:pPr>
+      <w:r>
+        <w:rPr>
+          <w:rFonts w:ascii="Courier New" w:hAnsi="Courier New" w:cs="Courier New"/>
+        </w:rPr>
+        <w:t>SELECT * FROM customers</w:t>
+      </w:r>
+      <w:r>
+        <w:rPr>
+          <w:rFonts w:ascii="Courier New" w:hAnsi="Courier New" w:cs="Courier New"/>
+        </w:rPr>
+        <w:br/>
+        <w:t xml:space="preserve">WHERE </w:t>
+      </w:r>
+      <w:proofErr w:type="spellStart"/>
+      <w:r>
+        <w:rPr>
+          <w:rFonts w:ascii="Courier New" w:hAnsi="Courier New" w:cs="Courier New"/>
+        </w:rPr>
+        <w:t>customer_name</w:t>
+      </w:r>
+      <w:proofErr w:type="spellEnd"/>
+      <w:r>
+        <w:rPr>
+          <w:rFonts w:ascii="Courier New" w:hAnsi="Courier New" w:cs="Courier New"/>
+        </w:rPr>
+        <w:t xml:space="preserve"> LIKE '%A%';</w:t>
+      </w:r>
+    </w:p>
+    <w:p>
+      <w:pPr>
+        <w:rPr>
+          <w:rFonts w:ascii="Courier New" w:hAnsi="Courier New" w:cs="Courier New"/>
+        </w:rPr>
+      </w:pPr>
+      <w:r>
+        <w:rPr>
+          <w:noProof/>
+        </w:rPr>
+        <w:drawing>
+          <wp:inline distT="0" distB="0" distL="0" distR="0" wp14:anchorId="7779CE7C" wp14:editId="1F508FE7">
+            <wp:extent cx="5943600" cy="1867535"/>
+            <wp:effectExtent l="0" t="0" r="0" b="0"/>
+            <wp:docPr id="97" name="Picture 97"/>
+            <wp:cNvGraphicFramePr>
+              <a:graphicFrameLocks xmlns:a="http://schemas.openxmlformats.org/drawingml/2006/main" noChangeAspect="1"/>
+            </wp:cNvGraphicFramePr>
+            <a:graphic xmlns:a="http://schemas.openxmlformats.org/drawingml/2006/main">
+              <a:graphicData uri="http://schemas.openxmlformats.org/drawingml/2006/picture">
+                <pic:pic xmlns:pic="http://schemas.openxmlformats.org/drawingml/2006/picture">
+                  <pic:nvPicPr>
+                    <pic:cNvPr id="1" name=""/>
+                    <pic:cNvPicPr/>
+                  </pic:nvPicPr>
+                  <pic:blipFill>
+                    <a:blip r:embed="rId102"/>
+                    <a:stretch>
+                      <a:fillRect/>
+                    </a:stretch>
+                  </pic:blipFill>
+                  <pic:spPr>
+                    <a:xfrm>
+                      <a:off x="0" y="0"/>
+                      <a:ext cx="5943600" cy="1867535"/>
+                    </a:xfrm>
+                    <a:prstGeom prst="rect">
+                      <a:avLst/>
+                    </a:prstGeom>
+                  </pic:spPr>
+                </pic:pic>
+              </a:graphicData>
+            </a:graphic>
+          </wp:inline>
+        </w:drawing>
+      </w:r>
+    </w:p>
+    <w:p>
+      <w:r>
+        <w:rPr>
+          <w:rStyle w:val="Strong"/>
+        </w:rPr>
+        <w:t>Note:</w:t>
+      </w:r>
+      <w:r>
+        <w:t xml:space="preserve"> The </w:t>
+      </w:r>
+      <w:r>
+        <w:rPr>
+          <w:rStyle w:val="HTMLCode"/>
+          <w:rFonts w:eastAsiaTheme="minorHAnsi"/>
+        </w:rPr>
+        <w:t>LIKE</w:t>
+      </w:r>
+      <w:r>
+        <w:t xml:space="preserve"> operator is case sensitive, if you want to do a case insensitive search, use the </w:t>
+      </w:r>
+      <w:r>
+        <w:rPr>
+          <w:rStyle w:val="HTMLCode"/>
+          <w:rFonts w:eastAsiaTheme="minorHAnsi"/>
+        </w:rPr>
+        <w:t>ILIKE</w:t>
+      </w:r>
+      <w:r>
+        <w:t xml:space="preserve"> operator instead.</w:t>
+      </w:r>
+    </w:p>
+    <w:p>
+      <w:pPr>
+        <w:rPr>
+          <w:rFonts w:ascii="Courier New" w:hAnsi="Courier New" w:cs="Courier New"/>
+        </w:rPr>
+      </w:pPr>
+    </w:p>
+    <w:p>
+      <w:pPr>
+        <w:pStyle w:val="Heading2"/>
+      </w:pPr>
+      <w:r>
+        <w:t>ILIKE</w:t>
+      </w:r>
+    </w:p>
+    <w:p>
+      <w:r>
+        <w:t>Return all customers with a name that contains the letter 'A' or 'a':</w:t>
+      </w:r>
+    </w:p>
+    <w:p>
+      <w:pPr>
+        <w:rPr>
+          <w:rFonts w:ascii="Courier New" w:hAnsi="Courier New" w:cs="Courier New"/>
+        </w:rPr>
+      </w:pPr>
+      <w:r>
+        <w:rPr>
+          <w:rFonts w:ascii="Courier New" w:hAnsi="Courier New" w:cs="Courier New"/>
+        </w:rPr>
+        <w:t>SELECT * FROM customers</w:t>
+      </w:r>
+      <w:r>
+        <w:rPr>
+          <w:rFonts w:ascii="Courier New" w:hAnsi="Courier New" w:cs="Courier New"/>
+        </w:rPr>
+        <w:br/>
+        <w:t xml:space="preserve">WHERE </w:t>
+      </w:r>
+      <w:proofErr w:type="spellStart"/>
+      <w:r>
+        <w:rPr>
+          <w:rFonts w:ascii="Courier New" w:hAnsi="Courier New" w:cs="Courier New"/>
+        </w:rPr>
+        <w:t>customer_name</w:t>
+      </w:r>
+      <w:proofErr w:type="spellEnd"/>
+      <w:r>
+        <w:rPr>
+          <w:rFonts w:ascii="Courier New" w:hAnsi="Courier New" w:cs="Courier New"/>
+        </w:rPr>
+        <w:t xml:space="preserve"> ILIKE '%A%';</w:t>
+      </w:r>
+    </w:p>
+    <w:p>
+      <w:pPr>
+        <w:rPr>
+          <w:rFonts w:ascii="Courier New" w:hAnsi="Courier New" w:cs="Courier New"/>
+        </w:rPr>
+      </w:pPr>
+    </w:p>
+    <w:p>
+      <w:pPr>
+        <w:rPr>
+          <w:rFonts w:cstheme="minorHAnsi"/>
+        </w:rPr>
+      </w:pPr>
+      <w:r>
+        <w:rPr>
+          <w:rFonts w:cstheme="minorHAnsi"/>
+        </w:rPr>
+        <w:t>This statement returns many rows, because of case insensitive as well as containing only one ‘a’ or ‘A’.</w:t>
+      </w:r>
+    </w:p>
+    <w:p>
+      <w:pPr>
+        <w:rPr>
+          <w:rFonts w:ascii="Courier New" w:hAnsi="Courier New" w:cs="Courier New"/>
+        </w:rPr>
+      </w:pPr>
+    </w:p>
+    <w:p>
+      <w:pPr>
+        <w:rPr>
+          <w:rFonts w:ascii="Courier New" w:hAnsi="Courier New" w:cs="Courier New"/>
+        </w:rPr>
+      </w:pPr>
+    </w:p>
+    <w:p>
+      <w:pPr>
+        <w:rPr>
+          <w:rFonts w:ascii="Courier New" w:hAnsi="Courier New" w:cs="Courier New"/>
+        </w:rPr>
+      </w:pPr>
+      <w:r>
+        <w:rPr>
+          <w:noProof/>
+        </w:rPr>
+        <w:lastRenderedPageBreak/>
+        <w:drawing>
+          <wp:inline distT="0" distB="0" distL="0" distR="0" wp14:anchorId="1D3CA005" wp14:editId="16DE3DE7">
+            <wp:extent cx="5943600" cy="3162300"/>
+            <wp:effectExtent l="0" t="0" r="0" b="0"/>
+            <wp:docPr id="98" name="Picture 98"/>
+            <wp:cNvGraphicFramePr>
+              <a:graphicFrameLocks xmlns:a="http://schemas.openxmlformats.org/drawingml/2006/main" noChangeAspect="1"/>
+            </wp:cNvGraphicFramePr>
+            <a:graphic xmlns:a="http://schemas.openxmlformats.org/drawingml/2006/main">
+              <a:graphicData uri="http://schemas.openxmlformats.org/drawingml/2006/picture">
+                <pic:pic xmlns:pic="http://schemas.openxmlformats.org/drawingml/2006/picture">
+                  <pic:nvPicPr>
+                    <pic:cNvPr id="1" name=""/>
+                    <pic:cNvPicPr/>
+                  </pic:nvPicPr>
+                  <pic:blipFill>
+                    <a:blip r:embed="rId103"/>
+                    <a:stretch>
+                      <a:fillRect/>
+                    </a:stretch>
+                  </pic:blipFill>
+                  <pic:spPr>
+                    <a:xfrm>
+                      <a:off x="0" y="0"/>
+                      <a:ext cx="5943600" cy="3162300"/>
+                    </a:xfrm>
+                    <a:prstGeom prst="rect">
+                      <a:avLst/>
+                    </a:prstGeom>
+                  </pic:spPr>
+                </pic:pic>
+              </a:graphicData>
+            </a:graphic>
+          </wp:inline>
+        </w:drawing>
+      </w:r>
+    </w:p>
+    <w:p>
+      <w:pPr>
+        <w:rPr>
+          <w:rFonts w:ascii="Courier New" w:hAnsi="Courier New" w:cs="Courier New"/>
+        </w:rPr>
+      </w:pPr>
+    </w:p>
+    <w:p>
+      <w:pPr>
+        <w:pStyle w:val="Heading2"/>
+      </w:pPr>
+      <w:r>
+        <w:t>Ends with</w:t>
+      </w:r>
+    </w:p>
+    <w:p>
+      <w:r>
+        <w:t xml:space="preserve">To return records that ends with a specific letter or phrase, add the </w:t>
+      </w:r>
+      <w:r>
+        <w:rPr>
+          <w:rStyle w:val="HTMLCode"/>
+          <w:rFonts w:eastAsiaTheme="majorEastAsia"/>
+        </w:rPr>
+        <w:t>%</w:t>
+      </w:r>
+      <w:r>
+        <w:t xml:space="preserve"> before the letter or phrase.</w:t>
+      </w:r>
+    </w:p>
+    <w:p>
+      <w:r>
+        <w:t>Return all customers with a name that ends with the phrase '</w:t>
+      </w:r>
+      <w:proofErr w:type="spellStart"/>
+      <w:r>
+        <w:t>en</w:t>
+      </w:r>
+      <w:proofErr w:type="spellEnd"/>
+      <w:r>
+        <w:t>':</w:t>
+      </w:r>
+    </w:p>
+    <w:p>
+      <w:pPr>
+        <w:rPr>
+          <w:rFonts w:ascii="Courier New" w:hAnsi="Courier New" w:cs="Courier New"/>
+        </w:rPr>
+      </w:pPr>
+      <w:r>
+        <w:rPr>
+          <w:rFonts w:ascii="Courier New" w:hAnsi="Courier New" w:cs="Courier New"/>
+        </w:rPr>
+        <w:t>SELECT * FROM customers</w:t>
+      </w:r>
+      <w:r>
+        <w:rPr>
+          <w:rFonts w:ascii="Courier New" w:hAnsi="Courier New" w:cs="Courier New"/>
+        </w:rPr>
+        <w:br/>
+        <w:t xml:space="preserve">WHERE </w:t>
+      </w:r>
+      <w:proofErr w:type="spellStart"/>
+      <w:r>
+        <w:rPr>
+          <w:rFonts w:ascii="Courier New" w:hAnsi="Courier New" w:cs="Courier New"/>
+        </w:rPr>
+        <w:t>customer_name</w:t>
+      </w:r>
+      <w:proofErr w:type="spellEnd"/>
+      <w:r>
+        <w:rPr>
+          <w:rFonts w:ascii="Courier New" w:hAnsi="Courier New" w:cs="Courier New"/>
+        </w:rPr>
+        <w:t xml:space="preserve"> LIKE '%</w:t>
+      </w:r>
+      <w:proofErr w:type="spellStart"/>
+      <w:r>
+        <w:rPr>
+          <w:rFonts w:ascii="Courier New" w:hAnsi="Courier New" w:cs="Courier New"/>
+        </w:rPr>
+        <w:t>en</w:t>
+      </w:r>
+      <w:proofErr w:type="spellEnd"/>
+      <w:r>
+        <w:rPr>
+          <w:rFonts w:ascii="Courier New" w:hAnsi="Courier New" w:cs="Courier New"/>
+        </w:rPr>
+        <w:t>';</w:t>
+      </w:r>
+    </w:p>
+    <w:p>
+      <w:pPr>
+        <w:rPr>
+          <w:rFonts w:ascii="Courier New" w:hAnsi="Courier New" w:cs="Courier New"/>
+        </w:rPr>
+      </w:pPr>
+    </w:p>
+    <w:p>
+      <w:pPr>
+        <w:rPr>
+          <w:rFonts w:ascii="Courier New" w:hAnsi="Courier New" w:cs="Courier New"/>
+        </w:rPr>
+      </w:pPr>
+      <w:r>
+        <w:rPr>
+          <w:noProof/>
+        </w:rPr>
+        <w:drawing>
+          <wp:inline distT="0" distB="0" distL="0" distR="0" wp14:anchorId="3AC76F03" wp14:editId="721386C9">
+            <wp:extent cx="5943600" cy="916940"/>
+            <wp:effectExtent l="0" t="0" r="0" b="0"/>
+            <wp:docPr id="99" name="Picture 99"/>
+            <wp:cNvGraphicFramePr>
+              <a:graphicFrameLocks xmlns:a="http://schemas.openxmlformats.org/drawingml/2006/main" noChangeAspect="1"/>
+            </wp:cNvGraphicFramePr>
+            <a:graphic xmlns:a="http://schemas.openxmlformats.org/drawingml/2006/main">
+              <a:graphicData uri="http://schemas.openxmlformats.org/drawingml/2006/picture">
+                <pic:pic xmlns:pic="http://schemas.openxmlformats.org/drawingml/2006/picture">
+                  <pic:nvPicPr>
+                    <pic:cNvPr id="1" name=""/>
+                    <pic:cNvPicPr/>
+                  </pic:nvPicPr>
+                  <pic:blipFill>
+                    <a:blip r:embed="rId104"/>
+                    <a:stretch>
+                      <a:fillRect/>
+                    </a:stretch>
+                  </pic:blipFill>
+                  <pic:spPr>
+                    <a:xfrm>
+                      <a:off x="0" y="0"/>
+                      <a:ext cx="5943600" cy="916940"/>
+                    </a:xfrm>
+                    <a:prstGeom prst="rect">
+                      <a:avLst/>
+                    </a:prstGeom>
+                  </pic:spPr>
+                </pic:pic>
+              </a:graphicData>
+            </a:graphic>
+          </wp:inline>
+        </w:drawing>
+      </w:r>
+    </w:p>
+    <w:p>
+      <w:pPr>
+        <w:rPr>
+          <w:rFonts w:ascii="Courier New" w:hAnsi="Courier New" w:cs="Courier New"/>
+        </w:rPr>
+      </w:pPr>
+    </w:p>
+    <w:p>
+      <w:pPr>
+        <w:pStyle w:val="Heading2"/>
+      </w:pPr>
+      <w:r>
+        <w:t xml:space="preserve">The </w:t>
+      </w:r>
+      <w:proofErr w:type="spellStart"/>
+      <w:r>
+        <w:t>Undescore</w:t>
+      </w:r>
+      <w:proofErr w:type="spellEnd"/>
+      <w:r>
+        <w:t xml:space="preserve"> </w:t>
+      </w:r>
+      <w:r>
+        <w:rPr>
+          <w:rStyle w:val="HTMLCode"/>
+          <w:rFonts w:eastAsiaTheme="majorEastAsia"/>
+        </w:rPr>
+        <w:t>_</w:t>
+      </w:r>
+      <w:r>
+        <w:t xml:space="preserve"> Wildcard</w:t>
+      </w:r>
+    </w:p>
+    <w:p>
+      <w:r>
+        <w:t xml:space="preserve">The </w:t>
+      </w:r>
+      <w:r>
+        <w:rPr>
+          <w:rStyle w:val="HTMLCode"/>
+          <w:rFonts w:eastAsiaTheme="majorEastAsia"/>
+        </w:rPr>
+        <w:t>_</w:t>
+      </w:r>
+      <w:r>
+        <w:t xml:space="preserve"> wildcard represents a single character.</w:t>
+      </w:r>
+    </w:p>
+    <w:p>
+      <w:r>
+        <w:t xml:space="preserve">It can be any character or number, but each </w:t>
+      </w:r>
+      <w:r>
+        <w:rPr>
+          <w:rStyle w:val="HTMLCode"/>
+          <w:rFonts w:eastAsiaTheme="majorEastAsia"/>
+        </w:rPr>
+        <w:t>_</w:t>
+      </w:r>
+      <w:r>
+        <w:t xml:space="preserve"> represents one, and only one, character.</w:t>
+      </w:r>
+    </w:p>
+    <w:p>
+      <w:r>
+        <w:t xml:space="preserve">Return all customers from a </w:t>
+      </w:r>
+      <w:r>
+        <w:rPr>
+          <w:rFonts w:ascii="Courier New" w:hAnsi="Courier New" w:cs="Courier New"/>
+        </w:rPr>
+        <w:t>city</w:t>
+      </w:r>
+      <w:r>
+        <w:t xml:space="preserve"> that starts with 'L' followed by one wildcard character, then '</w:t>
+      </w:r>
+      <w:proofErr w:type="spellStart"/>
+      <w:r>
+        <w:t>nd</w:t>
+      </w:r>
+      <w:proofErr w:type="spellEnd"/>
+      <w:r>
+        <w:t>' and then two wildcard characters:</w:t>
+      </w:r>
+    </w:p>
+    <w:p>
+      <w:pPr>
+        <w:rPr>
+          <w:rFonts w:ascii="Courier New" w:hAnsi="Courier New" w:cs="Courier New"/>
+        </w:rPr>
+      </w:pPr>
+      <w:r>
+        <w:rPr>
+          <w:rFonts w:ascii="Courier New" w:hAnsi="Courier New" w:cs="Courier New"/>
+        </w:rPr>
+        <w:t>SELECT * FROM customers</w:t>
+      </w:r>
+      <w:r>
+        <w:rPr>
+          <w:rFonts w:ascii="Courier New" w:hAnsi="Courier New" w:cs="Courier New"/>
+        </w:rPr>
+        <w:br/>
+        <w:t>WHERE city LIKE '</w:t>
+      </w:r>
+      <w:proofErr w:type="spellStart"/>
+      <w:r>
+        <w:rPr>
+          <w:rFonts w:ascii="Courier New" w:hAnsi="Courier New" w:cs="Courier New"/>
+        </w:rPr>
+        <w:t>L_nd</w:t>
+      </w:r>
+      <w:proofErr w:type="spellEnd"/>
+      <w:r>
+        <w:rPr>
+          <w:rFonts w:ascii="Courier New" w:hAnsi="Courier New" w:cs="Courier New"/>
+        </w:rPr>
+        <w:t>__';</w:t>
+      </w:r>
+    </w:p>
+    <w:p>
+      <w:pPr>
+        <w:rPr>
+          <w:rFonts w:ascii="Courier New" w:hAnsi="Courier New" w:cs="Courier New"/>
+        </w:rPr>
+      </w:pPr>
+      <w:r>
+        <w:rPr>
+          <w:noProof/>
+        </w:rPr>
+        <w:lastRenderedPageBreak/>
+        <w:drawing>
+          <wp:inline distT="0" distB="0" distL="0" distR="0" wp14:anchorId="5AAE37CE" wp14:editId="00357082">
+            <wp:extent cx="5943600" cy="1174115"/>
+            <wp:effectExtent l="0" t="0" r="0" b="6985"/>
+            <wp:docPr id="100" name="Picture 100"/>
+            <wp:cNvGraphicFramePr>
+              <a:graphicFrameLocks xmlns:a="http://schemas.openxmlformats.org/drawingml/2006/main" noChangeAspect="1"/>
+            </wp:cNvGraphicFramePr>
+            <a:graphic xmlns:a="http://schemas.openxmlformats.org/drawingml/2006/main">
+              <a:graphicData uri="http://schemas.openxmlformats.org/drawingml/2006/picture">
+                <pic:pic xmlns:pic="http://schemas.openxmlformats.org/drawingml/2006/picture">
+                  <pic:nvPicPr>
+                    <pic:cNvPr id="1" name=""/>
+                    <pic:cNvPicPr/>
+                  </pic:nvPicPr>
+                  <pic:blipFill>
+                    <a:blip r:embed="rId105"/>
+                    <a:stretch>
+                      <a:fillRect/>
+                    </a:stretch>
+                  </pic:blipFill>
+                  <pic:spPr>
+                    <a:xfrm>
+                      <a:off x="0" y="0"/>
+                      <a:ext cx="5943600" cy="1174115"/>
+                    </a:xfrm>
+                    <a:prstGeom prst="rect">
+                      <a:avLst/>
+                    </a:prstGeom>
+                  </pic:spPr>
+                </pic:pic>
+              </a:graphicData>
+            </a:graphic>
+          </wp:inline>
+        </w:drawing>
+      </w:r>
       <w:bookmarkStart w:id="0" w:name="_GoBack"/>
       <w:bookmarkEnd w:id="0"/>
-    </w:p>
-    <w:p>
-      <w:pPr>
-        <w:rPr>
-          <w:rFonts w:ascii="Courier New" w:hAnsi="Courier New" w:cs="Courier New"/>
-        </w:rPr>
-      </w:pPr>
     </w:p>
     <w:sectPr>
       <w:pgSz w:w="12240" w:h="15840"/>
@@ -47737,6 +48551,155 @@
 <file path=word/numbering.xml><?xml version="1.0" encoding="utf-8"?>
 <w:numbering xmlns:wpc="http://schemas.microsoft.com/office/word/2010/wordprocessingCanvas" xmlns:cx="http://schemas.microsoft.com/office/drawing/2014/chartex" xmlns:mc="http://schemas.openxmlformats.org/markup-compatibility/2006" xmlns:o="urn:schemas-microsoft-com:office:office" xmlns:r="http://schemas.openxmlformats.org/officeDocument/2006/relationships" xmlns:m="http://schemas.openxmlformats.org/officeDocument/2006/math" xmlns:v="urn:schemas-microsoft-com:vml" xmlns:wp14="http://schemas.microsoft.com/office/word/2010/wordprocessingDrawing" xmlns:wp="http://schemas.openxmlformats.org/drawingml/2006/wordprocessingDrawing" xmlns:w10="urn:schemas-microsoft-com:office:word" xmlns:w="http://schemas.openxmlformats.org/wordprocessingml/2006/main" xmlns:w14="http://schemas.microsoft.com/office/word/2010/wordml" xmlns:w15="http://schemas.microsoft.com/office/word/2012/wordml" xmlns:w16se="http://schemas.microsoft.com/office/word/2015/wordml/symex" xmlns:wpg="http://schemas.microsoft.com/office/word/2010/wordprocessingGroup" xmlns:wpi="http://schemas.microsoft.com/office/word/2010/wordprocessingInk" xmlns:wne="http://schemas.microsoft.com/office/word/2006/wordml" xmlns:wps="http://schemas.microsoft.com/office/word/2010/wordprocessingShape" mc:Ignorable="w14 w15 w16se wp14">
   <w:abstractNum w:abstractNumId="0" w15:restartNumberingAfterBreak="0">
+    <w:nsid w:val="3C013D6C"/>
+    <w:multiLevelType w:val="multilevel"/>
+    <w:tmpl w:val="529EC66A"/>
+    <w:lvl w:ilvl="0">
+      <w:start w:val="1"/>
+      <w:numFmt w:val="bullet"/>
+      <w:lvlText w:val=""/>
+      <w:lvlJc w:val="left"/>
+      <w:pPr>
+        <w:tabs>
+          <w:tab w:val="num" w:pos="720"/>
+        </w:tabs>
+        <w:ind w:left="720" w:hanging="360"/>
+      </w:pPr>
+      <w:rPr>
+        <w:rFonts w:ascii="Symbol" w:hAnsi="Symbol" w:hint="default"/>
+        <w:sz w:val="20"/>
+      </w:rPr>
+    </w:lvl>
+    <w:lvl w:ilvl="1" w:tentative="1">
+      <w:start w:val="1"/>
+      <w:numFmt w:val="bullet"/>
+      <w:lvlText w:val="o"/>
+      <w:lvlJc w:val="left"/>
+      <w:pPr>
+        <w:tabs>
+          <w:tab w:val="num" w:pos="1440"/>
+        </w:tabs>
+        <w:ind w:left="1440" w:hanging="360"/>
+      </w:pPr>
+      <w:rPr>
+        <w:rFonts w:ascii="Courier New" w:hAnsi="Courier New" w:hint="default"/>
+        <w:sz w:val="20"/>
+      </w:rPr>
+    </w:lvl>
+    <w:lvl w:ilvl="2" w:tentative="1">
+      <w:start w:val="1"/>
+      <w:numFmt w:val="bullet"/>
+      <w:lvlText w:val=""/>
+      <w:lvlJc w:val="left"/>
+      <w:pPr>
+        <w:tabs>
+          <w:tab w:val="num" w:pos="2160"/>
+        </w:tabs>
+        <w:ind w:left="2160" w:hanging="360"/>
+      </w:pPr>
+      <w:rPr>
+        <w:rFonts w:ascii="Wingdings" w:hAnsi="Wingdings" w:hint="default"/>
+        <w:sz w:val="20"/>
+      </w:rPr>
+    </w:lvl>
+    <w:lvl w:ilvl="3" w:tentative="1">
+      <w:start w:val="1"/>
+      <w:numFmt w:val="bullet"/>
+      <w:lvlText w:val=""/>
+      <w:lvlJc w:val="left"/>
+      <w:pPr>
+        <w:tabs>
+          <w:tab w:val="num" w:pos="2880"/>
+        </w:tabs>
+        <w:ind w:left="2880" w:hanging="360"/>
+      </w:pPr>
+      <w:rPr>
+        <w:rFonts w:ascii="Wingdings" w:hAnsi="Wingdings" w:hint="default"/>
+        <w:sz w:val="20"/>
+      </w:rPr>
+    </w:lvl>
+    <w:lvl w:ilvl="4" w:tentative="1">
+      <w:start w:val="1"/>
+      <w:numFmt w:val="bullet"/>
+      <w:lvlText w:val=""/>
+      <w:lvlJc w:val="left"/>
+      <w:pPr>
+        <w:tabs>
+          <w:tab w:val="num" w:pos="3600"/>
+        </w:tabs>
+        <w:ind w:left="3600" w:hanging="360"/>
+      </w:pPr>
+      <w:rPr>
+        <w:rFonts w:ascii="Wingdings" w:hAnsi="Wingdings" w:hint="default"/>
+        <w:sz w:val="20"/>
+      </w:rPr>
+    </w:lvl>
+    <w:lvl w:ilvl="5" w:tentative="1">
+      <w:start w:val="1"/>
+      <w:numFmt w:val="bullet"/>
+      <w:lvlText w:val=""/>
+      <w:lvlJc w:val="left"/>
+      <w:pPr>
+        <w:tabs>
+          <w:tab w:val="num" w:pos="4320"/>
+        </w:tabs>
+        <w:ind w:left="4320" w:hanging="360"/>
+      </w:pPr>
+      <w:rPr>
+        <w:rFonts w:ascii="Wingdings" w:hAnsi="Wingdings" w:hint="default"/>
+        <w:sz w:val="20"/>
+      </w:rPr>
+    </w:lvl>
+    <w:lvl w:ilvl="6" w:tentative="1">
+      <w:start w:val="1"/>
+      <w:numFmt w:val="bullet"/>
+      <w:lvlText w:val=""/>
+      <w:lvlJc w:val="left"/>
+      <w:pPr>
+        <w:tabs>
+          <w:tab w:val="num" w:pos="5040"/>
+        </w:tabs>
+        <w:ind w:left="5040" w:hanging="360"/>
+      </w:pPr>
+      <w:rPr>
+        <w:rFonts w:ascii="Wingdings" w:hAnsi="Wingdings" w:hint="default"/>
+        <w:sz w:val="20"/>
+      </w:rPr>
+    </w:lvl>
+    <w:lvl w:ilvl="7" w:tentative="1">
+      <w:start w:val="1"/>
+      <w:numFmt w:val="bullet"/>
+      <w:lvlText w:val=""/>
+      <w:lvlJc w:val="left"/>
+      <w:pPr>
+        <w:tabs>
+          <w:tab w:val="num" w:pos="5760"/>
+        </w:tabs>
+        <w:ind w:left="5760" w:hanging="360"/>
+      </w:pPr>
+      <w:rPr>
+        <w:rFonts w:ascii="Wingdings" w:hAnsi="Wingdings" w:hint="default"/>
+        <w:sz w:val="20"/>
+      </w:rPr>
+    </w:lvl>
+    <w:lvl w:ilvl="8" w:tentative="1">
+      <w:start w:val="1"/>
+      <w:numFmt w:val="bullet"/>
+      <w:lvlText w:val=""/>
+      <w:lvlJc w:val="left"/>
+      <w:pPr>
+        <w:tabs>
+          <w:tab w:val="num" w:pos="6480"/>
+        </w:tabs>
+        <w:ind w:left="6480" w:hanging="360"/>
+      </w:pPr>
+      <w:rPr>
+        <w:rFonts w:ascii="Wingdings" w:hAnsi="Wingdings" w:hint="default"/>
+        <w:sz w:val="20"/>
+      </w:rPr>
+    </w:lvl>
+  </w:abstractNum>
+  <w:abstractNum w:abstractNumId="1" w15:restartNumberingAfterBreak="0">
     <w:nsid w:val="638709D6"/>
     <w:multiLevelType w:val="hybridMultilevel"/>
     <w:tmpl w:val="6610074A"/>
@@ -47825,7 +48788,7 @@
       </w:pPr>
     </w:lvl>
   </w:abstractNum>
-  <w:abstractNum w:abstractNumId="1" w15:restartNumberingAfterBreak="0">
+  <w:abstractNum w:abstractNumId="2" w15:restartNumberingAfterBreak="0">
     <w:nsid w:val="66837FC3"/>
     <w:multiLevelType w:val="multilevel"/>
     <w:tmpl w:val="553AECA4"/>
@@ -47974,7 +48937,7 @@
       </w:rPr>
     </w:lvl>
   </w:abstractNum>
-  <w:abstractNum w:abstractNumId="2" w15:restartNumberingAfterBreak="0">
+  <w:abstractNum w:abstractNumId="3" w15:restartNumberingAfterBreak="0">
     <w:nsid w:val="7F0540B7"/>
     <w:multiLevelType w:val="hybridMultilevel"/>
     <w:tmpl w:val="ED403AFC"/>
@@ -48064,13 +49027,16 @@
     </w:lvl>
   </w:abstractNum>
   <w:num w:numId="1">
+    <w:abstractNumId w:val="3"/>
+  </w:num>
+  <w:num w:numId="2">
+    <w:abstractNumId w:val="1"/>
+  </w:num>
+  <w:num w:numId="3">
     <w:abstractNumId w:val="2"/>
   </w:num>
-  <w:num w:numId="2">
+  <w:num w:numId="4">
     <w:abstractNumId w:val="0"/>
-  </w:num>
-  <w:num w:numId="3">
-    <w:abstractNumId w:val="1"/>
   </w:num>
 </w:numbering>
 </file>
@@ -49038,7 +50004,7 @@
 </file>
 
 <file path=customXml/itemProps1.xml><?xml version="1.0" encoding="utf-8"?>
-<ds:datastoreItem xmlns:ds="http://schemas.openxmlformats.org/officeDocument/2006/customXml" ds:itemID="{FA06332D-7930-40DB-922E-0A0BBEE4F017}">
+<ds:datastoreItem xmlns:ds="http://schemas.openxmlformats.org/officeDocument/2006/customXml" ds:itemID="{55D095E9-5D7F-4F81-B160-E7170C04462C}">
   <ds:schemaRefs>
     <ds:schemaRef ds:uri="http://schemas.openxmlformats.org/officeDocument/2006/bibliography"/>
   </ds:schemaRefs>

</xml_diff>

<commit_message>
added in operator with example
</commit_message>
<xml_diff>
--- a/PostgreSQL Practice Using SQL Shell.docx
+++ b/PostgreSQL Practice Using SQL Shell.docx
@@ -48524,6 +48524,555 @@
                     <a:xfrm>
                       <a:off x="0" y="0"/>
                       <a:ext cx="5943600" cy="1174115"/>
+                    </a:xfrm>
+                    <a:prstGeom prst="rect">
+                      <a:avLst/>
+                    </a:prstGeom>
+                  </pic:spPr>
+                </pic:pic>
+              </a:graphicData>
+            </a:graphic>
+          </wp:inline>
+        </w:drawing>
+      </w:r>
+    </w:p>
+    <w:p>
+      <w:pPr>
+        <w:rPr>
+          <w:rFonts w:ascii="Courier New" w:hAnsi="Courier New" w:cs="Courier New"/>
+        </w:rPr>
+      </w:pPr>
+    </w:p>
+    <w:p>
+      <w:pPr>
+        <w:pStyle w:val="Heading1"/>
+      </w:pPr>
+      <w:r>
+        <w:t>IN Operator</w:t>
+      </w:r>
+    </w:p>
+    <w:p>
+      <w:pPr>
+        <w:pStyle w:val="Heading2"/>
+      </w:pPr>
+      <w:r>
+        <w:t>IN</w:t>
+      </w:r>
+    </w:p>
+    <w:p>
+      <w:r>
+        <w:t xml:space="preserve">The </w:t>
+      </w:r>
+      <w:proofErr w:type="gramStart"/>
+      <w:r>
+        <w:rPr>
+          <w:rStyle w:val="HTMLCode"/>
+          <w:rFonts w:eastAsiaTheme="majorEastAsia"/>
+        </w:rPr>
+        <w:t>IN</w:t>
+      </w:r>
+      <w:proofErr w:type="gramEnd"/>
+      <w:r>
+        <w:t xml:space="preserve"> operator allows you to specify a list of possible values in the WHERE clause.</w:t>
+      </w:r>
+    </w:p>
+    <w:p>
+      <w:r>
+        <w:t xml:space="preserve">The </w:t>
+      </w:r>
+      <w:proofErr w:type="gramStart"/>
+      <w:r>
+        <w:rPr>
+          <w:rStyle w:val="HTMLCode"/>
+          <w:rFonts w:eastAsiaTheme="majorEastAsia"/>
+        </w:rPr>
+        <w:t>IN</w:t>
+      </w:r>
+      <w:proofErr w:type="gramEnd"/>
+      <w:r>
+        <w:t xml:space="preserve"> operator is a shorthand for multiple </w:t>
+      </w:r>
+      <w:r>
+        <w:rPr>
+          <w:rStyle w:val="HTMLCode"/>
+          <w:rFonts w:eastAsiaTheme="majorEastAsia"/>
+        </w:rPr>
+        <w:t>OR</w:t>
+      </w:r>
+      <w:r>
+        <w:t xml:space="preserve"> conditions.</w:t>
+      </w:r>
+    </w:p>
+    <w:p>
+      <w:r>
+        <w:t>Return all customers from 'Germany', France' or 'UK':</w:t>
+      </w:r>
+    </w:p>
+    <w:p>
+      <w:pPr>
+        <w:rPr>
+          <w:rFonts w:ascii="Courier New" w:hAnsi="Courier New" w:cs="Courier New"/>
+        </w:rPr>
+      </w:pPr>
+      <w:r>
+        <w:rPr>
+          <w:rFonts w:ascii="Courier New" w:hAnsi="Courier New" w:cs="Courier New"/>
+        </w:rPr>
+        <w:t>SELECT * FROM customers</w:t>
+      </w:r>
+      <w:r>
+        <w:rPr>
+          <w:rFonts w:ascii="Courier New" w:hAnsi="Courier New" w:cs="Courier New"/>
+        </w:rPr>
+        <w:br/>
+        <w:t>WHERE country IN ('Germany', 'France', 'UK');</w:t>
+      </w:r>
+    </w:p>
+    <w:p>
+      <w:pPr>
+        <w:rPr>
+          <w:rFonts w:ascii="Courier New" w:hAnsi="Courier New" w:cs="Courier New"/>
+        </w:rPr>
+      </w:pPr>
+      <w:r>
+        <w:rPr>
+          <w:noProof/>
+        </w:rPr>
+        <w:drawing>
+          <wp:inline distT="0" distB="0" distL="0" distR="0" wp14:anchorId="46E164FA" wp14:editId="760AF7B1">
+            <wp:extent cx="5943600" cy="2774950"/>
+            <wp:effectExtent l="0" t="0" r="0" b="6350"/>
+            <wp:docPr id="101" name="Picture 101"/>
+            <wp:cNvGraphicFramePr>
+              <a:graphicFrameLocks xmlns:a="http://schemas.openxmlformats.org/drawingml/2006/main" noChangeAspect="1"/>
+            </wp:cNvGraphicFramePr>
+            <a:graphic xmlns:a="http://schemas.openxmlformats.org/drawingml/2006/main">
+              <a:graphicData uri="http://schemas.openxmlformats.org/drawingml/2006/picture">
+                <pic:pic xmlns:pic="http://schemas.openxmlformats.org/drawingml/2006/picture">
+                  <pic:nvPicPr>
+                    <pic:cNvPr id="1" name=""/>
+                    <pic:cNvPicPr/>
+                  </pic:nvPicPr>
+                  <pic:blipFill>
+                    <a:blip r:embed="rId106"/>
+                    <a:stretch>
+                      <a:fillRect/>
+                    </a:stretch>
+                  </pic:blipFill>
+                  <pic:spPr>
+                    <a:xfrm>
+                      <a:off x="0" y="0"/>
+                      <a:ext cx="5943600" cy="2774950"/>
+                    </a:xfrm>
+                    <a:prstGeom prst="rect">
+                      <a:avLst/>
+                    </a:prstGeom>
+                  </pic:spPr>
+                </pic:pic>
+              </a:graphicData>
+            </a:graphic>
+          </wp:inline>
+        </w:drawing>
+      </w:r>
+    </w:p>
+    <w:p>
+      <w:pPr>
+        <w:rPr>
+          <w:rFonts w:ascii="Courier New" w:hAnsi="Courier New" w:cs="Courier New"/>
+        </w:rPr>
+      </w:pPr>
+    </w:p>
+    <w:p>
+      <w:pPr>
+        <w:pStyle w:val="Heading2"/>
+      </w:pPr>
+      <w:r>
+        <w:t>NOT IN</w:t>
+      </w:r>
+    </w:p>
+    <w:p>
+      <w:r>
+        <w:t xml:space="preserve">By using the </w:t>
+      </w:r>
+      <w:r>
+        <w:rPr>
+          <w:rStyle w:val="HTMLCode"/>
+          <w:rFonts w:eastAsiaTheme="majorEastAsia"/>
+        </w:rPr>
+        <w:t>NOT</w:t>
+      </w:r>
+      <w:r>
+        <w:t xml:space="preserve"> keyword in front of the </w:t>
+      </w:r>
+      <w:proofErr w:type="gramStart"/>
+      <w:r>
+        <w:rPr>
+          <w:rStyle w:val="HTMLCode"/>
+          <w:rFonts w:eastAsiaTheme="majorEastAsia"/>
+        </w:rPr>
+        <w:t>IN</w:t>
+      </w:r>
+      <w:proofErr w:type="gramEnd"/>
+      <w:r>
+        <w:t xml:space="preserve"> operator, you return all records that are NOT any of the values in the list.</w:t>
+      </w:r>
+    </w:p>
+    <w:p>
+      <w:r>
+        <w:t>Return all customers that are NOT from 'Germany', France' or 'UK':</w:t>
+      </w:r>
+    </w:p>
+    <w:p>
+      <w:pPr>
+        <w:rPr>
+          <w:rFonts w:ascii="Courier New" w:hAnsi="Courier New" w:cs="Courier New"/>
+        </w:rPr>
+      </w:pPr>
+      <w:r>
+        <w:rPr>
+          <w:rFonts w:ascii="Courier New" w:hAnsi="Courier New" w:cs="Courier New"/>
+        </w:rPr>
+        <w:t>SELECT * FROM customers</w:t>
+      </w:r>
+      <w:r>
+        <w:rPr>
+          <w:rFonts w:ascii="Courier New" w:hAnsi="Courier New" w:cs="Courier New"/>
+        </w:rPr>
+        <w:br/>
+        <w:t>WHERE country NOT IN ('Germany', 'France', 'UK');</w:t>
+      </w:r>
+    </w:p>
+    <w:p>
+      <w:pPr>
+        <w:rPr>
+          <w:rFonts w:ascii="Courier New" w:hAnsi="Courier New" w:cs="Courier New"/>
+        </w:rPr>
+      </w:pPr>
+      <w:r>
+        <w:rPr>
+          <w:noProof/>
+        </w:rPr>
+        <w:lastRenderedPageBreak/>
+        <w:drawing>
+          <wp:inline distT="0" distB="0" distL="0" distR="0" wp14:anchorId="3D1FD374" wp14:editId="29939867">
+            <wp:extent cx="5943600" cy="3174365"/>
+            <wp:effectExtent l="0" t="0" r="0" b="6985"/>
+            <wp:docPr id="102" name="Picture 102"/>
+            <wp:cNvGraphicFramePr>
+              <a:graphicFrameLocks xmlns:a="http://schemas.openxmlformats.org/drawingml/2006/main" noChangeAspect="1"/>
+            </wp:cNvGraphicFramePr>
+            <a:graphic xmlns:a="http://schemas.openxmlformats.org/drawingml/2006/main">
+              <a:graphicData uri="http://schemas.openxmlformats.org/drawingml/2006/picture">
+                <pic:pic xmlns:pic="http://schemas.openxmlformats.org/drawingml/2006/picture">
+                  <pic:nvPicPr>
+                    <pic:cNvPr id="1" name=""/>
+                    <pic:cNvPicPr/>
+                  </pic:nvPicPr>
+                  <pic:blipFill>
+                    <a:blip r:embed="rId107"/>
+                    <a:stretch>
+                      <a:fillRect/>
+                    </a:stretch>
+                  </pic:blipFill>
+                  <pic:spPr>
+                    <a:xfrm>
+                      <a:off x="0" y="0"/>
+                      <a:ext cx="5943600" cy="3174365"/>
+                    </a:xfrm>
+                    <a:prstGeom prst="rect">
+                      <a:avLst/>
+                    </a:prstGeom>
+                  </pic:spPr>
+                </pic:pic>
+              </a:graphicData>
+            </a:graphic>
+          </wp:inline>
+        </w:drawing>
+      </w:r>
+    </w:p>
+    <w:p>
+      <w:pPr>
+        <w:rPr>
+          <w:rFonts w:ascii="Courier New" w:hAnsi="Courier New" w:cs="Courier New"/>
+        </w:rPr>
+      </w:pPr>
+    </w:p>
+    <w:p>
+      <w:pPr>
+        <w:pStyle w:val="Heading2"/>
+      </w:pPr>
+      <w:r>
+        <w:t>IN (SELECT)</w:t>
+      </w:r>
+    </w:p>
+    <w:p>
+      <w:r>
+        <w:t>You can also us</w:t>
+      </w:r>
+      <w:r>
+        <w:t>e</w:t>
+      </w:r>
+      <w:r>
+        <w:t xml:space="preserve"> a </w:t>
+      </w:r>
+      <w:r>
+        <w:rPr>
+          <w:rStyle w:val="HTMLCode"/>
+          <w:rFonts w:eastAsiaTheme="majorEastAsia"/>
+        </w:rPr>
+        <w:t>SELECT</w:t>
+      </w:r>
+      <w:r>
+        <w:t xml:space="preserve"> statement inside the parenthesis to return all records that are in the result of the </w:t>
+      </w:r>
+      <w:r>
+        <w:rPr>
+          <w:rStyle w:val="HTMLCode"/>
+          <w:rFonts w:eastAsiaTheme="majorEastAsia"/>
+        </w:rPr>
+        <w:t>SELECT</w:t>
+      </w:r>
+      <w:r>
+        <w:t xml:space="preserve"> statement.</w:t>
+      </w:r>
+    </w:p>
+    <w:p>
+      <w:r>
+        <w:t xml:space="preserve">Return all customers that have an order in the </w:t>
+      </w:r>
+      <w:r>
+        <w:rPr>
+          <w:rStyle w:val="HTMLCode"/>
+          <w:rFonts w:eastAsiaTheme="majorEastAsia"/>
+        </w:rPr>
+        <w:t>orders</w:t>
+      </w:r>
+      <w:r>
+        <w:t xml:space="preserve"> table:</w:t>
+      </w:r>
+    </w:p>
+    <w:p>
+      <w:pPr>
+        <w:rPr>
+          <w:rFonts w:ascii="Courier New" w:hAnsi="Courier New" w:cs="Courier New"/>
+        </w:rPr>
+      </w:pPr>
+      <w:r>
+        <w:rPr>
+          <w:rFonts w:ascii="Courier New" w:hAnsi="Courier New" w:cs="Courier New"/>
+        </w:rPr>
+        <w:t>SELECT * FROM customers</w:t>
+      </w:r>
+      <w:r>
+        <w:rPr>
+          <w:rFonts w:ascii="Courier New" w:hAnsi="Courier New" w:cs="Courier New"/>
+        </w:rPr>
+        <w:br/>
+        <w:t xml:space="preserve">WHERE </w:t>
+      </w:r>
+      <w:proofErr w:type="spellStart"/>
+      <w:r>
+        <w:rPr>
+          <w:rFonts w:ascii="Courier New" w:hAnsi="Courier New" w:cs="Courier New"/>
+        </w:rPr>
+        <w:t>customer_id</w:t>
+      </w:r>
+      <w:proofErr w:type="spellEnd"/>
+      <w:r>
+        <w:rPr>
+          <w:rFonts w:ascii="Courier New" w:hAnsi="Courier New" w:cs="Courier New"/>
+        </w:rPr>
+        <w:t xml:space="preserve"> IN (SELECT </w:t>
+      </w:r>
+      <w:proofErr w:type="spellStart"/>
+      <w:r>
+        <w:rPr>
+          <w:rFonts w:ascii="Courier New" w:hAnsi="Courier New" w:cs="Courier New"/>
+        </w:rPr>
+        <w:t>customer_id</w:t>
+      </w:r>
+      <w:proofErr w:type="spellEnd"/>
+      <w:r>
+        <w:rPr>
+          <w:rFonts w:ascii="Courier New" w:hAnsi="Courier New" w:cs="Courier New"/>
+        </w:rPr>
+        <w:t xml:space="preserve"> FROM orders);</w:t>
+      </w:r>
+    </w:p>
+    <w:p>
+      <w:pPr>
+        <w:rPr>
+          <w:rFonts w:ascii="Courier New" w:hAnsi="Courier New" w:cs="Courier New"/>
+        </w:rPr>
+      </w:pPr>
+      <w:r>
+        <w:rPr>
+          <w:noProof/>
+        </w:rPr>
+        <w:drawing>
+          <wp:inline distT="0" distB="0" distL="0" distR="0" wp14:anchorId="292B4084" wp14:editId="30C22CD3">
+            <wp:extent cx="5943600" cy="3152775"/>
+            <wp:effectExtent l="0" t="0" r="0" b="9525"/>
+            <wp:docPr id="103" name="Picture 103"/>
+            <wp:cNvGraphicFramePr>
+              <a:graphicFrameLocks xmlns:a="http://schemas.openxmlformats.org/drawingml/2006/main" noChangeAspect="1"/>
+            </wp:cNvGraphicFramePr>
+            <a:graphic xmlns:a="http://schemas.openxmlformats.org/drawingml/2006/main">
+              <a:graphicData uri="http://schemas.openxmlformats.org/drawingml/2006/picture">
+                <pic:pic xmlns:pic="http://schemas.openxmlformats.org/drawingml/2006/picture">
+                  <pic:nvPicPr>
+                    <pic:cNvPr id="1" name=""/>
+                    <pic:cNvPicPr/>
+                  </pic:nvPicPr>
+                  <pic:blipFill>
+                    <a:blip r:embed="rId108"/>
+                    <a:stretch>
+                      <a:fillRect/>
+                    </a:stretch>
+                  </pic:blipFill>
+                  <pic:spPr>
+                    <a:xfrm>
+                      <a:off x="0" y="0"/>
+                      <a:ext cx="5943600" cy="3152775"/>
+                    </a:xfrm>
+                    <a:prstGeom prst="rect">
+                      <a:avLst/>
+                    </a:prstGeom>
+                  </pic:spPr>
+                </pic:pic>
+              </a:graphicData>
+            </a:graphic>
+          </wp:inline>
+        </w:drawing>
+      </w:r>
+    </w:p>
+    <w:p>
+      <w:pPr>
+        <w:pStyle w:val="Heading2"/>
+      </w:pPr>
+      <w:r>
+        <w:lastRenderedPageBreak/>
+        <w:t>NOT IN (SELECT)</w:t>
+      </w:r>
+    </w:p>
+    <w:p>
+      <w:r>
+        <w:t>The result in the example above returned 89 records, that means that there are 2 customers that haven't placed any orders.</w:t>
+      </w:r>
+    </w:p>
+    <w:p>
+      <w:r>
+        <w:t xml:space="preserve">Let us check if that is correct, by using the </w:t>
+      </w:r>
+      <w:r>
+        <w:rPr>
+          <w:rStyle w:val="HTMLCode"/>
+          <w:rFonts w:eastAsiaTheme="majorEastAsia"/>
+        </w:rPr>
+        <w:t>NOT IN</w:t>
+      </w:r>
+      <w:r>
+        <w:t xml:space="preserve"> operator.</w:t>
+      </w:r>
+    </w:p>
+    <w:p>
+      <w:r>
+        <w:t xml:space="preserve">Return all customers that have NOT placed any orders in the </w:t>
+      </w:r>
+      <w:r>
+        <w:rPr>
+          <w:rStyle w:val="HTMLCode"/>
+          <w:rFonts w:eastAsiaTheme="majorEastAsia"/>
+        </w:rPr>
+        <w:t>orders</w:t>
+      </w:r>
+      <w:r>
+        <w:t xml:space="preserve"> table:</w:t>
+      </w:r>
+    </w:p>
+    <w:p>
+      <w:pPr>
+        <w:rPr>
+          <w:rFonts w:ascii="Courier New" w:hAnsi="Courier New" w:cs="Courier New"/>
+        </w:rPr>
+      </w:pPr>
+      <w:r>
+        <w:rPr>
+          <w:rFonts w:ascii="Courier New" w:hAnsi="Courier New" w:cs="Courier New"/>
+        </w:rPr>
+        <w:t>SELECT * FROM customers</w:t>
+      </w:r>
+      <w:r>
+        <w:rPr>
+          <w:rFonts w:ascii="Courier New" w:hAnsi="Courier New" w:cs="Courier New"/>
+        </w:rPr>
+        <w:br/>
+        <w:t xml:space="preserve">WHERE </w:t>
+      </w:r>
+      <w:proofErr w:type="spellStart"/>
+      <w:r>
+        <w:rPr>
+          <w:rFonts w:ascii="Courier New" w:hAnsi="Courier New" w:cs="Courier New"/>
+        </w:rPr>
+        <w:t>customer_id</w:t>
+      </w:r>
+      <w:proofErr w:type="spellEnd"/>
+      <w:r>
+        <w:rPr>
+          <w:rFonts w:ascii="Courier New" w:hAnsi="Courier New" w:cs="Courier New"/>
+        </w:rPr>
+        <w:t xml:space="preserve"> NOT IN (SELECT </w:t>
+      </w:r>
+      <w:proofErr w:type="spellStart"/>
+      <w:r>
+        <w:rPr>
+          <w:rFonts w:ascii="Courier New" w:hAnsi="Courier New" w:cs="Courier New"/>
+        </w:rPr>
+        <w:t>customer_id</w:t>
+      </w:r>
+      <w:proofErr w:type="spellEnd"/>
+      <w:r>
+        <w:rPr>
+          <w:rFonts w:ascii="Courier New" w:hAnsi="Courier New" w:cs="Courier New"/>
+        </w:rPr>
+        <w:t xml:space="preserve"> FROM orders);</w:t>
+      </w:r>
+    </w:p>
+    <w:p>
+      <w:pPr>
+        <w:rPr>
+          <w:rFonts w:ascii="Courier New" w:hAnsi="Courier New" w:cs="Courier New"/>
+        </w:rPr>
+      </w:pPr>
+      <w:r>
+        <w:rPr>
+          <w:noProof/>
+        </w:rPr>
+        <w:drawing>
+          <wp:inline distT="0" distB="0" distL="0" distR="0" wp14:anchorId="76C8A0A5" wp14:editId="2498F6E9">
+            <wp:extent cx="5943600" cy="709295"/>
+            <wp:effectExtent l="0" t="0" r="0" b="0"/>
+            <wp:docPr id="104" name="Picture 104"/>
+            <wp:cNvGraphicFramePr>
+              <a:graphicFrameLocks xmlns:a="http://schemas.openxmlformats.org/drawingml/2006/main" noChangeAspect="1"/>
+            </wp:cNvGraphicFramePr>
+            <a:graphic xmlns:a="http://schemas.openxmlformats.org/drawingml/2006/main">
+              <a:graphicData uri="http://schemas.openxmlformats.org/drawingml/2006/picture">
+                <pic:pic xmlns:pic="http://schemas.openxmlformats.org/drawingml/2006/picture">
+                  <pic:nvPicPr>
+                    <pic:cNvPr id="1" name=""/>
+                    <pic:cNvPicPr/>
+                  </pic:nvPicPr>
+                  <pic:blipFill>
+                    <a:blip r:embed="rId109"/>
+                    <a:stretch>
+                      <a:fillRect/>
+                    </a:stretch>
+                  </pic:blipFill>
+                  <pic:spPr>
+                    <a:xfrm>
+                      <a:off x="0" y="0"/>
+                      <a:ext cx="5943600" cy="709295"/>
                     </a:xfrm>
                     <a:prstGeom prst="rect">
                       <a:avLst/>
@@ -50004,7 +50553,7 @@
 </file>
 
 <file path=customXml/itemProps1.xml><?xml version="1.0" encoding="utf-8"?>
-<ds:datastoreItem xmlns:ds="http://schemas.openxmlformats.org/officeDocument/2006/customXml" ds:itemID="{55D095E9-5D7F-4F81-B160-E7170C04462C}">
+<ds:datastoreItem xmlns:ds="http://schemas.openxmlformats.org/officeDocument/2006/customXml" ds:itemID="{C0B7BBA3-F82E-4E5D-961D-B7D094C45480}">
   <ds:schemaRefs>
     <ds:schemaRef ds:uri="http://schemas.openxmlformats.org/officeDocument/2006/bibliography"/>
   </ds:schemaRefs>

</xml_diff>